<commit_message>
Updated results and var explaination docs
</commit_message>
<xml_diff>
--- a/AnalysesResults.docx
+++ b/AnalysesResults.docx
@@ -380,7 +380,10 @@
         </w:numPr>
       </w:pPr>
       <w:r>
-        <w:t>Power x Condition***</w:t>
+        <w:t>Intensity</w:t>
+      </w:r>
+      <w:r>
+        <w:t xml:space="preserve"> x Condition***</w:t>
       </w:r>
     </w:p>
     <w:p>
@@ -758,11 +761,294 @@
           <w:numId w:val="1"/>
         </w:numPr>
       </w:pPr>
-      <w:proofErr w:type="spellStart"/>
-      <w:r>
-        <w:t>GrandNeedMean</w:t>
-      </w:r>
-      <w:proofErr w:type="spellEnd"/>
+      <w:r>
+        <w:t>GrandNeedMean***</w:t>
+      </w:r>
+    </w:p>
+    <w:p>
+      <w:pPr>
+        <w:pStyle w:val="ListParagraph"/>
+        <w:numPr>
+          <w:ilvl w:val="1"/>
+          <w:numId w:val="1"/>
+        </w:numPr>
+      </w:pPr>
+      <w:r>
+        <w:t>t = 8.38</w:t>
+      </w:r>
+    </w:p>
+    <w:p>
+      <w:pPr>
+        <w:pStyle w:val="ListParagraph"/>
+        <w:numPr>
+          <w:ilvl w:val="1"/>
+          <w:numId w:val="1"/>
+        </w:numPr>
+      </w:pPr>
+      <w:r>
+        <w:t>p &lt; .001</w:t>
+      </w:r>
+    </w:p>
+    <w:p>
+      <w:pPr>
+        <w:pStyle w:val="ListParagraph"/>
+        <w:numPr>
+          <w:ilvl w:val="1"/>
+          <w:numId w:val="1"/>
+        </w:numPr>
+      </w:pPr>
+      <w:r>
+        <w:t>d = 0.96</w:t>
+      </w:r>
+      <w:r>
+        <w:t xml:space="preserve"> </w:t>
+      </w:r>
+      <w:r>
+        <w:t>(large)</w:t>
+      </w:r>
+    </w:p>
+    <w:p>
+      <w:pPr>
+        <w:pStyle w:val="ListParagraph"/>
+        <w:numPr>
+          <w:ilvl w:val="0"/>
+          <w:numId w:val="1"/>
+        </w:numPr>
+      </w:pPr>
+      <w:r>
+        <w:t>Autonomy***</w:t>
+      </w:r>
+    </w:p>
+    <w:p>
+      <w:pPr>
+        <w:pStyle w:val="ListParagraph"/>
+        <w:numPr>
+          <w:ilvl w:val="1"/>
+          <w:numId w:val="1"/>
+        </w:numPr>
+      </w:pPr>
+      <w:r>
+        <w:t>t = 6.13</w:t>
+      </w:r>
+    </w:p>
+    <w:p>
+      <w:pPr>
+        <w:pStyle w:val="ListParagraph"/>
+        <w:numPr>
+          <w:ilvl w:val="1"/>
+          <w:numId w:val="1"/>
+        </w:numPr>
+      </w:pPr>
+      <w:r>
+        <w:t>p &lt; .001</w:t>
+      </w:r>
+    </w:p>
+    <w:p>
+      <w:pPr>
+        <w:pStyle w:val="ListParagraph"/>
+        <w:numPr>
+          <w:ilvl w:val="1"/>
+          <w:numId w:val="1"/>
+        </w:numPr>
+      </w:pPr>
+      <w:r>
+        <w:t>d = 0.72</w:t>
+      </w:r>
+      <w:r>
+        <w:t xml:space="preserve"> (medium)</w:t>
+      </w:r>
+    </w:p>
+    <w:p>
+      <w:pPr>
+        <w:pStyle w:val="ListParagraph"/>
+        <w:numPr>
+          <w:ilvl w:val="0"/>
+          <w:numId w:val="1"/>
+        </w:numPr>
+      </w:pPr>
+      <w:r>
+        <w:t>Competence*</w:t>
+      </w:r>
+    </w:p>
+    <w:p>
+      <w:pPr>
+        <w:pStyle w:val="ListParagraph"/>
+        <w:numPr>
+          <w:ilvl w:val="1"/>
+          <w:numId w:val="1"/>
+        </w:numPr>
+      </w:pPr>
+      <w:r>
+        <w:t>t = 2.16</w:t>
+      </w:r>
+    </w:p>
+    <w:p>
+      <w:pPr>
+        <w:pStyle w:val="ListParagraph"/>
+        <w:numPr>
+          <w:ilvl w:val="1"/>
+          <w:numId w:val="1"/>
+        </w:numPr>
+      </w:pPr>
+      <w:r>
+        <w:t xml:space="preserve">p </w:t>
+      </w:r>
+      <w:r>
+        <w:t>= .03</w:t>
+      </w:r>
+    </w:p>
+    <w:p>
+      <w:pPr>
+        <w:pStyle w:val="ListParagraph"/>
+        <w:numPr>
+          <w:ilvl w:val="1"/>
+          <w:numId w:val="1"/>
+        </w:numPr>
+      </w:pPr>
+      <w:r>
+        <w:t xml:space="preserve">d = </w:t>
+      </w:r>
+      <w:r>
+        <w:t>0</w:t>
+      </w:r>
+      <w:r>
+        <w:t>.24</w:t>
+      </w:r>
+      <w:r>
+        <w:t xml:space="preserve"> </w:t>
+      </w:r>
+    </w:p>
+    <w:p>
+      <w:pPr>
+        <w:pStyle w:val="ListParagraph"/>
+        <w:numPr>
+          <w:ilvl w:val="0"/>
+          <w:numId w:val="1"/>
+        </w:numPr>
+      </w:pPr>
+      <w:r>
+        <w:t>Relatedness***</w:t>
+      </w:r>
+    </w:p>
+    <w:p>
+      <w:pPr>
+        <w:pStyle w:val="ListParagraph"/>
+        <w:numPr>
+          <w:ilvl w:val="1"/>
+          <w:numId w:val="1"/>
+        </w:numPr>
+      </w:pPr>
+      <w:r>
+        <w:t>t = 16.95</w:t>
+      </w:r>
+    </w:p>
+    <w:p>
+      <w:pPr>
+        <w:pStyle w:val="ListParagraph"/>
+        <w:numPr>
+          <w:ilvl w:val="1"/>
+          <w:numId w:val="1"/>
+        </w:numPr>
+      </w:pPr>
+      <w:r>
+        <w:t>p &lt; .001</w:t>
+      </w:r>
+    </w:p>
+    <w:p>
+      <w:pPr>
+        <w:pStyle w:val="ListParagraph"/>
+        <w:numPr>
+          <w:ilvl w:val="1"/>
+          <w:numId w:val="1"/>
+        </w:numPr>
+        <w:rPr>
+          <w:highlight w:val="green"/>
+        </w:rPr>
+      </w:pPr>
+      <w:r>
+        <w:rPr>
+          <w:highlight w:val="green"/>
+        </w:rPr>
+        <w:t>d = 2.23</w:t>
+      </w:r>
+      <w:r>
+        <w:rPr>
+          <w:highlight w:val="green"/>
+        </w:rPr>
+        <w:t xml:space="preserve"> </w:t>
+      </w:r>
+      <w:r>
+        <w:t>(large)</w:t>
+      </w:r>
+    </w:p>
+    <w:p>
+      <w:pPr>
+        <w:pStyle w:val="ListParagraph"/>
+        <w:numPr>
+          <w:ilvl w:val="0"/>
+          <w:numId w:val="1"/>
+        </w:numPr>
+      </w:pPr>
+      <w:r>
+        <w:t>SelfActualization***</w:t>
+      </w:r>
+    </w:p>
+    <w:p>
+      <w:pPr>
+        <w:pStyle w:val="ListParagraph"/>
+        <w:numPr>
+          <w:ilvl w:val="1"/>
+          <w:numId w:val="1"/>
+        </w:numPr>
+      </w:pPr>
+      <w:r>
+        <w:t>t = 6.75</w:t>
+      </w:r>
+    </w:p>
+    <w:p>
+      <w:pPr>
+        <w:pStyle w:val="ListParagraph"/>
+        <w:numPr>
+          <w:ilvl w:val="1"/>
+          <w:numId w:val="1"/>
+        </w:numPr>
+      </w:pPr>
+      <w:r>
+        <w:t>p &lt; .001</w:t>
+      </w:r>
+    </w:p>
+    <w:p>
+      <w:pPr>
+        <w:pStyle w:val="ListParagraph"/>
+        <w:numPr>
+          <w:ilvl w:val="1"/>
+          <w:numId w:val="1"/>
+        </w:numPr>
+      </w:pPr>
+      <w:r>
+        <w:t xml:space="preserve">d = </w:t>
+      </w:r>
+      <w:r>
+        <w:t>0</w:t>
+      </w:r>
+      <w:r>
+        <w:t>.77</w:t>
+      </w:r>
+      <w:r>
+        <w:t xml:space="preserve"> (medium)</w:t>
+      </w:r>
+    </w:p>
+    <w:p>
+      <w:pPr>
+        <w:pStyle w:val="ListParagraph"/>
+        <w:numPr>
+          <w:ilvl w:val="0"/>
+          <w:numId w:val="1"/>
+        </w:numPr>
+      </w:pPr>
+      <w:r>
+        <w:t>PhysicalThriving</w:t>
+      </w:r>
       <w:r>
         <w:t>***</w:t>
       </w:r>
@@ -776,7 +1062,7 @@
         </w:numPr>
       </w:pPr>
       <w:r>
-        <w:t>t = 8.38</w:t>
+        <w:t>t = 7.55</w:t>
       </w:r>
     </w:p>
     <w:p>
@@ -800,7 +1086,7 @@
         </w:numPr>
       </w:pPr>
       <w:r>
-        <w:t>d = 0.96</w:t>
+        <w:t>d = 0.87</w:t>
       </w:r>
       <w:r>
         <w:t xml:space="preserve"> </w:t>
@@ -818,19 +1104,19 @@
         </w:numPr>
       </w:pPr>
       <w:r>
-        <w:t>Autonomy***</w:t>
-      </w:r>
-    </w:p>
-    <w:p>
-      <w:pPr>
-        <w:pStyle w:val="ListParagraph"/>
-        <w:numPr>
-          <w:ilvl w:val="1"/>
-          <w:numId w:val="1"/>
-        </w:numPr>
-      </w:pPr>
-      <w:r>
-        <w:t>t = 6.13</w:t>
+        <w:t>PleasureStimulation***</w:t>
+      </w:r>
+    </w:p>
+    <w:p>
+      <w:pPr>
+        <w:pStyle w:val="ListParagraph"/>
+        <w:numPr>
+          <w:ilvl w:val="1"/>
+          <w:numId w:val="1"/>
+        </w:numPr>
+      </w:pPr>
+      <w:r>
+        <w:t>t = 5.24</w:t>
       </w:r>
     </w:p>
     <w:p>
@@ -854,7 +1140,10 @@
         </w:numPr>
       </w:pPr>
       <w:r>
-        <w:t>d = 0.72</w:t>
+        <w:t xml:space="preserve">d = </w:t>
+      </w:r>
+      <w:r>
+        <w:t>0.60</w:t>
       </w:r>
       <w:r>
         <w:t xml:space="preserve"> (medium)</w:t>
@@ -869,79 +1158,22 @@
         </w:numPr>
       </w:pPr>
       <w:r>
-        <w:t>Competence*</w:t>
-      </w:r>
-    </w:p>
-    <w:p>
-      <w:pPr>
-        <w:pStyle w:val="ListParagraph"/>
-        <w:numPr>
-          <w:ilvl w:val="1"/>
-          <w:numId w:val="1"/>
-        </w:numPr>
-      </w:pPr>
-      <w:r>
-        <w:t>t = 2.16</w:t>
-      </w:r>
-    </w:p>
-    <w:p>
-      <w:pPr>
-        <w:pStyle w:val="ListParagraph"/>
-        <w:numPr>
-          <w:ilvl w:val="1"/>
-          <w:numId w:val="1"/>
-        </w:numPr>
-      </w:pPr>
-      <w:r>
-        <w:t xml:space="preserve">p </w:t>
-      </w:r>
-      <w:r>
-        <w:t>= .03</w:t>
-      </w:r>
-    </w:p>
-    <w:p>
-      <w:pPr>
-        <w:pStyle w:val="ListParagraph"/>
-        <w:numPr>
-          <w:ilvl w:val="1"/>
-          <w:numId w:val="1"/>
-        </w:numPr>
-      </w:pPr>
-      <w:r>
-        <w:t xml:space="preserve">d = </w:t>
-      </w:r>
-      <w:r>
-        <w:t>0</w:t>
-      </w:r>
-      <w:r>
-        <w:t>.24</w:t>
-      </w:r>
-      <w:r>
-        <w:t xml:space="preserve"> </w:t>
-      </w:r>
-    </w:p>
-    <w:p>
-      <w:pPr>
-        <w:pStyle w:val="ListParagraph"/>
-        <w:numPr>
-          <w:ilvl w:val="0"/>
-          <w:numId w:val="1"/>
-        </w:numPr>
-      </w:pPr>
-      <w:r>
-        <w:t>Relatedness***</w:t>
-      </w:r>
-    </w:p>
-    <w:p>
-      <w:pPr>
-        <w:pStyle w:val="ListParagraph"/>
-        <w:numPr>
-          <w:ilvl w:val="1"/>
-          <w:numId w:val="1"/>
-        </w:numPr>
-      </w:pPr>
-      <w:r>
-        <w:t>t = 16.95</w:t>
+        <w:t>Security***</w:t>
+      </w:r>
+    </w:p>
+    <w:p>
+      <w:pPr>
+        <w:pStyle w:val="ListParagraph"/>
+        <w:numPr>
+          <w:ilvl w:val="1"/>
+          <w:numId w:val="1"/>
+        </w:numPr>
+      </w:pPr>
+      <w:r>
+        <w:t xml:space="preserve">t = </w:t>
+      </w:r>
+      <w:r>
+        <w:t>5.63</w:t>
       </w:r>
     </w:p>
     <w:p>
@@ -963,83 +1195,9 @@
           <w:ilvl w:val="1"/>
           <w:numId w:val="1"/>
         </w:numPr>
-        <w:rPr>
-          <w:highlight w:val="green"/>
-        </w:rPr>
-      </w:pPr>
-      <w:r>
-        <w:rPr>
-          <w:highlight w:val="green"/>
-        </w:rPr>
-        <w:t>d = 2.23</w:t>
-      </w:r>
-      <w:r>
-        <w:rPr>
-          <w:highlight w:val="green"/>
-        </w:rPr>
-        <w:t xml:space="preserve"> </w:t>
-      </w:r>
-      <w:r>
-        <w:t>(large)</w:t>
-      </w:r>
-    </w:p>
-    <w:p>
-      <w:pPr>
-        <w:pStyle w:val="ListParagraph"/>
-        <w:numPr>
-          <w:ilvl w:val="0"/>
-          <w:numId w:val="1"/>
-        </w:numPr>
-      </w:pPr>
-      <w:proofErr w:type="spellStart"/>
-      <w:r>
-        <w:t>SelfActualization</w:t>
-      </w:r>
-      <w:proofErr w:type="spellEnd"/>
-      <w:r>
-        <w:t>***</w:t>
-      </w:r>
-    </w:p>
-    <w:p>
-      <w:pPr>
-        <w:pStyle w:val="ListParagraph"/>
-        <w:numPr>
-          <w:ilvl w:val="1"/>
-          <w:numId w:val="1"/>
-        </w:numPr>
-      </w:pPr>
-      <w:r>
-        <w:t>t = 6.75</w:t>
-      </w:r>
-    </w:p>
-    <w:p>
-      <w:pPr>
-        <w:pStyle w:val="ListParagraph"/>
-        <w:numPr>
-          <w:ilvl w:val="1"/>
-          <w:numId w:val="1"/>
-        </w:numPr>
-      </w:pPr>
-      <w:r>
-        <w:t>p &lt; .001</w:t>
-      </w:r>
-    </w:p>
-    <w:p>
-      <w:pPr>
-        <w:pStyle w:val="ListParagraph"/>
-        <w:numPr>
-          <w:ilvl w:val="1"/>
-          <w:numId w:val="1"/>
-        </w:numPr>
-      </w:pPr>
-      <w:r>
-        <w:t xml:space="preserve">d = </w:t>
-      </w:r>
-      <w:r>
-        <w:t>0</w:t>
-      </w:r>
-      <w:r>
-        <w:t>.77</w:t>
+      </w:pPr>
+      <w:r>
+        <w:t>d = 0.65</w:t>
       </w:r>
       <w:r>
         <w:t xml:space="preserve"> (medium)</w:t>
@@ -1053,185 +1211,8 @@
           <w:numId w:val="1"/>
         </w:numPr>
       </w:pPr>
-      <w:proofErr w:type="spellStart"/>
-      <w:r>
-        <w:t>PhysicalThriving</w:t>
-      </w:r>
-      <w:proofErr w:type="spellEnd"/>
-      <w:r>
-        <w:t>***</w:t>
-      </w:r>
-    </w:p>
-    <w:p>
-      <w:pPr>
-        <w:pStyle w:val="ListParagraph"/>
-        <w:numPr>
-          <w:ilvl w:val="1"/>
-          <w:numId w:val="1"/>
-        </w:numPr>
-      </w:pPr>
-      <w:r>
-        <w:t>t = 7.55</w:t>
-      </w:r>
-    </w:p>
-    <w:p>
-      <w:pPr>
-        <w:pStyle w:val="ListParagraph"/>
-        <w:numPr>
-          <w:ilvl w:val="1"/>
-          <w:numId w:val="1"/>
-        </w:numPr>
-      </w:pPr>
-      <w:r>
-        <w:t>p &lt; .001</w:t>
-      </w:r>
-    </w:p>
-    <w:p>
-      <w:pPr>
-        <w:pStyle w:val="ListParagraph"/>
-        <w:numPr>
-          <w:ilvl w:val="1"/>
-          <w:numId w:val="1"/>
-        </w:numPr>
-      </w:pPr>
-      <w:r>
-        <w:t>d = 0.87</w:t>
-      </w:r>
-      <w:r>
-        <w:t xml:space="preserve"> </w:t>
-      </w:r>
-      <w:r>
-        <w:t>(large)</w:t>
-      </w:r>
-    </w:p>
-    <w:p>
-      <w:pPr>
-        <w:pStyle w:val="ListParagraph"/>
-        <w:numPr>
-          <w:ilvl w:val="0"/>
-          <w:numId w:val="1"/>
-        </w:numPr>
-      </w:pPr>
-      <w:proofErr w:type="spellStart"/>
-      <w:r>
-        <w:t>PleasureStimulation</w:t>
-      </w:r>
-      <w:proofErr w:type="spellEnd"/>
-      <w:r>
-        <w:t>***</w:t>
-      </w:r>
-    </w:p>
-    <w:p>
-      <w:pPr>
-        <w:pStyle w:val="ListParagraph"/>
-        <w:numPr>
-          <w:ilvl w:val="1"/>
-          <w:numId w:val="1"/>
-        </w:numPr>
-      </w:pPr>
-      <w:r>
-        <w:t>t = 5.24</w:t>
-      </w:r>
-    </w:p>
-    <w:p>
-      <w:pPr>
-        <w:pStyle w:val="ListParagraph"/>
-        <w:numPr>
-          <w:ilvl w:val="1"/>
-          <w:numId w:val="1"/>
-        </w:numPr>
-      </w:pPr>
-      <w:r>
-        <w:t>p &lt; .001</w:t>
-      </w:r>
-    </w:p>
-    <w:p>
-      <w:pPr>
-        <w:pStyle w:val="ListParagraph"/>
-        <w:numPr>
-          <w:ilvl w:val="1"/>
-          <w:numId w:val="1"/>
-        </w:numPr>
-      </w:pPr>
-      <w:r>
-        <w:t xml:space="preserve">d = </w:t>
-      </w:r>
-      <w:r>
-        <w:t>0.60</w:t>
-      </w:r>
-      <w:r>
-        <w:t xml:space="preserve"> (medium)</w:t>
-      </w:r>
-    </w:p>
-    <w:p>
-      <w:pPr>
-        <w:pStyle w:val="ListParagraph"/>
-        <w:numPr>
-          <w:ilvl w:val="0"/>
-          <w:numId w:val="1"/>
-        </w:numPr>
-      </w:pPr>
-      <w:r>
-        <w:t>Security***</w:t>
-      </w:r>
-    </w:p>
-    <w:p>
-      <w:pPr>
-        <w:pStyle w:val="ListParagraph"/>
-        <w:numPr>
-          <w:ilvl w:val="1"/>
-          <w:numId w:val="1"/>
-        </w:numPr>
-      </w:pPr>
-      <w:r>
-        <w:t xml:space="preserve">t = </w:t>
-      </w:r>
-      <w:r>
-        <w:t>5.63</w:t>
-      </w:r>
-    </w:p>
-    <w:p>
-      <w:pPr>
-        <w:pStyle w:val="ListParagraph"/>
-        <w:numPr>
-          <w:ilvl w:val="1"/>
-          <w:numId w:val="1"/>
-        </w:numPr>
-      </w:pPr>
-      <w:r>
-        <w:t>p &lt; .001</w:t>
-      </w:r>
-    </w:p>
-    <w:p>
-      <w:pPr>
-        <w:pStyle w:val="ListParagraph"/>
-        <w:numPr>
-          <w:ilvl w:val="1"/>
-          <w:numId w:val="1"/>
-        </w:numPr>
-      </w:pPr>
-      <w:r>
-        <w:t>d = 0.65</w:t>
-      </w:r>
-      <w:r>
-        <w:t xml:space="preserve"> (medium)</w:t>
-      </w:r>
-    </w:p>
-    <w:p>
-      <w:pPr>
-        <w:pStyle w:val="ListParagraph"/>
-        <w:numPr>
-          <w:ilvl w:val="0"/>
-          <w:numId w:val="1"/>
-        </w:numPr>
-      </w:pPr>
-      <w:proofErr w:type="spellStart"/>
-      <w:r>
-        <w:t>SelfEsteem</w:t>
-      </w:r>
-      <w:proofErr w:type="spellEnd"/>
-      <w:r>
-        <w:t>***</w:t>
+      <w:r>
+        <w:t>SelfEsteem***</w:t>
       </w:r>
     </w:p>
     <w:p>
@@ -1337,13 +1318,8 @@
           <w:numId w:val="1"/>
         </w:numPr>
       </w:pPr>
-      <w:proofErr w:type="spellStart"/>
-      <w:r>
-        <w:t>PositiveAff</w:t>
-      </w:r>
-      <w:proofErr w:type="spellEnd"/>
-      <w:r>
-        <w:t>***</w:t>
+      <w:r>
+        <w:t>PositiveAff***</w:t>
       </w:r>
     </w:p>
     <w:p>
@@ -1411,13 +1387,8 @@
           <w:numId w:val="1"/>
         </w:numPr>
       </w:pPr>
-      <w:proofErr w:type="spellStart"/>
-      <w:r>
-        <w:t>NegativeAff</w:t>
-      </w:r>
-      <w:proofErr w:type="spellEnd"/>
-      <w:r>
-        <w:t>***</w:t>
+      <w:r>
+        <w:t>NegativeAff***</w:t>
       </w:r>
     </w:p>
     <w:p>
@@ -1482,13 +1453,8 @@
           <w:numId w:val="1"/>
         </w:numPr>
       </w:pPr>
-      <w:proofErr w:type="spellStart"/>
-      <w:r>
-        <w:t>CompositeAff</w:t>
-      </w:r>
-      <w:proofErr w:type="spellEnd"/>
-      <w:r>
-        <w:t>***</w:t>
+      <w:r>
+        <w:t>CompositeAff***</w:t>
       </w:r>
     </w:p>
     <w:p>
@@ -1625,7 +1591,6 @@
           <w:numId w:val="1"/>
         </w:numPr>
       </w:pPr>
-      <w:proofErr w:type="spellStart"/>
       <w:r>
         <w:rPr>
           <w:b/>
@@ -1633,7 +1598,6 @@
         </w:rPr>
         <w:t>GrandNeedMean</w:t>
       </w:r>
-      <w:proofErr w:type="spellEnd"/>
       <w:r>
         <w:t xml:space="preserve"> = Independent variable</w:t>
       </w:r>
@@ -1763,7 +1727,6 @@
       <w:r>
         <w:t xml:space="preserve"> + </w:t>
       </w:r>
-      <w:proofErr w:type="spellStart"/>
       <w:r>
         <w:rPr>
           <w:b/>
@@ -1771,7 +1734,6 @@
         </w:rPr>
         <w:t>SelfEsteem</w:t>
       </w:r>
-      <w:proofErr w:type="spellEnd"/>
       <w:r>
         <w:t xml:space="preserve"> = Independent variables</w:t>
       </w:r>
@@ -1893,7 +1855,63 @@
         <w:rPr>
           <w:u w:val="single"/>
         </w:rPr>
-        <w:t>F(</w:t>
+        <w:t xml:space="preserve">F(1,298) = </w:t>
+      </w:r>
+      <w:r>
+        <w:rPr>
+          <w:u w:val="single"/>
+        </w:rPr>
+        <w:t>81.03</w:t>
+      </w:r>
+      <w:r>
+        <w:rPr>
+          <w:u w:val="single"/>
+        </w:rPr>
+        <w:t xml:space="preserve">, p &lt; .001, </w:t>
+      </w:r>
+      <w:r>
+        <w:rPr>
+          <w:u w:val="single"/>
+        </w:rPr>
+        <w:t xml:space="preserve">Adjusted </w:t>
+      </w:r>
+      <w:r>
+        <w:rPr>
+          <w:u w:val="single"/>
+        </w:rPr>
+        <w:t>R</w:t>
+      </w:r>
+      <w:r>
+        <w:rPr>
+          <w:u w:val="single"/>
+          <w:vertAlign w:val="superscript"/>
+        </w:rPr>
+        <w:t>2</w:t>
+      </w:r>
+      <w:r>
+        <w:rPr>
+          <w:u w:val="single"/>
+          <w:vertAlign w:val="superscript"/>
+        </w:rPr>
+        <w:t xml:space="preserve"> </w:t>
+      </w:r>
+      <w:r>
+        <w:rPr>
+          <w:u w:val="single"/>
+        </w:rPr>
+        <w:t>=</w:t>
+      </w:r>
+      <w:r>
+        <w:rPr>
+          <w:u w:val="single"/>
+        </w:rPr>
+        <w:t xml:space="preserve"> 0</w:t>
+      </w:r>
+      <w:r>
+        <w:rPr>
+          <w:u w:val="single"/>
+        </w:rPr>
+        <w:t>.2</w:t>
       </w:r>
       <w:r>
         <w:rPr>
@@ -1901,47 +1919,123 @@
         </w:rPr>
         <w:t>1</w:t>
       </w:r>
-      <w:r>
-        <w:rPr>
-          <w:u w:val="single"/>
-        </w:rPr>
-        <w:t>,29</w:t>
-      </w:r>
-      <w:r>
-        <w:rPr>
-          <w:u w:val="single"/>
-        </w:rPr>
-        <w:t>8</w:t>
-      </w:r>
-      <w:r>
-        <w:rPr>
-          <w:u w:val="single"/>
-        </w:rPr>
-        <w:t xml:space="preserve">) = </w:t>
-      </w:r>
-      <w:r>
-        <w:rPr>
-          <w:u w:val="single"/>
-        </w:rPr>
-        <w:t>81.03</w:t>
-      </w:r>
-      <w:r>
-        <w:rPr>
-          <w:u w:val="single"/>
-        </w:rPr>
-        <w:t xml:space="preserve">, p &lt; .001, </w:t>
-      </w:r>
-      <w:r>
-        <w:rPr>
-          <w:u w:val="single"/>
-        </w:rPr>
-        <w:t xml:space="preserve">Adjusted </w:t>
-      </w:r>
-      <w:r>
-        <w:rPr>
-          <w:u w:val="single"/>
-        </w:rPr>
-        <w:t>R</w:t>
+      <w:commentRangeEnd w:id="0"/>
+      <w:r>
+        <w:rPr>
+          <w:rStyle w:val="CommentReference"/>
+          <w:u w:val="single"/>
+        </w:rPr>
+        <w:commentReference w:id="0"/>
+      </w:r>
+      <w:commentRangeEnd w:id="1"/>
+      <w:r>
+        <w:rPr>
+          <w:rStyle w:val="CommentReference"/>
+          <w:u w:val="single"/>
+        </w:rPr>
+        <w:commentReference w:id="1"/>
+      </w:r>
+    </w:p>
+    <w:p>
+      <w:pPr>
+        <w:pStyle w:val="ListParagraph"/>
+        <w:numPr>
+          <w:ilvl w:val="0"/>
+          <w:numId w:val="2"/>
+        </w:numPr>
+        <w:rPr>
+          <w:b/>
+          <w:bCs/>
+        </w:rPr>
+      </w:pPr>
+      <w:r>
+        <w:rPr>
+          <w:b/>
+          <w:bCs/>
+        </w:rPr>
+        <w:t>Positive affect</w:t>
+      </w:r>
+    </w:p>
+    <w:p>
+      <w:pPr>
+        <w:pStyle w:val="ListParagraph"/>
+        <w:numPr>
+          <w:ilvl w:val="0"/>
+          <w:numId w:val="1"/>
+        </w:numPr>
+        <w:rPr>
+          <w:b/>
+          <w:bCs/>
+        </w:rPr>
+      </w:pPr>
+      <w:r>
+        <w:t>Analys</w:t>
+      </w:r>
+      <w:r>
+        <w:t xml:space="preserve">is: </w:t>
+      </w:r>
+      <w:r>
+        <w:t>Linear regression</w:t>
+      </w:r>
+    </w:p>
+    <w:p>
+      <w:pPr>
+        <w:pStyle w:val="ListParagraph"/>
+        <w:numPr>
+          <w:ilvl w:val="1"/>
+          <w:numId w:val="1"/>
+        </w:numPr>
+        <w:rPr>
+          <w:b/>
+          <w:bCs/>
+        </w:rPr>
+      </w:pPr>
+      <w:r>
+        <w:rPr>
+          <w:b/>
+          <w:bCs/>
+        </w:rPr>
+        <w:t>GrandNeedMean</w:t>
+      </w:r>
+      <w:r>
+        <w:t xml:space="preserve"> = Independent variable</w:t>
+      </w:r>
+    </w:p>
+    <w:p>
+      <w:pPr>
+        <w:pStyle w:val="ListParagraph"/>
+        <w:numPr>
+          <w:ilvl w:val="0"/>
+          <w:numId w:val="1"/>
+        </w:numPr>
+        <w:rPr>
+          <w:b/>
+          <w:bCs/>
+        </w:rPr>
+      </w:pPr>
+      <w:r>
+        <w:t>Results:</w:t>
+      </w:r>
+    </w:p>
+    <w:p>
+      <w:pPr>
+        <w:pStyle w:val="ListParagraph"/>
+        <w:numPr>
+          <w:ilvl w:val="1"/>
+          <w:numId w:val="1"/>
+        </w:numPr>
+        <w:rPr>
+          <w:b/>
+          <w:bCs/>
+          <w:u w:val="single"/>
+        </w:rPr>
+      </w:pPr>
+      <w:commentRangeStart w:id="2"/>
+      <w:r>
+        <w:rPr>
+          <w:u w:val="single"/>
+        </w:rPr>
+        <w:t>F(1,298) = 350, p &lt; .001, Adjusted R</w:t>
       </w:r>
       <w:r>
         <w:rPr>
@@ -1961,145 +2055,102 @@
         <w:rPr>
           <w:u w:val="single"/>
         </w:rPr>
-        <w:t>=</w:t>
-      </w:r>
-      <w:r>
-        <w:rPr>
-          <w:u w:val="single"/>
-        </w:rPr>
-        <w:t xml:space="preserve"> 0</w:t>
-      </w:r>
-      <w:r>
-        <w:rPr>
-          <w:u w:val="single"/>
-        </w:rPr>
-        <w:t>.2</w:t>
-      </w:r>
-      <w:r>
-        <w:rPr>
-          <w:u w:val="single"/>
-        </w:rPr>
-        <w:t>1</w:t>
-      </w:r>
-      <w:commentRangeEnd w:id="0"/>
+        <w:t>= 0.53</w:t>
+      </w:r>
+      <w:r>
+        <w:rPr>
+          <w:u w:val="single"/>
+        </w:rPr>
+        <w:t xml:space="preserve"> </w:t>
+      </w:r>
+      <w:commentRangeEnd w:id="2"/>
       <w:r>
         <w:rPr>
           <w:rStyle w:val="CommentReference"/>
           <w:u w:val="single"/>
         </w:rPr>
-        <w:commentReference w:id="0"/>
-      </w:r>
-      <w:commentRangeEnd w:id="1"/>
-      <w:r>
-        <w:rPr>
-          <w:rStyle w:val="CommentReference"/>
-          <w:u w:val="single"/>
-        </w:rPr>
-        <w:commentReference w:id="1"/>
-      </w:r>
-    </w:p>
-    <w:p>
-      <w:pPr>
-        <w:pStyle w:val="ListParagraph"/>
-        <w:numPr>
-          <w:ilvl w:val="0"/>
-          <w:numId w:val="2"/>
-        </w:numPr>
-        <w:rPr>
-          <w:b/>
-          <w:bCs/>
-        </w:rPr>
-      </w:pPr>
-      <w:r>
-        <w:rPr>
-          <w:b/>
-          <w:bCs/>
-        </w:rPr>
-        <w:t>Positive affect</w:t>
-      </w:r>
-    </w:p>
-    <w:p>
-      <w:pPr>
-        <w:pStyle w:val="ListParagraph"/>
-        <w:numPr>
-          <w:ilvl w:val="0"/>
-          <w:numId w:val="1"/>
-        </w:numPr>
-        <w:rPr>
-          <w:b/>
-          <w:bCs/>
-        </w:rPr>
-      </w:pPr>
-      <w:r>
-        <w:t>Analys</w:t>
-      </w:r>
-      <w:r>
-        <w:t xml:space="preserve">is: </w:t>
-      </w:r>
-      <w:r>
-        <w:t>Linear regression</w:t>
-      </w:r>
-    </w:p>
-    <w:p>
-      <w:pPr>
-        <w:pStyle w:val="ListParagraph"/>
-        <w:numPr>
-          <w:ilvl w:val="1"/>
-          <w:numId w:val="1"/>
-        </w:numPr>
-        <w:rPr>
-          <w:b/>
-          <w:bCs/>
-        </w:rPr>
-      </w:pPr>
-      <w:proofErr w:type="spellStart"/>
-      <w:r>
-        <w:rPr>
-          <w:b/>
-          <w:bCs/>
-        </w:rPr>
-        <w:t>GrandNeedMean</w:t>
-      </w:r>
-      <w:proofErr w:type="spellEnd"/>
-      <w:r>
-        <w:t xml:space="preserve"> = Independent variable</w:t>
-      </w:r>
-    </w:p>
-    <w:p>
-      <w:pPr>
-        <w:pStyle w:val="ListParagraph"/>
-        <w:numPr>
-          <w:ilvl w:val="0"/>
-          <w:numId w:val="1"/>
-        </w:numPr>
-        <w:rPr>
-          <w:b/>
-          <w:bCs/>
-        </w:rPr>
-      </w:pPr>
-      <w:r>
-        <w:t>Results:</w:t>
-      </w:r>
-    </w:p>
-    <w:p>
-      <w:pPr>
-        <w:pStyle w:val="ListParagraph"/>
-        <w:numPr>
-          <w:ilvl w:val="1"/>
-          <w:numId w:val="1"/>
-        </w:numPr>
-        <w:rPr>
-          <w:b/>
-          <w:bCs/>
-          <w:u w:val="single"/>
-        </w:rPr>
-      </w:pPr>
-      <w:commentRangeStart w:id="2"/>
-      <w:r>
-        <w:rPr>
-          <w:u w:val="single"/>
-        </w:rPr>
-        <w:t>F(1,298) = 350, p &lt; .001, Adjusted R</w:t>
+        <w:commentReference w:id="2"/>
+      </w:r>
+    </w:p>
+    <w:p>
+      <w:pPr>
+        <w:pStyle w:val="ListParagraph"/>
+        <w:numPr>
+          <w:ilvl w:val="0"/>
+          <w:numId w:val="1"/>
+        </w:numPr>
+        <w:rPr>
+          <w:b/>
+          <w:bCs/>
+        </w:rPr>
+      </w:pPr>
+      <w:r>
+        <w:t>Analysis: Linear regression</w:t>
+      </w:r>
+    </w:p>
+    <w:p>
+      <w:pPr>
+        <w:pStyle w:val="ListParagraph"/>
+        <w:numPr>
+          <w:ilvl w:val="1"/>
+          <w:numId w:val="1"/>
+        </w:numPr>
+        <w:rPr>
+          <w:b/>
+          <w:bCs/>
+        </w:rPr>
+      </w:pPr>
+      <w:r>
+        <w:rPr>
+          <w:b/>
+          <w:bCs/>
+        </w:rPr>
+        <w:t>Relatedness</w:t>
+      </w:r>
+      <w:r>
+        <w:t xml:space="preserve"> = independent variable</w:t>
+      </w:r>
+    </w:p>
+    <w:p>
+      <w:pPr>
+        <w:pStyle w:val="ListParagraph"/>
+        <w:numPr>
+          <w:ilvl w:val="0"/>
+          <w:numId w:val="1"/>
+        </w:numPr>
+        <w:rPr>
+          <w:b/>
+          <w:bCs/>
+        </w:rPr>
+      </w:pPr>
+      <w:r>
+        <w:t>Results</w:t>
+      </w:r>
+    </w:p>
+    <w:p>
+      <w:pPr>
+        <w:pStyle w:val="ListParagraph"/>
+        <w:numPr>
+          <w:ilvl w:val="1"/>
+          <w:numId w:val="1"/>
+        </w:numPr>
+        <w:rPr>
+          <w:b/>
+          <w:bCs/>
+          <w:u w:val="single"/>
+        </w:rPr>
+      </w:pPr>
+      <w:r>
+        <w:rPr>
+          <w:u w:val="single"/>
+        </w:rPr>
+        <w:t xml:space="preserve">F(1,298) = 181.1, p </w:t>
+      </w:r>
+      <w:r>
+        <w:rPr>
+          <w:u w:val="single"/>
+        </w:rPr>
+        <w:t>&lt; .001, Adjusted R</w:t>
       </w:r>
       <w:r>
         <w:rPr>
@@ -2111,116 +2162,115 @@
       <w:r>
         <w:rPr>
           <w:u w:val="single"/>
+        </w:rPr>
+        <w:t xml:space="preserve"> = </w:t>
+      </w:r>
+      <w:r>
+        <w:rPr>
+          <w:u w:val="single"/>
+        </w:rPr>
+        <w:t>0.37</w:t>
+      </w:r>
+    </w:p>
+    <w:p>
+      <w:pPr>
+        <w:pStyle w:val="ListParagraph"/>
+        <w:numPr>
+          <w:ilvl w:val="0"/>
+          <w:numId w:val="1"/>
+        </w:numPr>
+        <w:rPr>
+          <w:b/>
+          <w:bCs/>
+        </w:rPr>
+      </w:pPr>
+      <w:r>
+        <w:t>Analysis: Multiple linear regression</w:t>
+      </w:r>
+    </w:p>
+    <w:p>
+      <w:pPr>
+        <w:pStyle w:val="ListParagraph"/>
+        <w:numPr>
+          <w:ilvl w:val="1"/>
+          <w:numId w:val="1"/>
+        </w:numPr>
+        <w:rPr>
+          <w:b/>
+          <w:bCs/>
+        </w:rPr>
+      </w:pPr>
+      <w:r>
+        <w:rPr>
+          <w:b/>
+          <w:bCs/>
+        </w:rPr>
+        <w:t xml:space="preserve">Relatedness </w:t>
+      </w:r>
+      <w:r>
+        <w:t xml:space="preserve">+ </w:t>
+      </w:r>
+      <w:r>
+        <w:rPr>
+          <w:b/>
+          <w:bCs/>
+        </w:rPr>
+        <w:t>PhysicalThriving</w:t>
+      </w:r>
+      <w:r>
+        <w:rPr>
+          <w:b/>
+          <w:bCs/>
+        </w:rPr>
+        <w:t xml:space="preserve"> </w:t>
+      </w:r>
+      <w:r>
+        <w:t>= independent variable</w:t>
+      </w:r>
+      <w:r>
+        <w:t>s</w:t>
+      </w:r>
+    </w:p>
+    <w:p>
+      <w:pPr>
+        <w:pStyle w:val="ListParagraph"/>
+        <w:numPr>
+          <w:ilvl w:val="0"/>
+          <w:numId w:val="1"/>
+        </w:numPr>
+        <w:rPr>
+          <w:b/>
+          <w:bCs/>
+        </w:rPr>
+      </w:pPr>
+      <w:r>
+        <w:t>Results</w:t>
+      </w:r>
+    </w:p>
+    <w:p>
+      <w:pPr>
+        <w:pStyle w:val="ListParagraph"/>
+        <w:numPr>
+          <w:ilvl w:val="1"/>
+          <w:numId w:val="1"/>
+        </w:numPr>
+        <w:rPr>
+          <w:b/>
+          <w:bCs/>
+          <w:u w:val="single"/>
+        </w:rPr>
+      </w:pPr>
+      <w:r>
+        <w:rPr>
+          <w:u w:val="single"/>
+        </w:rPr>
+        <w:t>F(2,297) = 132.1, p &lt; .001, Adjusted R</w:t>
+      </w:r>
+      <w:r>
+        <w:rPr>
+          <w:u w:val="single"/>
           <w:vertAlign w:val="superscript"/>
         </w:rPr>
-        <w:t xml:space="preserve"> </w:t>
-      </w:r>
-      <w:r>
-        <w:rPr>
-          <w:u w:val="single"/>
-        </w:rPr>
-        <w:t>= 0.53</w:t>
-      </w:r>
-      <w:r>
-        <w:rPr>
-          <w:u w:val="single"/>
-        </w:rPr>
-        <w:t xml:space="preserve"> </w:t>
-      </w:r>
-      <w:commentRangeEnd w:id="2"/>
-      <w:r>
-        <w:rPr>
-          <w:rStyle w:val="CommentReference"/>
-          <w:u w:val="single"/>
-        </w:rPr>
-        <w:commentReference w:id="2"/>
-      </w:r>
-    </w:p>
-    <w:p>
-      <w:pPr>
-        <w:pStyle w:val="ListParagraph"/>
-        <w:numPr>
-          <w:ilvl w:val="0"/>
-          <w:numId w:val="1"/>
-        </w:numPr>
-        <w:rPr>
-          <w:b/>
-          <w:bCs/>
-        </w:rPr>
-      </w:pPr>
-      <w:r>
-        <w:t>Analysis: Linear regression</w:t>
-      </w:r>
-    </w:p>
-    <w:p>
-      <w:pPr>
-        <w:pStyle w:val="ListParagraph"/>
-        <w:numPr>
-          <w:ilvl w:val="1"/>
-          <w:numId w:val="1"/>
-        </w:numPr>
-        <w:rPr>
-          <w:b/>
-          <w:bCs/>
-        </w:rPr>
-      </w:pPr>
-      <w:r>
-        <w:rPr>
-          <w:b/>
-          <w:bCs/>
-        </w:rPr>
-        <w:t>Relatedness</w:t>
-      </w:r>
-      <w:r>
-        <w:t xml:space="preserve"> = independent variable</w:t>
-      </w:r>
-    </w:p>
-    <w:p>
-      <w:pPr>
-        <w:pStyle w:val="ListParagraph"/>
-        <w:numPr>
-          <w:ilvl w:val="0"/>
-          <w:numId w:val="1"/>
-        </w:numPr>
-        <w:rPr>
-          <w:b/>
-          <w:bCs/>
-        </w:rPr>
-      </w:pPr>
-      <w:r>
-        <w:t>Results</w:t>
-      </w:r>
-    </w:p>
-    <w:p>
-      <w:pPr>
-        <w:pStyle w:val="ListParagraph"/>
-        <w:numPr>
-          <w:ilvl w:val="1"/>
-          <w:numId w:val="1"/>
-        </w:numPr>
-        <w:rPr>
-          <w:b/>
-          <w:bCs/>
-          <w:u w:val="single"/>
-        </w:rPr>
-      </w:pPr>
-      <w:r>
-        <w:rPr>
-          <w:u w:val="single"/>
-        </w:rPr>
-        <w:t xml:space="preserve">F(1,298) = 181.1, p </w:t>
-      </w:r>
-      <w:r>
-        <w:rPr>
-          <w:u w:val="single"/>
-        </w:rPr>
-        <w:t>&lt; .001, Adjusted R</w:t>
-      </w:r>
-      <w:r>
-        <w:rPr>
-          <w:u w:val="single"/>
-          <w:vertAlign w:val="superscript"/>
-        </w:rPr>
         <w:t>2</w:t>
       </w:r>
       <w:r>
@@ -2233,7 +2283,7 @@
         <w:rPr>
           <w:u w:val="single"/>
         </w:rPr>
-        <w:t>0.37</w:t>
+        <w:t>0.46</w:t>
       </w:r>
     </w:p>
     <w:p>
@@ -2274,137 +2324,12 @@
       <w:r>
         <w:t xml:space="preserve">+ </w:t>
       </w:r>
-      <w:proofErr w:type="spellStart"/>
-      <w:r>
-        <w:rPr>
-          <w:b/>
-          <w:bCs/>
-        </w:rPr>
-        <w:t>PhysicalThriving</w:t>
-      </w:r>
-      <w:proofErr w:type="spellEnd"/>
-      <w:r>
-        <w:rPr>
-          <w:b/>
-          <w:bCs/>
-        </w:rPr>
-        <w:t xml:space="preserve"> </w:t>
-      </w:r>
-      <w:r>
-        <w:t>= independent variable</w:t>
-      </w:r>
-      <w:r>
-        <w:t>s</w:t>
-      </w:r>
-    </w:p>
-    <w:p>
-      <w:pPr>
-        <w:pStyle w:val="ListParagraph"/>
-        <w:numPr>
-          <w:ilvl w:val="0"/>
-          <w:numId w:val="1"/>
-        </w:numPr>
-        <w:rPr>
-          <w:b/>
-          <w:bCs/>
-        </w:rPr>
-      </w:pPr>
-      <w:r>
-        <w:t>Results</w:t>
-      </w:r>
-    </w:p>
-    <w:p>
-      <w:pPr>
-        <w:pStyle w:val="ListParagraph"/>
-        <w:numPr>
-          <w:ilvl w:val="1"/>
-          <w:numId w:val="1"/>
-        </w:numPr>
-        <w:rPr>
-          <w:b/>
-          <w:bCs/>
-          <w:u w:val="single"/>
-        </w:rPr>
-      </w:pPr>
-      <w:r>
-        <w:rPr>
-          <w:u w:val="single"/>
-        </w:rPr>
-        <w:t>F(2,297) = 132.1, p &lt; .001, Adjusted R</w:t>
-      </w:r>
-      <w:r>
-        <w:rPr>
-          <w:u w:val="single"/>
-          <w:vertAlign w:val="superscript"/>
-        </w:rPr>
-        <w:t>2</w:t>
-      </w:r>
-      <w:r>
-        <w:rPr>
-          <w:u w:val="single"/>
-        </w:rPr>
-        <w:t xml:space="preserve"> = </w:t>
-      </w:r>
-      <w:r>
-        <w:rPr>
-          <w:u w:val="single"/>
-        </w:rPr>
-        <w:t>0.46</w:t>
-      </w:r>
-    </w:p>
-    <w:p>
-      <w:pPr>
-        <w:pStyle w:val="ListParagraph"/>
-        <w:numPr>
-          <w:ilvl w:val="0"/>
-          <w:numId w:val="1"/>
-        </w:numPr>
-        <w:rPr>
-          <w:b/>
-          <w:bCs/>
-        </w:rPr>
-      </w:pPr>
-      <w:r>
-        <w:t>Analysis: Multiple linear regression</w:t>
-      </w:r>
-    </w:p>
-    <w:p>
-      <w:pPr>
-        <w:pStyle w:val="ListParagraph"/>
-        <w:numPr>
-          <w:ilvl w:val="1"/>
-          <w:numId w:val="1"/>
-        </w:numPr>
-        <w:rPr>
-          <w:b/>
-          <w:bCs/>
-        </w:rPr>
-      </w:pPr>
-      <w:r>
-        <w:rPr>
-          <w:b/>
-          <w:bCs/>
-        </w:rPr>
-        <w:t xml:space="preserve">Relatedness </w:t>
-      </w:r>
-      <w:r>
-        <w:t xml:space="preserve">+ </w:t>
-      </w:r>
-      <w:proofErr w:type="spellStart"/>
-      <w:r>
-        <w:rPr>
-          <w:b/>
-          <w:bCs/>
-        </w:rPr>
-        <w:t>PhysicalThriving</w:t>
-      </w:r>
-      <w:proofErr w:type="spellEnd"/>
-      <w:r>
-        <w:rPr>
-          <w:b/>
-          <w:bCs/>
-        </w:rPr>
-        <w:t xml:space="preserve"> </w:t>
+      <w:r>
+        <w:rPr>
+          <w:b/>
+          <w:bCs/>
+        </w:rPr>
+        <w:t xml:space="preserve">PhysicalThriving </w:t>
       </w:r>
       <w:r>
         <w:t xml:space="preserve">+ </w:t>
@@ -2453,37 +2378,193 @@
         </w:rPr>
       </w:pPr>
       <w:r>
+        <w:t>F(3,296) = 102, p &lt; .001, Adjusted R</w:t>
+      </w:r>
+      <w:r>
+        <w:rPr>
+          <w:vertAlign w:val="superscript"/>
+        </w:rPr>
+        <w:t>2</w:t>
+      </w:r>
+      <w:r>
+        <w:t xml:space="preserve"> = 0.</w:t>
+      </w:r>
+      <w:r>
+        <w:t>50</w:t>
+      </w:r>
+    </w:p>
+    <w:p>
+      <w:pPr>
+        <w:pStyle w:val="ListParagraph"/>
+        <w:numPr>
+          <w:ilvl w:val="0"/>
+          <w:numId w:val="1"/>
+        </w:numPr>
+        <w:rPr>
+          <w:b/>
+          <w:bCs/>
+        </w:rPr>
+      </w:pPr>
+      <w:r>
+        <w:t>Analysis: Multiple linear regression</w:t>
+      </w:r>
+    </w:p>
+    <w:p>
+      <w:pPr>
+        <w:pStyle w:val="ListParagraph"/>
+        <w:numPr>
+          <w:ilvl w:val="1"/>
+          <w:numId w:val="1"/>
+        </w:numPr>
+        <w:rPr>
+          <w:b/>
+          <w:bCs/>
+        </w:rPr>
+      </w:pPr>
+      <w:commentRangeStart w:id="3"/>
+      <w:r>
+        <w:rPr>
+          <w:b/>
+          <w:bCs/>
+        </w:rPr>
+        <w:t xml:space="preserve">Relatedness </w:t>
+      </w:r>
+      <w:r>
+        <w:t xml:space="preserve">+ </w:t>
+      </w:r>
+      <w:r>
+        <w:rPr>
+          <w:b/>
+          <w:bCs/>
+        </w:rPr>
+        <w:t xml:space="preserve">Autonomy </w:t>
+      </w:r>
+      <w:r>
+        <w:t xml:space="preserve">+ </w:t>
+      </w:r>
+      <w:r>
+        <w:rPr>
+          <w:b/>
+          <w:bCs/>
+        </w:rPr>
+        <w:t>SelfActualization</w:t>
+      </w:r>
+      <w:commentRangeEnd w:id="3"/>
+      <w:r>
+        <w:rPr>
+          <w:rStyle w:val="CommentReference"/>
+        </w:rPr>
+        <w:commentReference w:id="3"/>
+      </w:r>
+      <w:r>
+        <w:rPr>
+          <w:b/>
+          <w:bCs/>
+        </w:rPr>
+        <w:t xml:space="preserve"> </w:t>
+      </w:r>
+      <w:r>
+        <w:t>= independent variable</w:t>
+      </w:r>
+      <w:r>
+        <w:t>s</w:t>
+      </w:r>
+    </w:p>
+    <w:p>
+      <w:pPr>
+        <w:pStyle w:val="ListParagraph"/>
+        <w:numPr>
+          <w:ilvl w:val="0"/>
+          <w:numId w:val="1"/>
+        </w:numPr>
+        <w:rPr>
+          <w:b/>
+          <w:bCs/>
+        </w:rPr>
+      </w:pPr>
+      <w:r>
+        <w:t>Results</w:t>
+      </w:r>
+    </w:p>
+    <w:p>
+      <w:pPr>
+        <w:pStyle w:val="ListParagraph"/>
+        <w:numPr>
+          <w:ilvl w:val="1"/>
+          <w:numId w:val="1"/>
+        </w:numPr>
+        <w:rPr>
+          <w:b/>
+          <w:bCs/>
+          <w:u w:val="single"/>
+        </w:rPr>
+      </w:pPr>
+      <w:r>
+        <w:rPr>
+          <w:u w:val="single"/>
+        </w:rPr>
         <w:t>F(</w:t>
       </w:r>
       <w:r>
+        <w:rPr>
+          <w:u w:val="single"/>
+        </w:rPr>
         <w:t>3</w:t>
       </w:r>
       <w:r>
+        <w:rPr>
+          <w:u w:val="single"/>
+        </w:rPr>
         <w:t>,29</w:t>
       </w:r>
       <w:r>
+        <w:rPr>
+          <w:u w:val="single"/>
+        </w:rPr>
         <w:t>6</w:t>
       </w:r>
       <w:r>
-        <w:t>) = 1</w:t>
-      </w:r>
-      <w:r>
-        <w:t>02</w:t>
-      </w:r>
-      <w:r>
+        <w:rPr>
+          <w:u w:val="single"/>
+        </w:rPr>
+        <w:t xml:space="preserve">) = </w:t>
+      </w:r>
+      <w:r>
+        <w:rPr>
+          <w:u w:val="single"/>
+        </w:rPr>
+        <w:t>122.7</w:t>
+      </w:r>
+      <w:r>
+        <w:rPr>
+          <w:u w:val="single"/>
+        </w:rPr>
         <w:t>, p &lt; .001, Adjusted R</w:t>
       </w:r>
       <w:r>
         <w:rPr>
+          <w:u w:val="single"/>
           <w:vertAlign w:val="superscript"/>
         </w:rPr>
         <w:t>2</w:t>
       </w:r>
       <w:r>
+        <w:rPr>
+          <w:u w:val="single"/>
+        </w:rPr>
         <w:t xml:space="preserve"> = 0.</w:t>
       </w:r>
       <w:r>
-        <w:t>50</w:t>
+        <w:rPr>
+          <w:u w:val="single"/>
+        </w:rPr>
+        <w:t>5</w:t>
+      </w:r>
+      <w:r>
+        <w:rPr>
+          <w:u w:val="single"/>
+        </w:rPr>
+        <w:t>4</w:t>
       </w:r>
     </w:p>
     <w:p>
@@ -2514,7 +2595,7 @@
           <w:bCs/>
         </w:rPr>
       </w:pPr>
-      <w:commentRangeStart w:id="3"/>
+      <w:commentRangeStart w:id="4"/>
       <w:r>
         <w:rPr>
           <w:b/>
@@ -2530,12 +2611,1197 @@
           <w:b/>
           <w:bCs/>
         </w:rPr>
+        <w:t xml:space="preserve">GrandNeedMean </w:t>
+      </w:r>
+      <w:r>
+        <w:t>= independent variables</w:t>
+      </w:r>
+    </w:p>
+    <w:p>
+      <w:pPr>
+        <w:pStyle w:val="ListParagraph"/>
+        <w:numPr>
+          <w:ilvl w:val="0"/>
+          <w:numId w:val="1"/>
+        </w:numPr>
+        <w:rPr>
+          <w:b/>
+          <w:bCs/>
+        </w:rPr>
+      </w:pPr>
+      <w:r>
+        <w:t>Results</w:t>
+      </w:r>
+    </w:p>
+    <w:p>
+      <w:pPr>
+        <w:pStyle w:val="ListParagraph"/>
+        <w:numPr>
+          <w:ilvl w:val="1"/>
+          <w:numId w:val="1"/>
+        </w:numPr>
+        <w:rPr>
+          <w:b/>
+          <w:bCs/>
+          <w:u w:val="single"/>
+        </w:rPr>
+      </w:pPr>
+      <w:r>
+        <w:rPr>
+          <w:u w:val="single"/>
+        </w:rPr>
+        <w:t>F(</w:t>
+      </w:r>
+      <w:r>
+        <w:rPr>
+          <w:u w:val="single"/>
+        </w:rPr>
+        <w:t>3</w:t>
+      </w:r>
+      <w:r>
+        <w:rPr>
+          <w:u w:val="single"/>
+        </w:rPr>
+        <w:t>,29</w:t>
+      </w:r>
+      <w:r>
+        <w:rPr>
+          <w:u w:val="single"/>
+        </w:rPr>
+        <w:t>6</w:t>
+      </w:r>
+      <w:r>
+        <w:rPr>
+          <w:u w:val="single"/>
+        </w:rPr>
+        <w:t xml:space="preserve">) = </w:t>
+      </w:r>
+      <w:r>
+        <w:rPr>
+          <w:u w:val="single"/>
+        </w:rPr>
+        <w:t>122.7</w:t>
+      </w:r>
+      <w:r>
+        <w:rPr>
+          <w:u w:val="single"/>
+        </w:rPr>
+        <w:t>, p &lt; .001, Adjusted R</w:t>
+      </w:r>
+      <w:r>
+        <w:rPr>
+          <w:u w:val="single"/>
+          <w:vertAlign w:val="superscript"/>
+        </w:rPr>
+        <w:t>2</w:t>
+      </w:r>
+      <w:r>
+        <w:rPr>
+          <w:u w:val="single"/>
+        </w:rPr>
+        <w:t xml:space="preserve"> = 0.</w:t>
+      </w:r>
+      <w:r>
+        <w:rPr>
+          <w:u w:val="single"/>
+        </w:rPr>
+        <w:t>54</w:t>
+      </w:r>
+      <w:commentRangeEnd w:id="4"/>
+      <w:r>
+        <w:rPr>
+          <w:rStyle w:val="CommentReference"/>
+        </w:rPr>
+        <w:commentReference w:id="4"/>
+      </w:r>
+    </w:p>
+    <w:p>
+      <w:pPr>
+        <w:pStyle w:val="ListParagraph"/>
+        <w:numPr>
+          <w:ilvl w:val="0"/>
+          <w:numId w:val="2"/>
+        </w:numPr>
+        <w:rPr>
+          <w:b/>
+          <w:bCs/>
+        </w:rPr>
+      </w:pPr>
+      <w:r>
+        <w:rPr>
+          <w:b/>
+          <w:bCs/>
+        </w:rPr>
+        <w:t>Composite affect</w:t>
+      </w:r>
+    </w:p>
+    <w:p>
+      <w:pPr>
+        <w:pStyle w:val="ListParagraph"/>
+        <w:numPr>
+          <w:ilvl w:val="0"/>
+          <w:numId w:val="3"/>
+        </w:numPr>
+        <w:rPr>
+          <w:b/>
+          <w:bCs/>
+        </w:rPr>
+      </w:pPr>
+      <w:r>
+        <w:t>Analysis: Linear regression</w:t>
+      </w:r>
+    </w:p>
+    <w:p>
+      <w:pPr>
+        <w:pStyle w:val="ListParagraph"/>
+        <w:numPr>
+          <w:ilvl w:val="1"/>
+          <w:numId w:val="3"/>
+        </w:numPr>
+        <w:rPr>
+          <w:b/>
+          <w:bCs/>
+        </w:rPr>
+      </w:pPr>
+      <w:r>
+        <w:rPr>
+          <w:b/>
+          <w:bCs/>
+        </w:rPr>
+        <w:t xml:space="preserve">GrandNeedMean </w:t>
+      </w:r>
+      <w:r>
+        <w:t>= independent variable</w:t>
+      </w:r>
+    </w:p>
+    <w:p>
+      <w:pPr>
+        <w:pStyle w:val="ListParagraph"/>
+        <w:numPr>
+          <w:ilvl w:val="0"/>
+          <w:numId w:val="3"/>
+        </w:numPr>
+        <w:rPr>
+          <w:b/>
+          <w:bCs/>
+        </w:rPr>
+      </w:pPr>
+      <w:r>
+        <w:t>Results</w:t>
+      </w:r>
+    </w:p>
+    <w:p>
+      <w:pPr>
+        <w:pStyle w:val="ListParagraph"/>
+        <w:numPr>
+          <w:ilvl w:val="1"/>
+          <w:numId w:val="2"/>
+        </w:numPr>
+        <w:rPr>
+          <w:b/>
+          <w:bCs/>
+          <w:u w:val="single"/>
+        </w:rPr>
+      </w:pPr>
+      <w:r>
+        <w:rPr>
+          <w:u w:val="single"/>
+        </w:rPr>
+        <w:t>F(</w:t>
+      </w:r>
+      <w:r>
+        <w:rPr>
+          <w:u w:val="single"/>
+        </w:rPr>
+        <w:t>1</w:t>
+      </w:r>
+      <w:r>
+        <w:rPr>
+          <w:u w:val="single"/>
+        </w:rPr>
+        <w:t>,29</w:t>
+      </w:r>
+      <w:r>
+        <w:rPr>
+          <w:u w:val="single"/>
+        </w:rPr>
+        <w:t>8</w:t>
+      </w:r>
+      <w:r>
+        <w:rPr>
+          <w:u w:val="single"/>
+        </w:rPr>
+        <w:t xml:space="preserve">) = </w:t>
+      </w:r>
+      <w:r>
+        <w:rPr>
+          <w:u w:val="single"/>
+        </w:rPr>
+        <w:t>263.4</w:t>
+      </w:r>
+      <w:r>
+        <w:rPr>
+          <w:u w:val="single"/>
+        </w:rPr>
+        <w:t>, p &lt; .001, Adjusted R</w:t>
+      </w:r>
+      <w:r>
+        <w:rPr>
+          <w:u w:val="single"/>
+          <w:vertAlign w:val="superscript"/>
+        </w:rPr>
+        <w:t>2</w:t>
+      </w:r>
+      <w:r>
+        <w:rPr>
+          <w:u w:val="single"/>
+        </w:rPr>
+        <w:t xml:space="preserve"> = 0.</w:t>
+      </w:r>
+      <w:r>
+        <w:rPr>
+          <w:u w:val="single"/>
+        </w:rPr>
+        <w:t>46</w:t>
+      </w:r>
+    </w:p>
+    <w:p>
+      <w:pPr>
+        <w:pStyle w:val="ListParagraph"/>
+        <w:numPr>
+          <w:ilvl w:val="0"/>
+          <w:numId w:val="4"/>
+        </w:numPr>
+        <w:rPr>
+          <w:b/>
+          <w:bCs/>
+        </w:rPr>
+      </w:pPr>
+      <w:r>
+        <w:t>Analysis: Linear regression</w:t>
+      </w:r>
+    </w:p>
+    <w:p>
+      <w:pPr>
+        <w:pStyle w:val="ListParagraph"/>
+        <w:numPr>
+          <w:ilvl w:val="1"/>
+          <w:numId w:val="4"/>
+        </w:numPr>
+        <w:rPr>
+          <w:b/>
+          <w:bCs/>
+        </w:rPr>
+      </w:pPr>
+      <w:r>
+        <w:rPr>
+          <w:b/>
+          <w:bCs/>
+        </w:rPr>
+        <w:t>Relatedness</w:t>
+      </w:r>
+      <w:r>
+        <w:rPr>
+          <w:b/>
+          <w:bCs/>
+        </w:rPr>
+        <w:t xml:space="preserve"> </w:t>
+      </w:r>
+      <w:r>
+        <w:t>= independent variable</w:t>
+      </w:r>
+    </w:p>
+    <w:p>
+      <w:pPr>
+        <w:pStyle w:val="ListParagraph"/>
+        <w:numPr>
+          <w:ilvl w:val="0"/>
+          <w:numId w:val="4"/>
+        </w:numPr>
+        <w:rPr>
+          <w:b/>
+          <w:bCs/>
+        </w:rPr>
+      </w:pPr>
+      <w:r>
+        <w:t>Results</w:t>
+      </w:r>
+    </w:p>
+    <w:p>
+      <w:pPr>
+        <w:pStyle w:val="ListParagraph"/>
+        <w:numPr>
+          <w:ilvl w:val="1"/>
+          <w:numId w:val="4"/>
+        </w:numPr>
+        <w:rPr>
+          <w:b/>
+          <w:bCs/>
+          <w:u w:val="single"/>
+        </w:rPr>
+      </w:pPr>
+      <w:r>
+        <w:rPr>
+          <w:u w:val="single"/>
+        </w:rPr>
+        <w:t>F(</w:t>
+      </w:r>
+      <w:r>
+        <w:rPr>
+          <w:u w:val="single"/>
+        </w:rPr>
+        <w:t>1</w:t>
+      </w:r>
+      <w:r>
+        <w:rPr>
+          <w:u w:val="single"/>
+        </w:rPr>
+        <w:t>,29</w:t>
+      </w:r>
+      <w:r>
+        <w:rPr>
+          <w:u w:val="single"/>
+        </w:rPr>
+        <w:t>8</w:t>
+      </w:r>
+      <w:r>
+        <w:rPr>
+          <w:u w:val="single"/>
+        </w:rPr>
+        <w:t xml:space="preserve">) = </w:t>
+      </w:r>
+      <w:r>
+        <w:rPr>
+          <w:u w:val="single"/>
+        </w:rPr>
+        <w:t>2</w:t>
+      </w:r>
+      <w:r>
+        <w:rPr>
+          <w:u w:val="single"/>
+        </w:rPr>
+        <w:t>45.1</w:t>
+      </w:r>
+      <w:r>
+        <w:rPr>
+          <w:u w:val="single"/>
+        </w:rPr>
+        <w:t>, p &lt; .001, Adjusted R</w:t>
+      </w:r>
+      <w:r>
+        <w:rPr>
+          <w:u w:val="single"/>
+          <w:vertAlign w:val="superscript"/>
+        </w:rPr>
+        <w:t>2</w:t>
+      </w:r>
+      <w:r>
+        <w:rPr>
+          <w:u w:val="single"/>
+        </w:rPr>
+        <w:t xml:space="preserve"> = 0.</w:t>
+      </w:r>
+      <w:r>
+        <w:rPr>
+          <w:u w:val="single"/>
+        </w:rPr>
+        <w:t>4</w:t>
+      </w:r>
+      <w:r>
+        <w:rPr>
+          <w:u w:val="single"/>
+        </w:rPr>
+        <w:t>4</w:t>
+      </w:r>
+    </w:p>
+    <w:p>
+      <w:pPr>
+        <w:pStyle w:val="ListParagraph"/>
+        <w:numPr>
+          <w:ilvl w:val="0"/>
+          <w:numId w:val="4"/>
+        </w:numPr>
+        <w:rPr>
+          <w:b/>
+          <w:bCs/>
+        </w:rPr>
+      </w:pPr>
+      <w:r>
+        <w:t xml:space="preserve">Analysis: </w:t>
+      </w:r>
+      <w:r>
+        <w:t>Multiple l</w:t>
+      </w:r>
+      <w:r>
+        <w:t>inear regression</w:t>
+      </w:r>
+    </w:p>
+    <w:p>
+      <w:pPr>
+        <w:pStyle w:val="ListParagraph"/>
+        <w:numPr>
+          <w:ilvl w:val="1"/>
+          <w:numId w:val="4"/>
+        </w:numPr>
+        <w:rPr>
+          <w:b/>
+          <w:bCs/>
+        </w:rPr>
+      </w:pPr>
+      <w:r>
+        <w:rPr>
+          <w:b/>
+          <w:bCs/>
+        </w:rPr>
+        <w:t>Relatedness</w:t>
+      </w:r>
+      <w:r>
+        <w:rPr>
+          <w:b/>
+          <w:bCs/>
+        </w:rPr>
+        <w:t xml:space="preserve"> </w:t>
+      </w:r>
+      <w:r>
+        <w:t xml:space="preserve">+ </w:t>
+      </w:r>
+      <w:r>
+        <w:rPr>
+          <w:b/>
+          <w:bCs/>
+        </w:rPr>
         <w:t xml:space="preserve">Autonomy </w:t>
       </w:r>
       <w:r>
+        <w:t>= independent variable</w:t>
+      </w:r>
+    </w:p>
+    <w:p>
+      <w:pPr>
+        <w:pStyle w:val="ListParagraph"/>
+        <w:numPr>
+          <w:ilvl w:val="0"/>
+          <w:numId w:val="4"/>
+        </w:numPr>
+        <w:rPr>
+          <w:b/>
+          <w:bCs/>
+        </w:rPr>
+      </w:pPr>
+      <w:r>
+        <w:t>Results</w:t>
+      </w:r>
+    </w:p>
+    <w:p>
+      <w:pPr>
+        <w:pStyle w:val="ListParagraph"/>
+        <w:numPr>
+          <w:ilvl w:val="1"/>
+          <w:numId w:val="4"/>
+        </w:numPr>
+        <w:rPr>
+          <w:b/>
+          <w:bCs/>
+          <w:u w:val="single"/>
+        </w:rPr>
+      </w:pPr>
+      <w:r>
+        <w:rPr>
+          <w:u w:val="single"/>
+        </w:rPr>
+        <w:t>F(</w:t>
+      </w:r>
+      <w:r>
+        <w:rPr>
+          <w:u w:val="single"/>
+        </w:rPr>
+        <w:t>2</w:t>
+      </w:r>
+      <w:r>
+        <w:rPr>
+          <w:u w:val="single"/>
+        </w:rPr>
+        <w:t>,29</w:t>
+      </w:r>
+      <w:r>
+        <w:rPr>
+          <w:u w:val="single"/>
+        </w:rPr>
+        <w:t>7</w:t>
+      </w:r>
+      <w:r>
+        <w:rPr>
+          <w:u w:val="single"/>
+        </w:rPr>
+        <w:t xml:space="preserve">) = </w:t>
+      </w:r>
+      <w:r>
+        <w:rPr>
+          <w:u w:val="single"/>
+        </w:rPr>
+        <w:t>146</w:t>
+      </w:r>
+      <w:r>
+        <w:rPr>
+          <w:u w:val="single"/>
+        </w:rPr>
+        <w:t>, p &lt; .001, Adjusted R</w:t>
+      </w:r>
+      <w:r>
+        <w:rPr>
+          <w:u w:val="single"/>
+          <w:vertAlign w:val="superscript"/>
+        </w:rPr>
+        <w:t>2</w:t>
+      </w:r>
+      <w:r>
+        <w:rPr>
+          <w:u w:val="single"/>
+        </w:rPr>
+        <w:t xml:space="preserve"> = 0.</w:t>
+      </w:r>
+      <w:r>
+        <w:rPr>
+          <w:u w:val="single"/>
+        </w:rPr>
+        <w:t>4</w:t>
+      </w:r>
+      <w:r>
+        <w:rPr>
+          <w:u w:val="single"/>
+        </w:rPr>
+        <w:t>8</w:t>
+      </w:r>
+    </w:p>
+    <w:p>
+      <w:pPr>
+        <w:pStyle w:val="ListParagraph"/>
+        <w:numPr>
+          <w:ilvl w:val="0"/>
+          <w:numId w:val="4"/>
+        </w:numPr>
+        <w:rPr>
+          <w:b/>
+          <w:bCs/>
+        </w:rPr>
+      </w:pPr>
+      <w:r>
+        <w:t xml:space="preserve">Analysis: </w:t>
+      </w:r>
+      <w:r>
+        <w:t>Multiple linear regression</w:t>
+      </w:r>
+    </w:p>
+    <w:p>
+      <w:pPr>
+        <w:pStyle w:val="ListParagraph"/>
+        <w:numPr>
+          <w:ilvl w:val="1"/>
+          <w:numId w:val="4"/>
+        </w:numPr>
+        <w:rPr>
+          <w:b/>
+          <w:bCs/>
+        </w:rPr>
+      </w:pPr>
+      <w:commentRangeStart w:id="5"/>
+      <w:r>
+        <w:rPr>
+          <w:b/>
+          <w:bCs/>
+        </w:rPr>
+        <w:t>Relatedness</w:t>
+      </w:r>
+      <w:r>
+        <w:rPr>
+          <w:b/>
+          <w:bCs/>
+        </w:rPr>
+        <w:t xml:space="preserve"> </w:t>
+      </w:r>
+      <w:r>
         <w:t xml:space="preserve">+ </w:t>
       </w:r>
-      <w:proofErr w:type="spellStart"/>
+      <w:r>
+        <w:rPr>
+          <w:b/>
+          <w:bCs/>
+        </w:rPr>
+        <w:t>GrandNeedMean</w:t>
+      </w:r>
+      <w:commentRangeEnd w:id="5"/>
+      <w:r>
+        <w:rPr>
+          <w:rStyle w:val="CommentReference"/>
+        </w:rPr>
+        <w:commentReference w:id="5"/>
+      </w:r>
+      <w:r>
+        <w:rPr>
+          <w:b/>
+          <w:bCs/>
+        </w:rPr>
+        <w:t xml:space="preserve"> </w:t>
+      </w:r>
+      <w:r>
+        <w:t>= independent variable</w:t>
+      </w:r>
+    </w:p>
+    <w:p>
+      <w:pPr>
+        <w:pStyle w:val="ListParagraph"/>
+        <w:numPr>
+          <w:ilvl w:val="0"/>
+          <w:numId w:val="4"/>
+        </w:numPr>
+        <w:rPr>
+          <w:b/>
+          <w:bCs/>
+        </w:rPr>
+      </w:pPr>
+      <w:r>
+        <w:t>Results</w:t>
+      </w:r>
+    </w:p>
+    <w:p>
+      <w:pPr>
+        <w:pStyle w:val="ListParagraph"/>
+        <w:numPr>
+          <w:ilvl w:val="1"/>
+          <w:numId w:val="4"/>
+        </w:numPr>
+        <w:rPr>
+          <w:b/>
+          <w:bCs/>
+          <w:u w:val="single"/>
+        </w:rPr>
+      </w:pPr>
+      <w:r>
+        <w:rPr>
+          <w:u w:val="single"/>
+        </w:rPr>
+        <w:t>F(</w:t>
+      </w:r>
+      <w:r>
+        <w:rPr>
+          <w:u w:val="single"/>
+        </w:rPr>
+        <w:t>2</w:t>
+      </w:r>
+      <w:r>
+        <w:rPr>
+          <w:u w:val="single"/>
+        </w:rPr>
+        <w:t>,29</w:t>
+      </w:r>
+      <w:r>
+        <w:rPr>
+          <w:u w:val="single"/>
+        </w:rPr>
+        <w:t>7</w:t>
+      </w:r>
+      <w:r>
+        <w:rPr>
+          <w:u w:val="single"/>
+        </w:rPr>
+        <w:t xml:space="preserve">) = </w:t>
+      </w:r>
+      <w:r>
+        <w:rPr>
+          <w:u w:val="single"/>
+        </w:rPr>
+        <w:t>165.6</w:t>
+      </w:r>
+      <w:r>
+        <w:rPr>
+          <w:u w:val="single"/>
+        </w:rPr>
+        <w:t>, p &lt; .001, Adjusted R</w:t>
+      </w:r>
+      <w:r>
+        <w:rPr>
+          <w:u w:val="single"/>
+          <w:vertAlign w:val="superscript"/>
+        </w:rPr>
+        <w:t>2</w:t>
+      </w:r>
+      <w:r>
+        <w:rPr>
+          <w:u w:val="single"/>
+        </w:rPr>
+        <w:t xml:space="preserve"> = 0.</w:t>
+      </w:r>
+      <w:r>
+        <w:rPr>
+          <w:u w:val="single"/>
+        </w:rPr>
+        <w:t>52</w:t>
+      </w:r>
+    </w:p>
+    <w:p>
+      <w:pPr>
+        <w:pStyle w:val="ListParagraph"/>
+        <w:ind w:left="1440"/>
+        <w:rPr>
+          <w:b/>
+          <w:bCs/>
+          <w:u w:val="single"/>
+        </w:rPr>
+      </w:pPr>
+    </w:p>
+    <w:p>
+      <w:pPr>
+        <w:pStyle w:val="Heading1"/>
+      </w:pPr>
+      <w:r>
+        <w:t>Test: “Can needs predict affect better than touch?”</w:t>
+      </w:r>
+    </w:p>
+    <w:p>
+      <w:pPr>
+        <w:pStyle w:val="ListParagraph"/>
+        <w:numPr>
+          <w:ilvl w:val="0"/>
+          <w:numId w:val="2"/>
+        </w:numPr>
+      </w:pPr>
+      <w:r>
+        <w:rPr>
+          <w:b/>
+          <w:bCs/>
+        </w:rPr>
+        <w:t>Positive affect</w:t>
+      </w:r>
+    </w:p>
+    <w:p>
+      <w:pPr>
+        <w:pStyle w:val="ListParagraph"/>
+        <w:numPr>
+          <w:ilvl w:val="0"/>
+          <w:numId w:val="4"/>
+        </w:numPr>
+      </w:pPr>
+      <w:r>
+        <w:rPr>
+          <w:u w:val="single"/>
+        </w:rPr>
+        <w:t>Reduced touch and need model item</w:t>
+      </w:r>
+      <w:r>
+        <w:t xml:space="preserve"> (based on collinearity and sample considerations)</w:t>
+      </w:r>
+    </w:p>
+    <w:p>
+      <w:pPr>
+        <w:pStyle w:val="ListParagraph"/>
+        <w:numPr>
+          <w:ilvl w:val="1"/>
+          <w:numId w:val="4"/>
+        </w:numPr>
+      </w:pPr>
+      <w:r>
+        <w:rPr>
+          <w:highlight w:val="cyan"/>
+        </w:rPr>
+        <w:t>Analysis</w:t>
+      </w:r>
+      <w:r>
+        <w:t>: Multiple linear regression</w:t>
+      </w:r>
+    </w:p>
+    <w:p>
+      <w:pPr>
+        <w:pStyle w:val="ListParagraph"/>
+        <w:numPr>
+          <w:ilvl w:val="2"/>
+          <w:numId w:val="4"/>
+        </w:numPr>
+      </w:pPr>
+      <w:r>
+        <w:t>One for the needs (</w:t>
+      </w:r>
+      <w:r>
+        <w:rPr>
+          <w:b/>
+          <w:bCs/>
+        </w:rPr>
+        <w:t>Relatedness</w:t>
+      </w:r>
+      <w:r>
+        <w:t xml:space="preserve"> + </w:t>
+      </w:r>
+      <w:r>
+        <w:rPr>
+          <w:b/>
+          <w:bCs/>
+        </w:rPr>
+        <w:t>Competence</w:t>
+      </w:r>
+      <w:r>
+        <w:t>)</w:t>
+      </w:r>
+    </w:p>
+    <w:p>
+      <w:pPr>
+        <w:pStyle w:val="ListParagraph"/>
+        <w:numPr>
+          <w:ilvl w:val="3"/>
+          <w:numId w:val="4"/>
+        </w:numPr>
+      </w:pPr>
+      <w:r>
+        <w:t xml:space="preserve">These needs were determined using a Pearson’s correlation and I chose the </w:t>
+      </w:r>
+      <w:r>
+        <w:t>items with the lowest correlation to the other predictors</w:t>
+      </w:r>
+    </w:p>
+    <w:p>
+      <w:pPr>
+        <w:pStyle w:val="ListParagraph"/>
+        <w:numPr>
+          <w:ilvl w:val="2"/>
+          <w:numId w:val="4"/>
+        </w:numPr>
+      </w:pPr>
+      <w:r>
+        <w:t>One for touch (</w:t>
+      </w:r>
+      <w:r>
+        <w:rPr>
+          <w:b/>
+          <w:bCs/>
+        </w:rPr>
+        <w:t>Roughness</w:t>
+      </w:r>
+      <w:r>
+        <w:t xml:space="preserve"> + </w:t>
+      </w:r>
+      <w:r>
+        <w:rPr>
+          <w:b/>
+          <w:bCs/>
+        </w:rPr>
+        <w:t>Intensity</w:t>
+      </w:r>
+      <w:r>
+        <w:t>)</w:t>
+      </w:r>
+    </w:p>
+    <w:p>
+      <w:pPr>
+        <w:pStyle w:val="ListParagraph"/>
+        <w:numPr>
+          <w:ilvl w:val="3"/>
+          <w:numId w:val="4"/>
+        </w:numPr>
+      </w:pPr>
+      <w:r>
+        <w:t>These are the physical characteristics of touch items</w:t>
+      </w:r>
+    </w:p>
+    <w:p>
+      <w:pPr>
+        <w:pStyle w:val="ListParagraph"/>
+        <w:numPr>
+          <w:ilvl w:val="3"/>
+          <w:numId w:val="4"/>
+        </w:numPr>
+      </w:pPr>
+      <w:r>
+        <w:t xml:space="preserve">The reason that </w:t>
+      </w:r>
+      <w:r>
+        <w:rPr>
+          <w:b/>
+          <w:bCs/>
+        </w:rPr>
+        <w:t xml:space="preserve">Humidity </w:t>
+      </w:r>
+      <w:r>
+        <w:t xml:space="preserve">and </w:t>
+      </w:r>
+      <w:r>
+        <w:rPr>
+          <w:b/>
+          <w:bCs/>
+        </w:rPr>
+        <w:t xml:space="preserve">Velocity </w:t>
+      </w:r>
+      <w:r>
+        <w:t>were removed is because they limited the number of participants that could be included in the analysis to 15</w:t>
+      </w:r>
+      <w:r>
+        <w:t xml:space="preserve">2. Because the touch variables were now decreased to 2 items, I removed the most highly correlated </w:t>
+      </w:r>
+      <w:r>
+        <w:t>need</w:t>
+      </w:r>
+      <w:r>
+        <w:t xml:space="preserve"> item too, </w:t>
+      </w:r>
+      <w:r>
+        <w:rPr>
+          <w:b/>
+          <w:bCs/>
+        </w:rPr>
+        <w:t>PleasureStimulation</w:t>
+      </w:r>
+      <w:r>
+        <w:t>.</w:t>
+      </w:r>
+      <w:r>
+        <w:rPr>
+          <w:b/>
+          <w:bCs/>
+        </w:rPr>
+        <w:t xml:space="preserve"> </w:t>
+      </w:r>
+    </w:p>
+    <w:p>
+      <w:pPr>
+        <w:pStyle w:val="ListParagraph"/>
+        <w:numPr>
+          <w:ilvl w:val="1"/>
+          <w:numId w:val="4"/>
+        </w:numPr>
+      </w:pPr>
+      <w:r>
+        <w:rPr>
+          <w:highlight w:val="cyan"/>
+        </w:rPr>
+        <w:t>Results</w:t>
+      </w:r>
+      <w:r>
+        <w:t>:</w:t>
+      </w:r>
+    </w:p>
+    <w:p>
+      <w:pPr>
+        <w:pStyle w:val="ListParagraph"/>
+        <w:numPr>
+          <w:ilvl w:val="2"/>
+          <w:numId w:val="4"/>
+        </w:numPr>
+      </w:pPr>
+      <w:r>
+        <w:t>Phys</w:t>
+      </w:r>
+      <w:r>
+        <w:t xml:space="preserve">ical </w:t>
+      </w:r>
+      <w:r>
+        <w:t>Touch</w:t>
+      </w:r>
+      <w:r>
+        <w:t xml:space="preserve"> model: </w:t>
+      </w:r>
+      <w:r>
+        <w:t>F(</w:t>
+      </w:r>
+      <w:r>
+        <w:t>2</w:t>
+      </w:r>
+      <w:r>
+        <w:t>,29</w:t>
+      </w:r>
+      <w:r>
+        <w:t>7</w:t>
+      </w:r>
+      <w:r>
+        <w:t xml:space="preserve">) = </w:t>
+      </w:r>
+      <w:r>
+        <w:t>34.76, p &lt; .001, Adjusted R</w:t>
+      </w:r>
+      <w:r>
+        <w:rPr>
+          <w:vertAlign w:val="superscript"/>
+        </w:rPr>
+        <w:t>2</w:t>
+      </w:r>
+      <w:r>
+        <w:t xml:space="preserve"> = 0.18</w:t>
+      </w:r>
+    </w:p>
+    <w:p>
+      <w:pPr>
+        <w:pStyle w:val="ListParagraph"/>
+        <w:numPr>
+          <w:ilvl w:val="2"/>
+          <w:numId w:val="4"/>
+        </w:numPr>
+        <w:rPr>
+          <w:highlight w:val="yellow"/>
+        </w:rPr>
+      </w:pPr>
+      <w:r>
+        <w:rPr>
+          <w:highlight w:val="yellow"/>
+        </w:rPr>
+        <w:t>Nee</w:t>
+      </w:r>
+      <w:r>
+        <w:rPr>
+          <w:highlight w:val="yellow"/>
+        </w:rPr>
+        <w:t>ds model: F(</w:t>
+      </w:r>
+      <w:r>
+        <w:rPr>
+          <w:highlight w:val="yellow"/>
+        </w:rPr>
+        <w:t xml:space="preserve">2,297) = </w:t>
+      </w:r>
+      <w:r>
+        <w:rPr>
+          <w:highlight w:val="yellow"/>
+        </w:rPr>
+        <w:t>151.2, p &lt; .001, Adjusted R</w:t>
+      </w:r>
+      <w:r>
+        <w:rPr>
+          <w:highlight w:val="yellow"/>
+          <w:vertAlign w:val="superscript"/>
+        </w:rPr>
+        <w:t>2</w:t>
+      </w:r>
+      <w:r>
+        <w:rPr>
+          <w:highlight w:val="yellow"/>
+        </w:rPr>
+        <w:t xml:space="preserve"> = </w:t>
+      </w:r>
+      <w:r>
+        <w:rPr>
+          <w:highlight w:val="yellow"/>
+        </w:rPr>
+        <w:t>0.50</w:t>
+      </w:r>
+    </w:p>
+    <w:p>
+      <w:pPr>
+        <w:pStyle w:val="ListParagraph"/>
+        <w:rPr>
+          <w:u w:val="single"/>
+        </w:rPr>
+      </w:pPr>
+    </w:p>
+    <w:p>
+      <w:pPr>
+        <w:pStyle w:val="ListParagraph"/>
+        <w:rPr>
+          <w:u w:val="single"/>
+        </w:rPr>
+      </w:pPr>
+    </w:p>
+    <w:p>
+      <w:pPr>
+        <w:pStyle w:val="ListParagraph"/>
+        <w:rPr>
+          <w:u w:val="single"/>
+        </w:rPr>
+      </w:pPr>
+    </w:p>
+    <w:p>
+      <w:pPr>
+        <w:pStyle w:val="ListParagraph"/>
+        <w:numPr>
+          <w:ilvl w:val="0"/>
+          <w:numId w:val="4"/>
+        </w:numPr>
+        <w:rPr>
+          <w:u w:val="single"/>
+        </w:rPr>
+      </w:pPr>
+      <w:r>
+        <w:rPr>
+          <w:u w:val="single"/>
+        </w:rPr>
+        <w:t>All relevant touch and need items</w:t>
+      </w:r>
+    </w:p>
+    <w:p>
+      <w:pPr>
+        <w:pStyle w:val="ListParagraph"/>
+        <w:numPr>
+          <w:ilvl w:val="1"/>
+          <w:numId w:val="4"/>
+        </w:numPr>
+      </w:pPr>
+      <w:r>
+        <w:rPr>
+          <w:highlight w:val="cyan"/>
+        </w:rPr>
+        <w:t>Analysis</w:t>
+      </w:r>
+      <w:r>
+        <w:t xml:space="preserve">: </w:t>
+      </w:r>
+      <w:r>
+        <w:t>Multiple linear regression</w:t>
+      </w:r>
+    </w:p>
+    <w:p>
+      <w:pPr>
+        <w:pStyle w:val="ListParagraph"/>
+        <w:numPr>
+          <w:ilvl w:val="2"/>
+          <w:numId w:val="4"/>
+        </w:numPr>
+      </w:pPr>
+      <w:r>
+        <w:t>One model with all need items -&gt; needs model</w:t>
+      </w:r>
+    </w:p>
+    <w:p>
+      <w:pPr>
+        <w:pStyle w:val="ListParagraph"/>
+        <w:numPr>
+          <w:ilvl w:val="3"/>
+          <w:numId w:val="4"/>
+        </w:numPr>
+      </w:pPr>
+      <w:r>
+        <w:rPr>
+          <w:b/>
+          <w:bCs/>
+        </w:rPr>
+        <w:t>Relatedness</w:t>
+      </w:r>
+      <w:r>
+        <w:t xml:space="preserve">, </w:t>
+      </w:r>
+      <w:r>
+        <w:rPr>
+          <w:b/>
+          <w:bCs/>
+        </w:rPr>
+        <w:t>Autonomy</w:t>
+      </w:r>
+      <w:r>
+        <w:t xml:space="preserve">, </w:t>
+      </w:r>
+      <w:r>
+        <w:rPr>
+          <w:b/>
+          <w:bCs/>
+        </w:rPr>
+        <w:t>Competence</w:t>
+      </w:r>
+      <w:r>
+        <w:t xml:space="preserve">, </w:t>
+      </w:r>
+      <w:r>
+        <w:rPr>
+          <w:b/>
+          <w:bCs/>
+        </w:rPr>
+        <w:t>Popularity</w:t>
+      </w:r>
+      <w:r>
+        <w:t xml:space="preserve">, </w:t>
+      </w:r>
       <w:r>
         <w:rPr>
           <w:b/>
@@ -2543,448 +3809,654 @@
         </w:rPr>
         <w:t>SelfActualization</w:t>
       </w:r>
-      <w:commentRangeEnd w:id="3"/>
-      <w:proofErr w:type="spellEnd"/>
-      <w:r>
-        <w:rPr>
-          <w:rStyle w:val="CommentReference"/>
-        </w:rPr>
-        <w:commentReference w:id="3"/>
-      </w:r>
-      <w:r>
-        <w:rPr>
-          <w:b/>
-          <w:bCs/>
-        </w:rPr>
-        <w:t xml:space="preserve"> </w:t>
-      </w:r>
-      <w:r>
-        <w:t>= independent variable</w:t>
-      </w:r>
-      <w:r>
-        <w:t>s</w:t>
-      </w:r>
-    </w:p>
-    <w:p>
-      <w:pPr>
-        <w:pStyle w:val="ListParagraph"/>
-        <w:numPr>
-          <w:ilvl w:val="0"/>
-          <w:numId w:val="1"/>
-        </w:numPr>
-        <w:rPr>
-          <w:b/>
-          <w:bCs/>
-        </w:rPr>
-      </w:pPr>
-      <w:r>
+      <w:r>
+        <w:t xml:space="preserve">, </w:t>
+      </w:r>
+      <w:r>
+        <w:rPr>
+          <w:b/>
+          <w:bCs/>
+        </w:rPr>
+        <w:t>PhysicalThriving</w:t>
+      </w:r>
+      <w:r>
+        <w:t xml:space="preserve">, </w:t>
+      </w:r>
+      <w:r>
+        <w:rPr>
+          <w:b/>
+          <w:bCs/>
+        </w:rPr>
+        <w:t>PleasureStimulation</w:t>
+      </w:r>
+      <w:r>
+        <w:t xml:space="preserve">, </w:t>
+      </w:r>
+      <w:r>
+        <w:rPr>
+          <w:b/>
+          <w:bCs/>
+        </w:rPr>
+        <w:t>SelfEsteem</w:t>
+      </w:r>
+      <w:r>
+        <w:t xml:space="preserve">, </w:t>
+      </w:r>
+      <w:r>
+        <w:rPr>
+          <w:b/>
+          <w:bCs/>
+        </w:rPr>
+        <w:t>Security</w:t>
+      </w:r>
+    </w:p>
+    <w:p>
+      <w:pPr>
+        <w:pStyle w:val="ListParagraph"/>
+        <w:numPr>
+          <w:ilvl w:val="2"/>
+          <w:numId w:val="4"/>
+        </w:numPr>
+      </w:pPr>
+      <w:r>
+        <w:t xml:space="preserve">One model with all touch items -&gt; </w:t>
+      </w:r>
+      <w:r>
+        <w:t>physical touch model</w:t>
+      </w:r>
+    </w:p>
+    <w:p>
+      <w:pPr>
+        <w:pStyle w:val="ListParagraph"/>
+        <w:numPr>
+          <w:ilvl w:val="3"/>
+          <w:numId w:val="4"/>
+        </w:numPr>
+      </w:pPr>
+      <w:r>
+        <w:rPr>
+          <w:b/>
+          <w:bCs/>
+        </w:rPr>
+        <w:t>Humidity</w:t>
+      </w:r>
+      <w:r>
+        <w:t xml:space="preserve">, </w:t>
+      </w:r>
+      <w:r>
+        <w:rPr>
+          <w:b/>
+          <w:bCs/>
+        </w:rPr>
+        <w:t>Velocity</w:t>
+      </w:r>
+      <w:r>
+        <w:t xml:space="preserve">, </w:t>
+      </w:r>
+      <w:r>
+        <w:rPr>
+          <w:b/>
+          <w:bCs/>
+        </w:rPr>
+        <w:t>Roughness</w:t>
+      </w:r>
+      <w:r>
+        <w:t xml:space="preserve">, </w:t>
+      </w:r>
+      <w:r>
+        <w:rPr>
+          <w:b/>
+          <w:bCs/>
+        </w:rPr>
+        <w:t>Intensity</w:t>
+      </w:r>
+    </w:p>
+    <w:p>
+      <w:pPr>
+        <w:pStyle w:val="ListParagraph"/>
+        <w:numPr>
+          <w:ilvl w:val="1"/>
+          <w:numId w:val="4"/>
+        </w:numPr>
+      </w:pPr>
+      <w:r>
+        <w:rPr>
+          <w:highlight w:val="cyan"/>
+        </w:rPr>
         <w:t>Results</w:t>
       </w:r>
-    </w:p>
-    <w:p>
-      <w:pPr>
-        <w:pStyle w:val="ListParagraph"/>
-        <w:numPr>
-          <w:ilvl w:val="1"/>
-          <w:numId w:val="1"/>
-        </w:numPr>
-        <w:rPr>
-          <w:b/>
-          <w:bCs/>
-          <w:u w:val="single"/>
-        </w:rPr>
-      </w:pPr>
-      <w:r>
-        <w:rPr>
-          <w:u w:val="single"/>
-        </w:rPr>
-        <w:t>F(</w:t>
-      </w:r>
-      <w:r>
-        <w:rPr>
-          <w:u w:val="single"/>
-        </w:rPr>
+      <w:r>
+        <w:t xml:space="preserve">: </w:t>
+      </w:r>
+    </w:p>
+    <w:p>
+      <w:pPr>
+        <w:pStyle w:val="ListParagraph"/>
+        <w:numPr>
+          <w:ilvl w:val="2"/>
+          <w:numId w:val="4"/>
+        </w:numPr>
+      </w:pPr>
+      <w:r>
+        <w:t xml:space="preserve">Need model: </w:t>
+      </w:r>
+      <w:r>
+        <w:t xml:space="preserve">F(9,290) = 45.12, p &lt; .001, </w:t>
+      </w:r>
+      <w:r>
+        <w:t>Adjusted R</w:t>
+      </w:r>
+      <w:r>
+        <w:rPr>
+          <w:vertAlign w:val="superscript"/>
+        </w:rPr>
+        <w:t>2</w:t>
+      </w:r>
+      <w:r>
+        <w:t xml:space="preserve"> = 0.57</w:t>
+      </w:r>
+    </w:p>
+    <w:p>
+      <w:pPr>
+        <w:pStyle w:val="ListParagraph"/>
+        <w:numPr>
+          <w:ilvl w:val="2"/>
+          <w:numId w:val="4"/>
+        </w:numPr>
+      </w:pPr>
+      <w:r>
+        <w:t xml:space="preserve">Physical touch model: F(4,152) = 9.377, p </w:t>
+      </w:r>
+      <w:r>
+        <w:t>&lt; .001, Adjusted R</w:t>
+      </w:r>
+      <w:r>
+        <w:rPr>
+          <w:vertAlign w:val="superscript"/>
+        </w:rPr>
+        <w:t>2</w:t>
+      </w:r>
+      <w:r>
+        <w:t xml:space="preserve"> = 0.17</w:t>
+      </w:r>
+    </w:p>
+    <w:p>
+      <w:pPr>
+        <w:pStyle w:val="ListParagraph"/>
+        <w:numPr>
+          <w:ilvl w:val="0"/>
+          <w:numId w:val="2"/>
+        </w:numPr>
+      </w:pPr>
+      <w:r>
+        <w:rPr>
+          <w:b/>
+          <w:bCs/>
+        </w:rPr>
+        <w:t>Negative affect</w:t>
+      </w:r>
+    </w:p>
+    <w:p>
+      <w:pPr>
+        <w:pStyle w:val="ListParagraph"/>
+        <w:numPr>
+          <w:ilvl w:val="0"/>
+          <w:numId w:val="4"/>
+        </w:numPr>
+      </w:pPr>
+      <w:r>
+        <w:rPr>
+          <w:u w:val="single"/>
+        </w:rPr>
+        <w:t>Reduced touch and need model item</w:t>
+      </w:r>
+    </w:p>
+    <w:p>
+      <w:pPr>
+        <w:pStyle w:val="ListParagraph"/>
+        <w:numPr>
+          <w:ilvl w:val="1"/>
+          <w:numId w:val="4"/>
+        </w:numPr>
+      </w:pPr>
+      <w:r>
+        <w:rPr>
+          <w:highlight w:val="cyan"/>
+        </w:rPr>
+        <w:t>Analysis</w:t>
+      </w:r>
+      <w:r>
+        <w:t>: Multiple linear regression</w:t>
+      </w:r>
+    </w:p>
+    <w:p>
+      <w:pPr>
+        <w:pStyle w:val="ListParagraph"/>
+        <w:numPr>
+          <w:ilvl w:val="2"/>
+          <w:numId w:val="4"/>
+        </w:numPr>
+      </w:pPr>
+      <w:r>
+        <w:t>Need model:</w:t>
+      </w:r>
+    </w:p>
+    <w:p>
+      <w:pPr>
+        <w:pStyle w:val="ListParagraph"/>
+        <w:numPr>
+          <w:ilvl w:val="3"/>
+          <w:numId w:val="4"/>
+        </w:numPr>
+      </w:pPr>
+      <w:r>
+        <w:t>Relatedness + Competence</w:t>
+      </w:r>
+      <w:r>
+        <w:t xml:space="preserve"> = predictors</w:t>
+      </w:r>
+    </w:p>
+    <w:p>
+      <w:pPr>
+        <w:pStyle w:val="ListParagraph"/>
+        <w:numPr>
+          <w:ilvl w:val="2"/>
+          <w:numId w:val="4"/>
+        </w:numPr>
+      </w:pPr>
+      <w:r>
+        <w:t xml:space="preserve">Touch model: </w:t>
+      </w:r>
+    </w:p>
+    <w:p>
+      <w:pPr>
+        <w:pStyle w:val="ListParagraph"/>
+        <w:numPr>
+          <w:ilvl w:val="3"/>
+          <w:numId w:val="4"/>
+        </w:numPr>
+      </w:pPr>
+      <w:r>
+        <w:t>Roughness + Intensity = predictors</w:t>
+      </w:r>
+    </w:p>
+    <w:p>
+      <w:pPr>
+        <w:pStyle w:val="ListParagraph"/>
+        <w:numPr>
+          <w:ilvl w:val="1"/>
+          <w:numId w:val="4"/>
+        </w:numPr>
+      </w:pPr>
+      <w:r>
+        <w:rPr>
+          <w:highlight w:val="cyan"/>
+        </w:rPr>
+        <w:t>Results</w:t>
+      </w:r>
+      <w:r>
+        <w:t>:</w:t>
+      </w:r>
+    </w:p>
+    <w:p>
+      <w:pPr>
+        <w:pStyle w:val="ListParagraph"/>
+        <w:numPr>
+          <w:ilvl w:val="2"/>
+          <w:numId w:val="4"/>
+        </w:numPr>
+      </w:pPr>
+      <w:r>
+        <w:t xml:space="preserve">Need model: </w:t>
+      </w:r>
+      <w:r>
+        <w:t xml:space="preserve">F(2,297) = </w:t>
+      </w:r>
+      <w:r>
+        <w:t>40.86, p &lt; .001, Adjusted R</w:t>
+      </w:r>
+      <w:r>
+        <w:rPr>
+          <w:vertAlign w:val="superscript"/>
+        </w:rPr>
+        <w:t>2</w:t>
+      </w:r>
+      <w:r>
+        <w:t xml:space="preserve"> = 0.21</w:t>
+      </w:r>
+    </w:p>
+    <w:p>
+      <w:pPr>
+        <w:pStyle w:val="ListParagraph"/>
+        <w:numPr>
+          <w:ilvl w:val="2"/>
+          <w:numId w:val="4"/>
+        </w:numPr>
+      </w:pPr>
+      <w:r>
+        <w:t xml:space="preserve">Physical touch model: </w:t>
+      </w:r>
+      <w:r>
+        <w:t xml:space="preserve">F(2,297) = </w:t>
+      </w:r>
+      <w:r>
+        <w:t>23.82</w:t>
+      </w:r>
+      <w:r>
+        <w:t xml:space="preserve">, p </w:t>
+      </w:r>
+      <w:r>
+        <w:t>&lt; .001, Adjusted R</w:t>
+      </w:r>
+      <w:r>
+        <w:rPr>
+          <w:vertAlign w:val="superscript"/>
+        </w:rPr>
+        <w:t>2</w:t>
+      </w:r>
+      <w:r>
+        <w:t xml:space="preserve"> = 0.1</w:t>
+      </w:r>
+      <w:r>
         <w:t>3</w:t>
       </w:r>
-      <w:r>
-        <w:rPr>
-          <w:u w:val="single"/>
-        </w:rPr>
-        <w:t>,29</w:t>
-      </w:r>
-      <w:r>
-        <w:rPr>
-          <w:u w:val="single"/>
-        </w:rPr>
-        <w:t>6</w:t>
-      </w:r>
-      <w:r>
-        <w:rPr>
-          <w:u w:val="single"/>
-        </w:rPr>
-        <w:t xml:space="preserve">) = </w:t>
-      </w:r>
-      <w:r>
-        <w:rPr>
-          <w:u w:val="single"/>
-        </w:rPr>
-        <w:t>122.7</w:t>
-      </w:r>
-      <w:r>
-        <w:rPr>
-          <w:u w:val="single"/>
-        </w:rPr>
-        <w:t>, p &lt; .001, Adjusted R</w:t>
-      </w:r>
-      <w:r>
-        <w:rPr>
-          <w:u w:val="single"/>
+    </w:p>
+    <w:p>
+      <w:pPr>
+        <w:pStyle w:val="ListParagraph"/>
+        <w:numPr>
+          <w:ilvl w:val="0"/>
+          <w:numId w:val="4"/>
+        </w:numPr>
+        <w:rPr>
+          <w:u w:val="single"/>
+        </w:rPr>
+      </w:pPr>
+      <w:r>
+        <w:rPr>
+          <w:u w:val="single"/>
+        </w:rPr>
+        <w:t>All relevant touch and need items</w:t>
+      </w:r>
+    </w:p>
+    <w:p>
+      <w:pPr>
+        <w:pStyle w:val="ListParagraph"/>
+        <w:numPr>
+          <w:ilvl w:val="1"/>
+          <w:numId w:val="4"/>
+        </w:numPr>
+      </w:pPr>
+      <w:r>
+        <w:rPr>
+          <w:highlight w:val="cyan"/>
+        </w:rPr>
+        <w:t>Analysis</w:t>
+      </w:r>
+      <w:r>
+        <w:t>: Multiple linear regression</w:t>
+      </w:r>
+    </w:p>
+    <w:p>
+      <w:pPr>
+        <w:pStyle w:val="ListParagraph"/>
+        <w:numPr>
+          <w:ilvl w:val="2"/>
+          <w:numId w:val="4"/>
+        </w:numPr>
+      </w:pPr>
+      <w:r>
+        <w:t>One model with all need items -&gt; needs model</w:t>
+      </w:r>
+    </w:p>
+    <w:p>
+      <w:pPr>
+        <w:pStyle w:val="ListParagraph"/>
+        <w:numPr>
+          <w:ilvl w:val="3"/>
+          <w:numId w:val="4"/>
+        </w:numPr>
+      </w:pPr>
+      <w:r>
+        <w:rPr>
+          <w:b/>
+          <w:bCs/>
+        </w:rPr>
+        <w:t>Relatedness</w:t>
+      </w:r>
+      <w:r>
+        <w:t xml:space="preserve">, </w:t>
+      </w:r>
+      <w:r>
+        <w:rPr>
+          <w:b/>
+          <w:bCs/>
+        </w:rPr>
+        <w:t>Autonomy</w:t>
+      </w:r>
+      <w:r>
+        <w:t xml:space="preserve">, </w:t>
+      </w:r>
+      <w:r>
+        <w:rPr>
+          <w:b/>
+          <w:bCs/>
+        </w:rPr>
+        <w:t>Competence</w:t>
+      </w:r>
+      <w:r>
+        <w:t xml:space="preserve">, </w:t>
+      </w:r>
+      <w:r>
+        <w:rPr>
+          <w:b/>
+          <w:bCs/>
+        </w:rPr>
+        <w:t>Popularity</w:t>
+      </w:r>
+      <w:r>
+        <w:t xml:space="preserve">, </w:t>
+      </w:r>
+      <w:r>
+        <w:rPr>
+          <w:b/>
+          <w:bCs/>
+        </w:rPr>
+        <w:t>SelfActualization</w:t>
+      </w:r>
+      <w:r>
+        <w:t xml:space="preserve">, </w:t>
+      </w:r>
+      <w:r>
+        <w:rPr>
+          <w:b/>
+          <w:bCs/>
+        </w:rPr>
+        <w:t>PhysicalThriving</w:t>
+      </w:r>
+      <w:r>
+        <w:t xml:space="preserve">, </w:t>
+      </w:r>
+      <w:r>
+        <w:rPr>
+          <w:b/>
+          <w:bCs/>
+        </w:rPr>
+        <w:t>PleasureStimulation</w:t>
+      </w:r>
+      <w:r>
+        <w:t xml:space="preserve">, </w:t>
+      </w:r>
+      <w:r>
+        <w:rPr>
+          <w:b/>
+          <w:bCs/>
+        </w:rPr>
+        <w:t>SelfEsteem</w:t>
+      </w:r>
+      <w:r>
+        <w:t xml:space="preserve">, </w:t>
+      </w:r>
+      <w:r>
+        <w:rPr>
+          <w:b/>
+          <w:bCs/>
+        </w:rPr>
+        <w:t>Security</w:t>
+      </w:r>
+    </w:p>
+    <w:p>
+      <w:pPr>
+        <w:pStyle w:val="ListParagraph"/>
+        <w:numPr>
+          <w:ilvl w:val="2"/>
+          <w:numId w:val="4"/>
+        </w:numPr>
+      </w:pPr>
+      <w:r>
+        <w:t>One model with all touch items -&gt; physical touch model</w:t>
+      </w:r>
+    </w:p>
+    <w:p>
+      <w:pPr>
+        <w:pStyle w:val="ListParagraph"/>
+        <w:numPr>
+          <w:ilvl w:val="3"/>
+          <w:numId w:val="4"/>
+        </w:numPr>
+      </w:pPr>
+      <w:r>
+        <w:rPr>
+          <w:b/>
+          <w:bCs/>
+        </w:rPr>
+        <w:t>Humidity</w:t>
+      </w:r>
+      <w:r>
+        <w:t xml:space="preserve">, </w:t>
+      </w:r>
+      <w:r>
+        <w:rPr>
+          <w:b/>
+          <w:bCs/>
+        </w:rPr>
+        <w:t>Velocity</w:t>
+      </w:r>
+      <w:r>
+        <w:t xml:space="preserve">, </w:t>
+      </w:r>
+      <w:r>
+        <w:rPr>
+          <w:b/>
+          <w:bCs/>
+        </w:rPr>
+        <w:t>Roughness</w:t>
+      </w:r>
+      <w:r>
+        <w:t xml:space="preserve">, </w:t>
+      </w:r>
+      <w:r>
+        <w:rPr>
+          <w:b/>
+          <w:bCs/>
+        </w:rPr>
+        <w:t>Intensity</w:t>
+      </w:r>
+    </w:p>
+    <w:p>
+      <w:pPr>
+        <w:pStyle w:val="ListParagraph"/>
+        <w:numPr>
+          <w:ilvl w:val="1"/>
+          <w:numId w:val="4"/>
+        </w:numPr>
+      </w:pPr>
+      <w:r>
+        <w:rPr>
+          <w:highlight w:val="cyan"/>
+        </w:rPr>
+        <w:t>Results</w:t>
+      </w:r>
+      <w:r>
+        <w:t xml:space="preserve">: </w:t>
+      </w:r>
+    </w:p>
+    <w:p>
+      <w:pPr>
+        <w:pStyle w:val="ListParagraph"/>
+        <w:numPr>
+          <w:ilvl w:val="2"/>
+          <w:numId w:val="4"/>
+        </w:numPr>
+      </w:pPr>
+      <w:r>
+        <w:t xml:space="preserve">Need model: F(9,290) = </w:t>
+      </w:r>
+      <w:r>
+        <w:t>11.42, p &lt; .001, Adjusted R</w:t>
+      </w:r>
+      <w:r>
+        <w:rPr>
           <w:vertAlign w:val="superscript"/>
         </w:rPr>
         <w:t>2</w:t>
       </w:r>
       <w:r>
-        <w:rPr>
-          <w:u w:val="single"/>
-        </w:rPr>
-        <w:t xml:space="preserve"> = 0.</w:t>
-      </w:r>
-      <w:r>
-        <w:rPr>
-          <w:u w:val="single"/>
-        </w:rPr>
-        <w:t>5</w:t>
-      </w:r>
-      <w:r>
-        <w:rPr>
-          <w:u w:val="single"/>
-        </w:rPr>
-        <w:t>4</w:t>
-      </w:r>
-    </w:p>
-    <w:p>
-      <w:pPr>
-        <w:pStyle w:val="ListParagraph"/>
-        <w:numPr>
-          <w:ilvl w:val="0"/>
-          <w:numId w:val="1"/>
-        </w:numPr>
-        <w:rPr>
-          <w:b/>
-          <w:bCs/>
-        </w:rPr>
-      </w:pPr>
-      <w:r>
-        <w:t>Analysis: Multiple linear regression</w:t>
-      </w:r>
-    </w:p>
-    <w:p>
-      <w:pPr>
-        <w:pStyle w:val="ListParagraph"/>
-        <w:numPr>
-          <w:ilvl w:val="1"/>
-          <w:numId w:val="1"/>
-        </w:numPr>
-        <w:rPr>
-          <w:b/>
-          <w:bCs/>
-        </w:rPr>
-      </w:pPr>
-      <w:commentRangeStart w:id="4"/>
-      <w:r>
-        <w:rPr>
-          <w:b/>
-          <w:bCs/>
-        </w:rPr>
-        <w:t xml:space="preserve">Relatedness </w:t>
-      </w:r>
-      <w:r>
-        <w:t xml:space="preserve">+ </w:t>
-      </w:r>
-      <w:proofErr w:type="spellStart"/>
-      <w:r>
-        <w:rPr>
-          <w:b/>
-          <w:bCs/>
-        </w:rPr>
-        <w:t>GrandNeedMean</w:t>
-      </w:r>
-      <w:proofErr w:type="spellEnd"/>
-      <w:r>
-        <w:rPr>
-          <w:b/>
-          <w:bCs/>
-        </w:rPr>
-        <w:t xml:space="preserve"> </w:t>
-      </w:r>
-      <w:r>
-        <w:t>= independent variable</w:t>
-      </w:r>
-      <w:r>
-        <w:t>s</w:t>
-      </w:r>
-    </w:p>
-    <w:p>
-      <w:pPr>
-        <w:pStyle w:val="ListParagraph"/>
-        <w:numPr>
-          <w:ilvl w:val="0"/>
-          <w:numId w:val="1"/>
-        </w:numPr>
-        <w:rPr>
-          <w:b/>
-          <w:bCs/>
-        </w:rPr>
-      </w:pPr>
-      <w:r>
-        <w:t>Results</w:t>
-      </w:r>
-    </w:p>
-    <w:p>
-      <w:pPr>
-        <w:pStyle w:val="ListParagraph"/>
-        <w:numPr>
-          <w:ilvl w:val="1"/>
-          <w:numId w:val="1"/>
-        </w:numPr>
-        <w:rPr>
-          <w:b/>
-          <w:bCs/>
-          <w:u w:val="single"/>
-        </w:rPr>
-      </w:pPr>
-      <w:r>
-        <w:rPr>
-          <w:u w:val="single"/>
-        </w:rPr>
-        <w:t>F(</w:t>
-      </w:r>
-      <w:r>
-        <w:rPr>
-          <w:u w:val="single"/>
-        </w:rPr>
-        <w:t>3</w:t>
-      </w:r>
-      <w:r>
-        <w:rPr>
-          <w:u w:val="single"/>
-        </w:rPr>
-        <w:t>,29</w:t>
-      </w:r>
-      <w:r>
-        <w:rPr>
-          <w:u w:val="single"/>
-        </w:rPr>
-        <w:t>6</w:t>
-      </w:r>
-      <w:r>
-        <w:rPr>
-          <w:u w:val="single"/>
-        </w:rPr>
-        <w:t xml:space="preserve">) = </w:t>
-      </w:r>
-      <w:r>
-        <w:rPr>
-          <w:u w:val="single"/>
-        </w:rPr>
-        <w:t>122.7</w:t>
-      </w:r>
-      <w:r>
-        <w:rPr>
-          <w:u w:val="single"/>
-        </w:rPr>
-        <w:t>, p &lt; .001, Adjusted R</w:t>
-      </w:r>
-      <w:r>
-        <w:rPr>
-          <w:u w:val="single"/>
+        <w:t xml:space="preserve"> = </w:t>
+      </w:r>
+      <w:r>
+        <w:t>0.23</w:t>
+      </w:r>
+    </w:p>
+    <w:p>
+      <w:pPr>
+        <w:pStyle w:val="ListParagraph"/>
+        <w:numPr>
+          <w:ilvl w:val="2"/>
+          <w:numId w:val="4"/>
+        </w:numPr>
+      </w:pPr>
+      <w:r>
+        <w:t xml:space="preserve">Physical touch model: F(4,152) = </w:t>
+      </w:r>
+      <w:r>
+        <w:t>11.44, p &lt; .001, Adjusted R</w:t>
+      </w:r>
+      <w:r>
+        <w:rPr>
           <w:vertAlign w:val="superscript"/>
         </w:rPr>
         <w:t>2</w:t>
       </w:r>
       <w:r>
-        <w:rPr>
-          <w:u w:val="single"/>
-        </w:rPr>
-        <w:t xml:space="preserve"> = 0.</w:t>
-      </w:r>
-      <w:r>
-        <w:rPr>
-          <w:u w:val="single"/>
-        </w:rPr>
-        <w:t>54</w:t>
-      </w:r>
-      <w:commentRangeEnd w:id="4"/>
-      <w:r>
-        <w:rPr>
-          <w:rStyle w:val="CommentReference"/>
-        </w:rPr>
-        <w:commentReference w:id="4"/>
-      </w:r>
-    </w:p>
-    <w:p>
-      <w:pPr>
-        <w:pStyle w:val="ListParagraph"/>
-        <w:numPr>
-          <w:ilvl w:val="0"/>
-          <w:numId w:val="2"/>
-        </w:numPr>
-        <w:rPr>
-          <w:b/>
-          <w:bCs/>
-        </w:rPr>
-      </w:pPr>
-      <w:r>
-        <w:rPr>
-          <w:b/>
-          <w:bCs/>
-        </w:rPr>
-        <w:t>Composite affect</w:t>
-      </w:r>
-    </w:p>
-    <w:p>
-      <w:pPr>
-        <w:pStyle w:val="ListParagraph"/>
-        <w:numPr>
-          <w:ilvl w:val="0"/>
-          <w:numId w:val="3"/>
-        </w:numPr>
-        <w:rPr>
-          <w:b/>
-          <w:bCs/>
-        </w:rPr>
-      </w:pPr>
-      <w:r>
-        <w:t xml:space="preserve">Analysis: </w:t>
-      </w:r>
-      <w:r>
-        <w:t>Linear</w:t>
-      </w:r>
-      <w:r>
-        <w:t xml:space="preserve"> regression</w:t>
-      </w:r>
-    </w:p>
-    <w:p>
-      <w:pPr>
-        <w:pStyle w:val="ListParagraph"/>
-        <w:numPr>
-          <w:ilvl w:val="1"/>
-          <w:numId w:val="3"/>
-        </w:numPr>
-        <w:rPr>
-          <w:b/>
-          <w:bCs/>
-        </w:rPr>
-      </w:pPr>
-      <w:proofErr w:type="spellStart"/>
-      <w:r>
-        <w:rPr>
-          <w:b/>
-          <w:bCs/>
-        </w:rPr>
-        <w:t>GrandNeedMean</w:t>
-      </w:r>
-      <w:proofErr w:type="spellEnd"/>
-      <w:r>
-        <w:rPr>
-          <w:b/>
-          <w:bCs/>
-        </w:rPr>
-        <w:t xml:space="preserve"> </w:t>
-      </w:r>
-      <w:r>
-        <w:t>= independent variable</w:t>
-      </w:r>
-    </w:p>
-    <w:p>
-      <w:pPr>
-        <w:pStyle w:val="ListParagraph"/>
-        <w:numPr>
-          <w:ilvl w:val="0"/>
-          <w:numId w:val="3"/>
-        </w:numPr>
-        <w:rPr>
-          <w:b/>
-          <w:bCs/>
-        </w:rPr>
-      </w:pPr>
-      <w:r>
-        <w:t>Results</w:t>
-      </w:r>
-    </w:p>
-    <w:p>
-      <w:pPr>
-        <w:pStyle w:val="ListParagraph"/>
-        <w:numPr>
-          <w:ilvl w:val="1"/>
-          <w:numId w:val="2"/>
-        </w:numPr>
-        <w:rPr>
-          <w:b/>
-          <w:bCs/>
-          <w:u w:val="single"/>
-        </w:rPr>
-      </w:pPr>
-      <w:r>
-        <w:rPr>
-          <w:u w:val="single"/>
-        </w:rPr>
-        <w:t>F(</w:t>
-      </w:r>
-      <w:r>
-        <w:rPr>
-          <w:u w:val="single"/>
-        </w:rPr>
-        <w:t>1</w:t>
-      </w:r>
-      <w:r>
-        <w:rPr>
-          <w:u w:val="single"/>
-        </w:rPr>
-        <w:t>,29</w:t>
-      </w:r>
-      <w:r>
-        <w:rPr>
-          <w:u w:val="single"/>
-        </w:rPr>
-        <w:t>8</w:t>
-      </w:r>
-      <w:r>
-        <w:rPr>
-          <w:u w:val="single"/>
-        </w:rPr>
-        <w:t xml:space="preserve">) = </w:t>
-      </w:r>
-      <w:r>
-        <w:rPr>
-          <w:u w:val="single"/>
-        </w:rPr>
-        <w:t>263.4</w:t>
-      </w:r>
-      <w:r>
-        <w:rPr>
-          <w:u w:val="single"/>
-        </w:rPr>
-        <w:t>, p &lt; .001, Adjusted R</w:t>
-      </w:r>
-      <w:r>
-        <w:rPr>
-          <w:u w:val="single"/>
-          <w:vertAlign w:val="superscript"/>
-        </w:rPr>
-        <w:t>2</w:t>
-      </w:r>
-      <w:r>
-        <w:rPr>
-          <w:u w:val="single"/>
-        </w:rPr>
-        <w:t xml:space="preserve"> = 0.</w:t>
-      </w:r>
-      <w:r>
-        <w:rPr>
-          <w:u w:val="single"/>
-        </w:rPr>
-        <w:t>46</w:t>
+        <w:t xml:space="preserve"> = 0.21</w:t>
+      </w:r>
+    </w:p>
+    <w:p/>
+    <w:p/>
+    <w:p/>
+    <w:p/>
+    <w:p/>
+    <w:p/>
+    <w:p>
+      <w:pPr>
+        <w:pStyle w:val="Heading1"/>
+      </w:pPr>
+      <w:r>
+        <w:lastRenderedPageBreak/>
+        <w:t>Test: “How does measures of touch characteristics</w:t>
+      </w:r>
+      <w:r>
+        <w:t>, relation</w:t>
+      </w:r>
+      <w:r>
+        <w:t xml:space="preserve"> and context vary between conditions?”</w:t>
+      </w:r>
+    </w:p>
+    <w:p/>
+    <w:p>
+      <w:r>
+        <w:t>Interaction Partner</w:t>
       </w:r>
     </w:p>
     <w:p>
@@ -2994,43 +4466,40 @@
           <w:ilvl w:val="0"/>
           <w:numId w:val="4"/>
         </w:numPr>
-        <w:rPr>
-          <w:b/>
-          <w:bCs/>
-        </w:rPr>
-      </w:pPr>
-      <w:r>
-        <w:t>Analysis: Linear regression</w:t>
-      </w:r>
-    </w:p>
-    <w:p>
-      <w:pPr>
-        <w:pStyle w:val="ListParagraph"/>
-        <w:numPr>
-          <w:ilvl w:val="1"/>
+      </w:pPr>
+      <w:r>
+        <w:t xml:space="preserve">A has more closely related interaction partners </w:t>
+      </w:r>
+      <w:r>
+        <w:t xml:space="preserve">than </w:t>
+      </w:r>
+      <w:r>
+        <w:t>B</w:t>
+      </w:r>
+    </w:p>
+    <w:p>
+      <w:r>
+        <w:t>Relation2Partner</w:t>
+      </w:r>
+    </w:p>
+    <w:p>
+      <w:pPr>
+        <w:pStyle w:val="ListParagraph"/>
+        <w:numPr>
+          <w:ilvl w:val="0"/>
           <w:numId w:val="4"/>
         </w:numPr>
-        <w:rPr>
-          <w:b/>
-          <w:bCs/>
-        </w:rPr>
-      </w:pPr>
-      <w:r>
-        <w:rPr>
-          <w:b/>
-          <w:bCs/>
-        </w:rPr>
-        <w:t>Relatedness</w:t>
-      </w:r>
-      <w:r>
-        <w:rPr>
-          <w:b/>
-          <w:bCs/>
-        </w:rPr>
-        <w:t xml:space="preserve"> </w:t>
-      </w:r>
-      <w:r>
-        <w:t>= independent variable</w:t>
+      </w:pPr>
+      <w:r>
+        <w:t xml:space="preserve">Corroborates above finding. Int partner more similar to themselves (or overlapping) in A than B. Maybe this </w:t>
+      </w:r>
+      <w:r>
+        <w:t>is part of the problem – cannot relate to the interaction partner in B?</w:t>
+      </w:r>
+    </w:p>
+    <w:p>
+      <w:r>
+        <w:t>Roughness</w:t>
       </w:r>
     </w:p>
     <w:p>
@@ -3040,100 +4509,34 @@
           <w:ilvl w:val="0"/>
           <w:numId w:val="4"/>
         </w:numPr>
-        <w:rPr>
-          <w:b/>
-          <w:bCs/>
-        </w:rPr>
-      </w:pPr>
-      <w:r>
-        <w:t>Results</w:t>
-      </w:r>
-    </w:p>
-    <w:p>
-      <w:pPr>
-        <w:pStyle w:val="ListParagraph"/>
-        <w:numPr>
-          <w:ilvl w:val="1"/>
+      </w:pPr>
+      <w:r>
+        <w:t>A participants experienced more soft touches than B.</w:t>
+      </w:r>
+    </w:p>
+    <w:p>
+      <w:r>
+        <w:t>Pleasantness</w:t>
+      </w:r>
+    </w:p>
+    <w:p>
+      <w:pPr>
+        <w:pStyle w:val="ListParagraph"/>
+        <w:numPr>
+          <w:ilvl w:val="0"/>
           <w:numId w:val="4"/>
         </w:numPr>
-        <w:rPr>
-          <w:b/>
-          <w:bCs/>
-          <w:u w:val="single"/>
-        </w:rPr>
-      </w:pPr>
-      <w:r>
-        <w:rPr>
-          <w:u w:val="single"/>
-        </w:rPr>
-        <w:t>F(</w:t>
-      </w:r>
-      <w:r>
-        <w:rPr>
-          <w:u w:val="single"/>
-        </w:rPr>
-        <w:t>1</w:t>
-      </w:r>
-      <w:r>
-        <w:rPr>
-          <w:u w:val="single"/>
-        </w:rPr>
-        <w:t>,29</w:t>
-      </w:r>
-      <w:r>
-        <w:rPr>
-          <w:u w:val="single"/>
-        </w:rPr>
-        <w:t>8</w:t>
-      </w:r>
-      <w:r>
-        <w:rPr>
-          <w:u w:val="single"/>
-        </w:rPr>
-        <w:t xml:space="preserve">) = </w:t>
-      </w:r>
-      <w:r>
-        <w:rPr>
-          <w:u w:val="single"/>
-        </w:rPr>
-        <w:t>2</w:t>
-      </w:r>
-      <w:r>
-        <w:rPr>
-          <w:u w:val="single"/>
-        </w:rPr>
-        <w:t>45.1</w:t>
-      </w:r>
-      <w:r>
-        <w:rPr>
-          <w:u w:val="single"/>
-        </w:rPr>
-        <w:t>, p &lt; .001, Adjusted R</w:t>
-      </w:r>
-      <w:r>
-        <w:rPr>
-          <w:u w:val="single"/>
-          <w:vertAlign w:val="superscript"/>
-        </w:rPr>
-        <w:t>2</w:t>
-      </w:r>
-      <w:r>
-        <w:rPr>
-          <w:u w:val="single"/>
-        </w:rPr>
-        <w:t xml:space="preserve"> = 0.</w:t>
-      </w:r>
-      <w:r>
-        <w:rPr>
-          <w:u w:val="single"/>
-        </w:rPr>
-        <w:t>4</w:t>
-      </w:r>
-      <w:r>
-        <w:rPr>
-          <w:u w:val="single"/>
-        </w:rPr>
-        <w:t>4</w:t>
+      </w:pPr>
+      <w:r>
+        <w:t>More pleasant for A than B</w:t>
+      </w:r>
+      <w:r>
+        <w:t>.</w:t>
+      </w:r>
+    </w:p>
+    <w:p>
+      <w:r>
+        <w:t>Intensity</w:t>
       </w:r>
     </w:p>
     <w:p>
@@ -3143,59 +4546,34 @@
           <w:ilvl w:val="0"/>
           <w:numId w:val="4"/>
         </w:numPr>
-        <w:rPr>
-          <w:b/>
-          <w:bCs/>
-        </w:rPr>
-      </w:pPr>
-      <w:r>
-        <w:t xml:space="preserve">Analysis: </w:t>
-      </w:r>
-      <w:r>
-        <w:t>Multiple l</w:t>
-      </w:r>
-      <w:r>
-        <w:t>inear regression</w:t>
-      </w:r>
-    </w:p>
-    <w:p>
-      <w:pPr>
-        <w:pStyle w:val="ListParagraph"/>
-        <w:numPr>
-          <w:ilvl w:val="1"/>
+      </w:pPr>
+      <w:r>
+        <w:t>More intense for A than B</w:t>
+      </w:r>
+      <w:r>
+        <w:t>.</w:t>
+      </w:r>
+    </w:p>
+    <w:p>
+      <w:r>
+        <w:t>Comfortable</w:t>
+      </w:r>
+    </w:p>
+    <w:p>
+      <w:pPr>
+        <w:pStyle w:val="ListParagraph"/>
+        <w:numPr>
+          <w:ilvl w:val="0"/>
           <w:numId w:val="4"/>
         </w:numPr>
-        <w:rPr>
-          <w:b/>
-          <w:bCs/>
-        </w:rPr>
-      </w:pPr>
-      <w:r>
-        <w:rPr>
-          <w:b/>
-          <w:bCs/>
-        </w:rPr>
-        <w:t>Relatedness</w:t>
-      </w:r>
-      <w:r>
-        <w:rPr>
-          <w:b/>
-          <w:bCs/>
-        </w:rPr>
-        <w:t xml:space="preserve"> </w:t>
-      </w:r>
-      <w:r>
-        <w:t xml:space="preserve">+ </w:t>
-      </w:r>
-      <w:r>
-        <w:rPr>
-          <w:b/>
-          <w:bCs/>
-        </w:rPr>
-        <w:t xml:space="preserve">Autonomy </w:t>
-      </w:r>
-      <w:r>
-        <w:t>= independent variable</w:t>
+      </w:pPr>
+      <w:r>
+        <w:t>More comfortable for A than B.</w:t>
+      </w:r>
+    </w:p>
+    <w:p>
+      <w:r>
+        <w:t>Duration</w:t>
       </w:r>
     </w:p>
     <w:p>
@@ -3205,94 +4583,34 @@
           <w:ilvl w:val="0"/>
           <w:numId w:val="4"/>
         </w:numPr>
-        <w:rPr>
-          <w:b/>
-          <w:bCs/>
-        </w:rPr>
-      </w:pPr>
-      <w:r>
-        <w:t>Results</w:t>
-      </w:r>
-    </w:p>
-    <w:p>
-      <w:pPr>
-        <w:pStyle w:val="ListParagraph"/>
-        <w:numPr>
-          <w:ilvl w:val="1"/>
+      </w:pPr>
+      <w:r>
+        <w:t>Longer duration for A than B.</w:t>
+      </w:r>
+    </w:p>
+    <w:p>
+      <w:r>
+        <w:t>Appropriate</w:t>
+      </w:r>
+    </w:p>
+    <w:p>
+      <w:pPr>
+        <w:pStyle w:val="ListParagraph"/>
+        <w:numPr>
+          <w:ilvl w:val="0"/>
           <w:numId w:val="4"/>
         </w:numPr>
-        <w:rPr>
-          <w:b/>
-          <w:bCs/>
-          <w:u w:val="single"/>
-        </w:rPr>
-      </w:pPr>
-      <w:r>
-        <w:rPr>
-          <w:u w:val="single"/>
-        </w:rPr>
-        <w:t>F(</w:t>
-      </w:r>
-      <w:r>
-        <w:rPr>
-          <w:u w:val="single"/>
-        </w:rPr>
-        <w:t>2</w:t>
-      </w:r>
-      <w:r>
-        <w:rPr>
-          <w:u w:val="single"/>
-        </w:rPr>
-        <w:t>,29</w:t>
-      </w:r>
-      <w:r>
-        <w:rPr>
-          <w:u w:val="single"/>
-        </w:rPr>
-        <w:t>7</w:t>
-      </w:r>
-      <w:r>
-        <w:rPr>
-          <w:u w:val="single"/>
-        </w:rPr>
-        <w:t xml:space="preserve">) = </w:t>
-      </w:r>
-      <w:r>
-        <w:rPr>
-          <w:u w:val="single"/>
-        </w:rPr>
-        <w:t>146</w:t>
-      </w:r>
-      <w:r>
-        <w:rPr>
-          <w:u w:val="single"/>
-        </w:rPr>
-        <w:t>, p &lt; .001, Adjusted R</w:t>
-      </w:r>
-      <w:r>
-        <w:rPr>
-          <w:u w:val="single"/>
-          <w:vertAlign w:val="superscript"/>
-        </w:rPr>
-        <w:t>2</w:t>
-      </w:r>
-      <w:r>
-        <w:rPr>
-          <w:u w:val="single"/>
-        </w:rPr>
-        <w:t xml:space="preserve"> = 0.</w:t>
-      </w:r>
-      <w:r>
-        <w:rPr>
-          <w:u w:val="single"/>
-        </w:rPr>
-        <w:t>4</w:t>
-      </w:r>
-      <w:r>
-        <w:rPr>
-          <w:u w:val="single"/>
-        </w:rPr>
-        <w:t>9</w:t>
+      </w:pPr>
+      <w:r>
+        <w:t xml:space="preserve">More appropriate for </w:t>
+      </w:r>
+      <w:r>
+        <w:t>A than B.</w:t>
+      </w:r>
+    </w:p>
+    <w:p>
+      <w:r>
+        <w:t>Humidity</w:t>
       </w:r>
     </w:p>
     <w:p>
@@ -3302,73 +4620,37 @@
           <w:ilvl w:val="0"/>
           <w:numId w:val="4"/>
         </w:numPr>
-        <w:rPr>
-          <w:b/>
-          <w:bCs/>
-        </w:rPr>
-      </w:pPr>
-      <w:r>
-        <w:t xml:space="preserve">Analysis: </w:t>
-      </w:r>
-      <w:r>
-        <w:t>Multiple linear regression</w:t>
-      </w:r>
-    </w:p>
-    <w:p>
-      <w:pPr>
-        <w:pStyle w:val="ListParagraph"/>
-        <w:numPr>
-          <w:ilvl w:val="1"/>
+      </w:pPr>
+      <w:r>
+        <w:t>Slightly more humid in A than B</w:t>
+      </w:r>
+      <w:r>
+        <w:t>.</w:t>
+      </w:r>
+    </w:p>
+    <w:p>
+      <w:r>
+        <w:t>Velocity</w:t>
+      </w:r>
+    </w:p>
+    <w:p>
+      <w:pPr>
+        <w:pStyle w:val="ListParagraph"/>
+        <w:numPr>
+          <w:ilvl w:val="0"/>
           <w:numId w:val="4"/>
         </w:numPr>
-        <w:rPr>
-          <w:b/>
-          <w:bCs/>
-        </w:rPr>
-      </w:pPr>
-      <w:commentRangeStart w:id="5"/>
-      <w:r>
-        <w:rPr>
-          <w:b/>
-          <w:bCs/>
-        </w:rPr>
-        <w:t>Relatedness</w:t>
-      </w:r>
-      <w:r>
-        <w:rPr>
-          <w:b/>
-          <w:bCs/>
-        </w:rPr>
-        <w:t xml:space="preserve"> </w:t>
-      </w:r>
-      <w:r>
-        <w:t xml:space="preserve">+ </w:t>
-      </w:r>
-      <w:proofErr w:type="spellStart"/>
-      <w:r>
-        <w:rPr>
-          <w:b/>
-          <w:bCs/>
-        </w:rPr>
-        <w:t>GrandNeedMean</w:t>
-      </w:r>
-      <w:commentRangeEnd w:id="5"/>
-      <w:proofErr w:type="spellEnd"/>
-      <w:r>
-        <w:rPr>
-          <w:rStyle w:val="CommentReference"/>
-        </w:rPr>
-        <w:commentReference w:id="5"/>
-      </w:r>
-      <w:r>
-        <w:rPr>
-          <w:b/>
-          <w:bCs/>
-        </w:rPr>
-        <w:t xml:space="preserve"> </w:t>
-      </w:r>
-      <w:r>
-        <w:t>= independent variable</w:t>
+      </w:pPr>
+      <w:r>
+        <w:t>Higher velocity in B than A</w:t>
+      </w:r>
+      <w:r>
+        <w:t>.</w:t>
+      </w:r>
+    </w:p>
+    <w:p>
+      <w:r>
+        <w:t>Expectation</w:t>
       </w:r>
     </w:p>
     <w:p>
@@ -3378,98 +4660,12 @@
           <w:ilvl w:val="0"/>
           <w:numId w:val="4"/>
         </w:numPr>
-        <w:rPr>
-          <w:b/>
-          <w:bCs/>
-        </w:rPr>
-      </w:pPr>
-      <w:r>
-        <w:t>Results</w:t>
-      </w:r>
-    </w:p>
-    <w:p>
-      <w:pPr>
-        <w:pStyle w:val="ListParagraph"/>
-        <w:numPr>
-          <w:ilvl w:val="1"/>
-          <w:numId w:val="4"/>
-        </w:numPr>
-        <w:rPr>
-          <w:b/>
-          <w:bCs/>
-          <w:u w:val="single"/>
-        </w:rPr>
-      </w:pPr>
-      <w:r>
-        <w:rPr>
-          <w:u w:val="single"/>
-        </w:rPr>
-        <w:t>F(</w:t>
-      </w:r>
-      <w:r>
-        <w:rPr>
-          <w:u w:val="single"/>
-        </w:rPr>
-        <w:t>2</w:t>
-      </w:r>
-      <w:r>
-        <w:rPr>
-          <w:u w:val="single"/>
-        </w:rPr>
-        <w:t>,29</w:t>
-      </w:r>
-      <w:r>
-        <w:rPr>
-          <w:u w:val="single"/>
-        </w:rPr>
-        <w:t>7</w:t>
-      </w:r>
-      <w:r>
-        <w:rPr>
-          <w:u w:val="single"/>
-        </w:rPr>
-        <w:t xml:space="preserve">) = </w:t>
-      </w:r>
-      <w:r>
-        <w:rPr>
-          <w:u w:val="single"/>
-        </w:rPr>
-        <w:t>165.6</w:t>
-      </w:r>
-      <w:r>
-        <w:rPr>
-          <w:u w:val="single"/>
-        </w:rPr>
-        <w:t>, p &lt; .001, Adjusted R</w:t>
-      </w:r>
-      <w:r>
-        <w:rPr>
-          <w:u w:val="single"/>
-          <w:vertAlign w:val="superscript"/>
-        </w:rPr>
-        <w:t>2</w:t>
-      </w:r>
-      <w:r>
-        <w:rPr>
-          <w:u w:val="single"/>
-        </w:rPr>
-        <w:t xml:space="preserve"> = 0.</w:t>
-      </w:r>
-      <w:r>
-        <w:rPr>
-          <w:u w:val="single"/>
-        </w:rPr>
-        <w:t>52</w:t>
-      </w:r>
-    </w:p>
-    <w:p>
-      <w:pPr>
-        <w:rPr>
-          <w:b/>
-          <w:bCs/>
-        </w:rPr>
-      </w:pPr>
-    </w:p>
+      </w:pPr>
+      <w:r>
+        <w:t>More expected in A than B.</w:t>
+      </w:r>
+    </w:p>
+    <w:p/>
     <w:sectPr>
       <w:pgSz w:w="11906" w:h="16838"/>
       <w:pgMar w:top="1440" w:right="1440" w:bottom="1440" w:left="1440" w:header="708" w:footer="708" w:gutter="0"/>
@@ -3869,7 +5065,7 @@
         <w:rFonts w:ascii="Courier New" w:hAnsi="Courier New" w:cs="Courier New" w:hint="default"/>
       </w:rPr>
     </w:lvl>
-    <w:lvl w:ilvl="2" w:tplc="08090005" w:tentative="1">
+    <w:lvl w:ilvl="2" w:tplc="08090005">
       <w:start w:val="1"/>
       <w:numFmt w:val="bullet"/>
       <w:lvlText w:val=""/>
@@ -3881,7 +5077,7 @@
         <w:rFonts w:ascii="Wingdings" w:hAnsi="Wingdings" w:hint="default"/>
       </w:rPr>
     </w:lvl>
-    <w:lvl w:ilvl="3" w:tplc="08090001" w:tentative="1">
+    <w:lvl w:ilvl="3" w:tplc="08090001">
       <w:start w:val="1"/>
       <w:numFmt w:val="bullet"/>
       <w:lvlText w:val=""/>

</xml_diff>

<commit_message>
Added R square and beta coefficients to results doc.
</commit_message>
<xml_diff>
--- a/AnalysesResults.docx
+++ b/AnalysesResults.docx
@@ -1,6 +1,6 @@
 
 <file path=word/document.xml><?xml version="1.0" encoding="utf-8"?>
-<w:document xmlns:wpc="http://schemas.microsoft.com/office/word/2010/wordprocessingCanvas" xmlns:cx="http://schemas.microsoft.com/office/drawing/2014/chartex" xmlns:cx1="http://schemas.microsoft.com/office/drawing/2015/9/8/chartex" xmlns:cx2="http://schemas.microsoft.com/office/drawing/2015/10/21/chartex" xmlns:cx3="http://schemas.microsoft.com/office/drawing/2016/5/9/chartex" xmlns:cx4="http://schemas.microsoft.com/office/drawing/2016/5/10/chartex" xmlns:cx5="http://schemas.microsoft.com/office/drawing/2016/5/11/chartex" xmlns:cx6="http://schemas.microsoft.com/office/drawing/2016/5/12/chartex" xmlns:cx7="http://schemas.microsoft.com/office/drawing/2016/5/13/chartex" xmlns:cx8="http://schemas.microsoft.com/office/drawing/2016/5/14/chartex" xmlns:mc="http://schemas.openxmlformats.org/markup-compatibility/2006" xmlns:aink="http://schemas.microsoft.com/office/drawing/2016/ink" xmlns:am3d="http://schemas.microsoft.com/office/drawing/2017/model3d" xmlns:o="urn:schemas-microsoft-com:office:office" xmlns:oel="http://schemas.microsoft.com/office/2019/extlst" xmlns:r="http://schemas.openxmlformats.org/officeDocument/2006/relationships" xmlns:m="http://schemas.openxmlformats.org/officeDocument/2006/math" xmlns:v="urn:schemas-microsoft-com:vml" xmlns:wp14="http://schemas.microsoft.com/office/word/2010/wordprocessingDrawing" xmlns:wp="http://schemas.openxmlformats.org/drawingml/2006/wordprocessingDrawing" xmlns:w10="urn:schemas-microsoft-com:office:word" xmlns:w="http://schemas.openxmlformats.org/wordprocessingml/2006/main" xmlns:w14="http://schemas.microsoft.com/office/word/2010/wordml" xmlns:w15="http://schemas.microsoft.com/office/word/2012/wordml" xmlns:w16cex="http://schemas.microsoft.com/office/word/2018/wordml/cex" xmlns:w16cid="http://schemas.microsoft.com/office/word/2016/wordml/cid" xmlns:w16="http://schemas.microsoft.com/office/word/2018/wordml" xmlns:w16sdtdh="http://schemas.microsoft.com/office/word/2020/wordml/sdtdatahash" xmlns:w16se="http://schemas.microsoft.com/office/word/2015/wordml/symex" xmlns:wpg="http://schemas.microsoft.com/office/word/2010/wordprocessingGroup" xmlns:wpi="http://schemas.microsoft.com/office/word/2010/wordprocessingInk" xmlns:wne="http://schemas.microsoft.com/office/word/2006/wordml" xmlns:wps="http://schemas.microsoft.com/office/word/2010/wordprocessingShape" mc:Ignorable="w14 w15 w16se w16cid w16 w16cex w16sdtdh wp14">
+<w:document xmlns:wpc="http://schemas.microsoft.com/office/word/2010/wordprocessingCanvas" xmlns:cx="http://schemas.microsoft.com/office/drawing/2014/chartex" xmlns:cx1="http://schemas.microsoft.com/office/drawing/2015/9/8/chartex" xmlns:mc="http://schemas.openxmlformats.org/markup-compatibility/2006" xmlns:o="urn:schemas-microsoft-com:office:office" xmlns:r="http://schemas.openxmlformats.org/officeDocument/2006/relationships" xmlns:m="http://schemas.openxmlformats.org/officeDocument/2006/math" xmlns:v="urn:schemas-microsoft-com:vml" xmlns:wp14="http://schemas.microsoft.com/office/word/2010/wordprocessingDrawing" xmlns:wp="http://schemas.openxmlformats.org/drawingml/2006/wordprocessingDrawing" xmlns:w10="urn:schemas-microsoft-com:office:word" xmlns:w="http://schemas.openxmlformats.org/wordprocessingml/2006/main" xmlns:w14="http://schemas.microsoft.com/office/word/2010/wordml" xmlns:w15="http://schemas.microsoft.com/office/word/2012/wordml" xmlns:w16se="http://schemas.microsoft.com/office/word/2015/wordml/symex" xmlns:wpg="http://schemas.microsoft.com/office/word/2010/wordprocessingGroup" xmlns:wpi="http://schemas.microsoft.com/office/word/2010/wordprocessingInk" xmlns:wne="http://schemas.microsoft.com/office/word/2006/wordml" xmlns:wps="http://schemas.microsoft.com/office/word/2010/wordprocessingShape" mc:Ignorable="w14 w15 w16se wp14">
   <w:body>
     <w:p>
       <w:r>
@@ -1647,6 +1647,25 @@
         <w:rPr>
           <w:u w:val="single"/>
         </w:rPr>
+        <w:t>R</w:t>
+      </w:r>
+      <w:r>
+        <w:rPr>
+          <w:u w:val="single"/>
+          <w:vertAlign w:val="superscript"/>
+        </w:rPr>
+        <w:t>2</w:t>
+      </w:r>
+      <w:r>
+        <w:rPr>
+          <w:u w:val="single"/>
+        </w:rPr>
+        <w:t xml:space="preserve"> = 0.11, </w:t>
+      </w:r>
+      <w:r>
+        <w:rPr>
+          <w:u w:val="single"/>
+        </w:rPr>
         <w:t xml:space="preserve">Adjusted </w:t>
       </w:r>
       <w:r>
@@ -1692,6 +1711,34 @@
       <w:pPr>
         <w:pStyle w:val="ListParagraph"/>
         <w:numPr>
+          <w:ilvl w:val="1"/>
+          <w:numId w:val="1"/>
+        </w:numPr>
+        <w:rPr>
+          <w:b/>
+          <w:bCs/>
+          <w:u w:val="single"/>
+        </w:rPr>
+      </w:pPr>
+      <w:r>
+        <w:t xml:space="preserve">GNM: </w:t>
+      </w:r>
+      <w:r>
+        <w:rPr>
+          <w:rFonts w:ascii="Arial" w:hAnsi="Arial" w:cs="Arial"/>
+          <w:color w:val="202124"/>
+          <w:shd w:val="clear" w:color="auto" w:fill="FFFFFF"/>
+        </w:rPr>
+        <w:t>β</w:t>
+      </w:r>
+      <w:r>
+        <w:t xml:space="preserve"> = -0.33, p &lt; .001</w:t>
+      </w:r>
+    </w:p>
+    <w:p>
+      <w:pPr>
+        <w:pStyle w:val="ListParagraph"/>
+        <w:numPr>
           <w:ilvl w:val="0"/>
           <w:numId w:val="1"/>
         </w:numPr>
@@ -1759,7 +1806,25 @@
         </w:numPr>
       </w:pPr>
       <w:r>
-        <w:t xml:space="preserve">F(2,297) = 43.31, p &lt; .001, </w:t>
+        <w:t>F(2,297) = 43.31, p &lt; .001</w:t>
+      </w:r>
+      <w:r>
+        <w:t>,</w:t>
+      </w:r>
+      <w:r>
+        <w:t xml:space="preserve"> R</w:t>
+      </w:r>
+      <w:r>
+        <w:rPr>
+          <w:vertAlign w:val="superscript"/>
+        </w:rPr>
+        <w:t>2</w:t>
+      </w:r>
+      <w:r>
+        <w:t xml:space="preserve"> = 0.22,</w:t>
+      </w:r>
+      <w:r>
+        <w:t xml:space="preserve"> </w:t>
       </w:r>
       <w:r>
         <w:t xml:space="preserve">Adjusted </w:t>
@@ -1793,6 +1858,52 @@
       <w:pPr>
         <w:pStyle w:val="ListParagraph"/>
         <w:numPr>
+          <w:ilvl w:val="1"/>
+          <w:numId w:val="1"/>
+        </w:numPr>
+      </w:pPr>
+      <w:r>
+        <w:t xml:space="preserve">Relatedness: </w:t>
+      </w:r>
+      <w:r>
+        <w:rPr>
+          <w:rFonts w:ascii="Arial" w:hAnsi="Arial" w:cs="Arial"/>
+          <w:color w:val="202124"/>
+          <w:shd w:val="clear" w:color="auto" w:fill="FFFFFF"/>
+        </w:rPr>
+        <w:t>β</w:t>
+      </w:r>
+      <w:r>
+        <w:t xml:space="preserve"> = -0.38, p &lt; .001</w:t>
+      </w:r>
+    </w:p>
+    <w:p>
+      <w:pPr>
+        <w:pStyle w:val="ListParagraph"/>
+        <w:numPr>
+          <w:ilvl w:val="1"/>
+          <w:numId w:val="1"/>
+        </w:numPr>
+      </w:pPr>
+      <w:r>
+        <w:t xml:space="preserve">SelfEsteem: </w:t>
+      </w:r>
+      <w:r>
+        <w:rPr>
+          <w:rFonts w:ascii="Arial" w:hAnsi="Arial" w:cs="Arial"/>
+          <w:color w:val="202124"/>
+          <w:shd w:val="clear" w:color="auto" w:fill="FFFFFF"/>
+        </w:rPr>
+        <w:t>β</w:t>
+      </w:r>
+      <w:r>
+        <w:t xml:space="preserve"> = -0.13, p = .03</w:t>
+      </w:r>
+    </w:p>
+    <w:p>
+      <w:pPr>
+        <w:pStyle w:val="ListParagraph"/>
+        <w:numPr>
           <w:ilvl w:val="0"/>
           <w:numId w:val="1"/>
         </w:numPr>
@@ -1846,7 +1957,8 @@
           <w:numId w:val="1"/>
         </w:numPr>
         <w:rPr>
-          <w:u w:val="single"/>
+          <w:b/>
+          <w:bCs/>
         </w:rPr>
       </w:pPr>
       <w:commentRangeStart w:id="0"/>
@@ -1873,6 +1985,31 @@
         <w:rPr>
           <w:u w:val="single"/>
         </w:rPr>
+        <w:t>R</w:t>
+      </w:r>
+      <w:r>
+        <w:rPr>
+          <w:u w:val="single"/>
+          <w:vertAlign w:val="superscript"/>
+        </w:rPr>
+        <w:t>2</w:t>
+      </w:r>
+      <w:r>
+        <w:rPr>
+          <w:u w:val="single"/>
+        </w:rPr>
+        <w:t xml:space="preserve"> = 0.21</w:t>
+      </w:r>
+      <w:r>
+        <w:rPr>
+          <w:u w:val="single"/>
+        </w:rPr>
+        <w:t xml:space="preserve">, </w:t>
+      </w:r>
+      <w:r>
+        <w:rPr>
+          <w:u w:val="single"/>
+        </w:rPr>
         <w:t xml:space="preserve">Adjusted </w:t>
       </w:r>
       <w:r>
@@ -1928,12 +2065,38 @@
         <w:commentReference w:id="0"/>
       </w:r>
       <w:commentRangeEnd w:id="1"/>
-      <w:r>
-        <w:rPr>
-          <w:rStyle w:val="CommentReference"/>
-          <w:u w:val="single"/>
+    </w:p>
+    <w:p>
+      <w:pPr>
+        <w:pStyle w:val="ListParagraph"/>
+        <w:numPr>
+          <w:ilvl w:val="1"/>
+          <w:numId w:val="1"/>
+        </w:numPr>
+      </w:pPr>
+      <w:r>
+        <w:rPr>
+          <w:b/>
+          <w:bCs/>
         </w:rPr>
         <w:commentReference w:id="1"/>
+      </w:r>
+      <w:r>
+        <w:t xml:space="preserve"> </w:t>
+      </w:r>
+      <w:r>
+        <w:t xml:space="preserve">Relatedness: </w:t>
+      </w:r>
+      <w:r>
+        <w:rPr>
+          <w:rFonts w:ascii="Arial" w:hAnsi="Arial" w:cs="Arial"/>
+          <w:color w:val="202124"/>
+          <w:shd w:val="clear" w:color="auto" w:fill="FFFFFF"/>
+        </w:rPr>
+        <w:t>β</w:t>
+      </w:r>
+      <w:r>
+        <w:t xml:space="preserve"> = -0.46, p &lt; .001</w:t>
       </w:r>
     </w:p>
     <w:p>
@@ -2035,7 +2198,13 @@
         <w:rPr>
           <w:u w:val="single"/>
         </w:rPr>
-        <w:t>F(1,298) = 350, p &lt; .001, Adjusted R</w:t>
+        <w:t xml:space="preserve">F(1,298) = 350, p &lt; .001, </w:t>
+      </w:r>
+      <w:r>
+        <w:rPr>
+          <w:u w:val="single"/>
+        </w:rPr>
+        <w:t>R</w:t>
       </w:r>
       <w:r>
         <w:rPr>
@@ -2047,8 +2216,27 @@
       <w:r>
         <w:rPr>
           <w:u w:val="single"/>
+        </w:rPr>
+        <w:t xml:space="preserve"> = 0.54, </w:t>
+      </w:r>
+      <w:r>
+        <w:rPr>
+          <w:u w:val="single"/>
+        </w:rPr>
+        <w:t>Adjusted R</w:t>
+      </w:r>
+      <w:r>
+        <w:rPr>
+          <w:u w:val="single"/>
           <w:vertAlign w:val="superscript"/>
         </w:rPr>
+        <w:t>2</w:t>
+      </w:r>
+      <w:r>
+        <w:rPr>
+          <w:u w:val="single"/>
+          <w:vertAlign w:val="superscript"/>
+        </w:rPr>
         <w:t xml:space="preserve"> </w:t>
       </w:r>
       <w:r>
@@ -2076,6 +2264,34 @@
       <w:pPr>
         <w:pStyle w:val="ListParagraph"/>
         <w:numPr>
+          <w:ilvl w:val="1"/>
+          <w:numId w:val="1"/>
+        </w:numPr>
+        <w:rPr>
+          <w:b/>
+          <w:bCs/>
+          <w:u w:val="single"/>
+        </w:rPr>
+      </w:pPr>
+      <w:r>
+        <w:t xml:space="preserve">GNM: </w:t>
+      </w:r>
+      <w:r>
+        <w:rPr>
+          <w:rFonts w:ascii="Arial" w:hAnsi="Arial" w:cs="Arial"/>
+          <w:color w:val="202124"/>
+          <w:shd w:val="clear" w:color="auto" w:fill="FFFFFF"/>
+        </w:rPr>
+        <w:t>β</w:t>
+      </w:r>
+      <w:r>
+        <w:t xml:space="preserve"> = 0.73, p &lt; .001</w:t>
+      </w:r>
+    </w:p>
+    <w:p>
+      <w:pPr>
+        <w:pStyle w:val="ListParagraph"/>
+        <w:numPr>
           <w:ilvl w:val="0"/>
           <w:numId w:val="1"/>
         </w:numPr>
@@ -2150,7 +2366,13 @@
         <w:rPr>
           <w:u w:val="single"/>
         </w:rPr>
-        <w:t>&lt; .001, Adjusted R</w:t>
+        <w:t>&lt; .001,</w:t>
+      </w:r>
+      <w:r>
+        <w:rPr>
+          <w:u w:val="single"/>
+        </w:rPr>
+        <w:t xml:space="preserve"> R</w:t>
       </w:r>
       <w:r>
         <w:rPr>
@@ -2163,6 +2385,25 @@
         <w:rPr>
           <w:u w:val="single"/>
         </w:rPr>
+        <w:t xml:space="preserve"> = 0.38,</w:t>
+      </w:r>
+      <w:r>
+        <w:rPr>
+          <w:u w:val="single"/>
+        </w:rPr>
+        <w:t xml:space="preserve"> Adjusted R</w:t>
+      </w:r>
+      <w:r>
+        <w:rPr>
+          <w:u w:val="single"/>
+          <w:vertAlign w:val="superscript"/>
+        </w:rPr>
+        <w:t>2</w:t>
+      </w:r>
+      <w:r>
+        <w:rPr>
+          <w:u w:val="single"/>
+        </w:rPr>
         <w:t xml:space="preserve"> = </w:t>
       </w:r>
       <w:r>
@@ -2176,6 +2417,34 @@
       <w:pPr>
         <w:pStyle w:val="ListParagraph"/>
         <w:numPr>
+          <w:ilvl w:val="1"/>
+          <w:numId w:val="1"/>
+        </w:numPr>
+        <w:rPr>
+          <w:b/>
+          <w:bCs/>
+          <w:u w:val="single"/>
+        </w:rPr>
+      </w:pPr>
+      <w:r>
+        <w:t xml:space="preserve">Relatedness: </w:t>
+      </w:r>
+      <w:r>
+        <w:rPr>
+          <w:rFonts w:ascii="Arial" w:hAnsi="Arial" w:cs="Arial"/>
+          <w:color w:val="202124"/>
+          <w:shd w:val="clear" w:color="auto" w:fill="FFFFFF"/>
+        </w:rPr>
+        <w:t>β</w:t>
+      </w:r>
+      <w:r>
+        <w:t xml:space="preserve"> = 0.61, p &lt; .001</w:t>
+      </w:r>
+    </w:p>
+    <w:p>
+      <w:pPr>
+        <w:pStyle w:val="ListParagraph"/>
+        <w:numPr>
           <w:ilvl w:val="0"/>
           <w:numId w:val="1"/>
         </w:numPr>
@@ -2185,6 +2454,7 @@
         </w:rPr>
       </w:pPr>
       <w:r>
+        <w:lastRenderedPageBreak/>
         <w:t>Analysis: Multiple linear regression</w:t>
       </w:r>
     </w:p>
@@ -2264,7 +2534,13 @@
         <w:rPr>
           <w:u w:val="single"/>
         </w:rPr>
-        <w:t>F(2,297) = 132.1, p &lt; .001, Adjusted R</w:t>
+        <w:t xml:space="preserve">F(2,297) = 132.1, p &lt; .001, </w:t>
+      </w:r>
+      <w:r>
+        <w:rPr>
+          <w:u w:val="single"/>
+        </w:rPr>
+        <w:t>R</w:t>
       </w:r>
       <w:r>
         <w:rPr>
@@ -2277,6 +2553,25 @@
         <w:rPr>
           <w:u w:val="single"/>
         </w:rPr>
+        <w:t xml:space="preserve"> = 0.47, </w:t>
+      </w:r>
+      <w:r>
+        <w:rPr>
+          <w:u w:val="single"/>
+        </w:rPr>
+        <w:t>Adjusted R</w:t>
+      </w:r>
+      <w:r>
+        <w:rPr>
+          <w:u w:val="single"/>
+          <w:vertAlign w:val="superscript"/>
+        </w:rPr>
+        <w:t>2</w:t>
+      </w:r>
+      <w:r>
+        <w:rPr>
+          <w:u w:val="single"/>
+        </w:rPr>
         <w:t xml:space="preserve"> = </w:t>
       </w:r>
       <w:r>
@@ -2290,6 +2585,62 @@
       <w:pPr>
         <w:pStyle w:val="ListParagraph"/>
         <w:numPr>
+          <w:ilvl w:val="1"/>
+          <w:numId w:val="1"/>
+        </w:numPr>
+        <w:rPr>
+          <w:b/>
+          <w:bCs/>
+          <w:u w:val="single"/>
+        </w:rPr>
+      </w:pPr>
+      <w:r>
+        <w:t xml:space="preserve">Relatedness: </w:t>
+      </w:r>
+      <w:r>
+        <w:rPr>
+          <w:rFonts w:ascii="Arial" w:hAnsi="Arial" w:cs="Arial"/>
+          <w:color w:val="202124"/>
+          <w:shd w:val="clear" w:color="auto" w:fill="FFFFFF"/>
+        </w:rPr>
+        <w:t>β</w:t>
+      </w:r>
+      <w:r>
+        <w:t xml:space="preserve"> = 0.36, p &lt; .001</w:t>
+      </w:r>
+    </w:p>
+    <w:p>
+      <w:pPr>
+        <w:pStyle w:val="ListParagraph"/>
+        <w:numPr>
+          <w:ilvl w:val="1"/>
+          <w:numId w:val="1"/>
+        </w:numPr>
+        <w:rPr>
+          <w:b/>
+          <w:bCs/>
+          <w:u w:val="single"/>
+        </w:rPr>
+      </w:pPr>
+      <w:r>
+        <w:t xml:space="preserve">PhysicalThriving: </w:t>
+      </w:r>
+      <w:r>
+        <w:rPr>
+          <w:rFonts w:ascii="Arial" w:hAnsi="Arial" w:cs="Arial"/>
+          <w:color w:val="202124"/>
+          <w:shd w:val="clear" w:color="auto" w:fill="FFFFFF"/>
+        </w:rPr>
+        <w:t>β</w:t>
+      </w:r>
+      <w:r>
+        <w:t xml:space="preserve"> = 0.38, p &lt; .001</w:t>
+      </w:r>
+    </w:p>
+    <w:p>
+      <w:pPr>
+        <w:pStyle w:val="ListParagraph"/>
+        <w:numPr>
           <w:ilvl w:val="0"/>
           <w:numId w:val="1"/>
         </w:numPr>
@@ -2361,7 +2712,6 @@
         </w:rPr>
       </w:pPr>
       <w:r>
-        <w:lastRenderedPageBreak/>
         <w:t>Results</w:t>
       </w:r>
     </w:p>
@@ -2378,7 +2728,10 @@
         </w:rPr>
       </w:pPr>
       <w:r>
-        <w:t>F(3,296) = 102, p &lt; .001, Adjusted R</w:t>
+        <w:t xml:space="preserve">F(3,296) = 102, p &lt; .001, </w:t>
+      </w:r>
+      <w:r>
+        <w:t>R</w:t>
       </w:r>
       <w:r>
         <w:rPr>
@@ -2387,6 +2740,27 @@
         <w:t>2</w:t>
       </w:r>
       <w:r>
+        <w:t xml:space="preserve"> = 0.50</w:t>
+      </w:r>
+      <w:r>
+        <w:t>,</w:t>
+      </w:r>
+      <w:r>
+        <w:rPr>
+          <w:u w:val="single"/>
+        </w:rPr>
+        <w:t xml:space="preserve"> </w:t>
+      </w:r>
+      <w:r>
+        <w:t>Adjusted R</w:t>
+      </w:r>
+      <w:r>
+        <w:rPr>
+          <w:vertAlign w:val="superscript"/>
+        </w:rPr>
+        <w:t>2</w:t>
+      </w:r>
+      <w:r>
         <w:t xml:space="preserve"> = 0.</w:t>
       </w:r>
       <w:r>
@@ -2397,6 +2771,90 @@
       <w:pPr>
         <w:pStyle w:val="ListParagraph"/>
         <w:numPr>
+          <w:ilvl w:val="1"/>
+          <w:numId w:val="1"/>
+        </w:numPr>
+        <w:rPr>
+          <w:b/>
+          <w:bCs/>
+          <w:u w:val="single"/>
+        </w:rPr>
+      </w:pPr>
+      <w:r>
+        <w:t xml:space="preserve">Relatedness: </w:t>
+      </w:r>
+      <w:r>
+        <w:rPr>
+          <w:rFonts w:ascii="Arial" w:hAnsi="Arial" w:cs="Arial"/>
+          <w:color w:val="202124"/>
+          <w:shd w:val="clear" w:color="auto" w:fill="FFFFFF"/>
+        </w:rPr>
+        <w:t>β</w:t>
+      </w:r>
+      <w:r>
+        <w:t xml:space="preserve"> = 0.29, p &lt; .001</w:t>
+      </w:r>
+    </w:p>
+    <w:p>
+      <w:pPr>
+        <w:pStyle w:val="ListParagraph"/>
+        <w:numPr>
+          <w:ilvl w:val="1"/>
+          <w:numId w:val="1"/>
+        </w:numPr>
+        <w:rPr>
+          <w:b/>
+          <w:bCs/>
+          <w:u w:val="single"/>
+        </w:rPr>
+      </w:pPr>
+      <w:r>
+        <w:t xml:space="preserve">PhysicalThriving: </w:t>
+      </w:r>
+      <w:r>
+        <w:rPr>
+          <w:rFonts w:ascii="Arial" w:hAnsi="Arial" w:cs="Arial"/>
+          <w:color w:val="202124"/>
+          <w:shd w:val="clear" w:color="auto" w:fill="FFFFFF"/>
+        </w:rPr>
+        <w:t>β</w:t>
+      </w:r>
+      <w:r>
+        <w:t xml:space="preserve"> = 0.24, p &lt; .001</w:t>
+      </w:r>
+    </w:p>
+    <w:p>
+      <w:pPr>
+        <w:pStyle w:val="ListParagraph"/>
+        <w:numPr>
+          <w:ilvl w:val="1"/>
+          <w:numId w:val="1"/>
+        </w:numPr>
+        <w:rPr>
+          <w:b/>
+          <w:bCs/>
+          <w:u w:val="single"/>
+        </w:rPr>
+      </w:pPr>
+      <w:r>
+        <w:t xml:space="preserve">Autonomy: </w:t>
+      </w:r>
+      <w:r>
+        <w:rPr>
+          <w:rFonts w:ascii="Arial" w:hAnsi="Arial" w:cs="Arial"/>
+          <w:color w:val="202124"/>
+          <w:shd w:val="clear" w:color="auto" w:fill="FFFFFF"/>
+        </w:rPr>
+        <w:t>β</w:t>
+      </w:r>
+      <w:r>
+        <w:t xml:space="preserve"> = 0.28, p &lt; .001</w:t>
+      </w:r>
+    </w:p>
+    <w:p>
+      <w:pPr>
+        <w:pStyle w:val="ListParagraph"/>
+        <w:numPr>
           <w:ilvl w:val="0"/>
           <w:numId w:val="1"/>
         </w:numPr>
@@ -2539,7 +2997,13 @@
         <w:rPr>
           <w:u w:val="single"/>
         </w:rPr>
-        <w:t>, p &lt; .001, Adjusted R</w:t>
+        <w:t>, p &lt; .001,</w:t>
+      </w:r>
+      <w:r>
+        <w:rPr>
+          <w:u w:val="single"/>
+        </w:rPr>
+        <w:t xml:space="preserve"> R</w:t>
       </w:r>
       <w:r>
         <w:rPr>
@@ -2552,6 +3016,25 @@
         <w:rPr>
           <w:u w:val="single"/>
         </w:rPr>
+        <w:t xml:space="preserve"> = 0.54,</w:t>
+      </w:r>
+      <w:r>
+        <w:rPr>
+          <w:u w:val="single"/>
+        </w:rPr>
+        <w:t xml:space="preserve"> Adjusted R</w:t>
+      </w:r>
+      <w:r>
+        <w:rPr>
+          <w:u w:val="single"/>
+          <w:vertAlign w:val="superscript"/>
+        </w:rPr>
+        <w:t>2</w:t>
+      </w:r>
+      <w:r>
+        <w:rPr>
+          <w:u w:val="single"/>
+        </w:rPr>
         <w:t xml:space="preserve"> = 0.</w:t>
       </w:r>
       <w:r>
@@ -2564,7 +3047,91 @@
         <w:rPr>
           <w:u w:val="single"/>
         </w:rPr>
-        <w:t>4</w:t>
+        <w:t>3</w:t>
+      </w:r>
+    </w:p>
+    <w:p>
+      <w:pPr>
+        <w:pStyle w:val="ListParagraph"/>
+        <w:numPr>
+          <w:ilvl w:val="1"/>
+          <w:numId w:val="1"/>
+        </w:numPr>
+        <w:rPr>
+          <w:b/>
+          <w:bCs/>
+          <w:u w:val="single"/>
+        </w:rPr>
+      </w:pPr>
+      <w:r>
+        <w:t xml:space="preserve">Relatedness: </w:t>
+      </w:r>
+      <w:r>
+        <w:rPr>
+          <w:rFonts w:ascii="Arial" w:hAnsi="Arial" w:cs="Arial"/>
+          <w:color w:val="202124"/>
+          <w:shd w:val="clear" w:color="auto" w:fill="FFFFFF"/>
+        </w:rPr>
+        <w:t>β</w:t>
+      </w:r>
+      <w:r>
+        <w:t xml:space="preserve"> = 0.27, p &lt; .001</w:t>
+      </w:r>
+    </w:p>
+    <w:p>
+      <w:pPr>
+        <w:pStyle w:val="ListParagraph"/>
+        <w:numPr>
+          <w:ilvl w:val="1"/>
+          <w:numId w:val="1"/>
+        </w:numPr>
+        <w:rPr>
+          <w:b/>
+          <w:bCs/>
+          <w:u w:val="single"/>
+        </w:rPr>
+      </w:pPr>
+      <w:r>
+        <w:t xml:space="preserve">SelfActualization: </w:t>
+      </w:r>
+      <w:r>
+        <w:rPr>
+          <w:rFonts w:ascii="Arial" w:hAnsi="Arial" w:cs="Arial"/>
+          <w:color w:val="202124"/>
+          <w:shd w:val="clear" w:color="auto" w:fill="FFFFFF"/>
+        </w:rPr>
+        <w:t>β</w:t>
+      </w:r>
+      <w:r>
+        <w:t xml:space="preserve"> = 0.36, p &lt; .001</w:t>
+      </w:r>
+    </w:p>
+    <w:p>
+      <w:pPr>
+        <w:pStyle w:val="ListParagraph"/>
+        <w:numPr>
+          <w:ilvl w:val="1"/>
+          <w:numId w:val="1"/>
+        </w:numPr>
+        <w:rPr>
+          <w:b/>
+          <w:bCs/>
+          <w:u w:val="single"/>
+        </w:rPr>
+      </w:pPr>
+      <w:r>
+        <w:t xml:space="preserve">Autonomy: </w:t>
+      </w:r>
+      <w:r>
+        <w:rPr>
+          <w:rFonts w:ascii="Arial" w:hAnsi="Arial" w:cs="Arial"/>
+          <w:color w:val="202124"/>
+          <w:shd w:val="clear" w:color="auto" w:fill="FFFFFF"/>
+        </w:rPr>
+        <w:t>β</w:t>
+      </w:r>
+      <w:r>
+        <w:t xml:space="preserve"> = 0.20, p &lt; .001</w:t>
       </w:r>
     </w:p>
     <w:p>
@@ -2686,7 +3253,13 @@
         <w:rPr>
           <w:u w:val="single"/>
         </w:rPr>
-        <w:t>, p &lt; .001, Adjusted R</w:t>
+        <w:t xml:space="preserve">, p &lt; .001, </w:t>
+      </w:r>
+      <w:r>
+        <w:rPr>
+          <w:u w:val="single"/>
+        </w:rPr>
+        <w:t>R</w:t>
       </w:r>
       <w:r>
         <w:rPr>
@@ -2699,6 +3272,25 @@
         <w:rPr>
           <w:u w:val="single"/>
         </w:rPr>
+        <w:t xml:space="preserve"> = 0.55, </w:t>
+      </w:r>
+      <w:r>
+        <w:rPr>
+          <w:u w:val="single"/>
+        </w:rPr>
+        <w:t>Adjusted R</w:t>
+      </w:r>
+      <w:r>
+        <w:rPr>
+          <w:u w:val="single"/>
+          <w:vertAlign w:val="superscript"/>
+        </w:rPr>
+        <w:t>2</w:t>
+      </w:r>
+      <w:r>
+        <w:rPr>
+          <w:u w:val="single"/>
+        </w:rPr>
         <w:t xml:space="preserve"> = 0.</w:t>
       </w:r>
       <w:r>
@@ -2713,6 +3305,62 @@
           <w:rStyle w:val="CommentReference"/>
         </w:rPr>
         <w:commentReference w:id="4"/>
+      </w:r>
+    </w:p>
+    <w:p>
+      <w:pPr>
+        <w:pStyle w:val="ListParagraph"/>
+        <w:numPr>
+          <w:ilvl w:val="1"/>
+          <w:numId w:val="1"/>
+        </w:numPr>
+        <w:rPr>
+          <w:b/>
+          <w:bCs/>
+          <w:u w:val="single"/>
+        </w:rPr>
+      </w:pPr>
+      <w:r>
+        <w:t xml:space="preserve">Relatedness: </w:t>
+      </w:r>
+      <w:r>
+        <w:rPr>
+          <w:rFonts w:ascii="Arial" w:hAnsi="Arial" w:cs="Arial"/>
+          <w:color w:val="202124"/>
+          <w:shd w:val="clear" w:color="auto" w:fill="FFFFFF"/>
+        </w:rPr>
+        <w:t>β</w:t>
+      </w:r>
+      <w:r>
+        <w:t xml:space="preserve"> = 0.15, p = .008</w:t>
+      </w:r>
+    </w:p>
+    <w:p>
+      <w:pPr>
+        <w:pStyle w:val="ListParagraph"/>
+        <w:numPr>
+          <w:ilvl w:val="1"/>
+          <w:numId w:val="1"/>
+        </w:numPr>
+        <w:rPr>
+          <w:b/>
+          <w:bCs/>
+          <w:u w:val="single"/>
+        </w:rPr>
+      </w:pPr>
+      <w:r>
+        <w:t xml:space="preserve">GNM: </w:t>
+      </w:r>
+      <w:r>
+        <w:rPr>
+          <w:rFonts w:ascii="Arial" w:hAnsi="Arial" w:cs="Arial"/>
+          <w:color w:val="202124"/>
+          <w:shd w:val="clear" w:color="auto" w:fill="FFFFFF"/>
+        </w:rPr>
+        <w:t>β</w:t>
+      </w:r>
+      <w:r>
+        <w:t xml:space="preserve"> = 0.61, p &lt; .001</w:t>
       </w:r>
     </w:p>
     <w:p>
@@ -2843,7 +3491,13 @@
         <w:rPr>
           <w:u w:val="single"/>
         </w:rPr>
-        <w:t>, p &lt; .001, Adjusted R</w:t>
+        <w:t>, p &lt; .001,</w:t>
+      </w:r>
+      <w:r>
+        <w:rPr>
+          <w:u w:val="single"/>
+        </w:rPr>
+        <w:t xml:space="preserve"> R</w:t>
       </w:r>
       <w:r>
         <w:rPr>
@@ -2856,6 +3510,25 @@
         <w:rPr>
           <w:u w:val="single"/>
         </w:rPr>
+        <w:t xml:space="preserve"> = 0.46,</w:t>
+      </w:r>
+      <w:r>
+        <w:rPr>
+          <w:u w:val="single"/>
+        </w:rPr>
+        <w:t xml:space="preserve"> Adjusted R</w:t>
+      </w:r>
+      <w:r>
+        <w:rPr>
+          <w:u w:val="single"/>
+          <w:vertAlign w:val="superscript"/>
+        </w:rPr>
+        <w:t>2</w:t>
+      </w:r>
+      <w:r>
+        <w:rPr>
+          <w:u w:val="single"/>
+        </w:rPr>
         <w:t xml:space="preserve"> = 0.</w:t>
       </w:r>
       <w:r>
@@ -2869,6 +3542,34 @@
       <w:pPr>
         <w:pStyle w:val="ListParagraph"/>
         <w:numPr>
+          <w:ilvl w:val="1"/>
+          <w:numId w:val="2"/>
+        </w:numPr>
+        <w:rPr>
+          <w:b/>
+          <w:bCs/>
+          <w:u w:val="single"/>
+        </w:rPr>
+      </w:pPr>
+      <w:r>
+        <w:t xml:space="preserve">GNM: </w:t>
+      </w:r>
+      <w:r>
+        <w:rPr>
+          <w:rFonts w:ascii="Arial" w:hAnsi="Arial" w:cs="Arial"/>
+          <w:color w:val="202124"/>
+          <w:shd w:val="clear" w:color="auto" w:fill="FFFFFF"/>
+        </w:rPr>
+        <w:t>β</w:t>
+      </w:r>
+      <w:r>
+        <w:t xml:space="preserve"> = 0.68, p &lt; .001</w:t>
+      </w:r>
+    </w:p>
+    <w:p>
+      <w:pPr>
+        <w:pStyle w:val="ListParagraph"/>
+        <w:numPr>
           <w:ilvl w:val="0"/>
           <w:numId w:val="4"/>
         </w:numPr>
@@ -2986,7 +3687,19 @@
         <w:rPr>
           <w:u w:val="single"/>
         </w:rPr>
-        <w:t>, p &lt; .001, Adjusted R</w:t>
+        <w:t>, p &lt; .001,</w:t>
+      </w:r>
+      <w:r>
+        <w:rPr>
+          <w:u w:val="single"/>
+        </w:rPr>
+        <w:t xml:space="preserve"> </w:t>
+      </w:r>
+      <w:r>
+        <w:rPr>
+          <w:u w:val="single"/>
+        </w:rPr>
+        <w:t>R</w:t>
       </w:r>
       <w:r>
         <w:rPr>
@@ -2999,6 +3712,25 @@
         <w:rPr>
           <w:u w:val="single"/>
         </w:rPr>
+        <w:t xml:space="preserve"> = 0.45,</w:t>
+      </w:r>
+      <w:r>
+        <w:rPr>
+          <w:u w:val="single"/>
+        </w:rPr>
+        <w:t xml:space="preserve"> Adjusted R</w:t>
+      </w:r>
+      <w:r>
+        <w:rPr>
+          <w:u w:val="single"/>
+          <w:vertAlign w:val="superscript"/>
+        </w:rPr>
+        <w:t>2</w:t>
+      </w:r>
+      <w:r>
+        <w:rPr>
+          <w:u w:val="single"/>
+        </w:rPr>
         <w:t xml:space="preserve"> = 0.</w:t>
       </w:r>
       <w:r>
@@ -3018,6 +3750,34 @@
       <w:pPr>
         <w:pStyle w:val="ListParagraph"/>
         <w:numPr>
+          <w:ilvl w:val="1"/>
+          <w:numId w:val="4"/>
+        </w:numPr>
+        <w:rPr>
+          <w:b/>
+          <w:bCs/>
+          <w:u w:val="single"/>
+        </w:rPr>
+      </w:pPr>
+      <w:r>
+        <w:t xml:space="preserve">Relatedness: </w:t>
+      </w:r>
+      <w:r>
+        <w:rPr>
+          <w:rFonts w:ascii="Arial" w:hAnsi="Arial" w:cs="Arial"/>
+          <w:color w:val="202124"/>
+          <w:shd w:val="clear" w:color="auto" w:fill="FFFFFF"/>
+        </w:rPr>
+        <w:t>β</w:t>
+      </w:r>
+      <w:r>
+        <w:t xml:space="preserve"> = 0.67, p &lt; .001</w:t>
+      </w:r>
+    </w:p>
+    <w:p>
+      <w:pPr>
+        <w:pStyle w:val="ListParagraph"/>
+        <w:numPr>
           <w:ilvl w:val="0"/>
           <w:numId w:val="4"/>
         </w:numPr>
@@ -3145,7 +3905,13 @@
         <w:rPr>
           <w:u w:val="single"/>
         </w:rPr>
-        <w:t>, p &lt; .001, Adjusted R</w:t>
+        <w:t xml:space="preserve">, p &lt; .001, </w:t>
+      </w:r>
+      <w:r>
+        <w:rPr>
+          <w:u w:val="single"/>
+        </w:rPr>
+        <w:t>R</w:t>
       </w:r>
       <w:r>
         <w:rPr>
@@ -3158,6 +3924,25 @@
         <w:rPr>
           <w:u w:val="single"/>
         </w:rPr>
+        <w:t xml:space="preserve"> = 0.49, </w:t>
+      </w:r>
+      <w:r>
+        <w:rPr>
+          <w:u w:val="single"/>
+        </w:rPr>
+        <w:t>Adjusted R</w:t>
+      </w:r>
+      <w:r>
+        <w:rPr>
+          <w:u w:val="single"/>
+          <w:vertAlign w:val="superscript"/>
+        </w:rPr>
+        <w:t>2</w:t>
+      </w:r>
+      <w:r>
+        <w:rPr>
+          <w:u w:val="single"/>
+        </w:rPr>
         <w:t xml:space="preserve"> = 0.</w:t>
       </w:r>
       <w:r>
@@ -3177,6 +3962,62 @@
       <w:pPr>
         <w:pStyle w:val="ListParagraph"/>
         <w:numPr>
+          <w:ilvl w:val="1"/>
+          <w:numId w:val="4"/>
+        </w:numPr>
+        <w:rPr>
+          <w:b/>
+          <w:bCs/>
+          <w:u w:val="single"/>
+        </w:rPr>
+      </w:pPr>
+      <w:r>
+        <w:t xml:space="preserve">Relatedness: </w:t>
+      </w:r>
+      <w:r>
+        <w:rPr>
+          <w:rFonts w:ascii="Arial" w:hAnsi="Arial" w:cs="Arial"/>
+          <w:color w:val="202124"/>
+          <w:shd w:val="clear" w:color="auto" w:fill="FFFFFF"/>
+        </w:rPr>
+        <w:t>β</w:t>
+      </w:r>
+      <w:r>
+        <w:t xml:space="preserve"> = 0.51, p &lt; .001</w:t>
+      </w:r>
+    </w:p>
+    <w:p>
+      <w:pPr>
+        <w:pStyle w:val="ListParagraph"/>
+        <w:numPr>
+          <w:ilvl w:val="1"/>
+          <w:numId w:val="4"/>
+        </w:numPr>
+        <w:rPr>
+          <w:b/>
+          <w:bCs/>
+          <w:u w:val="single"/>
+        </w:rPr>
+      </w:pPr>
+      <w:r>
+        <w:t xml:space="preserve">Autonomy: </w:t>
+      </w:r>
+      <w:r>
+        <w:rPr>
+          <w:rFonts w:ascii="Arial" w:hAnsi="Arial" w:cs="Arial"/>
+          <w:color w:val="202124"/>
+          <w:shd w:val="clear" w:color="auto" w:fill="FFFFFF"/>
+        </w:rPr>
+        <w:t>β</w:t>
+      </w:r>
+      <w:r>
+        <w:t xml:space="preserve"> = 0.26, p &lt; .001</w:t>
+      </w:r>
+    </w:p>
+    <w:p>
+      <w:pPr>
+        <w:pStyle w:val="ListParagraph"/>
+        <w:numPr>
           <w:ilvl w:val="0"/>
           <w:numId w:val="4"/>
         </w:numPr>
@@ -3316,7 +4157,13 @@
         <w:rPr>
           <w:u w:val="single"/>
         </w:rPr>
-        <w:t>, p &lt; .001, Adjusted R</w:t>
+        <w:t xml:space="preserve">, p &lt; .001, </w:t>
+      </w:r>
+      <w:r>
+        <w:rPr>
+          <w:u w:val="single"/>
+        </w:rPr>
+        <w:t>R</w:t>
       </w:r>
       <w:r>
         <w:rPr>
@@ -3329,6 +4176,25 @@
         <w:rPr>
           <w:u w:val="single"/>
         </w:rPr>
+        <w:t xml:space="preserve"> = 0.52, </w:t>
+      </w:r>
+      <w:r>
+        <w:rPr>
+          <w:u w:val="single"/>
+        </w:rPr>
+        <w:t>Adjusted R</w:t>
+      </w:r>
+      <w:r>
+        <w:rPr>
+          <w:u w:val="single"/>
+          <w:vertAlign w:val="superscript"/>
+        </w:rPr>
+        <w:t>2</w:t>
+      </w:r>
+      <w:r>
+        <w:rPr>
+          <w:u w:val="single"/>
+        </w:rPr>
         <w:t xml:space="preserve"> = 0.</w:t>
       </w:r>
       <w:r>
@@ -3336,6 +4202,63 @@
           <w:u w:val="single"/>
         </w:rPr>
         <w:t>52</w:t>
+      </w:r>
+    </w:p>
+    <w:p>
+      <w:pPr>
+        <w:pStyle w:val="ListParagraph"/>
+        <w:numPr>
+          <w:ilvl w:val="1"/>
+          <w:numId w:val="4"/>
+        </w:numPr>
+        <w:rPr>
+          <w:b/>
+          <w:bCs/>
+          <w:u w:val="single"/>
+        </w:rPr>
+      </w:pPr>
+      <w:r>
+        <w:lastRenderedPageBreak/>
+        <w:t xml:space="preserve">Relatedness: </w:t>
+      </w:r>
+      <w:r>
+        <w:rPr>
+          <w:rFonts w:ascii="Arial" w:hAnsi="Arial" w:cs="Arial"/>
+          <w:color w:val="202124"/>
+          <w:shd w:val="clear" w:color="auto" w:fill="FFFFFF"/>
+        </w:rPr>
+        <w:t>β</w:t>
+      </w:r>
+      <w:r>
+        <w:t xml:space="preserve"> = 0.36, p &lt; .001</w:t>
+      </w:r>
+    </w:p>
+    <w:p>
+      <w:pPr>
+        <w:pStyle w:val="ListParagraph"/>
+        <w:numPr>
+          <w:ilvl w:val="1"/>
+          <w:numId w:val="4"/>
+        </w:numPr>
+        <w:rPr>
+          <w:b/>
+          <w:bCs/>
+          <w:u w:val="single"/>
+        </w:rPr>
+      </w:pPr>
+      <w:r>
+        <w:t xml:space="preserve">GrandNeedMean: </w:t>
+      </w:r>
+      <w:r>
+        <w:rPr>
+          <w:rFonts w:ascii="Arial" w:hAnsi="Arial" w:cs="Arial"/>
+          <w:color w:val="202124"/>
+          <w:shd w:val="clear" w:color="auto" w:fill="FFFFFF"/>
+        </w:rPr>
+        <w:t>β</w:t>
+      </w:r>
+      <w:r>
+        <w:t xml:space="preserve"> = 0.41, p &lt; .001</w:t>
       </w:r>
     </w:p>
     <w:p>
@@ -3588,7 +4511,7 @@
         <w:t>Phys</w:t>
       </w:r>
       <w:r>
-        <w:t xml:space="preserve">ical </w:t>
+        <w:t xml:space="preserve"> </w:t>
       </w:r>
       <w:r>
         <w:t>Touch</w:t>
@@ -3612,7 +4535,10 @@
         <w:t xml:space="preserve">) = </w:t>
       </w:r>
       <w:r>
-        <w:t>34.76, p &lt; .001, Adjusted R</w:t>
+        <w:t xml:space="preserve">34.76, p &lt; .001, </w:t>
+      </w:r>
+      <w:r>
+        <w:t>R</w:t>
       </w:r>
       <w:r>
         <w:rPr>
@@ -3621,6 +4547,21 @@
         <w:t>2</w:t>
       </w:r>
       <w:r>
+        <w:t xml:space="preserve"> =</w:t>
+      </w:r>
+      <w:r>
+        <w:t xml:space="preserve"> 0.18, </w:t>
+      </w:r>
+      <w:r>
+        <w:t>Adjusted R</w:t>
+      </w:r>
+      <w:r>
+        <w:rPr>
+          <w:vertAlign w:val="superscript"/>
+        </w:rPr>
+        <w:t>2</w:t>
+      </w:r>
+      <w:r>
         <w:t xml:space="preserve"> = 0.18</w:t>
       </w:r>
     </w:p>
@@ -3628,6 +4569,52 @@
       <w:pPr>
         <w:pStyle w:val="ListParagraph"/>
         <w:numPr>
+          <w:ilvl w:val="3"/>
+          <w:numId w:val="4"/>
+        </w:numPr>
+      </w:pPr>
+      <w:r>
+        <w:t xml:space="preserve">Roughness: </w:t>
+      </w:r>
+      <w:r>
+        <w:rPr>
+          <w:rFonts w:ascii="Arial" w:hAnsi="Arial" w:cs="Arial"/>
+          <w:color w:val="202124"/>
+          <w:shd w:val="clear" w:color="auto" w:fill="FFFFFF"/>
+        </w:rPr>
+        <w:t>β</w:t>
+      </w:r>
+      <w:r>
+        <w:t xml:space="preserve"> = 0.34, p &lt; .001</w:t>
+      </w:r>
+    </w:p>
+    <w:p>
+      <w:pPr>
+        <w:pStyle w:val="ListParagraph"/>
+        <w:numPr>
+          <w:ilvl w:val="3"/>
+          <w:numId w:val="4"/>
+        </w:numPr>
+      </w:pPr>
+      <w:r>
+        <w:t xml:space="preserve">Intensity: </w:t>
+      </w:r>
+      <w:r>
+        <w:rPr>
+          <w:rFonts w:ascii="Arial" w:hAnsi="Arial" w:cs="Arial"/>
+          <w:color w:val="202124"/>
+          <w:shd w:val="clear" w:color="auto" w:fill="FFFFFF"/>
+        </w:rPr>
+        <w:t>β</w:t>
+      </w:r>
+      <w:r>
+        <w:t xml:space="preserve"> = 0.25, p &lt; .001</w:t>
+      </w:r>
+    </w:p>
+    <w:p>
+      <w:pPr>
+        <w:pStyle w:val="ListParagraph"/>
+        <w:numPr>
           <w:ilvl w:val="2"/>
           <w:numId w:val="4"/>
         </w:numPr>
@@ -3657,7 +4644,13 @@
         <w:rPr>
           <w:highlight w:val="yellow"/>
         </w:rPr>
-        <w:t>151.2, p &lt; .001, Adjusted R</w:t>
+        <w:t>151.2, p &lt; .001,</w:t>
+      </w:r>
+      <w:r>
+        <w:rPr>
+          <w:highlight w:val="yellow"/>
+        </w:rPr>
+        <w:t xml:space="preserve"> R</w:t>
       </w:r>
       <w:r>
         <w:rPr>
@@ -3676,12 +4669,89 @@
         <w:rPr>
           <w:highlight w:val="yellow"/>
         </w:rPr>
+        <w:t>49,</w:t>
+      </w:r>
+      <w:r>
+        <w:rPr>
+          <w:highlight w:val="yellow"/>
+        </w:rPr>
+        <w:t xml:space="preserve"> Adjusted R</w:t>
+      </w:r>
+      <w:r>
+        <w:rPr>
+          <w:highlight w:val="yellow"/>
+          <w:vertAlign w:val="superscript"/>
+        </w:rPr>
+        <w:t>2</w:t>
+      </w:r>
+      <w:r>
+        <w:rPr>
+          <w:highlight w:val="yellow"/>
+        </w:rPr>
+        <w:t xml:space="preserve"> = </w:t>
+      </w:r>
+      <w:r>
+        <w:rPr>
+          <w:highlight w:val="yellow"/>
+        </w:rPr>
         <w:t>0.50</w:t>
       </w:r>
     </w:p>
     <w:p>
       <w:pPr>
         <w:pStyle w:val="ListParagraph"/>
+        <w:numPr>
+          <w:ilvl w:val="3"/>
+          <w:numId w:val="4"/>
+        </w:numPr>
+      </w:pPr>
+      <w:r>
+        <w:t>Relatedness</w:t>
+      </w:r>
+      <w:r>
+        <w:t xml:space="preserve">: </w:t>
+      </w:r>
+      <w:r>
+        <w:rPr>
+          <w:rFonts w:ascii="Arial" w:hAnsi="Arial" w:cs="Arial"/>
+          <w:color w:val="202124"/>
+          <w:shd w:val="clear" w:color="auto" w:fill="FFFFFF"/>
+        </w:rPr>
+        <w:t>β</w:t>
+      </w:r>
+      <w:r>
+        <w:t xml:space="preserve"> = 0.59, p &lt; .001</w:t>
+      </w:r>
+    </w:p>
+    <w:p>
+      <w:pPr>
+        <w:pStyle w:val="ListParagraph"/>
+        <w:numPr>
+          <w:ilvl w:val="3"/>
+          <w:numId w:val="4"/>
+        </w:numPr>
+      </w:pPr>
+      <w:r>
+        <w:t>Competence</w:t>
+      </w:r>
+      <w:r>
+        <w:t xml:space="preserve">: </w:t>
+      </w:r>
+      <w:r>
+        <w:rPr>
+          <w:rFonts w:ascii="Arial" w:hAnsi="Arial" w:cs="Arial"/>
+          <w:color w:val="202124"/>
+          <w:shd w:val="clear" w:color="auto" w:fill="FFFFFF"/>
+        </w:rPr>
+        <w:t>β</w:t>
+      </w:r>
+      <w:r>
+        <w:t xml:space="preserve"> = 0.23, p &lt; .001</w:t>
+      </w:r>
+    </w:p>
+    <w:p>
+      <w:pPr>
+        <w:pStyle w:val="ListParagraph"/>
         <w:rPr>
           <w:u w:val="single"/>
         </w:rPr>
@@ -3941,7 +5011,31 @@
         <w:t xml:space="preserve">Need model: </w:t>
       </w:r>
       <w:r>
-        <w:t xml:space="preserve">F(9,290) = 45.12, p &lt; .001, </w:t>
+        <w:t>F(9,290) = 45.12, p &lt; .001,</w:t>
+      </w:r>
+      <w:r>
+        <w:t xml:space="preserve"> , </w:t>
+      </w:r>
+      <w:r>
+        <w:t>R</w:t>
+      </w:r>
+      <w:r>
+        <w:rPr>
+          <w:vertAlign w:val="superscript"/>
+        </w:rPr>
+        <w:t>2</w:t>
+      </w:r>
+      <w:r>
+        <w:t xml:space="preserve"> =</w:t>
+      </w:r>
+      <w:r>
+        <w:t xml:space="preserve"> 0.58</w:t>
+      </w:r>
+      <w:r>
+        <w:t>,</w:t>
+      </w:r>
+      <w:r>
+        <w:t xml:space="preserve"> </w:t>
       </w:r>
       <w:r>
         <w:t>Adjusted R</w:t>
@@ -3960,15 +5054,166 @@
       <w:pPr>
         <w:pStyle w:val="ListParagraph"/>
         <w:numPr>
+          <w:ilvl w:val="3"/>
+          <w:numId w:val="4"/>
+        </w:numPr>
+      </w:pPr>
+      <w:r>
+        <w:t>Relatedness</w:t>
+      </w:r>
+      <w:r>
+        <w:t xml:space="preserve">: </w:t>
+      </w:r>
+      <w:r>
+        <w:rPr>
+          <w:rFonts w:ascii="Arial" w:hAnsi="Arial" w:cs="Arial"/>
+          <w:color w:val="202124"/>
+          <w:shd w:val="clear" w:color="auto" w:fill="FFFFFF"/>
+        </w:rPr>
+        <w:t>β</w:t>
+      </w:r>
+      <w:r>
+        <w:t xml:space="preserve"> = </w:t>
+      </w:r>
+      <w:r>
+        <w:t>0.25</w:t>
+      </w:r>
+      <w:r>
+        <w:t>, p &lt; .001</w:t>
+      </w:r>
+    </w:p>
+    <w:p>
+      <w:pPr>
+        <w:pStyle w:val="ListParagraph"/>
+        <w:numPr>
+          <w:ilvl w:val="3"/>
+          <w:numId w:val="4"/>
+        </w:numPr>
+      </w:pPr>
+      <w:r>
+        <w:t>Competence</w:t>
+      </w:r>
+      <w:r>
+        <w:t xml:space="preserve">: </w:t>
+      </w:r>
+      <w:r>
+        <w:rPr>
+          <w:rFonts w:ascii="Arial" w:hAnsi="Arial" w:cs="Arial"/>
+          <w:color w:val="202124"/>
+          <w:shd w:val="clear" w:color="auto" w:fill="FFFFFF"/>
+        </w:rPr>
+        <w:t>β</w:t>
+      </w:r>
+      <w:r>
+        <w:t xml:space="preserve"> = </w:t>
+      </w:r>
+      <w:r>
+        <w:t>0.11, p = .04</w:t>
+      </w:r>
+    </w:p>
+    <w:p>
+      <w:pPr>
+        <w:pStyle w:val="ListParagraph"/>
+        <w:numPr>
+          <w:ilvl w:val="3"/>
+          <w:numId w:val="4"/>
+        </w:numPr>
+      </w:pPr>
+      <w:r>
+        <w:t xml:space="preserve">Security: </w:t>
+      </w:r>
+      <w:r>
+        <w:rPr>
+          <w:rFonts w:ascii="Arial" w:hAnsi="Arial" w:cs="Arial"/>
+          <w:color w:val="202124"/>
+          <w:shd w:val="clear" w:color="auto" w:fill="FFFFFF"/>
+        </w:rPr>
+        <w:t>β</w:t>
+      </w:r>
+      <w:r>
+        <w:t xml:space="preserve"> = </w:t>
+      </w:r>
+      <w:r>
+        <w:t>-0.17, p = .007</w:t>
+      </w:r>
+    </w:p>
+    <w:p>
+      <w:pPr>
+        <w:pStyle w:val="ListParagraph"/>
+        <w:numPr>
+          <w:ilvl w:val="3"/>
+          <w:numId w:val="4"/>
+        </w:numPr>
+      </w:pPr>
+      <w:r>
+        <w:t xml:space="preserve">SelfActualization: </w:t>
+      </w:r>
+      <w:r>
+        <w:rPr>
+          <w:rFonts w:ascii="Arial" w:hAnsi="Arial" w:cs="Arial"/>
+          <w:color w:val="202124"/>
+          <w:shd w:val="clear" w:color="auto" w:fill="FFFFFF"/>
+        </w:rPr>
+        <w:t>β</w:t>
+      </w:r>
+      <w:r>
+        <w:t xml:space="preserve"> = </w:t>
+      </w:r>
+      <w:r>
+        <w:t>0.21, p =</w:t>
+      </w:r>
+      <w:r>
+        <w:t xml:space="preserve"> .001</w:t>
+      </w:r>
+    </w:p>
+    <w:p>
+      <w:pPr>
+        <w:pStyle w:val="ListParagraph"/>
+        <w:numPr>
+          <w:ilvl w:val="3"/>
+          <w:numId w:val="4"/>
+        </w:numPr>
+      </w:pPr>
+      <w:r>
+        <w:t xml:space="preserve">PleasureStimulation: </w:t>
+      </w:r>
+      <w:r>
+        <w:rPr>
+          <w:rFonts w:ascii="Arial" w:hAnsi="Arial" w:cs="Arial"/>
+          <w:color w:val="202124"/>
+          <w:shd w:val="clear" w:color="auto" w:fill="FFFFFF"/>
+        </w:rPr>
+        <w:t>β</w:t>
+      </w:r>
+      <w:r>
+        <w:t xml:space="preserve"> = </w:t>
+      </w:r>
+      <w:r>
+        <w:t>0.13, p = .02</w:t>
+      </w:r>
+    </w:p>
+    <w:p>
+      <w:pPr>
+        <w:pStyle w:val="ListParagraph"/>
+        <w:numPr>
           <w:ilvl w:val="2"/>
           <w:numId w:val="4"/>
         </w:numPr>
       </w:pPr>
       <w:r>
-        <w:t xml:space="preserve">Physical touch model: F(4,152) = 9.377, p </w:t>
-      </w:r>
-      <w:r>
-        <w:t>&lt; .001, Adjusted R</w:t>
+        <w:t>Phys</w:t>
+      </w:r>
+      <w:r>
+        <w:t xml:space="preserve"> touch model: F(4,152) = 9.377, p </w:t>
+      </w:r>
+      <w:r>
+        <w:t>&lt; .001,</w:t>
+      </w:r>
+      <w:r>
+        <w:t xml:space="preserve"> </w:t>
+      </w:r>
+      <w:r>
+        <w:t>R</w:t>
       </w:r>
       <w:r>
         <w:rPr>
@@ -3977,7 +5222,94 @@
         <w:t>2</w:t>
       </w:r>
       <w:r>
+        <w:t xml:space="preserve"> =</w:t>
+      </w:r>
+      <w:r>
+        <w:t xml:space="preserve"> 0.19</w:t>
+      </w:r>
+      <w:r>
+        <w:t>,</w:t>
+      </w:r>
+      <w:r>
+        <w:t xml:space="preserve"> Adjusted R</w:t>
+      </w:r>
+      <w:r>
+        <w:rPr>
+          <w:vertAlign w:val="superscript"/>
+        </w:rPr>
+        <w:t>2</w:t>
+      </w:r>
+      <w:r>
         <w:t xml:space="preserve"> = 0.17</w:t>
+      </w:r>
+    </w:p>
+    <w:p>
+      <w:pPr>
+        <w:pStyle w:val="ListParagraph"/>
+        <w:numPr>
+          <w:ilvl w:val="3"/>
+          <w:numId w:val="4"/>
+        </w:numPr>
+      </w:pPr>
+      <w:r>
+        <w:t xml:space="preserve">Humidity: </w:t>
+      </w:r>
+      <w:r>
+        <w:rPr>
+          <w:rFonts w:ascii="Arial" w:hAnsi="Arial" w:cs="Arial"/>
+          <w:color w:val="202124"/>
+          <w:shd w:val="clear" w:color="auto" w:fill="FFFFFF"/>
+        </w:rPr>
+        <w:t>β</w:t>
+      </w:r>
+      <w:r>
+        <w:t xml:space="preserve"> = -0.23, p = .002</w:t>
+      </w:r>
+    </w:p>
+    <w:p>
+      <w:pPr>
+        <w:pStyle w:val="ListParagraph"/>
+        <w:numPr>
+          <w:ilvl w:val="3"/>
+          <w:numId w:val="4"/>
+        </w:numPr>
+      </w:pPr>
+      <w:r>
+        <w:t xml:space="preserve">Roughness: </w:t>
+      </w:r>
+      <w:r>
+        <w:rPr>
+          <w:rFonts w:ascii="Arial" w:hAnsi="Arial" w:cs="Arial"/>
+          <w:color w:val="202124"/>
+          <w:shd w:val="clear" w:color="auto" w:fill="FFFFFF"/>
+        </w:rPr>
+        <w:t>β</w:t>
+      </w:r>
+      <w:r>
+        <w:t xml:space="preserve"> = 0.37, p &lt; .001</w:t>
+      </w:r>
+    </w:p>
+    <w:p>
+      <w:pPr>
+        <w:pStyle w:val="ListParagraph"/>
+        <w:numPr>
+          <w:ilvl w:val="3"/>
+          <w:numId w:val="4"/>
+        </w:numPr>
+      </w:pPr>
+      <w:r>
+        <w:t xml:space="preserve">Intensity: </w:t>
+      </w:r>
+      <w:r>
+        <w:rPr>
+          <w:rFonts w:ascii="Arial" w:hAnsi="Arial" w:cs="Arial"/>
+          <w:color w:val="202124"/>
+          <w:shd w:val="clear" w:color="auto" w:fill="FFFFFF"/>
+        </w:rPr>
+        <w:t>β</w:t>
+      </w:r>
+      <w:r>
+        <w:t xml:space="preserve"> = 0.28, p &lt; .001</w:t>
       </w:r>
     </w:p>
     <w:p>
@@ -3993,6 +5325,7 @@
           <w:b/>
           <w:bCs/>
         </w:rPr>
+        <w:lastRenderedPageBreak/>
         <w:t>Negative affect</w:t>
       </w:r>
     </w:p>
@@ -4113,7 +5446,10 @@
         <w:t xml:space="preserve">F(2,297) = </w:t>
       </w:r>
       <w:r>
-        <w:t>40.86, p &lt; .001, Adjusted R</w:t>
+        <w:t xml:space="preserve">40.86, p &lt; .001, </w:t>
+      </w:r>
+      <w:r>
+        <w:t>R</w:t>
       </w:r>
       <w:r>
         <w:rPr>
@@ -4122,6 +5458,21 @@
         <w:t>2</w:t>
       </w:r>
       <w:r>
+        <w:t xml:space="preserve"> =</w:t>
+      </w:r>
+      <w:r>
+        <w:t xml:space="preserve"> 0.21, </w:t>
+      </w:r>
+      <w:r>
+        <w:t>Adjusted R</w:t>
+      </w:r>
+      <w:r>
+        <w:rPr>
+          <w:vertAlign w:val="superscript"/>
+        </w:rPr>
+        <w:t>2</w:t>
+      </w:r>
+      <w:r>
         <w:t xml:space="preserve"> = 0.21</w:t>
       </w:r>
     </w:p>
@@ -4129,12 +5480,44 @@
       <w:pPr>
         <w:pStyle w:val="ListParagraph"/>
         <w:numPr>
+          <w:ilvl w:val="3"/>
+          <w:numId w:val="4"/>
+        </w:numPr>
+      </w:pPr>
+      <w:r>
+        <w:t>Relatedness</w:t>
+      </w:r>
+      <w:r>
+        <w:t xml:space="preserve">: </w:t>
+      </w:r>
+      <w:r>
+        <w:rPr>
+          <w:rFonts w:ascii="Arial" w:hAnsi="Arial" w:cs="Arial"/>
+          <w:color w:val="202124"/>
+          <w:shd w:val="clear" w:color="auto" w:fill="FFFFFF"/>
+        </w:rPr>
+        <w:t>β</w:t>
+      </w:r>
+      <w:r>
+        <w:t xml:space="preserve"> = -0.47, p &lt; .001</w:t>
+      </w:r>
+    </w:p>
+    <w:p>
+      <w:pPr>
+        <w:pStyle w:val="ListParagraph"/>
+        <w:numPr>
           <w:ilvl w:val="2"/>
           <w:numId w:val="4"/>
         </w:numPr>
       </w:pPr>
       <w:r>
-        <w:t xml:space="preserve">Physical touch model: </w:t>
+        <w:t>P</w:t>
+      </w:r>
+      <w:r>
+        <w:t>hys</w:t>
+      </w:r>
+      <w:r>
+        <w:t xml:space="preserve"> touch model: </w:t>
       </w:r>
       <w:r>
         <w:t xml:space="preserve">F(2,297) = </w:t>
@@ -4146,7 +5529,10 @@
         <w:t xml:space="preserve">, p </w:t>
       </w:r>
       <w:r>
-        <w:t>&lt; .001, Adjusted R</w:t>
+        <w:t xml:space="preserve">&lt; .001, </w:t>
+      </w:r>
+      <w:r>
+        <w:t>R</w:t>
       </w:r>
       <w:r>
         <w:rPr>
@@ -4155,6 +5541,27 @@
         <w:t>2</w:t>
       </w:r>
       <w:r>
+        <w:t xml:space="preserve"> =</w:t>
+      </w:r>
+      <w:r>
+        <w:t xml:space="preserve"> 0.</w:t>
+      </w:r>
+      <w:r>
+        <w:t>13</w:t>
+      </w:r>
+      <w:r>
+        <w:t xml:space="preserve">, </w:t>
+      </w:r>
+      <w:r>
+        <w:t>Adjusted R</w:t>
+      </w:r>
+      <w:r>
+        <w:rPr>
+          <w:vertAlign w:val="superscript"/>
+        </w:rPr>
+        <w:t>2</w:t>
+      </w:r>
+      <w:r>
         <w:t xml:space="preserve"> = 0.1</w:t>
       </w:r>
       <w:r>
@@ -4165,6 +5572,52 @@
       <w:pPr>
         <w:pStyle w:val="ListParagraph"/>
         <w:numPr>
+          <w:ilvl w:val="3"/>
+          <w:numId w:val="4"/>
+        </w:numPr>
+      </w:pPr>
+      <w:r>
+        <w:t xml:space="preserve">Roughness: </w:t>
+      </w:r>
+      <w:r>
+        <w:rPr>
+          <w:rFonts w:ascii="Arial" w:hAnsi="Arial" w:cs="Arial"/>
+          <w:color w:val="202124"/>
+          <w:shd w:val="clear" w:color="auto" w:fill="FFFFFF"/>
+        </w:rPr>
+        <w:t>β</w:t>
+      </w:r>
+      <w:r>
+        <w:t xml:space="preserve"> = -0.29, p &lt; .001</w:t>
+      </w:r>
+    </w:p>
+    <w:p>
+      <w:pPr>
+        <w:pStyle w:val="ListParagraph"/>
+        <w:numPr>
+          <w:ilvl w:val="3"/>
+          <w:numId w:val="4"/>
+        </w:numPr>
+      </w:pPr>
+      <w:r>
+        <w:t xml:space="preserve">Intensity: </w:t>
+      </w:r>
+      <w:r>
+        <w:rPr>
+          <w:rFonts w:ascii="Arial" w:hAnsi="Arial" w:cs="Arial"/>
+          <w:color w:val="202124"/>
+          <w:shd w:val="clear" w:color="auto" w:fill="FFFFFF"/>
+        </w:rPr>
+        <w:t>β</w:t>
+      </w:r>
+      <w:r>
+        <w:t xml:space="preserve"> = -0.20, p &lt; .001</w:t>
+      </w:r>
+    </w:p>
+    <w:p>
+      <w:pPr>
+        <w:pStyle w:val="ListParagraph"/>
+        <w:numPr>
           <w:ilvl w:val="0"/>
           <w:numId w:val="4"/>
         </w:numPr>
@@ -4393,7 +5846,10 @@
         <w:t xml:space="preserve">Need model: F(9,290) = </w:t>
       </w:r>
       <w:r>
-        <w:t>11.42, p &lt; .001, Adjusted R</w:t>
+        <w:t xml:space="preserve">11.42, p &lt; .001, </w:t>
+      </w:r>
+      <w:r>
+        <w:t>R</w:t>
       </w:r>
       <w:r>
         <w:rPr>
@@ -4402,6 +5858,21 @@
         <w:t>2</w:t>
       </w:r>
       <w:r>
+        <w:t xml:space="preserve"> =</w:t>
+      </w:r>
+      <w:r>
+        <w:t xml:space="preserve"> 0.26, </w:t>
+      </w:r>
+      <w:r>
+        <w:t>Adjusted R</w:t>
+      </w:r>
+      <w:r>
+        <w:rPr>
+          <w:vertAlign w:val="superscript"/>
+        </w:rPr>
+        <w:t>2</w:t>
+      </w:r>
+      <w:r>
         <w:t xml:space="preserve"> = </w:t>
       </w:r>
       <w:r>
@@ -4412,15 +5883,70 @@
       <w:pPr>
         <w:pStyle w:val="ListParagraph"/>
         <w:numPr>
+          <w:ilvl w:val="3"/>
+          <w:numId w:val="4"/>
+        </w:numPr>
+      </w:pPr>
+      <w:r>
+        <w:t>Relatedness</w:t>
+      </w:r>
+      <w:r>
+        <w:t xml:space="preserve">: </w:t>
+      </w:r>
+      <w:r>
+        <w:rPr>
+          <w:rFonts w:ascii="Arial" w:hAnsi="Arial" w:cs="Arial"/>
+          <w:color w:val="202124"/>
+          <w:shd w:val="clear" w:color="auto" w:fill="FFFFFF"/>
+        </w:rPr>
+        <w:t>β</w:t>
+      </w:r>
+      <w:r>
+        <w:t xml:space="preserve"> = -0.45, p &lt; .001</w:t>
+      </w:r>
+    </w:p>
+    <w:p>
+      <w:pPr>
+        <w:pStyle w:val="ListParagraph"/>
+        <w:numPr>
+          <w:ilvl w:val="3"/>
+          <w:numId w:val="4"/>
+        </w:numPr>
+      </w:pPr>
+      <w:r>
+        <w:t xml:space="preserve">SelfEsteem: </w:t>
+      </w:r>
+      <w:r>
+        <w:rPr>
+          <w:rFonts w:ascii="Arial" w:hAnsi="Arial" w:cs="Arial"/>
+          <w:color w:val="202124"/>
+          <w:shd w:val="clear" w:color="auto" w:fill="FFFFFF"/>
+        </w:rPr>
+        <w:t>β</w:t>
+      </w:r>
+      <w:r>
+        <w:t xml:space="preserve"> = -0.29, p = .001</w:t>
+      </w:r>
+    </w:p>
+    <w:p>
+      <w:pPr>
+        <w:pStyle w:val="ListParagraph"/>
+        <w:numPr>
           <w:ilvl w:val="2"/>
           <w:numId w:val="4"/>
         </w:numPr>
       </w:pPr>
       <w:r>
-        <w:t xml:space="preserve">Physical touch model: F(4,152) = </w:t>
-      </w:r>
-      <w:r>
-        <w:t>11.44, p &lt; .001, Adjusted R</w:t>
+        <w:t>Phys</w:t>
+      </w:r>
+      <w:r>
+        <w:t xml:space="preserve"> touch model: F(4,152) = </w:t>
+      </w:r>
+      <w:r>
+        <w:t xml:space="preserve">11.44, p &lt; .001, </w:t>
+      </w:r>
+      <w:r>
+        <w:t>R</w:t>
       </w:r>
       <w:r>
         <w:rPr>
@@ -4429,8 +5955,872 @@
         <w:t>2</w:t>
       </w:r>
       <w:r>
+        <w:t xml:space="preserve"> =</w:t>
+      </w:r>
+      <w:r>
+        <w:t xml:space="preserve"> 0.21, </w:t>
+      </w:r>
+      <w:r>
+        <w:t>Adjusted R</w:t>
+      </w:r>
+      <w:r>
+        <w:rPr>
+          <w:vertAlign w:val="superscript"/>
+        </w:rPr>
+        <w:t>2</w:t>
+      </w:r>
+      <w:r>
         <w:t xml:space="preserve"> = 0.21</w:t>
       </w:r>
+    </w:p>
+    <w:p>
+      <w:pPr>
+        <w:pStyle w:val="ListParagraph"/>
+        <w:numPr>
+          <w:ilvl w:val="3"/>
+          <w:numId w:val="4"/>
+        </w:numPr>
+      </w:pPr>
+      <w:r>
+        <w:t xml:space="preserve">Velocity: </w:t>
+      </w:r>
+      <w:r>
+        <w:rPr>
+          <w:rFonts w:ascii="Arial" w:hAnsi="Arial" w:cs="Arial"/>
+          <w:color w:val="202124"/>
+          <w:shd w:val="clear" w:color="auto" w:fill="FFFFFF"/>
+        </w:rPr>
+        <w:t>β</w:t>
+      </w:r>
+      <w:r>
+        <w:t xml:space="preserve"> = -0.18, p = .01</w:t>
+      </w:r>
+    </w:p>
+    <w:p>
+      <w:pPr>
+        <w:pStyle w:val="ListParagraph"/>
+        <w:numPr>
+          <w:ilvl w:val="3"/>
+          <w:numId w:val="4"/>
+        </w:numPr>
+      </w:pPr>
+      <w:r>
+        <w:t xml:space="preserve">Roughness: </w:t>
+      </w:r>
+      <w:r>
+        <w:rPr>
+          <w:rFonts w:ascii="Arial" w:hAnsi="Arial" w:cs="Arial"/>
+          <w:color w:val="202124"/>
+          <w:shd w:val="clear" w:color="auto" w:fill="FFFFFF"/>
+        </w:rPr>
+        <w:t>β</w:t>
+      </w:r>
+      <w:r>
+        <w:t xml:space="preserve"> = -0.47, p &lt; .001</w:t>
+      </w:r>
+    </w:p>
+    <w:p>
+      <w:pPr>
+        <w:pStyle w:val="ListParagraph"/>
+        <w:numPr>
+          <w:ilvl w:val="3"/>
+          <w:numId w:val="4"/>
+        </w:numPr>
+      </w:pPr>
+      <w:r>
+        <w:t xml:space="preserve">Intensity: </w:t>
+      </w:r>
+      <w:r>
+        <w:rPr>
+          <w:rFonts w:ascii="Arial" w:hAnsi="Arial" w:cs="Arial"/>
+          <w:color w:val="202124"/>
+          <w:shd w:val="clear" w:color="auto" w:fill="FFFFFF"/>
+        </w:rPr>
+        <w:t>β</w:t>
+      </w:r>
+      <w:r>
+        <w:t xml:space="preserve"> = -0.25, p &lt; .001</w:t>
+      </w:r>
+    </w:p>
+    <w:p>
+      <w:pPr>
+        <w:pStyle w:val="ListParagraph"/>
+        <w:numPr>
+          <w:ilvl w:val="0"/>
+          <w:numId w:val="2"/>
+        </w:numPr>
+      </w:pPr>
+      <w:r>
+        <w:rPr>
+          <w:b/>
+        </w:rPr>
+        <w:t>Composite affect</w:t>
+      </w:r>
+    </w:p>
+    <w:p>
+      <w:pPr>
+        <w:pStyle w:val="ListParagraph"/>
+        <w:numPr>
+          <w:ilvl w:val="0"/>
+          <w:numId w:val="4"/>
+        </w:numPr>
+      </w:pPr>
+      <w:r>
+        <w:rPr>
+          <w:u w:val="single"/>
+        </w:rPr>
+        <w:t>Reduced touch and need model item</w:t>
+      </w:r>
+    </w:p>
+    <w:p>
+      <w:pPr>
+        <w:pStyle w:val="ListParagraph"/>
+        <w:numPr>
+          <w:ilvl w:val="1"/>
+          <w:numId w:val="4"/>
+        </w:numPr>
+      </w:pPr>
+      <w:r>
+        <w:rPr>
+          <w:highlight w:val="cyan"/>
+        </w:rPr>
+        <w:t>Analysis</w:t>
+      </w:r>
+      <w:r>
+        <w:t>: Multiple linear regression</w:t>
+      </w:r>
+    </w:p>
+    <w:p>
+      <w:pPr>
+        <w:pStyle w:val="ListParagraph"/>
+        <w:numPr>
+          <w:ilvl w:val="2"/>
+          <w:numId w:val="4"/>
+        </w:numPr>
+      </w:pPr>
+      <w:r>
+        <w:t>Need model:</w:t>
+      </w:r>
+    </w:p>
+    <w:p>
+      <w:pPr>
+        <w:pStyle w:val="ListParagraph"/>
+        <w:numPr>
+          <w:ilvl w:val="3"/>
+          <w:numId w:val="4"/>
+        </w:numPr>
+      </w:pPr>
+      <w:r>
+        <w:t>Relatedness + Competence = predictors</w:t>
+      </w:r>
+    </w:p>
+    <w:p>
+      <w:pPr>
+        <w:pStyle w:val="ListParagraph"/>
+        <w:numPr>
+          <w:ilvl w:val="2"/>
+          <w:numId w:val="4"/>
+        </w:numPr>
+      </w:pPr>
+      <w:r>
+        <w:t xml:space="preserve">Touch model: </w:t>
+      </w:r>
+    </w:p>
+    <w:p>
+      <w:pPr>
+        <w:pStyle w:val="ListParagraph"/>
+        <w:numPr>
+          <w:ilvl w:val="3"/>
+          <w:numId w:val="4"/>
+        </w:numPr>
+      </w:pPr>
+      <w:r>
+        <w:t>Roughness + Intensity = predictors</w:t>
+      </w:r>
+    </w:p>
+    <w:p>
+      <w:pPr>
+        <w:pStyle w:val="ListParagraph"/>
+        <w:numPr>
+          <w:ilvl w:val="1"/>
+          <w:numId w:val="4"/>
+        </w:numPr>
+      </w:pPr>
+      <w:r>
+        <w:rPr>
+          <w:highlight w:val="cyan"/>
+        </w:rPr>
+        <w:t>Results</w:t>
+      </w:r>
+      <w:r>
+        <w:t>:</w:t>
+      </w:r>
+    </w:p>
+    <w:p>
+      <w:pPr>
+        <w:pStyle w:val="ListParagraph"/>
+        <w:numPr>
+          <w:ilvl w:val="2"/>
+          <w:numId w:val="4"/>
+        </w:numPr>
+      </w:pPr>
+      <w:r>
+        <w:t>Need model: F(2,297) = 147.9</w:t>
+      </w:r>
+      <w:r>
+        <w:t xml:space="preserve">, p &lt; .001, </w:t>
+      </w:r>
+      <w:r>
+        <w:t>R</w:t>
+      </w:r>
+      <w:r>
+        <w:rPr>
+          <w:vertAlign w:val="superscript"/>
+        </w:rPr>
+        <w:t>2</w:t>
+      </w:r>
+      <w:r>
+        <w:t xml:space="preserve"> =</w:t>
+      </w:r>
+      <w:r>
+        <w:t xml:space="preserve"> 0.49</w:t>
+      </w:r>
+      <w:r>
+        <w:t>, Adjusted R</w:t>
+      </w:r>
+      <w:r>
+        <w:rPr>
+          <w:vertAlign w:val="superscript"/>
+        </w:rPr>
+        <w:t>2</w:t>
+      </w:r>
+      <w:r>
+        <w:t xml:space="preserve"> = 0.49</w:t>
+      </w:r>
+    </w:p>
+    <w:p>
+      <w:pPr>
+        <w:pStyle w:val="ListParagraph"/>
+        <w:numPr>
+          <w:ilvl w:val="3"/>
+          <w:numId w:val="4"/>
+        </w:numPr>
+      </w:pPr>
+      <w:r>
+        <w:t>Relatedness</w:t>
+      </w:r>
+      <w:r>
+        <w:t xml:space="preserve">: </w:t>
+      </w:r>
+      <w:r>
+        <w:rPr>
+          <w:rFonts w:ascii="Arial" w:hAnsi="Arial" w:cs="Arial"/>
+          <w:color w:val="202124"/>
+          <w:shd w:val="clear" w:color="auto" w:fill="FFFFFF"/>
+        </w:rPr>
+        <w:t>β</w:t>
+      </w:r>
+      <w:r>
+        <w:t xml:space="preserve"> = </w:t>
+      </w:r>
+      <w:r>
+        <w:t>0.</w:t>
+      </w:r>
+      <w:r>
+        <w:t>59</w:t>
+      </w:r>
+      <w:r>
+        <w:t>, p &lt; .001</w:t>
+      </w:r>
+    </w:p>
+    <w:p>
+      <w:pPr>
+        <w:pStyle w:val="ListParagraph"/>
+        <w:numPr>
+          <w:ilvl w:val="3"/>
+          <w:numId w:val="4"/>
+        </w:numPr>
+      </w:pPr>
+      <w:r>
+        <w:t>Competence</w:t>
+      </w:r>
+      <w:r>
+        <w:t xml:space="preserve">: </w:t>
+      </w:r>
+      <w:r>
+        <w:rPr>
+          <w:rFonts w:ascii="Arial" w:hAnsi="Arial" w:cs="Arial"/>
+          <w:color w:val="202124"/>
+          <w:shd w:val="clear" w:color="auto" w:fill="FFFFFF"/>
+        </w:rPr>
+        <w:t>β</w:t>
+      </w:r>
+      <w:r>
+        <w:t xml:space="preserve"> = 0.23</w:t>
+      </w:r>
+      <w:r>
+        <w:t>, p &lt; .001</w:t>
+      </w:r>
+    </w:p>
+    <w:p>
+      <w:pPr>
+        <w:pStyle w:val="ListParagraph"/>
+        <w:numPr>
+          <w:ilvl w:val="2"/>
+          <w:numId w:val="4"/>
+        </w:numPr>
+      </w:pPr>
+      <w:r>
+        <w:t xml:space="preserve">Phys touch model: F(2,297) = </w:t>
+      </w:r>
+      <w:r>
+        <w:t>48.93</w:t>
+      </w:r>
+      <w:r>
+        <w:t xml:space="preserve">, p &lt; .001, </w:t>
+      </w:r>
+      <w:r>
+        <w:t>R</w:t>
+      </w:r>
+      <w:r>
+        <w:rPr>
+          <w:vertAlign w:val="superscript"/>
+        </w:rPr>
+        <w:t>2</w:t>
+      </w:r>
+      <w:r>
+        <w:t xml:space="preserve"> =</w:t>
+      </w:r>
+      <w:r>
+        <w:t xml:space="preserve"> 0.24</w:t>
+      </w:r>
+      <w:r>
+        <w:t>, Adjusted R</w:t>
+      </w:r>
+      <w:r>
+        <w:rPr>
+          <w:vertAlign w:val="superscript"/>
+        </w:rPr>
+        <w:t>2</w:t>
+      </w:r>
+      <w:r>
+        <w:t xml:space="preserve"> = 0.24</w:t>
+      </w:r>
+    </w:p>
+    <w:p>
+      <w:pPr>
+        <w:pStyle w:val="ListParagraph"/>
+        <w:numPr>
+          <w:ilvl w:val="3"/>
+          <w:numId w:val="4"/>
+        </w:numPr>
+      </w:pPr>
+      <w:r>
+        <w:t xml:space="preserve">Roughness: </w:t>
+      </w:r>
+      <w:r>
+        <w:rPr>
+          <w:rFonts w:ascii="Arial" w:hAnsi="Arial" w:cs="Arial"/>
+          <w:color w:val="202124"/>
+          <w:shd w:val="clear" w:color="auto" w:fill="FFFFFF"/>
+        </w:rPr>
+        <w:t>β</w:t>
+      </w:r>
+      <w:r>
+        <w:t xml:space="preserve"> = 0.39</w:t>
+      </w:r>
+      <w:r>
+        <w:t>, p &lt; .001</w:t>
+      </w:r>
+    </w:p>
+    <w:p>
+      <w:pPr>
+        <w:pStyle w:val="ListParagraph"/>
+        <w:numPr>
+          <w:ilvl w:val="3"/>
+          <w:numId w:val="4"/>
+        </w:numPr>
+      </w:pPr>
+      <w:r>
+        <w:t xml:space="preserve">Intensity: </w:t>
+      </w:r>
+      <w:r>
+        <w:rPr>
+          <w:rFonts w:ascii="Arial" w:hAnsi="Arial" w:cs="Arial"/>
+          <w:color w:val="202124"/>
+          <w:shd w:val="clear" w:color="auto" w:fill="FFFFFF"/>
+        </w:rPr>
+        <w:t>β</w:t>
+      </w:r>
+      <w:r>
+        <w:t xml:space="preserve"> = </w:t>
+      </w:r>
+      <w:r>
+        <w:t>0</w:t>
+      </w:r>
+      <w:r>
+        <w:t>.28</w:t>
+      </w:r>
+      <w:r>
+        <w:t>, p &lt; .001</w:t>
+      </w:r>
+    </w:p>
+    <w:p>
+      <w:pPr>
+        <w:pStyle w:val="ListParagraph"/>
+        <w:numPr>
+          <w:ilvl w:val="0"/>
+          <w:numId w:val="4"/>
+        </w:numPr>
+        <w:rPr>
+          <w:u w:val="single"/>
+        </w:rPr>
+      </w:pPr>
+      <w:r>
+        <w:rPr>
+          <w:u w:val="single"/>
+        </w:rPr>
+        <w:t>All relevant touch and need items</w:t>
+      </w:r>
+    </w:p>
+    <w:p>
+      <w:pPr>
+        <w:pStyle w:val="ListParagraph"/>
+        <w:numPr>
+          <w:ilvl w:val="1"/>
+          <w:numId w:val="4"/>
+        </w:numPr>
+      </w:pPr>
+      <w:r>
+        <w:rPr>
+          <w:highlight w:val="cyan"/>
+        </w:rPr>
+        <w:t>Analysis</w:t>
+      </w:r>
+      <w:r>
+        <w:t>: Multiple linear regression</w:t>
+      </w:r>
+    </w:p>
+    <w:p>
+      <w:pPr>
+        <w:pStyle w:val="ListParagraph"/>
+        <w:numPr>
+          <w:ilvl w:val="2"/>
+          <w:numId w:val="4"/>
+        </w:numPr>
+      </w:pPr>
+      <w:r>
+        <w:t>One model with all need items -&gt; needs model</w:t>
+      </w:r>
+    </w:p>
+    <w:p>
+      <w:pPr>
+        <w:pStyle w:val="ListParagraph"/>
+        <w:numPr>
+          <w:ilvl w:val="3"/>
+          <w:numId w:val="4"/>
+        </w:numPr>
+      </w:pPr>
+      <w:r>
+        <w:rPr>
+          <w:b/>
+          <w:bCs/>
+        </w:rPr>
+        <w:lastRenderedPageBreak/>
+        <w:t>Relatedness</w:t>
+      </w:r>
+      <w:r>
+        <w:t xml:space="preserve">, </w:t>
+      </w:r>
+      <w:r>
+        <w:rPr>
+          <w:b/>
+          <w:bCs/>
+        </w:rPr>
+        <w:t>Autonomy</w:t>
+      </w:r>
+      <w:r>
+        <w:t xml:space="preserve">, </w:t>
+      </w:r>
+      <w:r>
+        <w:rPr>
+          <w:b/>
+          <w:bCs/>
+        </w:rPr>
+        <w:t>Competence</w:t>
+      </w:r>
+      <w:r>
+        <w:t xml:space="preserve">, </w:t>
+      </w:r>
+      <w:r>
+        <w:rPr>
+          <w:b/>
+          <w:bCs/>
+        </w:rPr>
+        <w:t>Popularity</w:t>
+      </w:r>
+      <w:r>
+        <w:t xml:space="preserve">, </w:t>
+      </w:r>
+      <w:r>
+        <w:rPr>
+          <w:b/>
+          <w:bCs/>
+        </w:rPr>
+        <w:t>SelfActualization</w:t>
+      </w:r>
+      <w:r>
+        <w:t xml:space="preserve">, </w:t>
+      </w:r>
+      <w:r>
+        <w:rPr>
+          <w:b/>
+          <w:bCs/>
+        </w:rPr>
+        <w:t>PhysicalThriving</w:t>
+      </w:r>
+      <w:r>
+        <w:t xml:space="preserve">, </w:t>
+      </w:r>
+      <w:r>
+        <w:rPr>
+          <w:b/>
+          <w:bCs/>
+        </w:rPr>
+        <w:t>PleasureStimulation</w:t>
+      </w:r>
+      <w:r>
+        <w:t xml:space="preserve">, </w:t>
+      </w:r>
+      <w:r>
+        <w:rPr>
+          <w:b/>
+          <w:bCs/>
+        </w:rPr>
+        <w:t>SelfEsteem</w:t>
+      </w:r>
+      <w:r>
+        <w:t xml:space="preserve">, </w:t>
+      </w:r>
+      <w:r>
+        <w:rPr>
+          <w:b/>
+          <w:bCs/>
+        </w:rPr>
+        <w:t>Security</w:t>
+      </w:r>
+    </w:p>
+    <w:p>
+      <w:pPr>
+        <w:pStyle w:val="ListParagraph"/>
+        <w:numPr>
+          <w:ilvl w:val="2"/>
+          <w:numId w:val="4"/>
+        </w:numPr>
+      </w:pPr>
+      <w:r>
+        <w:t>One model with all touch items -&gt; physical touch model</w:t>
+      </w:r>
+    </w:p>
+    <w:p>
+      <w:pPr>
+        <w:pStyle w:val="ListParagraph"/>
+        <w:numPr>
+          <w:ilvl w:val="3"/>
+          <w:numId w:val="4"/>
+        </w:numPr>
+      </w:pPr>
+      <w:r>
+        <w:rPr>
+          <w:b/>
+          <w:bCs/>
+        </w:rPr>
+        <w:t>Humidity</w:t>
+      </w:r>
+      <w:r>
+        <w:t xml:space="preserve">, </w:t>
+      </w:r>
+      <w:r>
+        <w:rPr>
+          <w:b/>
+          <w:bCs/>
+        </w:rPr>
+        <w:t>Velocity</w:t>
+      </w:r>
+      <w:r>
+        <w:t xml:space="preserve">, </w:t>
+      </w:r>
+      <w:r>
+        <w:rPr>
+          <w:b/>
+          <w:bCs/>
+        </w:rPr>
+        <w:t>Roughness</w:t>
+      </w:r>
+      <w:r>
+        <w:t xml:space="preserve">, </w:t>
+      </w:r>
+      <w:r>
+        <w:rPr>
+          <w:b/>
+          <w:bCs/>
+        </w:rPr>
+        <w:t>Intensity</w:t>
+      </w:r>
+    </w:p>
+    <w:p>
+      <w:pPr>
+        <w:pStyle w:val="ListParagraph"/>
+        <w:numPr>
+          <w:ilvl w:val="1"/>
+          <w:numId w:val="4"/>
+        </w:numPr>
+      </w:pPr>
+      <w:r>
+        <w:rPr>
+          <w:highlight w:val="cyan"/>
+        </w:rPr>
+        <w:t>Results</w:t>
+      </w:r>
+      <w:r>
+        <w:t xml:space="preserve">: </w:t>
+      </w:r>
+    </w:p>
+    <w:p>
+      <w:pPr>
+        <w:pStyle w:val="ListParagraph"/>
+        <w:numPr>
+          <w:ilvl w:val="2"/>
+          <w:numId w:val="4"/>
+        </w:numPr>
+      </w:pPr>
+      <w:r>
+        <w:t xml:space="preserve">Need model: F(9,290) = </w:t>
+      </w:r>
+      <w:r>
+        <w:t>38.56</w:t>
+      </w:r>
+      <w:r>
+        <w:t xml:space="preserve">, p &lt; .001, </w:t>
+      </w:r>
+      <w:r>
+        <w:t>R</w:t>
+      </w:r>
+      <w:r>
+        <w:rPr>
+          <w:vertAlign w:val="superscript"/>
+        </w:rPr>
+        <w:t>2</w:t>
+      </w:r>
+      <w:r>
+        <w:t xml:space="preserve"> =</w:t>
+      </w:r>
+      <w:r>
+        <w:t xml:space="preserve"> 0.54</w:t>
+      </w:r>
+      <w:r>
+        <w:t>, Adjusted R</w:t>
+      </w:r>
+      <w:r>
+        <w:rPr>
+          <w:vertAlign w:val="superscript"/>
+        </w:rPr>
+        <w:t>2</w:t>
+      </w:r>
+      <w:r>
+        <w:t xml:space="preserve"> = </w:t>
+      </w:r>
+      <w:r>
+        <w:t>0.53</w:t>
+      </w:r>
+    </w:p>
+    <w:p>
+      <w:pPr>
+        <w:pStyle w:val="ListParagraph"/>
+        <w:numPr>
+          <w:ilvl w:val="3"/>
+          <w:numId w:val="4"/>
+        </w:numPr>
+      </w:pPr>
+      <w:r>
+        <w:t>Relatedness</w:t>
+      </w:r>
+      <w:r>
+        <w:t xml:space="preserve">: </w:t>
+      </w:r>
+      <w:r>
+        <w:rPr>
+          <w:rFonts w:ascii="Arial" w:hAnsi="Arial" w:cs="Arial"/>
+          <w:color w:val="202124"/>
+          <w:shd w:val="clear" w:color="auto" w:fill="FFFFFF"/>
+        </w:rPr>
+        <w:t>β</w:t>
+      </w:r>
+      <w:r>
+        <w:t xml:space="preserve"> = 0.42</w:t>
+      </w:r>
+      <w:r>
+        <w:t>, p &lt; .001</w:t>
+      </w:r>
+    </w:p>
+    <w:p>
+      <w:pPr>
+        <w:pStyle w:val="ListParagraph"/>
+        <w:numPr>
+          <w:ilvl w:val="3"/>
+          <w:numId w:val="4"/>
+        </w:numPr>
+      </w:pPr>
+      <w:r>
+        <w:t xml:space="preserve">SelfEsteem: </w:t>
+      </w:r>
+      <w:r>
+        <w:rPr>
+          <w:rFonts w:ascii="Arial" w:hAnsi="Arial" w:cs="Arial"/>
+          <w:color w:val="202124"/>
+          <w:shd w:val="clear" w:color="auto" w:fill="FFFFFF"/>
+        </w:rPr>
+        <w:t>β</w:t>
+      </w:r>
+      <w:r>
+        <w:t xml:space="preserve"> = 0.22</w:t>
+      </w:r>
+      <w:r>
+        <w:t>, p = .001</w:t>
+      </w:r>
+    </w:p>
+    <w:p>
+      <w:pPr>
+        <w:pStyle w:val="ListParagraph"/>
+        <w:numPr>
+          <w:ilvl w:val="2"/>
+          <w:numId w:val="4"/>
+        </w:numPr>
+      </w:pPr>
+      <w:r>
+        <w:t xml:space="preserve">Phys touch model: F(4,152) = </w:t>
+      </w:r>
+      <w:r>
+        <w:t>15.84</w:t>
+      </w:r>
+      <w:r>
+        <w:t xml:space="preserve">, p &lt; .001, </w:t>
+      </w:r>
+      <w:r>
+        <w:t>R</w:t>
+      </w:r>
+      <w:r>
+        <w:rPr>
+          <w:vertAlign w:val="superscript"/>
+        </w:rPr>
+        <w:t>2</w:t>
+      </w:r>
+      <w:r>
+        <w:t xml:space="preserve"> =</w:t>
+      </w:r>
+      <w:r>
+        <w:t xml:space="preserve"> 0.29</w:t>
+      </w:r>
+      <w:r>
+        <w:t>, Adjusted R</w:t>
+      </w:r>
+      <w:r>
+        <w:rPr>
+          <w:vertAlign w:val="superscript"/>
+        </w:rPr>
+        <w:t>2</w:t>
+      </w:r>
+      <w:r>
+        <w:t xml:space="preserve"> = 0.27</w:t>
+      </w:r>
+    </w:p>
+    <w:p>
+      <w:pPr>
+        <w:pStyle w:val="ListParagraph"/>
+        <w:numPr>
+          <w:ilvl w:val="3"/>
+          <w:numId w:val="4"/>
+        </w:numPr>
+      </w:pPr>
+      <w:r>
+        <w:t>Humidity</w:t>
+      </w:r>
+      <w:r>
+        <w:t xml:space="preserve">: </w:t>
+      </w:r>
+      <w:r>
+        <w:rPr>
+          <w:rFonts w:ascii="Arial" w:hAnsi="Arial" w:cs="Arial"/>
+          <w:color w:val="202124"/>
+          <w:shd w:val="clear" w:color="auto" w:fill="FFFFFF"/>
+        </w:rPr>
+        <w:t>β</w:t>
+      </w:r>
+      <w:r>
+        <w:t xml:space="preserve"> = -0.20</w:t>
+      </w:r>
+      <w:r>
+        <w:t>, p = .0</w:t>
+      </w:r>
+      <w:r>
+        <w:t>04</w:t>
+      </w:r>
+    </w:p>
+    <w:p>
+      <w:pPr>
+        <w:pStyle w:val="ListParagraph"/>
+        <w:numPr>
+          <w:ilvl w:val="3"/>
+          <w:numId w:val="4"/>
+        </w:numPr>
+      </w:pPr>
+      <w:r>
+        <w:t xml:space="preserve">Roughness: </w:t>
+      </w:r>
+      <w:r>
+        <w:rPr>
+          <w:rFonts w:ascii="Arial" w:hAnsi="Arial" w:cs="Arial"/>
+          <w:color w:val="202124"/>
+          <w:shd w:val="clear" w:color="auto" w:fill="FFFFFF"/>
+        </w:rPr>
+        <w:t>β</w:t>
+      </w:r>
+      <w:r>
+        <w:t xml:space="preserve"> = .51</w:t>
+      </w:r>
+      <w:r>
+        <w:t>, p &lt; .001</w:t>
+      </w:r>
+    </w:p>
+    <w:p>
+      <w:pPr>
+        <w:pStyle w:val="ListParagraph"/>
+        <w:numPr>
+          <w:ilvl w:val="3"/>
+          <w:numId w:val="4"/>
+        </w:numPr>
+      </w:pPr>
+      <w:r>
+        <w:t xml:space="preserve">Intensity: </w:t>
+      </w:r>
+      <w:r>
+        <w:rPr>
+          <w:rFonts w:ascii="Arial" w:hAnsi="Arial" w:cs="Arial"/>
+          <w:color w:val="202124"/>
+          <w:shd w:val="clear" w:color="auto" w:fill="FFFFFF"/>
+        </w:rPr>
+        <w:t>β</w:t>
+      </w:r>
+      <w:r>
+        <w:t xml:space="preserve"> = 0.33</w:t>
+      </w:r>
+      <w:r>
+        <w:t>, p &lt; .001</w:t>
+      </w:r>
+    </w:p>
+    <w:p>
+      <w:bookmarkStart w:id="6" w:name="_GoBack"/>
+      <w:bookmarkEnd w:id="6"/>
     </w:p>
     <w:p/>
     <w:p/>
@@ -4443,131 +6833,131 @@
         <w:pStyle w:val="Heading1"/>
       </w:pPr>
       <w:r>
+        <w:t>Test: “How does measures of touch characteristics</w:t>
+      </w:r>
+      <w:r>
+        <w:t>, relation</w:t>
+      </w:r>
+      <w:r>
+        <w:t xml:space="preserve"> and context vary between conditions?”</w:t>
+      </w:r>
+    </w:p>
+    <w:p/>
+    <w:p>
+      <w:r>
+        <w:t>Interaction Partner</w:t>
+      </w:r>
+    </w:p>
+    <w:p>
+      <w:pPr>
+        <w:pStyle w:val="ListParagraph"/>
+        <w:numPr>
+          <w:ilvl w:val="0"/>
+          <w:numId w:val="4"/>
+        </w:numPr>
+      </w:pPr>
+      <w:r>
+        <w:t xml:space="preserve">A has more closely related interaction partners </w:t>
+      </w:r>
+      <w:r>
+        <w:t xml:space="preserve">than </w:t>
+      </w:r>
+      <w:r>
+        <w:t>B</w:t>
+      </w:r>
+    </w:p>
+    <w:p>
+      <w:r>
+        <w:t>Relation2Partner</w:t>
+      </w:r>
+    </w:p>
+    <w:p>
+      <w:pPr>
+        <w:pStyle w:val="ListParagraph"/>
+        <w:numPr>
+          <w:ilvl w:val="0"/>
+          <w:numId w:val="4"/>
+        </w:numPr>
+      </w:pPr>
+      <w:r>
+        <w:t xml:space="preserve">Corroborates above finding. Int partner more similar to themselves (or overlapping) in A than B. Maybe this </w:t>
+      </w:r>
+      <w:r>
+        <w:t>is part of the problem – cannot relate to the interaction partner in B?</w:t>
+      </w:r>
+    </w:p>
+    <w:p>
+      <w:r>
+        <w:t>Roughness</w:t>
+      </w:r>
+    </w:p>
+    <w:p>
+      <w:pPr>
+        <w:pStyle w:val="ListParagraph"/>
+        <w:numPr>
+          <w:ilvl w:val="0"/>
+          <w:numId w:val="4"/>
+        </w:numPr>
+      </w:pPr>
+      <w:r>
+        <w:t>A participants experienced more soft touches than B.</w:t>
+      </w:r>
+    </w:p>
+    <w:p>
+      <w:r>
+        <w:t>Pleasantness</w:t>
+      </w:r>
+    </w:p>
+    <w:p>
+      <w:pPr>
+        <w:pStyle w:val="ListParagraph"/>
+        <w:numPr>
+          <w:ilvl w:val="0"/>
+          <w:numId w:val="4"/>
+        </w:numPr>
+      </w:pPr>
+      <w:r>
+        <w:t>More pleasant for A than B</w:t>
+      </w:r>
+      <w:r>
+        <w:t>.</w:t>
+      </w:r>
+    </w:p>
+    <w:p>
+      <w:r>
+        <w:t>Intensity</w:t>
+      </w:r>
+    </w:p>
+    <w:p>
+      <w:pPr>
+        <w:pStyle w:val="ListParagraph"/>
+        <w:numPr>
+          <w:ilvl w:val="0"/>
+          <w:numId w:val="4"/>
+        </w:numPr>
+      </w:pPr>
+      <w:r>
+        <w:t>More intense for A than B</w:t>
+      </w:r>
+      <w:r>
+        <w:t>.</w:t>
+      </w:r>
+    </w:p>
+    <w:p>
+      <w:r>
+        <w:t>Comfortable</w:t>
+      </w:r>
+    </w:p>
+    <w:p>
+      <w:pPr>
+        <w:pStyle w:val="ListParagraph"/>
+        <w:numPr>
+          <w:ilvl w:val="0"/>
+          <w:numId w:val="4"/>
+        </w:numPr>
+      </w:pPr>
+      <w:r>
         <w:lastRenderedPageBreak/>
-        <w:t>Test: “How does measures of touch characteristics</w:t>
-      </w:r>
-      <w:r>
-        <w:t>, relation</w:t>
-      </w:r>
-      <w:r>
-        <w:t xml:space="preserve"> and context vary between conditions?”</w:t>
-      </w:r>
-    </w:p>
-    <w:p/>
-    <w:p>
-      <w:r>
-        <w:t>Interaction Partner</w:t>
-      </w:r>
-    </w:p>
-    <w:p>
-      <w:pPr>
-        <w:pStyle w:val="ListParagraph"/>
-        <w:numPr>
-          <w:ilvl w:val="0"/>
-          <w:numId w:val="4"/>
-        </w:numPr>
-      </w:pPr>
-      <w:r>
-        <w:t xml:space="preserve">A has more closely related interaction partners </w:t>
-      </w:r>
-      <w:r>
-        <w:t xml:space="preserve">than </w:t>
-      </w:r>
-      <w:r>
-        <w:t>B</w:t>
-      </w:r>
-    </w:p>
-    <w:p>
-      <w:r>
-        <w:t>Relation2Partner</w:t>
-      </w:r>
-    </w:p>
-    <w:p>
-      <w:pPr>
-        <w:pStyle w:val="ListParagraph"/>
-        <w:numPr>
-          <w:ilvl w:val="0"/>
-          <w:numId w:val="4"/>
-        </w:numPr>
-      </w:pPr>
-      <w:r>
-        <w:t xml:space="preserve">Corroborates above finding. Int partner more similar to themselves (or overlapping) in A than B. Maybe this </w:t>
-      </w:r>
-      <w:r>
-        <w:t>is part of the problem – cannot relate to the interaction partner in B?</w:t>
-      </w:r>
-    </w:p>
-    <w:p>
-      <w:r>
-        <w:t>Roughness</w:t>
-      </w:r>
-    </w:p>
-    <w:p>
-      <w:pPr>
-        <w:pStyle w:val="ListParagraph"/>
-        <w:numPr>
-          <w:ilvl w:val="0"/>
-          <w:numId w:val="4"/>
-        </w:numPr>
-      </w:pPr>
-      <w:r>
-        <w:t>A participants experienced more soft touches than B.</w:t>
-      </w:r>
-    </w:p>
-    <w:p>
-      <w:r>
-        <w:t>Pleasantness</w:t>
-      </w:r>
-    </w:p>
-    <w:p>
-      <w:pPr>
-        <w:pStyle w:val="ListParagraph"/>
-        <w:numPr>
-          <w:ilvl w:val="0"/>
-          <w:numId w:val="4"/>
-        </w:numPr>
-      </w:pPr>
-      <w:r>
-        <w:t>More pleasant for A than B</w:t>
-      </w:r>
-      <w:r>
-        <w:t>.</w:t>
-      </w:r>
-    </w:p>
-    <w:p>
-      <w:r>
-        <w:t>Intensity</w:t>
-      </w:r>
-    </w:p>
-    <w:p>
-      <w:pPr>
-        <w:pStyle w:val="ListParagraph"/>
-        <w:numPr>
-          <w:ilvl w:val="0"/>
-          <w:numId w:val="4"/>
-        </w:numPr>
-      </w:pPr>
-      <w:r>
-        <w:t>More intense for A than B</w:t>
-      </w:r>
-      <w:r>
-        <w:t>.</w:t>
-      </w:r>
-    </w:p>
-    <w:p>
-      <w:r>
-        <w:t>Comfortable</w:t>
-      </w:r>
-    </w:p>
-    <w:p>
-      <w:pPr>
-        <w:pStyle w:val="ListParagraph"/>
-        <w:numPr>
-          <w:ilvl w:val="0"/>
-          <w:numId w:val="4"/>
-        </w:numPr>
-      </w:pPr>
-      <w:r>
         <w:t>More comfortable for A than B.</w:t>
       </w:r>
     </w:p>
@@ -4677,7 +7067,7 @@
 </file>
 
 <file path=word/comments.xml><?xml version="1.0" encoding="utf-8"?>
-<w:comments xmlns:wpc="http://schemas.microsoft.com/office/word/2010/wordprocessingCanvas" xmlns:cx="http://schemas.microsoft.com/office/drawing/2014/chartex" xmlns:cx1="http://schemas.microsoft.com/office/drawing/2015/9/8/chartex" xmlns:cx2="http://schemas.microsoft.com/office/drawing/2015/10/21/chartex" xmlns:cx3="http://schemas.microsoft.com/office/drawing/2016/5/9/chartex" xmlns:cx4="http://schemas.microsoft.com/office/drawing/2016/5/10/chartex" xmlns:cx5="http://schemas.microsoft.com/office/drawing/2016/5/11/chartex" xmlns:cx6="http://schemas.microsoft.com/office/drawing/2016/5/12/chartex" xmlns:cx7="http://schemas.microsoft.com/office/drawing/2016/5/13/chartex" xmlns:cx8="http://schemas.microsoft.com/office/drawing/2016/5/14/chartex" xmlns:mc="http://schemas.openxmlformats.org/markup-compatibility/2006" xmlns:aink="http://schemas.microsoft.com/office/drawing/2016/ink" xmlns:am3d="http://schemas.microsoft.com/office/drawing/2017/model3d" xmlns:o="urn:schemas-microsoft-com:office:office" xmlns:oel="http://schemas.microsoft.com/office/2019/extlst" xmlns:r="http://schemas.openxmlformats.org/officeDocument/2006/relationships" xmlns:m="http://schemas.openxmlformats.org/officeDocument/2006/math" xmlns:v="urn:schemas-microsoft-com:vml" xmlns:wp14="http://schemas.microsoft.com/office/word/2010/wordprocessingDrawing" xmlns:wp="http://schemas.openxmlformats.org/drawingml/2006/wordprocessingDrawing" xmlns:w10="urn:schemas-microsoft-com:office:word" xmlns:w="http://schemas.openxmlformats.org/wordprocessingml/2006/main" xmlns:w14="http://schemas.microsoft.com/office/word/2010/wordml" xmlns:w15="http://schemas.microsoft.com/office/word/2012/wordml" xmlns:w16cex="http://schemas.microsoft.com/office/word/2018/wordml/cex" xmlns:w16cid="http://schemas.microsoft.com/office/word/2016/wordml/cid" xmlns:w16="http://schemas.microsoft.com/office/word/2018/wordml" xmlns:w16sdtdh="http://schemas.microsoft.com/office/word/2020/wordml/sdtdatahash" xmlns:w16se="http://schemas.microsoft.com/office/word/2015/wordml/symex" xmlns:wpg="http://schemas.microsoft.com/office/word/2010/wordprocessingGroup" xmlns:wpi="http://schemas.microsoft.com/office/word/2010/wordprocessingInk" xmlns:wne="http://schemas.microsoft.com/office/word/2006/wordml" xmlns:wps="http://schemas.microsoft.com/office/word/2010/wordprocessingShape" mc:Ignorable="w14 w15 w16se w16cid w16 w16cex w16sdtdh wp14">
+<w:comments xmlns:wpc="http://schemas.microsoft.com/office/word/2010/wordprocessingCanvas" xmlns:cx="http://schemas.microsoft.com/office/drawing/2014/chartex" xmlns:cx1="http://schemas.microsoft.com/office/drawing/2015/9/8/chartex" xmlns:mc="http://schemas.openxmlformats.org/markup-compatibility/2006" xmlns:o="urn:schemas-microsoft-com:office:office" xmlns:r="http://schemas.openxmlformats.org/officeDocument/2006/relationships" xmlns:m="http://schemas.openxmlformats.org/officeDocument/2006/math" xmlns:v="urn:schemas-microsoft-com:vml" xmlns:wp14="http://schemas.microsoft.com/office/word/2010/wordprocessingDrawing" xmlns:wp="http://schemas.openxmlformats.org/drawingml/2006/wordprocessingDrawing" xmlns:w10="urn:schemas-microsoft-com:office:word" xmlns:w="http://schemas.openxmlformats.org/wordprocessingml/2006/main" xmlns:w14="http://schemas.microsoft.com/office/word/2010/wordml" xmlns:w15="http://schemas.microsoft.com/office/word/2012/wordml" xmlns:w16se="http://schemas.microsoft.com/office/word/2015/wordml/symex" xmlns:wpg="http://schemas.microsoft.com/office/word/2010/wordprocessingGroup" xmlns:wpi="http://schemas.microsoft.com/office/word/2010/wordprocessingInk" xmlns:wne="http://schemas.microsoft.com/office/word/2006/wordml" xmlns:wps="http://schemas.microsoft.com/office/word/2010/wordprocessingShape" mc:Ignorable="w14 w15 w16se wp14">
   <w:comment w:id="0" w:author="andreas massey" w:date="2022-06-27T17:29:00Z" w:initials="am">
     <w:p>
       <w:pPr>
@@ -4778,7 +7168,7 @@
 </file>
 
 <file path=word/commentsExtended.xml><?xml version="1.0" encoding="utf-8"?>
-<w15:commentsEx xmlns:wpc="http://schemas.microsoft.com/office/word/2010/wordprocessingCanvas" xmlns:cx="http://schemas.microsoft.com/office/drawing/2014/chartex" xmlns:cx1="http://schemas.microsoft.com/office/drawing/2015/9/8/chartex" xmlns:cx2="http://schemas.microsoft.com/office/drawing/2015/10/21/chartex" xmlns:cx3="http://schemas.microsoft.com/office/drawing/2016/5/9/chartex" xmlns:cx4="http://schemas.microsoft.com/office/drawing/2016/5/10/chartex" xmlns:cx5="http://schemas.microsoft.com/office/drawing/2016/5/11/chartex" xmlns:cx6="http://schemas.microsoft.com/office/drawing/2016/5/12/chartex" xmlns:cx7="http://schemas.microsoft.com/office/drawing/2016/5/13/chartex" xmlns:cx8="http://schemas.microsoft.com/office/drawing/2016/5/14/chartex" xmlns:mc="http://schemas.openxmlformats.org/markup-compatibility/2006" xmlns:aink="http://schemas.microsoft.com/office/drawing/2016/ink" xmlns:am3d="http://schemas.microsoft.com/office/drawing/2017/model3d" xmlns:o="urn:schemas-microsoft-com:office:office" xmlns:oel="http://schemas.microsoft.com/office/2019/extlst" xmlns:r="http://schemas.openxmlformats.org/officeDocument/2006/relationships" xmlns:m="http://schemas.openxmlformats.org/officeDocument/2006/math" xmlns:v="urn:schemas-microsoft-com:vml" xmlns:wp14="http://schemas.microsoft.com/office/word/2010/wordprocessingDrawing" xmlns:wp="http://schemas.openxmlformats.org/drawingml/2006/wordprocessingDrawing" xmlns:w10="urn:schemas-microsoft-com:office:word" xmlns:w="http://schemas.openxmlformats.org/wordprocessingml/2006/main" xmlns:w14="http://schemas.microsoft.com/office/word/2010/wordml" xmlns:w15="http://schemas.microsoft.com/office/word/2012/wordml" xmlns:w16cex="http://schemas.microsoft.com/office/word/2018/wordml/cex" xmlns:w16cid="http://schemas.microsoft.com/office/word/2016/wordml/cid" xmlns:w16="http://schemas.microsoft.com/office/word/2018/wordml" xmlns:w16sdtdh="http://schemas.microsoft.com/office/word/2020/wordml/sdtdatahash" xmlns:w16se="http://schemas.microsoft.com/office/word/2015/wordml/symex" xmlns:wpg="http://schemas.microsoft.com/office/word/2010/wordprocessingGroup" xmlns:wpi="http://schemas.microsoft.com/office/word/2010/wordprocessingInk" xmlns:wne="http://schemas.microsoft.com/office/word/2006/wordml" xmlns:wps="http://schemas.microsoft.com/office/word/2010/wordprocessingShape" mc:Ignorable="w14 w15 w16se w16cid w16 w16cex w16sdtdh wp14">
+<w15:commentsEx xmlns:wpc="http://schemas.microsoft.com/office/word/2010/wordprocessingCanvas" xmlns:cx="http://schemas.microsoft.com/office/drawing/2014/chartex" xmlns:cx1="http://schemas.microsoft.com/office/drawing/2015/9/8/chartex" xmlns:mc="http://schemas.openxmlformats.org/markup-compatibility/2006" xmlns:o="urn:schemas-microsoft-com:office:office" xmlns:r="http://schemas.openxmlformats.org/officeDocument/2006/relationships" xmlns:m="http://schemas.openxmlformats.org/officeDocument/2006/math" xmlns:v="urn:schemas-microsoft-com:vml" xmlns:wp14="http://schemas.microsoft.com/office/word/2010/wordprocessingDrawing" xmlns:wp="http://schemas.openxmlformats.org/drawingml/2006/wordprocessingDrawing" xmlns:w10="urn:schemas-microsoft-com:office:word" xmlns:w="http://schemas.openxmlformats.org/wordprocessingml/2006/main" xmlns:w14="http://schemas.microsoft.com/office/word/2010/wordml" xmlns:w15="http://schemas.microsoft.com/office/word/2012/wordml" xmlns:w16se="http://schemas.microsoft.com/office/word/2015/wordml/symex" xmlns:wpg="http://schemas.microsoft.com/office/word/2010/wordprocessingGroup" xmlns:wpi="http://schemas.microsoft.com/office/word/2010/wordprocessingInk" xmlns:wne="http://schemas.microsoft.com/office/word/2006/wordml" xmlns:wps="http://schemas.microsoft.com/office/word/2010/wordprocessingShape" mc:Ignorable="w14 w15 w16se wp14">
   <w15:commentEx w15:paraId="51EBF20D" w15:done="0"/>
   <w15:commentEx w15:paraId="709792AD" w15:paraIdParent="51EBF20D" w15:done="0"/>
   <w15:commentEx w15:paraId="4D6AAD6F" w15:done="0"/>
@@ -4811,7 +7201,7 @@
 </file>
 
 <file path=word/numbering.xml><?xml version="1.0" encoding="utf-8"?>
-<w:numbering xmlns:wpc="http://schemas.microsoft.com/office/word/2010/wordprocessingCanvas" xmlns:cx="http://schemas.microsoft.com/office/drawing/2014/chartex" xmlns:cx1="http://schemas.microsoft.com/office/drawing/2015/9/8/chartex" xmlns:cx2="http://schemas.microsoft.com/office/drawing/2015/10/21/chartex" xmlns:cx3="http://schemas.microsoft.com/office/drawing/2016/5/9/chartex" xmlns:cx4="http://schemas.microsoft.com/office/drawing/2016/5/10/chartex" xmlns:cx5="http://schemas.microsoft.com/office/drawing/2016/5/11/chartex" xmlns:cx6="http://schemas.microsoft.com/office/drawing/2016/5/12/chartex" xmlns:cx7="http://schemas.microsoft.com/office/drawing/2016/5/13/chartex" xmlns:cx8="http://schemas.microsoft.com/office/drawing/2016/5/14/chartex" xmlns:mc="http://schemas.openxmlformats.org/markup-compatibility/2006" xmlns:aink="http://schemas.microsoft.com/office/drawing/2016/ink" xmlns:am3d="http://schemas.microsoft.com/office/drawing/2017/model3d" xmlns:o="urn:schemas-microsoft-com:office:office" xmlns:oel="http://schemas.microsoft.com/office/2019/extlst" xmlns:r="http://schemas.openxmlformats.org/officeDocument/2006/relationships" xmlns:m="http://schemas.openxmlformats.org/officeDocument/2006/math" xmlns:v="urn:schemas-microsoft-com:vml" xmlns:wp14="http://schemas.microsoft.com/office/word/2010/wordprocessingDrawing" xmlns:wp="http://schemas.openxmlformats.org/drawingml/2006/wordprocessingDrawing" xmlns:w10="urn:schemas-microsoft-com:office:word" xmlns:w="http://schemas.openxmlformats.org/wordprocessingml/2006/main" xmlns:w14="http://schemas.microsoft.com/office/word/2010/wordml" xmlns:w15="http://schemas.microsoft.com/office/word/2012/wordml" xmlns:w16cex="http://schemas.microsoft.com/office/word/2018/wordml/cex" xmlns:w16cid="http://schemas.microsoft.com/office/word/2016/wordml/cid" xmlns:w16="http://schemas.microsoft.com/office/word/2018/wordml" xmlns:w16sdtdh="http://schemas.microsoft.com/office/word/2020/wordml/sdtdatahash" xmlns:w16se="http://schemas.microsoft.com/office/word/2015/wordml/symex" xmlns:wpg="http://schemas.microsoft.com/office/word/2010/wordprocessingGroup" xmlns:wpi="http://schemas.microsoft.com/office/word/2010/wordprocessingInk" xmlns:wne="http://schemas.microsoft.com/office/word/2006/wordml" xmlns:wps="http://schemas.microsoft.com/office/word/2010/wordprocessingShape" mc:Ignorable="w14 w15 w16se w16cid w16 w16cex w16sdtdh wp14">
+<w:numbering xmlns:wpc="http://schemas.microsoft.com/office/word/2010/wordprocessingCanvas" xmlns:cx="http://schemas.microsoft.com/office/drawing/2014/chartex" xmlns:cx1="http://schemas.microsoft.com/office/drawing/2015/9/8/chartex" xmlns:mc="http://schemas.openxmlformats.org/markup-compatibility/2006" xmlns:o="urn:schemas-microsoft-com:office:office" xmlns:r="http://schemas.openxmlformats.org/officeDocument/2006/relationships" xmlns:m="http://schemas.openxmlformats.org/officeDocument/2006/math" xmlns:v="urn:schemas-microsoft-com:vml" xmlns:wp14="http://schemas.microsoft.com/office/word/2010/wordprocessingDrawing" xmlns:wp="http://schemas.openxmlformats.org/drawingml/2006/wordprocessingDrawing" xmlns:w10="urn:schemas-microsoft-com:office:word" xmlns:w="http://schemas.openxmlformats.org/wordprocessingml/2006/main" xmlns:w14="http://schemas.microsoft.com/office/word/2010/wordml" xmlns:w15="http://schemas.microsoft.com/office/word/2012/wordml" xmlns:w16se="http://schemas.microsoft.com/office/word/2015/wordml/symex" xmlns:wpg="http://schemas.microsoft.com/office/word/2010/wordprocessingGroup" xmlns:wpi="http://schemas.microsoft.com/office/word/2010/wordprocessingInk" xmlns:wne="http://schemas.microsoft.com/office/word/2006/wordml" xmlns:wps="http://schemas.microsoft.com/office/word/2010/wordprocessingShape" mc:Ignorable="w14 w15 w16se wp14">
   <w:abstractNum w:abstractNumId="0" w15:restartNumberingAfterBreak="0">
     <w:nsid w:val="33EF0990"/>
     <w:multiLevelType w:val="hybridMultilevel"/>
@@ -4839,7 +7229,7 @@
         <w:rFonts w:ascii="Courier New" w:hAnsi="Courier New" w:cs="Courier New" w:hint="default"/>
       </w:rPr>
     </w:lvl>
-    <w:lvl w:ilvl="2" w:tplc="08090005" w:tentative="1">
+    <w:lvl w:ilvl="2" w:tplc="08090005">
       <w:start w:val="1"/>
       <w:numFmt w:val="bullet"/>
       <w:lvlText w:val=""/>
@@ -4851,7 +7241,7 @@
         <w:rFonts w:ascii="Wingdings" w:hAnsi="Wingdings" w:hint="default"/>
       </w:rPr>
     </w:lvl>
-    <w:lvl w:ilvl="3" w:tplc="08090001" w:tentative="1">
+    <w:lvl w:ilvl="3" w:tplc="08090001">
       <w:start w:val="1"/>
       <w:numFmt w:val="bullet"/>
       <w:lvlText w:val=""/>
@@ -5263,23 +7653,23 @@
       </w:rPr>
     </w:lvl>
   </w:abstractNum>
-  <w:num w:numId="1" w16cid:durableId="962150255">
+  <w:num w:numId="1">
     <w:abstractNumId w:val="1"/>
   </w:num>
-  <w:num w:numId="2" w16cid:durableId="1689715810">
+  <w:num w:numId="2">
     <w:abstractNumId w:val="0"/>
   </w:num>
-  <w:num w:numId="3" w16cid:durableId="1563981144">
+  <w:num w:numId="3">
     <w:abstractNumId w:val="3"/>
   </w:num>
-  <w:num w:numId="4" w16cid:durableId="354039016">
+  <w:num w:numId="4">
     <w:abstractNumId w:val="2"/>
   </w:num>
 </w:numbering>
 </file>
 
 <file path=word/people.xml><?xml version="1.0" encoding="utf-8"?>
-<w15:people xmlns:wpc="http://schemas.microsoft.com/office/word/2010/wordprocessingCanvas" xmlns:cx="http://schemas.microsoft.com/office/drawing/2014/chartex" xmlns:cx1="http://schemas.microsoft.com/office/drawing/2015/9/8/chartex" xmlns:cx2="http://schemas.microsoft.com/office/drawing/2015/10/21/chartex" xmlns:cx3="http://schemas.microsoft.com/office/drawing/2016/5/9/chartex" xmlns:cx4="http://schemas.microsoft.com/office/drawing/2016/5/10/chartex" xmlns:cx5="http://schemas.microsoft.com/office/drawing/2016/5/11/chartex" xmlns:cx6="http://schemas.microsoft.com/office/drawing/2016/5/12/chartex" xmlns:cx7="http://schemas.microsoft.com/office/drawing/2016/5/13/chartex" xmlns:cx8="http://schemas.microsoft.com/office/drawing/2016/5/14/chartex" xmlns:mc="http://schemas.openxmlformats.org/markup-compatibility/2006" xmlns:aink="http://schemas.microsoft.com/office/drawing/2016/ink" xmlns:am3d="http://schemas.microsoft.com/office/drawing/2017/model3d" xmlns:o="urn:schemas-microsoft-com:office:office" xmlns:oel="http://schemas.microsoft.com/office/2019/extlst" xmlns:r="http://schemas.openxmlformats.org/officeDocument/2006/relationships" xmlns:m="http://schemas.openxmlformats.org/officeDocument/2006/math" xmlns:v="urn:schemas-microsoft-com:vml" xmlns:wp14="http://schemas.microsoft.com/office/word/2010/wordprocessingDrawing" xmlns:wp="http://schemas.openxmlformats.org/drawingml/2006/wordprocessingDrawing" xmlns:w10="urn:schemas-microsoft-com:office:word" xmlns:w="http://schemas.openxmlformats.org/wordprocessingml/2006/main" xmlns:w14="http://schemas.microsoft.com/office/word/2010/wordml" xmlns:w15="http://schemas.microsoft.com/office/word/2012/wordml" xmlns:w16cex="http://schemas.microsoft.com/office/word/2018/wordml/cex" xmlns:w16cid="http://schemas.microsoft.com/office/word/2016/wordml/cid" xmlns:w16="http://schemas.microsoft.com/office/word/2018/wordml" xmlns:w16sdtdh="http://schemas.microsoft.com/office/word/2020/wordml/sdtdatahash" xmlns:w16se="http://schemas.microsoft.com/office/word/2015/wordml/symex" xmlns:wpg="http://schemas.microsoft.com/office/word/2010/wordprocessingGroup" xmlns:wpi="http://schemas.microsoft.com/office/word/2010/wordprocessingInk" xmlns:wne="http://schemas.microsoft.com/office/word/2006/wordml" xmlns:wps="http://schemas.microsoft.com/office/word/2010/wordprocessingShape" mc:Ignorable="w14 w15 w16se w16cid w16 w16cex w16sdtdh wp14">
+<w15:people xmlns:wpc="http://schemas.microsoft.com/office/word/2010/wordprocessingCanvas" xmlns:cx="http://schemas.microsoft.com/office/drawing/2014/chartex" xmlns:cx1="http://schemas.microsoft.com/office/drawing/2015/9/8/chartex" xmlns:mc="http://schemas.openxmlformats.org/markup-compatibility/2006" xmlns:o="urn:schemas-microsoft-com:office:office" xmlns:r="http://schemas.openxmlformats.org/officeDocument/2006/relationships" xmlns:m="http://schemas.openxmlformats.org/officeDocument/2006/math" xmlns:v="urn:schemas-microsoft-com:vml" xmlns:wp14="http://schemas.microsoft.com/office/word/2010/wordprocessingDrawing" xmlns:wp="http://schemas.openxmlformats.org/drawingml/2006/wordprocessingDrawing" xmlns:w10="urn:schemas-microsoft-com:office:word" xmlns:w="http://schemas.openxmlformats.org/wordprocessingml/2006/main" xmlns:w14="http://schemas.microsoft.com/office/word/2010/wordml" xmlns:w15="http://schemas.microsoft.com/office/word/2012/wordml" xmlns:w16se="http://schemas.microsoft.com/office/word/2015/wordml/symex" xmlns:wpg="http://schemas.microsoft.com/office/word/2010/wordprocessingGroup" xmlns:wpi="http://schemas.microsoft.com/office/word/2010/wordprocessingInk" xmlns:wne="http://schemas.microsoft.com/office/word/2006/wordml" xmlns:wps="http://schemas.microsoft.com/office/word/2010/wordprocessingShape" mc:Ignorable="w14 w15 w16se wp14">
   <w15:person w15:author="andreas massey">
     <w15:presenceInfo w15:providerId="Windows Live" w15:userId="e005b3f8b47b9365"/>
   </w15:person>
@@ -5287,7 +7677,7 @@
 </file>
 
 <file path=word/styles.xml><?xml version="1.0" encoding="utf-8"?>
-<w:styles xmlns:mc="http://schemas.openxmlformats.org/markup-compatibility/2006" xmlns:r="http://schemas.openxmlformats.org/officeDocument/2006/relationships" xmlns:w="http://schemas.openxmlformats.org/wordprocessingml/2006/main" xmlns:w14="http://schemas.microsoft.com/office/word/2010/wordml" xmlns:w15="http://schemas.microsoft.com/office/word/2012/wordml" xmlns:w16cex="http://schemas.microsoft.com/office/word/2018/wordml/cex" xmlns:w16cid="http://schemas.microsoft.com/office/word/2016/wordml/cid" xmlns:w16="http://schemas.microsoft.com/office/word/2018/wordml" xmlns:w16sdtdh="http://schemas.microsoft.com/office/word/2020/wordml/sdtdatahash" xmlns:w16se="http://schemas.microsoft.com/office/word/2015/wordml/symex" mc:Ignorable="w14 w15 w16se w16cid w16 w16cex w16sdtdh">
+<w:styles xmlns:mc="http://schemas.openxmlformats.org/markup-compatibility/2006" xmlns:r="http://schemas.openxmlformats.org/officeDocument/2006/relationships" xmlns:w="http://schemas.openxmlformats.org/wordprocessingml/2006/main" xmlns:w14="http://schemas.microsoft.com/office/word/2010/wordml" xmlns:w15="http://schemas.microsoft.com/office/word/2012/wordml" xmlns:w16se="http://schemas.microsoft.com/office/word/2015/wordml/symex" mc:Ignorable="w14 w15 w16se">
   <w:docDefaults>
     <w:rPrDefault>
       <w:rPr>
@@ -5303,7 +7693,7 @@
       </w:pPr>
     </w:pPrDefault>
   </w:docDefaults>
-  <w:latentStyles w:defLockedState="0" w:defUIPriority="99" w:defSemiHidden="0" w:defUnhideWhenUsed="0" w:defQFormat="0" w:count="376">
+  <w:latentStyles w:defLockedState="0" w:defUIPriority="99" w:defSemiHidden="0" w:defUnhideWhenUsed="0" w:defQFormat="0" w:count="371">
     <w:lsdException w:name="Normal" w:uiPriority="0" w:qFormat="1"/>
     <w:lsdException w:name="heading 1" w:uiPriority="9" w:qFormat="1"/>
     <w:lsdException w:name="heading 2" w:semiHidden="1" w:uiPriority="9" w:unhideWhenUsed="1" w:qFormat="1"/>
@@ -5675,11 +8065,6 @@
     <w:lsdException w:name="List Table 5 Dark Accent 6" w:uiPriority="50"/>
     <w:lsdException w:name="List Table 6 Colorful Accent 6" w:uiPriority="51"/>
     <w:lsdException w:name="List Table 7 Colorful Accent 6" w:uiPriority="52"/>
-    <w:lsdException w:name="Mention" w:semiHidden="1" w:unhideWhenUsed="1"/>
-    <w:lsdException w:name="Smart Hyperlink" w:semiHidden="1" w:unhideWhenUsed="1"/>
-    <w:lsdException w:name="Hashtag" w:semiHidden="1" w:unhideWhenUsed="1"/>
-    <w:lsdException w:name="Unresolved Mention" w:semiHidden="1" w:unhideWhenUsed="1"/>
-    <w:lsdException w:name="Smart Link" w:semiHidden="1" w:unhideWhenUsed="1"/>
   </w:latentStyles>
   <w:style w:type="paragraph" w:default="1" w:styleId="Normal">
     <w:name w:val="Normal"/>
@@ -5838,6 +8223,36 @@
     <w:rsid w:val="0093396A"/>
     <w:rPr>
       <w:rFonts w:ascii="Segoe UI" w:hAnsi="Segoe UI" w:cs="Segoe UI" w:hint="default"/>
+      <w:sz w:val="18"/>
+      <w:szCs w:val="18"/>
+    </w:rPr>
+  </w:style>
+  <w:style w:type="paragraph" w:styleId="BalloonText">
+    <w:name w:val="Balloon Text"/>
+    <w:basedOn w:val="Normal"/>
+    <w:link w:val="BalloonTextChar"/>
+    <w:uiPriority w:val="99"/>
+    <w:semiHidden/>
+    <w:unhideWhenUsed/>
+    <w:rsid w:val="00121E1B"/>
+    <w:pPr>
+      <w:spacing w:after="0" w:line="240" w:lineRule="auto"/>
+    </w:pPr>
+    <w:rPr>
+      <w:rFonts w:ascii="Segoe UI" w:hAnsi="Segoe UI" w:cs="Segoe UI"/>
+      <w:sz w:val="18"/>
+      <w:szCs w:val="18"/>
+    </w:rPr>
+  </w:style>
+  <w:style w:type="character" w:customStyle="1" w:styleId="BalloonTextChar">
+    <w:name w:val="Balloon Text Char"/>
+    <w:basedOn w:val="DefaultParagraphFont"/>
+    <w:link w:val="BalloonText"/>
+    <w:uiPriority w:val="99"/>
+    <w:semiHidden/>
+    <w:rsid w:val="00121E1B"/>
+    <w:rPr>
+      <w:rFonts w:ascii="Segoe UI" w:hAnsi="Segoe UI" w:cs="Segoe UI"/>
       <w:sz w:val="18"/>
       <w:szCs w:val="18"/>
     </w:rPr>

</xml_diff>

<commit_message>
Corrected information on results from quant analyses.
</commit_message>
<xml_diff>
--- a/AnalysesResults.docx
+++ b/AnalysesResults.docx
@@ -1,6 +1,6 @@
 
 <file path=word/document.xml><?xml version="1.0" encoding="utf-8"?>
-<w:document xmlns:wpc="http://schemas.microsoft.com/office/word/2010/wordprocessingCanvas" xmlns:cx="http://schemas.microsoft.com/office/drawing/2014/chartex" xmlns:cx1="http://schemas.microsoft.com/office/drawing/2015/9/8/chartex" xmlns:cx2="http://schemas.microsoft.com/office/drawing/2015/10/21/chartex" xmlns:cx3="http://schemas.microsoft.com/office/drawing/2016/5/9/chartex" xmlns:cx4="http://schemas.microsoft.com/office/drawing/2016/5/10/chartex" xmlns:cx5="http://schemas.microsoft.com/office/drawing/2016/5/11/chartex" xmlns:cx6="http://schemas.microsoft.com/office/drawing/2016/5/12/chartex" xmlns:cx7="http://schemas.microsoft.com/office/drawing/2016/5/13/chartex" xmlns:cx8="http://schemas.microsoft.com/office/drawing/2016/5/14/chartex" xmlns:mc="http://schemas.openxmlformats.org/markup-compatibility/2006" xmlns:aink="http://schemas.microsoft.com/office/drawing/2016/ink" xmlns:am3d="http://schemas.microsoft.com/office/drawing/2017/model3d" xmlns:o="urn:schemas-microsoft-com:office:office" xmlns:oel="http://schemas.microsoft.com/office/2019/extlst" xmlns:r="http://schemas.openxmlformats.org/officeDocument/2006/relationships" xmlns:m="http://schemas.openxmlformats.org/officeDocument/2006/math" xmlns:v="urn:schemas-microsoft-com:vml" xmlns:wp14="http://schemas.microsoft.com/office/word/2010/wordprocessingDrawing" xmlns:wp="http://schemas.openxmlformats.org/drawingml/2006/wordprocessingDrawing" xmlns:w10="urn:schemas-microsoft-com:office:word" xmlns:w="http://schemas.openxmlformats.org/wordprocessingml/2006/main" xmlns:w14="http://schemas.microsoft.com/office/word/2010/wordml" xmlns:w15="http://schemas.microsoft.com/office/word/2012/wordml" xmlns:w16cex="http://schemas.microsoft.com/office/word/2018/wordml/cex" xmlns:w16cid="http://schemas.microsoft.com/office/word/2016/wordml/cid" xmlns:w16="http://schemas.microsoft.com/office/word/2018/wordml" xmlns:w16sdtdh="http://schemas.microsoft.com/office/word/2020/wordml/sdtdatahash" xmlns:w16se="http://schemas.microsoft.com/office/word/2015/wordml/symex" xmlns:wpg="http://schemas.microsoft.com/office/word/2010/wordprocessingGroup" xmlns:wpi="http://schemas.microsoft.com/office/word/2010/wordprocessingInk" xmlns:wne="http://schemas.microsoft.com/office/word/2006/wordml" xmlns:wps="http://schemas.microsoft.com/office/word/2010/wordprocessingShape" mc:Ignorable="w14 w15 w16se w16cid w16 w16cex w16sdtdh wp14">
+<w:document xmlns:wpc="http://schemas.microsoft.com/office/word/2010/wordprocessingCanvas" xmlns:cx="http://schemas.microsoft.com/office/drawing/2014/chartex" xmlns:cx1="http://schemas.microsoft.com/office/drawing/2015/9/8/chartex" xmlns:mc="http://schemas.openxmlformats.org/markup-compatibility/2006" xmlns:o="urn:schemas-microsoft-com:office:office" xmlns:r="http://schemas.openxmlformats.org/officeDocument/2006/relationships" xmlns:m="http://schemas.openxmlformats.org/officeDocument/2006/math" xmlns:v="urn:schemas-microsoft-com:vml" xmlns:wp14="http://schemas.microsoft.com/office/word/2010/wordprocessingDrawing" xmlns:wp="http://schemas.openxmlformats.org/drawingml/2006/wordprocessingDrawing" xmlns:w10="urn:schemas-microsoft-com:office:word" xmlns:w="http://schemas.openxmlformats.org/wordprocessingml/2006/main" xmlns:w14="http://schemas.microsoft.com/office/word/2010/wordml" xmlns:w15="http://schemas.microsoft.com/office/word/2012/wordml" xmlns:w16se="http://schemas.microsoft.com/office/word/2015/wordml/symex" xmlns:wpg="http://schemas.microsoft.com/office/word/2010/wordprocessingGroup" xmlns:wpi="http://schemas.microsoft.com/office/word/2010/wordprocessingInk" xmlns:wne="http://schemas.microsoft.com/office/word/2006/wordml" xmlns:wps="http://schemas.microsoft.com/office/word/2010/wordprocessingShape" mc:Ignorable="w14 w15 w16se wp14">
   <w:body>
     <w:p>
       <w:r>
@@ -1647,6 +1647,25 @@
         <w:rPr>
           <w:u w:val="single"/>
         </w:rPr>
+        <w:t>R</w:t>
+      </w:r>
+      <w:r>
+        <w:rPr>
+          <w:u w:val="single"/>
+          <w:vertAlign w:val="superscript"/>
+        </w:rPr>
+        <w:t>2</w:t>
+      </w:r>
+      <w:r>
+        <w:rPr>
+          <w:u w:val="single"/>
+        </w:rPr>
+        <w:t xml:space="preserve"> = 0.11, </w:t>
+      </w:r>
+      <w:r>
+        <w:rPr>
+          <w:u w:val="single"/>
+        </w:rPr>
         <w:t xml:space="preserve">Adjusted </w:t>
       </w:r>
       <w:r>
@@ -1692,6 +1711,34 @@
       <w:pPr>
         <w:pStyle w:val="ListParagraph"/>
         <w:numPr>
+          <w:ilvl w:val="1"/>
+          <w:numId w:val="1"/>
+        </w:numPr>
+        <w:rPr>
+          <w:b/>
+          <w:bCs/>
+          <w:u w:val="single"/>
+        </w:rPr>
+      </w:pPr>
+      <w:r>
+        <w:t xml:space="preserve">GNM: </w:t>
+      </w:r>
+      <w:r>
+        <w:rPr>
+          <w:rFonts w:ascii="Arial" w:hAnsi="Arial" w:cs="Arial"/>
+          <w:color w:val="202124"/>
+          <w:shd w:val="clear" w:color="auto" w:fill="FFFFFF"/>
+        </w:rPr>
+        <w:t>β</w:t>
+      </w:r>
+      <w:r>
+        <w:t xml:space="preserve"> = -0.33, p &lt; .001</w:t>
+      </w:r>
+    </w:p>
+    <w:p>
+      <w:pPr>
+        <w:pStyle w:val="ListParagraph"/>
+        <w:numPr>
           <w:ilvl w:val="0"/>
           <w:numId w:val="1"/>
         </w:numPr>
@@ -1759,7 +1806,25 @@
         </w:numPr>
       </w:pPr>
       <w:r>
-        <w:t xml:space="preserve">F(2,297) = 43.31, p &lt; .001, </w:t>
+        <w:t>F(2,297) = 43.31, p &lt; .001</w:t>
+      </w:r>
+      <w:r>
+        <w:t>,</w:t>
+      </w:r>
+      <w:r>
+        <w:t xml:space="preserve"> R</w:t>
+      </w:r>
+      <w:r>
+        <w:rPr>
+          <w:vertAlign w:val="superscript"/>
+        </w:rPr>
+        <w:t>2</w:t>
+      </w:r>
+      <w:r>
+        <w:t xml:space="preserve"> = 0.22,</w:t>
+      </w:r>
+      <w:r>
+        <w:t xml:space="preserve"> </w:t>
       </w:r>
       <w:r>
         <w:t xml:space="preserve">Adjusted </w:t>
@@ -1793,6 +1858,52 @@
       <w:pPr>
         <w:pStyle w:val="ListParagraph"/>
         <w:numPr>
+          <w:ilvl w:val="1"/>
+          <w:numId w:val="1"/>
+        </w:numPr>
+      </w:pPr>
+      <w:r>
+        <w:t xml:space="preserve">Relatedness: </w:t>
+      </w:r>
+      <w:r>
+        <w:rPr>
+          <w:rFonts w:ascii="Arial" w:hAnsi="Arial" w:cs="Arial"/>
+          <w:color w:val="202124"/>
+          <w:shd w:val="clear" w:color="auto" w:fill="FFFFFF"/>
+        </w:rPr>
+        <w:t>β</w:t>
+      </w:r>
+      <w:r>
+        <w:t xml:space="preserve"> = -0.38, p &lt; .001</w:t>
+      </w:r>
+    </w:p>
+    <w:p>
+      <w:pPr>
+        <w:pStyle w:val="ListParagraph"/>
+        <w:numPr>
+          <w:ilvl w:val="1"/>
+          <w:numId w:val="1"/>
+        </w:numPr>
+      </w:pPr>
+      <w:r>
+        <w:t xml:space="preserve">SelfEsteem: </w:t>
+      </w:r>
+      <w:r>
+        <w:rPr>
+          <w:rFonts w:ascii="Arial" w:hAnsi="Arial" w:cs="Arial"/>
+          <w:color w:val="202124"/>
+          <w:shd w:val="clear" w:color="auto" w:fill="FFFFFF"/>
+        </w:rPr>
+        <w:t>β</w:t>
+      </w:r>
+      <w:r>
+        <w:t xml:space="preserve"> = -0.13, p = .03</w:t>
+      </w:r>
+    </w:p>
+    <w:p>
+      <w:pPr>
+        <w:pStyle w:val="ListParagraph"/>
+        <w:numPr>
           <w:ilvl w:val="0"/>
           <w:numId w:val="1"/>
         </w:numPr>
@@ -1846,7 +1957,8 @@
           <w:numId w:val="1"/>
         </w:numPr>
         <w:rPr>
-          <w:u w:val="single"/>
+          <w:b/>
+          <w:bCs/>
         </w:rPr>
       </w:pPr>
       <w:commentRangeStart w:id="0"/>
@@ -1873,6 +1985,31 @@
         <w:rPr>
           <w:u w:val="single"/>
         </w:rPr>
+        <w:t>R</w:t>
+      </w:r>
+      <w:r>
+        <w:rPr>
+          <w:u w:val="single"/>
+          <w:vertAlign w:val="superscript"/>
+        </w:rPr>
+        <w:t>2</w:t>
+      </w:r>
+      <w:r>
+        <w:rPr>
+          <w:u w:val="single"/>
+        </w:rPr>
+        <w:t xml:space="preserve"> = 0.21</w:t>
+      </w:r>
+      <w:r>
+        <w:rPr>
+          <w:u w:val="single"/>
+        </w:rPr>
+        <w:t xml:space="preserve">, </w:t>
+      </w:r>
+      <w:r>
+        <w:rPr>
+          <w:u w:val="single"/>
+        </w:rPr>
         <w:t xml:space="preserve">Adjusted </w:t>
       </w:r>
       <w:r>
@@ -1928,12 +2065,38 @@
         <w:commentReference w:id="0"/>
       </w:r>
       <w:commentRangeEnd w:id="1"/>
-      <w:r>
-        <w:rPr>
-          <w:rStyle w:val="CommentReference"/>
-          <w:u w:val="single"/>
+    </w:p>
+    <w:p>
+      <w:pPr>
+        <w:pStyle w:val="ListParagraph"/>
+        <w:numPr>
+          <w:ilvl w:val="1"/>
+          <w:numId w:val="1"/>
+        </w:numPr>
+      </w:pPr>
+      <w:r>
+        <w:rPr>
+          <w:b/>
+          <w:bCs/>
         </w:rPr>
         <w:commentReference w:id="1"/>
+      </w:r>
+      <w:r>
+        <w:t xml:space="preserve"> </w:t>
+      </w:r>
+      <w:r>
+        <w:t xml:space="preserve">Relatedness: </w:t>
+      </w:r>
+      <w:r>
+        <w:rPr>
+          <w:rFonts w:ascii="Arial" w:hAnsi="Arial" w:cs="Arial"/>
+          <w:color w:val="202124"/>
+          <w:shd w:val="clear" w:color="auto" w:fill="FFFFFF"/>
+        </w:rPr>
+        <w:t>β</w:t>
+      </w:r>
+      <w:r>
+        <w:t xml:space="preserve"> = -0.46, p &lt; .001</w:t>
       </w:r>
     </w:p>
     <w:p>
@@ -2035,7 +2198,13 @@
         <w:rPr>
           <w:u w:val="single"/>
         </w:rPr>
-        <w:t>F(1,298) = 350, p &lt; .001, Adjusted R</w:t>
+        <w:t xml:space="preserve">F(1,298) = 350, p &lt; .001, </w:t>
+      </w:r>
+      <w:r>
+        <w:rPr>
+          <w:u w:val="single"/>
+        </w:rPr>
+        <w:t>R</w:t>
       </w:r>
       <w:r>
         <w:rPr>
@@ -2047,8 +2216,27 @@
       <w:r>
         <w:rPr>
           <w:u w:val="single"/>
+        </w:rPr>
+        <w:t xml:space="preserve"> = 0.54, </w:t>
+      </w:r>
+      <w:r>
+        <w:rPr>
+          <w:u w:val="single"/>
+        </w:rPr>
+        <w:t>Adjusted R</w:t>
+      </w:r>
+      <w:r>
+        <w:rPr>
+          <w:u w:val="single"/>
           <w:vertAlign w:val="superscript"/>
         </w:rPr>
+        <w:t>2</w:t>
+      </w:r>
+      <w:r>
+        <w:rPr>
+          <w:u w:val="single"/>
+          <w:vertAlign w:val="superscript"/>
+        </w:rPr>
         <w:t xml:space="preserve"> </w:t>
       </w:r>
       <w:r>
@@ -2076,6 +2264,34 @@
       <w:pPr>
         <w:pStyle w:val="ListParagraph"/>
         <w:numPr>
+          <w:ilvl w:val="1"/>
+          <w:numId w:val="1"/>
+        </w:numPr>
+        <w:rPr>
+          <w:b/>
+          <w:bCs/>
+          <w:u w:val="single"/>
+        </w:rPr>
+      </w:pPr>
+      <w:r>
+        <w:t xml:space="preserve">GNM: </w:t>
+      </w:r>
+      <w:r>
+        <w:rPr>
+          <w:rFonts w:ascii="Arial" w:hAnsi="Arial" w:cs="Arial"/>
+          <w:color w:val="202124"/>
+          <w:shd w:val="clear" w:color="auto" w:fill="FFFFFF"/>
+        </w:rPr>
+        <w:t>β</w:t>
+      </w:r>
+      <w:r>
+        <w:t xml:space="preserve"> = 0.73, p &lt; .001</w:t>
+      </w:r>
+    </w:p>
+    <w:p>
+      <w:pPr>
+        <w:pStyle w:val="ListParagraph"/>
+        <w:numPr>
           <w:ilvl w:val="0"/>
           <w:numId w:val="1"/>
         </w:numPr>
@@ -2150,7 +2366,13 @@
         <w:rPr>
           <w:u w:val="single"/>
         </w:rPr>
-        <w:t>&lt; .001, Adjusted R</w:t>
+        <w:t>&lt; .001,</w:t>
+      </w:r>
+      <w:r>
+        <w:rPr>
+          <w:u w:val="single"/>
+        </w:rPr>
+        <w:t xml:space="preserve"> R</w:t>
       </w:r>
       <w:r>
         <w:rPr>
@@ -2163,6 +2385,25 @@
         <w:rPr>
           <w:u w:val="single"/>
         </w:rPr>
+        <w:t xml:space="preserve"> = 0.38,</w:t>
+      </w:r>
+      <w:r>
+        <w:rPr>
+          <w:u w:val="single"/>
+        </w:rPr>
+        <w:t xml:space="preserve"> Adjusted R</w:t>
+      </w:r>
+      <w:r>
+        <w:rPr>
+          <w:u w:val="single"/>
+          <w:vertAlign w:val="superscript"/>
+        </w:rPr>
+        <w:t>2</w:t>
+      </w:r>
+      <w:r>
+        <w:rPr>
+          <w:u w:val="single"/>
+        </w:rPr>
         <w:t xml:space="preserve"> = </w:t>
       </w:r>
       <w:r>
@@ -2176,6 +2417,34 @@
       <w:pPr>
         <w:pStyle w:val="ListParagraph"/>
         <w:numPr>
+          <w:ilvl w:val="1"/>
+          <w:numId w:val="1"/>
+        </w:numPr>
+        <w:rPr>
+          <w:b/>
+          <w:bCs/>
+          <w:u w:val="single"/>
+        </w:rPr>
+      </w:pPr>
+      <w:r>
+        <w:t xml:space="preserve">Relatedness: </w:t>
+      </w:r>
+      <w:r>
+        <w:rPr>
+          <w:rFonts w:ascii="Arial" w:hAnsi="Arial" w:cs="Arial"/>
+          <w:color w:val="202124"/>
+          <w:shd w:val="clear" w:color="auto" w:fill="FFFFFF"/>
+        </w:rPr>
+        <w:t>β</w:t>
+      </w:r>
+      <w:r>
+        <w:t xml:space="preserve"> = 0.61, p &lt; .001</w:t>
+      </w:r>
+    </w:p>
+    <w:p>
+      <w:pPr>
+        <w:pStyle w:val="ListParagraph"/>
+        <w:numPr>
           <w:ilvl w:val="0"/>
           <w:numId w:val="1"/>
         </w:numPr>
@@ -2185,6 +2454,7 @@
         </w:rPr>
       </w:pPr>
       <w:r>
+        <w:lastRenderedPageBreak/>
         <w:t>Analysis: Multiple linear regression</w:t>
       </w:r>
     </w:p>
@@ -2264,7 +2534,13 @@
         <w:rPr>
           <w:u w:val="single"/>
         </w:rPr>
-        <w:t>F(2,297) = 132.1, p &lt; .001, Adjusted R</w:t>
+        <w:t xml:space="preserve">F(2,297) = 132.1, p &lt; .001, </w:t>
+      </w:r>
+      <w:r>
+        <w:rPr>
+          <w:u w:val="single"/>
+        </w:rPr>
+        <w:t>R</w:t>
       </w:r>
       <w:r>
         <w:rPr>
@@ -2277,6 +2553,25 @@
         <w:rPr>
           <w:u w:val="single"/>
         </w:rPr>
+        <w:t xml:space="preserve"> = 0.47, </w:t>
+      </w:r>
+      <w:r>
+        <w:rPr>
+          <w:u w:val="single"/>
+        </w:rPr>
+        <w:t>Adjusted R</w:t>
+      </w:r>
+      <w:r>
+        <w:rPr>
+          <w:u w:val="single"/>
+          <w:vertAlign w:val="superscript"/>
+        </w:rPr>
+        <w:t>2</w:t>
+      </w:r>
+      <w:r>
+        <w:rPr>
+          <w:u w:val="single"/>
+        </w:rPr>
         <w:t xml:space="preserve"> = </w:t>
       </w:r>
       <w:r>
@@ -2290,6 +2585,62 @@
       <w:pPr>
         <w:pStyle w:val="ListParagraph"/>
         <w:numPr>
+          <w:ilvl w:val="1"/>
+          <w:numId w:val="1"/>
+        </w:numPr>
+        <w:rPr>
+          <w:b/>
+          <w:bCs/>
+          <w:u w:val="single"/>
+        </w:rPr>
+      </w:pPr>
+      <w:r>
+        <w:t xml:space="preserve">Relatedness: </w:t>
+      </w:r>
+      <w:r>
+        <w:rPr>
+          <w:rFonts w:ascii="Arial" w:hAnsi="Arial" w:cs="Arial"/>
+          <w:color w:val="202124"/>
+          <w:shd w:val="clear" w:color="auto" w:fill="FFFFFF"/>
+        </w:rPr>
+        <w:t>β</w:t>
+      </w:r>
+      <w:r>
+        <w:t xml:space="preserve"> = 0.36, p &lt; .001</w:t>
+      </w:r>
+    </w:p>
+    <w:p>
+      <w:pPr>
+        <w:pStyle w:val="ListParagraph"/>
+        <w:numPr>
+          <w:ilvl w:val="1"/>
+          <w:numId w:val="1"/>
+        </w:numPr>
+        <w:rPr>
+          <w:b/>
+          <w:bCs/>
+          <w:u w:val="single"/>
+        </w:rPr>
+      </w:pPr>
+      <w:r>
+        <w:t xml:space="preserve">PhysicalThriving: </w:t>
+      </w:r>
+      <w:r>
+        <w:rPr>
+          <w:rFonts w:ascii="Arial" w:hAnsi="Arial" w:cs="Arial"/>
+          <w:color w:val="202124"/>
+          <w:shd w:val="clear" w:color="auto" w:fill="FFFFFF"/>
+        </w:rPr>
+        <w:t>β</w:t>
+      </w:r>
+      <w:r>
+        <w:t xml:space="preserve"> = 0.38, p &lt; .001</w:t>
+      </w:r>
+    </w:p>
+    <w:p>
+      <w:pPr>
+        <w:pStyle w:val="ListParagraph"/>
+        <w:numPr>
           <w:ilvl w:val="0"/>
           <w:numId w:val="1"/>
         </w:numPr>
@@ -2361,7 +2712,6 @@
         </w:rPr>
       </w:pPr>
       <w:r>
-        <w:lastRenderedPageBreak/>
         <w:t>Results</w:t>
       </w:r>
     </w:p>
@@ -2378,7 +2728,10 @@
         </w:rPr>
       </w:pPr>
       <w:r>
-        <w:t>F(3,296) = 102, p &lt; .001, Adjusted R</w:t>
+        <w:t xml:space="preserve">F(3,296) = 102, p &lt; .001, </w:t>
+      </w:r>
+      <w:r>
+        <w:t>R</w:t>
       </w:r>
       <w:r>
         <w:rPr>
@@ -2387,6 +2740,27 @@
         <w:t>2</w:t>
       </w:r>
       <w:r>
+        <w:t xml:space="preserve"> = 0.50</w:t>
+      </w:r>
+      <w:r>
+        <w:t>,</w:t>
+      </w:r>
+      <w:r>
+        <w:rPr>
+          <w:u w:val="single"/>
+        </w:rPr>
+        <w:t xml:space="preserve"> </w:t>
+      </w:r>
+      <w:r>
+        <w:t>Adjusted R</w:t>
+      </w:r>
+      <w:r>
+        <w:rPr>
+          <w:vertAlign w:val="superscript"/>
+        </w:rPr>
+        <w:t>2</w:t>
+      </w:r>
+      <w:r>
         <w:t xml:space="preserve"> = 0.</w:t>
       </w:r>
       <w:r>
@@ -2397,6 +2771,90 @@
       <w:pPr>
         <w:pStyle w:val="ListParagraph"/>
         <w:numPr>
+          <w:ilvl w:val="1"/>
+          <w:numId w:val="1"/>
+        </w:numPr>
+        <w:rPr>
+          <w:b/>
+          <w:bCs/>
+          <w:u w:val="single"/>
+        </w:rPr>
+      </w:pPr>
+      <w:r>
+        <w:t xml:space="preserve">Relatedness: </w:t>
+      </w:r>
+      <w:r>
+        <w:rPr>
+          <w:rFonts w:ascii="Arial" w:hAnsi="Arial" w:cs="Arial"/>
+          <w:color w:val="202124"/>
+          <w:shd w:val="clear" w:color="auto" w:fill="FFFFFF"/>
+        </w:rPr>
+        <w:t>β</w:t>
+      </w:r>
+      <w:r>
+        <w:t xml:space="preserve"> = 0.29, p &lt; .001</w:t>
+      </w:r>
+    </w:p>
+    <w:p>
+      <w:pPr>
+        <w:pStyle w:val="ListParagraph"/>
+        <w:numPr>
+          <w:ilvl w:val="1"/>
+          <w:numId w:val="1"/>
+        </w:numPr>
+        <w:rPr>
+          <w:b/>
+          <w:bCs/>
+          <w:u w:val="single"/>
+        </w:rPr>
+      </w:pPr>
+      <w:r>
+        <w:t xml:space="preserve">PhysicalThriving: </w:t>
+      </w:r>
+      <w:r>
+        <w:rPr>
+          <w:rFonts w:ascii="Arial" w:hAnsi="Arial" w:cs="Arial"/>
+          <w:color w:val="202124"/>
+          <w:shd w:val="clear" w:color="auto" w:fill="FFFFFF"/>
+        </w:rPr>
+        <w:t>β</w:t>
+      </w:r>
+      <w:r>
+        <w:t xml:space="preserve"> = 0.24, p &lt; .001</w:t>
+      </w:r>
+    </w:p>
+    <w:p>
+      <w:pPr>
+        <w:pStyle w:val="ListParagraph"/>
+        <w:numPr>
+          <w:ilvl w:val="1"/>
+          <w:numId w:val="1"/>
+        </w:numPr>
+        <w:rPr>
+          <w:b/>
+          <w:bCs/>
+          <w:u w:val="single"/>
+        </w:rPr>
+      </w:pPr>
+      <w:r>
+        <w:t xml:space="preserve">Autonomy: </w:t>
+      </w:r>
+      <w:r>
+        <w:rPr>
+          <w:rFonts w:ascii="Arial" w:hAnsi="Arial" w:cs="Arial"/>
+          <w:color w:val="202124"/>
+          <w:shd w:val="clear" w:color="auto" w:fill="FFFFFF"/>
+        </w:rPr>
+        <w:t>β</w:t>
+      </w:r>
+      <w:r>
+        <w:t xml:space="preserve"> = 0.28, p &lt; .001</w:t>
+      </w:r>
+    </w:p>
+    <w:p>
+      <w:pPr>
+        <w:pStyle w:val="ListParagraph"/>
+        <w:numPr>
           <w:ilvl w:val="0"/>
           <w:numId w:val="1"/>
         </w:numPr>
@@ -2539,7 +2997,13 @@
         <w:rPr>
           <w:u w:val="single"/>
         </w:rPr>
-        <w:t>, p &lt; .001, Adjusted R</w:t>
+        <w:t>, p &lt; .001,</w:t>
+      </w:r>
+      <w:r>
+        <w:rPr>
+          <w:u w:val="single"/>
+        </w:rPr>
+        <w:t xml:space="preserve"> R</w:t>
       </w:r>
       <w:r>
         <w:rPr>
@@ -2552,6 +3016,25 @@
         <w:rPr>
           <w:u w:val="single"/>
         </w:rPr>
+        <w:t xml:space="preserve"> = 0.54,</w:t>
+      </w:r>
+      <w:r>
+        <w:rPr>
+          <w:u w:val="single"/>
+        </w:rPr>
+        <w:t xml:space="preserve"> Adjusted R</w:t>
+      </w:r>
+      <w:r>
+        <w:rPr>
+          <w:u w:val="single"/>
+          <w:vertAlign w:val="superscript"/>
+        </w:rPr>
+        <w:t>2</w:t>
+      </w:r>
+      <w:r>
+        <w:rPr>
+          <w:u w:val="single"/>
+        </w:rPr>
         <w:t xml:space="preserve"> = 0.</w:t>
       </w:r>
       <w:r>
@@ -2564,7 +3047,91 @@
         <w:rPr>
           <w:u w:val="single"/>
         </w:rPr>
-        <w:t>4</w:t>
+        <w:t>3</w:t>
+      </w:r>
+    </w:p>
+    <w:p>
+      <w:pPr>
+        <w:pStyle w:val="ListParagraph"/>
+        <w:numPr>
+          <w:ilvl w:val="1"/>
+          <w:numId w:val="1"/>
+        </w:numPr>
+        <w:rPr>
+          <w:b/>
+          <w:bCs/>
+          <w:u w:val="single"/>
+        </w:rPr>
+      </w:pPr>
+      <w:r>
+        <w:t xml:space="preserve">Relatedness: </w:t>
+      </w:r>
+      <w:r>
+        <w:rPr>
+          <w:rFonts w:ascii="Arial" w:hAnsi="Arial" w:cs="Arial"/>
+          <w:color w:val="202124"/>
+          <w:shd w:val="clear" w:color="auto" w:fill="FFFFFF"/>
+        </w:rPr>
+        <w:t>β</w:t>
+      </w:r>
+      <w:r>
+        <w:t xml:space="preserve"> = 0.27, p &lt; .001</w:t>
+      </w:r>
+    </w:p>
+    <w:p>
+      <w:pPr>
+        <w:pStyle w:val="ListParagraph"/>
+        <w:numPr>
+          <w:ilvl w:val="1"/>
+          <w:numId w:val="1"/>
+        </w:numPr>
+        <w:rPr>
+          <w:b/>
+          <w:bCs/>
+          <w:u w:val="single"/>
+        </w:rPr>
+      </w:pPr>
+      <w:r>
+        <w:t xml:space="preserve">SelfActualization: </w:t>
+      </w:r>
+      <w:r>
+        <w:rPr>
+          <w:rFonts w:ascii="Arial" w:hAnsi="Arial" w:cs="Arial"/>
+          <w:color w:val="202124"/>
+          <w:shd w:val="clear" w:color="auto" w:fill="FFFFFF"/>
+        </w:rPr>
+        <w:t>β</w:t>
+      </w:r>
+      <w:r>
+        <w:t xml:space="preserve"> = 0.36, p &lt; .001</w:t>
+      </w:r>
+    </w:p>
+    <w:p>
+      <w:pPr>
+        <w:pStyle w:val="ListParagraph"/>
+        <w:numPr>
+          <w:ilvl w:val="1"/>
+          <w:numId w:val="1"/>
+        </w:numPr>
+        <w:rPr>
+          <w:b/>
+          <w:bCs/>
+          <w:u w:val="single"/>
+        </w:rPr>
+      </w:pPr>
+      <w:r>
+        <w:t xml:space="preserve">Autonomy: </w:t>
+      </w:r>
+      <w:r>
+        <w:rPr>
+          <w:rFonts w:ascii="Arial" w:hAnsi="Arial" w:cs="Arial"/>
+          <w:color w:val="202124"/>
+          <w:shd w:val="clear" w:color="auto" w:fill="FFFFFF"/>
+        </w:rPr>
+        <w:t>β</w:t>
+      </w:r>
+      <w:r>
+        <w:t xml:space="preserve"> = 0.20, p &lt; .001</w:t>
       </w:r>
     </w:p>
     <w:p>
@@ -2686,7 +3253,13 @@
         <w:rPr>
           <w:u w:val="single"/>
         </w:rPr>
-        <w:t>, p &lt; .001, Adjusted R</w:t>
+        <w:t xml:space="preserve">, p &lt; .001, </w:t>
+      </w:r>
+      <w:r>
+        <w:rPr>
+          <w:u w:val="single"/>
+        </w:rPr>
+        <w:t>R</w:t>
       </w:r>
       <w:r>
         <w:rPr>
@@ -2699,6 +3272,25 @@
         <w:rPr>
           <w:u w:val="single"/>
         </w:rPr>
+        <w:t xml:space="preserve"> = 0.55, </w:t>
+      </w:r>
+      <w:r>
+        <w:rPr>
+          <w:u w:val="single"/>
+        </w:rPr>
+        <w:t>Adjusted R</w:t>
+      </w:r>
+      <w:r>
+        <w:rPr>
+          <w:u w:val="single"/>
+          <w:vertAlign w:val="superscript"/>
+        </w:rPr>
+        <w:t>2</w:t>
+      </w:r>
+      <w:r>
+        <w:rPr>
+          <w:u w:val="single"/>
+        </w:rPr>
         <w:t xml:space="preserve"> = 0.</w:t>
       </w:r>
       <w:r>
@@ -2713,6 +3305,62 @@
           <w:rStyle w:val="CommentReference"/>
         </w:rPr>
         <w:commentReference w:id="4"/>
+      </w:r>
+    </w:p>
+    <w:p>
+      <w:pPr>
+        <w:pStyle w:val="ListParagraph"/>
+        <w:numPr>
+          <w:ilvl w:val="1"/>
+          <w:numId w:val="1"/>
+        </w:numPr>
+        <w:rPr>
+          <w:b/>
+          <w:bCs/>
+          <w:u w:val="single"/>
+        </w:rPr>
+      </w:pPr>
+      <w:r>
+        <w:t xml:space="preserve">Relatedness: </w:t>
+      </w:r>
+      <w:r>
+        <w:rPr>
+          <w:rFonts w:ascii="Arial" w:hAnsi="Arial" w:cs="Arial"/>
+          <w:color w:val="202124"/>
+          <w:shd w:val="clear" w:color="auto" w:fill="FFFFFF"/>
+        </w:rPr>
+        <w:t>β</w:t>
+      </w:r>
+      <w:r>
+        <w:t xml:space="preserve"> = 0.15, p = .008</w:t>
+      </w:r>
+    </w:p>
+    <w:p>
+      <w:pPr>
+        <w:pStyle w:val="ListParagraph"/>
+        <w:numPr>
+          <w:ilvl w:val="1"/>
+          <w:numId w:val="1"/>
+        </w:numPr>
+        <w:rPr>
+          <w:b/>
+          <w:bCs/>
+          <w:u w:val="single"/>
+        </w:rPr>
+      </w:pPr>
+      <w:r>
+        <w:t xml:space="preserve">GNM: </w:t>
+      </w:r>
+      <w:r>
+        <w:rPr>
+          <w:rFonts w:ascii="Arial" w:hAnsi="Arial" w:cs="Arial"/>
+          <w:color w:val="202124"/>
+          <w:shd w:val="clear" w:color="auto" w:fill="FFFFFF"/>
+        </w:rPr>
+        <w:t>β</w:t>
+      </w:r>
+      <w:r>
+        <w:t xml:space="preserve"> = 0.61, p &lt; .001</w:t>
       </w:r>
     </w:p>
     <w:p>
@@ -2843,7 +3491,13 @@
         <w:rPr>
           <w:u w:val="single"/>
         </w:rPr>
-        <w:t>, p &lt; .001, Adjusted R</w:t>
+        <w:t>, p &lt; .001,</w:t>
+      </w:r>
+      <w:r>
+        <w:rPr>
+          <w:u w:val="single"/>
+        </w:rPr>
+        <w:t xml:space="preserve"> R</w:t>
       </w:r>
       <w:r>
         <w:rPr>
@@ -2856,6 +3510,25 @@
         <w:rPr>
           <w:u w:val="single"/>
         </w:rPr>
+        <w:t xml:space="preserve"> = 0.46,</w:t>
+      </w:r>
+      <w:r>
+        <w:rPr>
+          <w:u w:val="single"/>
+        </w:rPr>
+        <w:t xml:space="preserve"> Adjusted R</w:t>
+      </w:r>
+      <w:r>
+        <w:rPr>
+          <w:u w:val="single"/>
+          <w:vertAlign w:val="superscript"/>
+        </w:rPr>
+        <w:t>2</w:t>
+      </w:r>
+      <w:r>
+        <w:rPr>
+          <w:u w:val="single"/>
+        </w:rPr>
         <w:t xml:space="preserve"> = 0.</w:t>
       </w:r>
       <w:r>
@@ -2869,6 +3542,34 @@
       <w:pPr>
         <w:pStyle w:val="ListParagraph"/>
         <w:numPr>
+          <w:ilvl w:val="1"/>
+          <w:numId w:val="2"/>
+        </w:numPr>
+        <w:rPr>
+          <w:b/>
+          <w:bCs/>
+          <w:u w:val="single"/>
+        </w:rPr>
+      </w:pPr>
+      <w:r>
+        <w:t xml:space="preserve">GNM: </w:t>
+      </w:r>
+      <w:r>
+        <w:rPr>
+          <w:rFonts w:ascii="Arial" w:hAnsi="Arial" w:cs="Arial"/>
+          <w:color w:val="202124"/>
+          <w:shd w:val="clear" w:color="auto" w:fill="FFFFFF"/>
+        </w:rPr>
+        <w:t>β</w:t>
+      </w:r>
+      <w:r>
+        <w:t xml:space="preserve"> = 0.68, p &lt; .001</w:t>
+      </w:r>
+    </w:p>
+    <w:p>
+      <w:pPr>
+        <w:pStyle w:val="ListParagraph"/>
+        <w:numPr>
           <w:ilvl w:val="0"/>
           <w:numId w:val="4"/>
         </w:numPr>
@@ -2986,7 +3687,19 @@
         <w:rPr>
           <w:u w:val="single"/>
         </w:rPr>
-        <w:t>, p &lt; .001, Adjusted R</w:t>
+        <w:t>, p &lt; .001,</w:t>
+      </w:r>
+      <w:r>
+        <w:rPr>
+          <w:u w:val="single"/>
+        </w:rPr>
+        <w:t xml:space="preserve"> </w:t>
+      </w:r>
+      <w:r>
+        <w:rPr>
+          <w:u w:val="single"/>
+        </w:rPr>
+        <w:t>R</w:t>
       </w:r>
       <w:r>
         <w:rPr>
@@ -2999,6 +3712,25 @@
         <w:rPr>
           <w:u w:val="single"/>
         </w:rPr>
+        <w:t xml:space="preserve"> = 0.45,</w:t>
+      </w:r>
+      <w:r>
+        <w:rPr>
+          <w:u w:val="single"/>
+        </w:rPr>
+        <w:t xml:space="preserve"> Adjusted R</w:t>
+      </w:r>
+      <w:r>
+        <w:rPr>
+          <w:u w:val="single"/>
+          <w:vertAlign w:val="superscript"/>
+        </w:rPr>
+        <w:t>2</w:t>
+      </w:r>
+      <w:r>
+        <w:rPr>
+          <w:u w:val="single"/>
+        </w:rPr>
         <w:t xml:space="preserve"> = 0.</w:t>
       </w:r>
       <w:r>
@@ -3018,6 +3750,34 @@
       <w:pPr>
         <w:pStyle w:val="ListParagraph"/>
         <w:numPr>
+          <w:ilvl w:val="1"/>
+          <w:numId w:val="4"/>
+        </w:numPr>
+        <w:rPr>
+          <w:b/>
+          <w:bCs/>
+          <w:u w:val="single"/>
+        </w:rPr>
+      </w:pPr>
+      <w:r>
+        <w:t xml:space="preserve">Relatedness: </w:t>
+      </w:r>
+      <w:r>
+        <w:rPr>
+          <w:rFonts w:ascii="Arial" w:hAnsi="Arial" w:cs="Arial"/>
+          <w:color w:val="202124"/>
+          <w:shd w:val="clear" w:color="auto" w:fill="FFFFFF"/>
+        </w:rPr>
+        <w:t>β</w:t>
+      </w:r>
+      <w:r>
+        <w:t xml:space="preserve"> = 0.67, p &lt; .001</w:t>
+      </w:r>
+    </w:p>
+    <w:p>
+      <w:pPr>
+        <w:pStyle w:val="ListParagraph"/>
+        <w:numPr>
           <w:ilvl w:val="0"/>
           <w:numId w:val="4"/>
         </w:numPr>
@@ -3145,7 +3905,13 @@
         <w:rPr>
           <w:u w:val="single"/>
         </w:rPr>
-        <w:t>, p &lt; .001, Adjusted R</w:t>
+        <w:t xml:space="preserve">, p &lt; .001, </w:t>
+      </w:r>
+      <w:r>
+        <w:rPr>
+          <w:u w:val="single"/>
+        </w:rPr>
+        <w:t>R</w:t>
       </w:r>
       <w:r>
         <w:rPr>
@@ -3158,6 +3924,25 @@
         <w:rPr>
           <w:u w:val="single"/>
         </w:rPr>
+        <w:t xml:space="preserve"> = 0.49, </w:t>
+      </w:r>
+      <w:r>
+        <w:rPr>
+          <w:u w:val="single"/>
+        </w:rPr>
+        <w:t>Adjusted R</w:t>
+      </w:r>
+      <w:r>
+        <w:rPr>
+          <w:u w:val="single"/>
+          <w:vertAlign w:val="superscript"/>
+        </w:rPr>
+        <w:t>2</w:t>
+      </w:r>
+      <w:r>
+        <w:rPr>
+          <w:u w:val="single"/>
+        </w:rPr>
         <w:t xml:space="preserve"> = 0.</w:t>
       </w:r>
       <w:r>
@@ -3177,6 +3962,62 @@
       <w:pPr>
         <w:pStyle w:val="ListParagraph"/>
         <w:numPr>
+          <w:ilvl w:val="1"/>
+          <w:numId w:val="4"/>
+        </w:numPr>
+        <w:rPr>
+          <w:b/>
+          <w:bCs/>
+          <w:u w:val="single"/>
+        </w:rPr>
+      </w:pPr>
+      <w:r>
+        <w:t xml:space="preserve">Relatedness: </w:t>
+      </w:r>
+      <w:r>
+        <w:rPr>
+          <w:rFonts w:ascii="Arial" w:hAnsi="Arial" w:cs="Arial"/>
+          <w:color w:val="202124"/>
+          <w:shd w:val="clear" w:color="auto" w:fill="FFFFFF"/>
+        </w:rPr>
+        <w:t>β</w:t>
+      </w:r>
+      <w:r>
+        <w:t xml:space="preserve"> = 0.51, p &lt; .001</w:t>
+      </w:r>
+    </w:p>
+    <w:p>
+      <w:pPr>
+        <w:pStyle w:val="ListParagraph"/>
+        <w:numPr>
+          <w:ilvl w:val="1"/>
+          <w:numId w:val="4"/>
+        </w:numPr>
+        <w:rPr>
+          <w:b/>
+          <w:bCs/>
+          <w:u w:val="single"/>
+        </w:rPr>
+      </w:pPr>
+      <w:r>
+        <w:t xml:space="preserve">Autonomy: </w:t>
+      </w:r>
+      <w:r>
+        <w:rPr>
+          <w:rFonts w:ascii="Arial" w:hAnsi="Arial" w:cs="Arial"/>
+          <w:color w:val="202124"/>
+          <w:shd w:val="clear" w:color="auto" w:fill="FFFFFF"/>
+        </w:rPr>
+        <w:t>β</w:t>
+      </w:r>
+      <w:r>
+        <w:t xml:space="preserve"> = 0.26, p &lt; .001</w:t>
+      </w:r>
+    </w:p>
+    <w:p>
+      <w:pPr>
+        <w:pStyle w:val="ListParagraph"/>
+        <w:numPr>
           <w:ilvl w:val="0"/>
           <w:numId w:val="4"/>
         </w:numPr>
@@ -3316,7 +4157,13 @@
         <w:rPr>
           <w:u w:val="single"/>
         </w:rPr>
-        <w:t>, p &lt; .001, Adjusted R</w:t>
+        <w:t xml:space="preserve">, p &lt; .001, </w:t>
+      </w:r>
+      <w:r>
+        <w:rPr>
+          <w:u w:val="single"/>
+        </w:rPr>
+        <w:t>R</w:t>
       </w:r>
       <w:r>
         <w:rPr>
@@ -3329,6 +4176,25 @@
         <w:rPr>
           <w:u w:val="single"/>
         </w:rPr>
+        <w:t xml:space="preserve"> = 0.52, </w:t>
+      </w:r>
+      <w:r>
+        <w:rPr>
+          <w:u w:val="single"/>
+        </w:rPr>
+        <w:t>Adjusted R</w:t>
+      </w:r>
+      <w:r>
+        <w:rPr>
+          <w:u w:val="single"/>
+          <w:vertAlign w:val="superscript"/>
+        </w:rPr>
+        <w:t>2</w:t>
+      </w:r>
+      <w:r>
+        <w:rPr>
+          <w:u w:val="single"/>
+        </w:rPr>
         <w:t xml:space="preserve"> = 0.</w:t>
       </w:r>
       <w:r>
@@ -3336,6 +4202,63 @@
           <w:u w:val="single"/>
         </w:rPr>
         <w:t>52</w:t>
+      </w:r>
+    </w:p>
+    <w:p>
+      <w:pPr>
+        <w:pStyle w:val="ListParagraph"/>
+        <w:numPr>
+          <w:ilvl w:val="1"/>
+          <w:numId w:val="4"/>
+        </w:numPr>
+        <w:rPr>
+          <w:b/>
+          <w:bCs/>
+          <w:u w:val="single"/>
+        </w:rPr>
+      </w:pPr>
+      <w:r>
+        <w:lastRenderedPageBreak/>
+        <w:t xml:space="preserve">Relatedness: </w:t>
+      </w:r>
+      <w:r>
+        <w:rPr>
+          <w:rFonts w:ascii="Arial" w:hAnsi="Arial" w:cs="Arial"/>
+          <w:color w:val="202124"/>
+          <w:shd w:val="clear" w:color="auto" w:fill="FFFFFF"/>
+        </w:rPr>
+        <w:t>β</w:t>
+      </w:r>
+      <w:r>
+        <w:t xml:space="preserve"> = 0.36, p &lt; .001</w:t>
+      </w:r>
+    </w:p>
+    <w:p>
+      <w:pPr>
+        <w:pStyle w:val="ListParagraph"/>
+        <w:numPr>
+          <w:ilvl w:val="1"/>
+          <w:numId w:val="4"/>
+        </w:numPr>
+        <w:rPr>
+          <w:b/>
+          <w:bCs/>
+          <w:u w:val="single"/>
+        </w:rPr>
+      </w:pPr>
+      <w:r>
+        <w:t xml:space="preserve">GrandNeedMean: </w:t>
+      </w:r>
+      <w:r>
+        <w:rPr>
+          <w:rFonts w:ascii="Arial" w:hAnsi="Arial" w:cs="Arial"/>
+          <w:color w:val="202124"/>
+          <w:shd w:val="clear" w:color="auto" w:fill="FFFFFF"/>
+        </w:rPr>
+        <w:t>β</w:t>
+      </w:r>
+      <w:r>
+        <w:t xml:space="preserve"> = 0.41, p &lt; .001</w:t>
       </w:r>
     </w:p>
     <w:p>
@@ -3588,7 +4511,7 @@
         <w:t>Phys</w:t>
       </w:r>
       <w:r>
-        <w:t xml:space="preserve">ical </w:t>
+        <w:t xml:space="preserve"> </w:t>
       </w:r>
       <w:r>
         <w:t>Touch</w:t>
@@ -3612,7 +4535,10 @@
         <w:t xml:space="preserve">) = </w:t>
       </w:r>
       <w:r>
-        <w:t>34.76, p &lt; .001, Adjusted R</w:t>
+        <w:t xml:space="preserve">34.76, p &lt; .001, </w:t>
+      </w:r>
+      <w:r>
+        <w:t>R</w:t>
       </w:r>
       <w:r>
         <w:rPr>
@@ -3621,6 +4547,21 @@
         <w:t>2</w:t>
       </w:r>
       <w:r>
+        <w:t xml:space="preserve"> =</w:t>
+      </w:r>
+      <w:r>
+        <w:t xml:space="preserve"> 0.18, </w:t>
+      </w:r>
+      <w:r>
+        <w:t>Adjusted R</w:t>
+      </w:r>
+      <w:r>
+        <w:rPr>
+          <w:vertAlign w:val="superscript"/>
+        </w:rPr>
+        <w:t>2</w:t>
+      </w:r>
+      <w:r>
         <w:t xml:space="preserve"> = 0.18</w:t>
       </w:r>
     </w:p>
@@ -3628,6 +4569,52 @@
       <w:pPr>
         <w:pStyle w:val="ListParagraph"/>
         <w:numPr>
+          <w:ilvl w:val="3"/>
+          <w:numId w:val="4"/>
+        </w:numPr>
+      </w:pPr>
+      <w:r>
+        <w:t xml:space="preserve">Roughness: </w:t>
+      </w:r>
+      <w:r>
+        <w:rPr>
+          <w:rFonts w:ascii="Arial" w:hAnsi="Arial" w:cs="Arial"/>
+          <w:color w:val="202124"/>
+          <w:shd w:val="clear" w:color="auto" w:fill="FFFFFF"/>
+        </w:rPr>
+        <w:t>β</w:t>
+      </w:r>
+      <w:r>
+        <w:t xml:space="preserve"> = 0.34, p &lt; .001</w:t>
+      </w:r>
+    </w:p>
+    <w:p>
+      <w:pPr>
+        <w:pStyle w:val="ListParagraph"/>
+        <w:numPr>
+          <w:ilvl w:val="3"/>
+          <w:numId w:val="4"/>
+        </w:numPr>
+      </w:pPr>
+      <w:r>
+        <w:t xml:space="preserve">Intensity: </w:t>
+      </w:r>
+      <w:r>
+        <w:rPr>
+          <w:rFonts w:ascii="Arial" w:hAnsi="Arial" w:cs="Arial"/>
+          <w:color w:val="202124"/>
+          <w:shd w:val="clear" w:color="auto" w:fill="FFFFFF"/>
+        </w:rPr>
+        <w:t>β</w:t>
+      </w:r>
+      <w:r>
+        <w:t xml:space="preserve"> = 0.25, p &lt; .001</w:t>
+      </w:r>
+    </w:p>
+    <w:p>
+      <w:pPr>
+        <w:pStyle w:val="ListParagraph"/>
+        <w:numPr>
           <w:ilvl w:val="2"/>
           <w:numId w:val="4"/>
         </w:numPr>
@@ -3657,7 +4644,13 @@
         <w:rPr>
           <w:highlight w:val="yellow"/>
         </w:rPr>
-        <w:t>151.2, p &lt; .001, Adjusted R</w:t>
+        <w:t>151.2, p &lt; .001,</w:t>
+      </w:r>
+      <w:r>
+        <w:rPr>
+          <w:highlight w:val="yellow"/>
+        </w:rPr>
+        <w:t xml:space="preserve"> R</w:t>
       </w:r>
       <w:r>
         <w:rPr>
@@ -3676,12 +4669,89 @@
         <w:rPr>
           <w:highlight w:val="yellow"/>
         </w:rPr>
+        <w:t>49,</w:t>
+      </w:r>
+      <w:r>
+        <w:rPr>
+          <w:highlight w:val="yellow"/>
+        </w:rPr>
+        <w:t xml:space="preserve"> Adjusted R</w:t>
+      </w:r>
+      <w:r>
+        <w:rPr>
+          <w:highlight w:val="yellow"/>
+          <w:vertAlign w:val="superscript"/>
+        </w:rPr>
+        <w:t>2</w:t>
+      </w:r>
+      <w:r>
+        <w:rPr>
+          <w:highlight w:val="yellow"/>
+        </w:rPr>
+        <w:t xml:space="preserve"> = </w:t>
+      </w:r>
+      <w:r>
+        <w:rPr>
+          <w:highlight w:val="yellow"/>
+        </w:rPr>
         <w:t>0.50</w:t>
       </w:r>
     </w:p>
     <w:p>
       <w:pPr>
         <w:pStyle w:val="ListParagraph"/>
+        <w:numPr>
+          <w:ilvl w:val="3"/>
+          <w:numId w:val="4"/>
+        </w:numPr>
+      </w:pPr>
+      <w:r>
+        <w:t>Relatedness</w:t>
+      </w:r>
+      <w:r>
+        <w:t xml:space="preserve">: </w:t>
+      </w:r>
+      <w:r>
+        <w:rPr>
+          <w:rFonts w:ascii="Arial" w:hAnsi="Arial" w:cs="Arial"/>
+          <w:color w:val="202124"/>
+          <w:shd w:val="clear" w:color="auto" w:fill="FFFFFF"/>
+        </w:rPr>
+        <w:t>β</w:t>
+      </w:r>
+      <w:r>
+        <w:t xml:space="preserve"> = 0.59, p &lt; .001</w:t>
+      </w:r>
+    </w:p>
+    <w:p>
+      <w:pPr>
+        <w:pStyle w:val="ListParagraph"/>
+        <w:numPr>
+          <w:ilvl w:val="3"/>
+          <w:numId w:val="4"/>
+        </w:numPr>
+      </w:pPr>
+      <w:r>
+        <w:t>Competence</w:t>
+      </w:r>
+      <w:r>
+        <w:t xml:space="preserve">: </w:t>
+      </w:r>
+      <w:r>
+        <w:rPr>
+          <w:rFonts w:ascii="Arial" w:hAnsi="Arial" w:cs="Arial"/>
+          <w:color w:val="202124"/>
+          <w:shd w:val="clear" w:color="auto" w:fill="FFFFFF"/>
+        </w:rPr>
+        <w:t>β</w:t>
+      </w:r>
+      <w:r>
+        <w:t xml:space="preserve"> = 0.23, p &lt; .001</w:t>
+      </w:r>
+    </w:p>
+    <w:p>
+      <w:pPr>
+        <w:pStyle w:val="ListParagraph"/>
         <w:rPr>
           <w:u w:val="single"/>
         </w:rPr>
@@ -3941,7 +5011,31 @@
         <w:t xml:space="preserve">Need model: </w:t>
       </w:r>
       <w:r>
-        <w:t xml:space="preserve">F(9,290) = 45.12, p &lt; .001, </w:t>
+        <w:t>F(9,290) = 45.12, p &lt; .001,</w:t>
+      </w:r>
+      <w:r>
+        <w:t xml:space="preserve"> , </w:t>
+      </w:r>
+      <w:r>
+        <w:t>R</w:t>
+      </w:r>
+      <w:r>
+        <w:rPr>
+          <w:vertAlign w:val="superscript"/>
+        </w:rPr>
+        <w:t>2</w:t>
+      </w:r>
+      <w:r>
+        <w:t xml:space="preserve"> =</w:t>
+      </w:r>
+      <w:r>
+        <w:t xml:space="preserve"> 0.58</w:t>
+      </w:r>
+      <w:r>
+        <w:t>,</w:t>
+      </w:r>
+      <w:r>
+        <w:t xml:space="preserve"> </w:t>
       </w:r>
       <w:r>
         <w:t>Adjusted R</w:t>
@@ -3960,15 +5054,166 @@
       <w:pPr>
         <w:pStyle w:val="ListParagraph"/>
         <w:numPr>
+          <w:ilvl w:val="3"/>
+          <w:numId w:val="4"/>
+        </w:numPr>
+      </w:pPr>
+      <w:r>
+        <w:t>Relatedness</w:t>
+      </w:r>
+      <w:r>
+        <w:t xml:space="preserve">: </w:t>
+      </w:r>
+      <w:r>
+        <w:rPr>
+          <w:rFonts w:ascii="Arial" w:hAnsi="Arial" w:cs="Arial"/>
+          <w:color w:val="202124"/>
+          <w:shd w:val="clear" w:color="auto" w:fill="FFFFFF"/>
+        </w:rPr>
+        <w:t>β</w:t>
+      </w:r>
+      <w:r>
+        <w:t xml:space="preserve"> = </w:t>
+      </w:r>
+      <w:r>
+        <w:t>0.25</w:t>
+      </w:r>
+      <w:r>
+        <w:t>, p &lt; .001</w:t>
+      </w:r>
+    </w:p>
+    <w:p>
+      <w:pPr>
+        <w:pStyle w:val="ListParagraph"/>
+        <w:numPr>
+          <w:ilvl w:val="3"/>
+          <w:numId w:val="4"/>
+        </w:numPr>
+      </w:pPr>
+      <w:r>
+        <w:t>Competence</w:t>
+      </w:r>
+      <w:r>
+        <w:t xml:space="preserve">: </w:t>
+      </w:r>
+      <w:r>
+        <w:rPr>
+          <w:rFonts w:ascii="Arial" w:hAnsi="Arial" w:cs="Arial"/>
+          <w:color w:val="202124"/>
+          <w:shd w:val="clear" w:color="auto" w:fill="FFFFFF"/>
+        </w:rPr>
+        <w:t>β</w:t>
+      </w:r>
+      <w:r>
+        <w:t xml:space="preserve"> = </w:t>
+      </w:r>
+      <w:r>
+        <w:t>0.11, p = .04</w:t>
+      </w:r>
+    </w:p>
+    <w:p>
+      <w:pPr>
+        <w:pStyle w:val="ListParagraph"/>
+        <w:numPr>
+          <w:ilvl w:val="3"/>
+          <w:numId w:val="4"/>
+        </w:numPr>
+      </w:pPr>
+      <w:r>
+        <w:t xml:space="preserve">Security: </w:t>
+      </w:r>
+      <w:r>
+        <w:rPr>
+          <w:rFonts w:ascii="Arial" w:hAnsi="Arial" w:cs="Arial"/>
+          <w:color w:val="202124"/>
+          <w:shd w:val="clear" w:color="auto" w:fill="FFFFFF"/>
+        </w:rPr>
+        <w:t>β</w:t>
+      </w:r>
+      <w:r>
+        <w:t xml:space="preserve"> = </w:t>
+      </w:r>
+      <w:r>
+        <w:t>-0.17, p = .007</w:t>
+      </w:r>
+    </w:p>
+    <w:p>
+      <w:pPr>
+        <w:pStyle w:val="ListParagraph"/>
+        <w:numPr>
+          <w:ilvl w:val="3"/>
+          <w:numId w:val="4"/>
+        </w:numPr>
+      </w:pPr>
+      <w:r>
+        <w:t xml:space="preserve">SelfActualization: </w:t>
+      </w:r>
+      <w:r>
+        <w:rPr>
+          <w:rFonts w:ascii="Arial" w:hAnsi="Arial" w:cs="Arial"/>
+          <w:color w:val="202124"/>
+          <w:shd w:val="clear" w:color="auto" w:fill="FFFFFF"/>
+        </w:rPr>
+        <w:t>β</w:t>
+      </w:r>
+      <w:r>
+        <w:t xml:space="preserve"> = </w:t>
+      </w:r>
+      <w:r>
+        <w:t>0.21, p =</w:t>
+      </w:r>
+      <w:r>
+        <w:t xml:space="preserve"> .001</w:t>
+      </w:r>
+    </w:p>
+    <w:p>
+      <w:pPr>
+        <w:pStyle w:val="ListParagraph"/>
+        <w:numPr>
+          <w:ilvl w:val="3"/>
+          <w:numId w:val="4"/>
+        </w:numPr>
+      </w:pPr>
+      <w:r>
+        <w:t xml:space="preserve">PleasureStimulation: </w:t>
+      </w:r>
+      <w:r>
+        <w:rPr>
+          <w:rFonts w:ascii="Arial" w:hAnsi="Arial" w:cs="Arial"/>
+          <w:color w:val="202124"/>
+          <w:shd w:val="clear" w:color="auto" w:fill="FFFFFF"/>
+        </w:rPr>
+        <w:t>β</w:t>
+      </w:r>
+      <w:r>
+        <w:t xml:space="preserve"> = </w:t>
+      </w:r>
+      <w:r>
+        <w:t>0.13, p = .02</w:t>
+      </w:r>
+    </w:p>
+    <w:p>
+      <w:pPr>
+        <w:pStyle w:val="ListParagraph"/>
+        <w:numPr>
           <w:ilvl w:val="2"/>
           <w:numId w:val="4"/>
         </w:numPr>
       </w:pPr>
       <w:r>
-        <w:t xml:space="preserve">Physical touch model: F(4,152) = 9.377, p </w:t>
-      </w:r>
-      <w:r>
-        <w:t>&lt; .001, Adjusted R</w:t>
+        <w:t>Phys</w:t>
+      </w:r>
+      <w:r>
+        <w:t xml:space="preserve"> touch model: F(4,152) = 9.377, p </w:t>
+      </w:r>
+      <w:r>
+        <w:t>&lt; .001,</w:t>
+      </w:r>
+      <w:r>
+        <w:t xml:space="preserve"> </w:t>
+      </w:r>
+      <w:r>
+        <w:t>R</w:t>
       </w:r>
       <w:r>
         <w:rPr>
@@ -3977,7 +5222,94 @@
         <w:t>2</w:t>
       </w:r>
       <w:r>
+        <w:t xml:space="preserve"> =</w:t>
+      </w:r>
+      <w:r>
+        <w:t xml:space="preserve"> 0.19</w:t>
+      </w:r>
+      <w:r>
+        <w:t>,</w:t>
+      </w:r>
+      <w:r>
+        <w:t xml:space="preserve"> Adjusted R</w:t>
+      </w:r>
+      <w:r>
+        <w:rPr>
+          <w:vertAlign w:val="superscript"/>
+        </w:rPr>
+        <w:t>2</w:t>
+      </w:r>
+      <w:r>
         <w:t xml:space="preserve"> = 0.17</w:t>
+      </w:r>
+    </w:p>
+    <w:p>
+      <w:pPr>
+        <w:pStyle w:val="ListParagraph"/>
+        <w:numPr>
+          <w:ilvl w:val="3"/>
+          <w:numId w:val="4"/>
+        </w:numPr>
+      </w:pPr>
+      <w:r>
+        <w:t xml:space="preserve">Humidity: </w:t>
+      </w:r>
+      <w:r>
+        <w:rPr>
+          <w:rFonts w:ascii="Arial" w:hAnsi="Arial" w:cs="Arial"/>
+          <w:color w:val="202124"/>
+          <w:shd w:val="clear" w:color="auto" w:fill="FFFFFF"/>
+        </w:rPr>
+        <w:t>β</w:t>
+      </w:r>
+      <w:r>
+        <w:t xml:space="preserve"> = -0.23, p = .002</w:t>
+      </w:r>
+    </w:p>
+    <w:p>
+      <w:pPr>
+        <w:pStyle w:val="ListParagraph"/>
+        <w:numPr>
+          <w:ilvl w:val="3"/>
+          <w:numId w:val="4"/>
+        </w:numPr>
+      </w:pPr>
+      <w:r>
+        <w:t xml:space="preserve">Roughness: </w:t>
+      </w:r>
+      <w:r>
+        <w:rPr>
+          <w:rFonts w:ascii="Arial" w:hAnsi="Arial" w:cs="Arial"/>
+          <w:color w:val="202124"/>
+          <w:shd w:val="clear" w:color="auto" w:fill="FFFFFF"/>
+        </w:rPr>
+        <w:t>β</w:t>
+      </w:r>
+      <w:r>
+        <w:t xml:space="preserve"> = 0.37, p &lt; .001</w:t>
+      </w:r>
+    </w:p>
+    <w:p>
+      <w:pPr>
+        <w:pStyle w:val="ListParagraph"/>
+        <w:numPr>
+          <w:ilvl w:val="3"/>
+          <w:numId w:val="4"/>
+        </w:numPr>
+      </w:pPr>
+      <w:r>
+        <w:t xml:space="preserve">Intensity: </w:t>
+      </w:r>
+      <w:r>
+        <w:rPr>
+          <w:rFonts w:ascii="Arial" w:hAnsi="Arial" w:cs="Arial"/>
+          <w:color w:val="202124"/>
+          <w:shd w:val="clear" w:color="auto" w:fill="FFFFFF"/>
+        </w:rPr>
+        <w:t>β</w:t>
+      </w:r>
+      <w:r>
+        <w:t xml:space="preserve"> = 0.28, p &lt; .001</w:t>
       </w:r>
     </w:p>
     <w:p>
@@ -3993,6 +5325,7 @@
           <w:b/>
           <w:bCs/>
         </w:rPr>
+        <w:lastRenderedPageBreak/>
         <w:t>Negative affect</w:t>
       </w:r>
     </w:p>
@@ -4113,7 +5446,10 @@
         <w:t xml:space="preserve">F(2,297) = </w:t>
       </w:r>
       <w:r>
-        <w:t>40.86, p &lt; .001, Adjusted R</w:t>
+        <w:t xml:space="preserve">40.86, p &lt; .001, </w:t>
+      </w:r>
+      <w:r>
+        <w:t>R</w:t>
       </w:r>
       <w:r>
         <w:rPr>
@@ -4122,6 +5458,21 @@
         <w:t>2</w:t>
       </w:r>
       <w:r>
+        <w:t xml:space="preserve"> =</w:t>
+      </w:r>
+      <w:r>
+        <w:t xml:space="preserve"> 0.21, </w:t>
+      </w:r>
+      <w:r>
+        <w:t>Adjusted R</w:t>
+      </w:r>
+      <w:r>
+        <w:rPr>
+          <w:vertAlign w:val="superscript"/>
+        </w:rPr>
+        <w:t>2</w:t>
+      </w:r>
+      <w:r>
         <w:t xml:space="preserve"> = 0.21</w:t>
       </w:r>
     </w:p>
@@ -4129,12 +5480,44 @@
       <w:pPr>
         <w:pStyle w:val="ListParagraph"/>
         <w:numPr>
+          <w:ilvl w:val="3"/>
+          <w:numId w:val="4"/>
+        </w:numPr>
+      </w:pPr>
+      <w:r>
+        <w:t>Relatedness</w:t>
+      </w:r>
+      <w:r>
+        <w:t xml:space="preserve">: </w:t>
+      </w:r>
+      <w:r>
+        <w:rPr>
+          <w:rFonts w:ascii="Arial" w:hAnsi="Arial" w:cs="Arial"/>
+          <w:color w:val="202124"/>
+          <w:shd w:val="clear" w:color="auto" w:fill="FFFFFF"/>
+        </w:rPr>
+        <w:t>β</w:t>
+      </w:r>
+      <w:r>
+        <w:t xml:space="preserve"> = -0.47, p &lt; .001</w:t>
+      </w:r>
+    </w:p>
+    <w:p>
+      <w:pPr>
+        <w:pStyle w:val="ListParagraph"/>
+        <w:numPr>
           <w:ilvl w:val="2"/>
           <w:numId w:val="4"/>
         </w:numPr>
       </w:pPr>
       <w:r>
-        <w:t xml:space="preserve">Physical touch model: </w:t>
+        <w:t>P</w:t>
+      </w:r>
+      <w:r>
+        <w:t>hys</w:t>
+      </w:r>
+      <w:r>
+        <w:t xml:space="preserve"> touch model: </w:t>
       </w:r>
       <w:r>
         <w:t xml:space="preserve">F(2,297) = </w:t>
@@ -4146,7 +5529,10 @@
         <w:t xml:space="preserve">, p </w:t>
       </w:r>
       <w:r>
-        <w:t>&lt; .001, Adjusted R</w:t>
+        <w:t xml:space="preserve">&lt; .001, </w:t>
+      </w:r>
+      <w:r>
+        <w:t>R</w:t>
       </w:r>
       <w:r>
         <w:rPr>
@@ -4155,6 +5541,27 @@
         <w:t>2</w:t>
       </w:r>
       <w:r>
+        <w:t xml:space="preserve"> =</w:t>
+      </w:r>
+      <w:r>
+        <w:t xml:space="preserve"> 0.</w:t>
+      </w:r>
+      <w:r>
+        <w:t>13</w:t>
+      </w:r>
+      <w:r>
+        <w:t xml:space="preserve">, </w:t>
+      </w:r>
+      <w:r>
+        <w:t>Adjusted R</w:t>
+      </w:r>
+      <w:r>
+        <w:rPr>
+          <w:vertAlign w:val="superscript"/>
+        </w:rPr>
+        <w:t>2</w:t>
+      </w:r>
+      <w:r>
         <w:t xml:space="preserve"> = 0.1</w:t>
       </w:r>
       <w:r>
@@ -4165,6 +5572,52 @@
       <w:pPr>
         <w:pStyle w:val="ListParagraph"/>
         <w:numPr>
+          <w:ilvl w:val="3"/>
+          <w:numId w:val="4"/>
+        </w:numPr>
+      </w:pPr>
+      <w:r>
+        <w:t xml:space="preserve">Roughness: </w:t>
+      </w:r>
+      <w:r>
+        <w:rPr>
+          <w:rFonts w:ascii="Arial" w:hAnsi="Arial" w:cs="Arial"/>
+          <w:color w:val="202124"/>
+          <w:shd w:val="clear" w:color="auto" w:fill="FFFFFF"/>
+        </w:rPr>
+        <w:t>β</w:t>
+      </w:r>
+      <w:r>
+        <w:t xml:space="preserve"> = -0.29, p &lt; .001</w:t>
+      </w:r>
+    </w:p>
+    <w:p>
+      <w:pPr>
+        <w:pStyle w:val="ListParagraph"/>
+        <w:numPr>
+          <w:ilvl w:val="3"/>
+          <w:numId w:val="4"/>
+        </w:numPr>
+      </w:pPr>
+      <w:r>
+        <w:t xml:space="preserve">Intensity: </w:t>
+      </w:r>
+      <w:r>
+        <w:rPr>
+          <w:rFonts w:ascii="Arial" w:hAnsi="Arial" w:cs="Arial"/>
+          <w:color w:val="202124"/>
+          <w:shd w:val="clear" w:color="auto" w:fill="FFFFFF"/>
+        </w:rPr>
+        <w:t>β</w:t>
+      </w:r>
+      <w:r>
+        <w:t xml:space="preserve"> = -0.20, p &lt; .001</w:t>
+      </w:r>
+    </w:p>
+    <w:p>
+      <w:pPr>
+        <w:pStyle w:val="ListParagraph"/>
+        <w:numPr>
           <w:ilvl w:val="0"/>
           <w:numId w:val="4"/>
         </w:numPr>
@@ -4393,7 +5846,10 @@
         <w:t xml:space="preserve">Need model: F(9,290) = </w:t>
       </w:r>
       <w:r>
-        <w:t>11.42, p &lt; .001, Adjusted R</w:t>
+        <w:t xml:space="preserve">11.42, p &lt; .001, </w:t>
+      </w:r>
+      <w:r>
+        <w:t>R</w:t>
       </w:r>
       <w:r>
         <w:rPr>
@@ -4402,6 +5858,21 @@
         <w:t>2</w:t>
       </w:r>
       <w:r>
+        <w:t xml:space="preserve"> =</w:t>
+      </w:r>
+      <w:r>
+        <w:t xml:space="preserve"> 0.26, </w:t>
+      </w:r>
+      <w:r>
+        <w:t>Adjusted R</w:t>
+      </w:r>
+      <w:r>
+        <w:rPr>
+          <w:vertAlign w:val="superscript"/>
+        </w:rPr>
+        <w:t>2</w:t>
+      </w:r>
+      <w:r>
         <w:t xml:space="preserve"> = </w:t>
       </w:r>
       <w:r>
@@ -4412,15 +5883,70 @@
       <w:pPr>
         <w:pStyle w:val="ListParagraph"/>
         <w:numPr>
+          <w:ilvl w:val="3"/>
+          <w:numId w:val="4"/>
+        </w:numPr>
+      </w:pPr>
+      <w:r>
+        <w:t>Relatedness</w:t>
+      </w:r>
+      <w:r>
+        <w:t xml:space="preserve">: </w:t>
+      </w:r>
+      <w:r>
+        <w:rPr>
+          <w:rFonts w:ascii="Arial" w:hAnsi="Arial" w:cs="Arial"/>
+          <w:color w:val="202124"/>
+          <w:shd w:val="clear" w:color="auto" w:fill="FFFFFF"/>
+        </w:rPr>
+        <w:t>β</w:t>
+      </w:r>
+      <w:r>
+        <w:t xml:space="preserve"> = -0.45, p &lt; .001</w:t>
+      </w:r>
+    </w:p>
+    <w:p>
+      <w:pPr>
+        <w:pStyle w:val="ListParagraph"/>
+        <w:numPr>
+          <w:ilvl w:val="3"/>
+          <w:numId w:val="4"/>
+        </w:numPr>
+      </w:pPr>
+      <w:r>
+        <w:t xml:space="preserve">SelfEsteem: </w:t>
+      </w:r>
+      <w:r>
+        <w:rPr>
+          <w:rFonts w:ascii="Arial" w:hAnsi="Arial" w:cs="Arial"/>
+          <w:color w:val="202124"/>
+          <w:shd w:val="clear" w:color="auto" w:fill="FFFFFF"/>
+        </w:rPr>
+        <w:t>β</w:t>
+      </w:r>
+      <w:r>
+        <w:t xml:space="preserve"> = -0.29, p = .001</w:t>
+      </w:r>
+    </w:p>
+    <w:p>
+      <w:pPr>
+        <w:pStyle w:val="ListParagraph"/>
+        <w:numPr>
           <w:ilvl w:val="2"/>
           <w:numId w:val="4"/>
         </w:numPr>
       </w:pPr>
       <w:r>
-        <w:t xml:space="preserve">Physical touch model: F(4,152) = </w:t>
-      </w:r>
-      <w:r>
-        <w:t>11.44, p &lt; .001, Adjusted R</w:t>
+        <w:t>Phys</w:t>
+      </w:r>
+      <w:r>
+        <w:t xml:space="preserve"> touch model: F(4,152) = </w:t>
+      </w:r>
+      <w:r>
+        <w:t xml:space="preserve">11.44, p &lt; .001, </w:t>
+      </w:r>
+      <w:r>
+        <w:t>R</w:t>
       </w:r>
       <w:r>
         <w:rPr>
@@ -4429,8 +5955,872 @@
         <w:t>2</w:t>
       </w:r>
       <w:r>
+        <w:t xml:space="preserve"> =</w:t>
+      </w:r>
+      <w:r>
+        <w:t xml:space="preserve"> 0.21, </w:t>
+      </w:r>
+      <w:r>
+        <w:t>Adjusted R</w:t>
+      </w:r>
+      <w:r>
+        <w:rPr>
+          <w:vertAlign w:val="superscript"/>
+        </w:rPr>
+        <w:t>2</w:t>
+      </w:r>
+      <w:r>
         <w:t xml:space="preserve"> = 0.21</w:t>
       </w:r>
+    </w:p>
+    <w:p>
+      <w:pPr>
+        <w:pStyle w:val="ListParagraph"/>
+        <w:numPr>
+          <w:ilvl w:val="3"/>
+          <w:numId w:val="4"/>
+        </w:numPr>
+      </w:pPr>
+      <w:r>
+        <w:t xml:space="preserve">Velocity: </w:t>
+      </w:r>
+      <w:r>
+        <w:rPr>
+          <w:rFonts w:ascii="Arial" w:hAnsi="Arial" w:cs="Arial"/>
+          <w:color w:val="202124"/>
+          <w:shd w:val="clear" w:color="auto" w:fill="FFFFFF"/>
+        </w:rPr>
+        <w:t>β</w:t>
+      </w:r>
+      <w:r>
+        <w:t xml:space="preserve"> = -0.18, p = .01</w:t>
+      </w:r>
+    </w:p>
+    <w:p>
+      <w:pPr>
+        <w:pStyle w:val="ListParagraph"/>
+        <w:numPr>
+          <w:ilvl w:val="3"/>
+          <w:numId w:val="4"/>
+        </w:numPr>
+      </w:pPr>
+      <w:r>
+        <w:t xml:space="preserve">Roughness: </w:t>
+      </w:r>
+      <w:r>
+        <w:rPr>
+          <w:rFonts w:ascii="Arial" w:hAnsi="Arial" w:cs="Arial"/>
+          <w:color w:val="202124"/>
+          <w:shd w:val="clear" w:color="auto" w:fill="FFFFFF"/>
+        </w:rPr>
+        <w:t>β</w:t>
+      </w:r>
+      <w:r>
+        <w:t xml:space="preserve"> = -0.47, p &lt; .001</w:t>
+      </w:r>
+    </w:p>
+    <w:p>
+      <w:pPr>
+        <w:pStyle w:val="ListParagraph"/>
+        <w:numPr>
+          <w:ilvl w:val="3"/>
+          <w:numId w:val="4"/>
+        </w:numPr>
+      </w:pPr>
+      <w:r>
+        <w:t xml:space="preserve">Intensity: </w:t>
+      </w:r>
+      <w:r>
+        <w:rPr>
+          <w:rFonts w:ascii="Arial" w:hAnsi="Arial" w:cs="Arial"/>
+          <w:color w:val="202124"/>
+          <w:shd w:val="clear" w:color="auto" w:fill="FFFFFF"/>
+        </w:rPr>
+        <w:t>β</w:t>
+      </w:r>
+      <w:r>
+        <w:t xml:space="preserve"> = -0.25, p &lt; .001</w:t>
+      </w:r>
+    </w:p>
+    <w:p>
+      <w:pPr>
+        <w:pStyle w:val="ListParagraph"/>
+        <w:numPr>
+          <w:ilvl w:val="0"/>
+          <w:numId w:val="2"/>
+        </w:numPr>
+      </w:pPr>
+      <w:r>
+        <w:rPr>
+          <w:b/>
+        </w:rPr>
+        <w:t>Composite affect</w:t>
+      </w:r>
+    </w:p>
+    <w:p>
+      <w:pPr>
+        <w:pStyle w:val="ListParagraph"/>
+        <w:numPr>
+          <w:ilvl w:val="0"/>
+          <w:numId w:val="4"/>
+        </w:numPr>
+      </w:pPr>
+      <w:r>
+        <w:rPr>
+          <w:u w:val="single"/>
+        </w:rPr>
+        <w:t>Reduced touch and need model item</w:t>
+      </w:r>
+    </w:p>
+    <w:p>
+      <w:pPr>
+        <w:pStyle w:val="ListParagraph"/>
+        <w:numPr>
+          <w:ilvl w:val="1"/>
+          <w:numId w:val="4"/>
+        </w:numPr>
+      </w:pPr>
+      <w:r>
+        <w:rPr>
+          <w:highlight w:val="cyan"/>
+        </w:rPr>
+        <w:t>Analysis</w:t>
+      </w:r>
+      <w:r>
+        <w:t>: Multiple linear regression</w:t>
+      </w:r>
+    </w:p>
+    <w:p>
+      <w:pPr>
+        <w:pStyle w:val="ListParagraph"/>
+        <w:numPr>
+          <w:ilvl w:val="2"/>
+          <w:numId w:val="4"/>
+        </w:numPr>
+      </w:pPr>
+      <w:r>
+        <w:t>Need model:</w:t>
+      </w:r>
+    </w:p>
+    <w:p>
+      <w:pPr>
+        <w:pStyle w:val="ListParagraph"/>
+        <w:numPr>
+          <w:ilvl w:val="3"/>
+          <w:numId w:val="4"/>
+        </w:numPr>
+      </w:pPr>
+      <w:r>
+        <w:t>Relatedness + Competence = predictors</w:t>
+      </w:r>
+    </w:p>
+    <w:p>
+      <w:pPr>
+        <w:pStyle w:val="ListParagraph"/>
+        <w:numPr>
+          <w:ilvl w:val="2"/>
+          <w:numId w:val="4"/>
+        </w:numPr>
+      </w:pPr>
+      <w:r>
+        <w:t xml:space="preserve">Touch model: </w:t>
+      </w:r>
+    </w:p>
+    <w:p>
+      <w:pPr>
+        <w:pStyle w:val="ListParagraph"/>
+        <w:numPr>
+          <w:ilvl w:val="3"/>
+          <w:numId w:val="4"/>
+        </w:numPr>
+      </w:pPr>
+      <w:r>
+        <w:t>Roughness + Intensity = predictors</w:t>
+      </w:r>
+    </w:p>
+    <w:p>
+      <w:pPr>
+        <w:pStyle w:val="ListParagraph"/>
+        <w:numPr>
+          <w:ilvl w:val="1"/>
+          <w:numId w:val="4"/>
+        </w:numPr>
+      </w:pPr>
+      <w:r>
+        <w:rPr>
+          <w:highlight w:val="cyan"/>
+        </w:rPr>
+        <w:t>Results</w:t>
+      </w:r>
+      <w:r>
+        <w:t>:</w:t>
+      </w:r>
+    </w:p>
+    <w:p>
+      <w:pPr>
+        <w:pStyle w:val="ListParagraph"/>
+        <w:numPr>
+          <w:ilvl w:val="2"/>
+          <w:numId w:val="4"/>
+        </w:numPr>
+      </w:pPr>
+      <w:r>
+        <w:t>Need model: F(2,297) = 147.9</w:t>
+      </w:r>
+      <w:r>
+        <w:t xml:space="preserve">, p &lt; .001, </w:t>
+      </w:r>
+      <w:r>
+        <w:t>R</w:t>
+      </w:r>
+      <w:r>
+        <w:rPr>
+          <w:vertAlign w:val="superscript"/>
+        </w:rPr>
+        <w:t>2</w:t>
+      </w:r>
+      <w:r>
+        <w:t xml:space="preserve"> =</w:t>
+      </w:r>
+      <w:r>
+        <w:t xml:space="preserve"> 0.49</w:t>
+      </w:r>
+      <w:r>
+        <w:t>, Adjusted R</w:t>
+      </w:r>
+      <w:r>
+        <w:rPr>
+          <w:vertAlign w:val="superscript"/>
+        </w:rPr>
+        <w:t>2</w:t>
+      </w:r>
+      <w:r>
+        <w:t xml:space="preserve"> = 0.49</w:t>
+      </w:r>
+    </w:p>
+    <w:p>
+      <w:pPr>
+        <w:pStyle w:val="ListParagraph"/>
+        <w:numPr>
+          <w:ilvl w:val="3"/>
+          <w:numId w:val="4"/>
+        </w:numPr>
+      </w:pPr>
+      <w:r>
+        <w:t>Relatedness</w:t>
+      </w:r>
+      <w:r>
+        <w:t xml:space="preserve">: </w:t>
+      </w:r>
+      <w:r>
+        <w:rPr>
+          <w:rFonts w:ascii="Arial" w:hAnsi="Arial" w:cs="Arial"/>
+          <w:color w:val="202124"/>
+          <w:shd w:val="clear" w:color="auto" w:fill="FFFFFF"/>
+        </w:rPr>
+        <w:t>β</w:t>
+      </w:r>
+      <w:r>
+        <w:t xml:space="preserve"> = </w:t>
+      </w:r>
+      <w:r>
+        <w:t>0.</w:t>
+      </w:r>
+      <w:r>
+        <w:t>59</w:t>
+      </w:r>
+      <w:r>
+        <w:t>, p &lt; .001</w:t>
+      </w:r>
+    </w:p>
+    <w:p>
+      <w:pPr>
+        <w:pStyle w:val="ListParagraph"/>
+        <w:numPr>
+          <w:ilvl w:val="3"/>
+          <w:numId w:val="4"/>
+        </w:numPr>
+      </w:pPr>
+      <w:r>
+        <w:t>Competence</w:t>
+      </w:r>
+      <w:r>
+        <w:t xml:space="preserve">: </w:t>
+      </w:r>
+      <w:r>
+        <w:rPr>
+          <w:rFonts w:ascii="Arial" w:hAnsi="Arial" w:cs="Arial"/>
+          <w:color w:val="202124"/>
+          <w:shd w:val="clear" w:color="auto" w:fill="FFFFFF"/>
+        </w:rPr>
+        <w:t>β</w:t>
+      </w:r>
+      <w:r>
+        <w:t xml:space="preserve"> = 0.23</w:t>
+      </w:r>
+      <w:r>
+        <w:t>, p &lt; .001</w:t>
+      </w:r>
+    </w:p>
+    <w:p>
+      <w:pPr>
+        <w:pStyle w:val="ListParagraph"/>
+        <w:numPr>
+          <w:ilvl w:val="2"/>
+          <w:numId w:val="4"/>
+        </w:numPr>
+      </w:pPr>
+      <w:r>
+        <w:t xml:space="preserve">Phys touch model: F(2,297) = </w:t>
+      </w:r>
+      <w:r>
+        <w:t>48.93</w:t>
+      </w:r>
+      <w:r>
+        <w:t xml:space="preserve">, p &lt; .001, </w:t>
+      </w:r>
+      <w:r>
+        <w:t>R</w:t>
+      </w:r>
+      <w:r>
+        <w:rPr>
+          <w:vertAlign w:val="superscript"/>
+        </w:rPr>
+        <w:t>2</w:t>
+      </w:r>
+      <w:r>
+        <w:t xml:space="preserve"> =</w:t>
+      </w:r>
+      <w:r>
+        <w:t xml:space="preserve"> 0.24</w:t>
+      </w:r>
+      <w:r>
+        <w:t>, Adjusted R</w:t>
+      </w:r>
+      <w:r>
+        <w:rPr>
+          <w:vertAlign w:val="superscript"/>
+        </w:rPr>
+        <w:t>2</w:t>
+      </w:r>
+      <w:r>
+        <w:t xml:space="preserve"> = 0.24</w:t>
+      </w:r>
+    </w:p>
+    <w:p>
+      <w:pPr>
+        <w:pStyle w:val="ListParagraph"/>
+        <w:numPr>
+          <w:ilvl w:val="3"/>
+          <w:numId w:val="4"/>
+        </w:numPr>
+      </w:pPr>
+      <w:r>
+        <w:t xml:space="preserve">Roughness: </w:t>
+      </w:r>
+      <w:r>
+        <w:rPr>
+          <w:rFonts w:ascii="Arial" w:hAnsi="Arial" w:cs="Arial"/>
+          <w:color w:val="202124"/>
+          <w:shd w:val="clear" w:color="auto" w:fill="FFFFFF"/>
+        </w:rPr>
+        <w:t>β</w:t>
+      </w:r>
+      <w:r>
+        <w:t xml:space="preserve"> = 0.39</w:t>
+      </w:r>
+      <w:r>
+        <w:t>, p &lt; .001</w:t>
+      </w:r>
+    </w:p>
+    <w:p>
+      <w:pPr>
+        <w:pStyle w:val="ListParagraph"/>
+        <w:numPr>
+          <w:ilvl w:val="3"/>
+          <w:numId w:val="4"/>
+        </w:numPr>
+      </w:pPr>
+      <w:r>
+        <w:t xml:space="preserve">Intensity: </w:t>
+      </w:r>
+      <w:r>
+        <w:rPr>
+          <w:rFonts w:ascii="Arial" w:hAnsi="Arial" w:cs="Arial"/>
+          <w:color w:val="202124"/>
+          <w:shd w:val="clear" w:color="auto" w:fill="FFFFFF"/>
+        </w:rPr>
+        <w:t>β</w:t>
+      </w:r>
+      <w:r>
+        <w:t xml:space="preserve"> = </w:t>
+      </w:r>
+      <w:r>
+        <w:t>0</w:t>
+      </w:r>
+      <w:r>
+        <w:t>.28</w:t>
+      </w:r>
+      <w:r>
+        <w:t>, p &lt; .001</w:t>
+      </w:r>
+    </w:p>
+    <w:p>
+      <w:pPr>
+        <w:pStyle w:val="ListParagraph"/>
+        <w:numPr>
+          <w:ilvl w:val="0"/>
+          <w:numId w:val="4"/>
+        </w:numPr>
+        <w:rPr>
+          <w:u w:val="single"/>
+        </w:rPr>
+      </w:pPr>
+      <w:r>
+        <w:rPr>
+          <w:u w:val="single"/>
+        </w:rPr>
+        <w:t>All relevant touch and need items</w:t>
+      </w:r>
+    </w:p>
+    <w:p>
+      <w:pPr>
+        <w:pStyle w:val="ListParagraph"/>
+        <w:numPr>
+          <w:ilvl w:val="1"/>
+          <w:numId w:val="4"/>
+        </w:numPr>
+      </w:pPr>
+      <w:r>
+        <w:rPr>
+          <w:highlight w:val="cyan"/>
+        </w:rPr>
+        <w:t>Analysis</w:t>
+      </w:r>
+      <w:r>
+        <w:t>: Multiple linear regression</w:t>
+      </w:r>
+    </w:p>
+    <w:p>
+      <w:pPr>
+        <w:pStyle w:val="ListParagraph"/>
+        <w:numPr>
+          <w:ilvl w:val="2"/>
+          <w:numId w:val="4"/>
+        </w:numPr>
+      </w:pPr>
+      <w:r>
+        <w:t>One model with all need items -&gt; needs model</w:t>
+      </w:r>
+    </w:p>
+    <w:p>
+      <w:pPr>
+        <w:pStyle w:val="ListParagraph"/>
+        <w:numPr>
+          <w:ilvl w:val="3"/>
+          <w:numId w:val="4"/>
+        </w:numPr>
+      </w:pPr>
+      <w:r>
+        <w:rPr>
+          <w:b/>
+          <w:bCs/>
+        </w:rPr>
+        <w:lastRenderedPageBreak/>
+        <w:t>Relatedness</w:t>
+      </w:r>
+      <w:r>
+        <w:t xml:space="preserve">, </w:t>
+      </w:r>
+      <w:r>
+        <w:rPr>
+          <w:b/>
+          <w:bCs/>
+        </w:rPr>
+        <w:t>Autonomy</w:t>
+      </w:r>
+      <w:r>
+        <w:t xml:space="preserve">, </w:t>
+      </w:r>
+      <w:r>
+        <w:rPr>
+          <w:b/>
+          <w:bCs/>
+        </w:rPr>
+        <w:t>Competence</w:t>
+      </w:r>
+      <w:r>
+        <w:t xml:space="preserve">, </w:t>
+      </w:r>
+      <w:r>
+        <w:rPr>
+          <w:b/>
+          <w:bCs/>
+        </w:rPr>
+        <w:t>Popularity</w:t>
+      </w:r>
+      <w:r>
+        <w:t xml:space="preserve">, </w:t>
+      </w:r>
+      <w:r>
+        <w:rPr>
+          <w:b/>
+          <w:bCs/>
+        </w:rPr>
+        <w:t>SelfActualization</w:t>
+      </w:r>
+      <w:r>
+        <w:t xml:space="preserve">, </w:t>
+      </w:r>
+      <w:r>
+        <w:rPr>
+          <w:b/>
+          <w:bCs/>
+        </w:rPr>
+        <w:t>PhysicalThriving</w:t>
+      </w:r>
+      <w:r>
+        <w:t xml:space="preserve">, </w:t>
+      </w:r>
+      <w:r>
+        <w:rPr>
+          <w:b/>
+          <w:bCs/>
+        </w:rPr>
+        <w:t>PleasureStimulation</w:t>
+      </w:r>
+      <w:r>
+        <w:t xml:space="preserve">, </w:t>
+      </w:r>
+      <w:r>
+        <w:rPr>
+          <w:b/>
+          <w:bCs/>
+        </w:rPr>
+        <w:t>SelfEsteem</w:t>
+      </w:r>
+      <w:r>
+        <w:t xml:space="preserve">, </w:t>
+      </w:r>
+      <w:r>
+        <w:rPr>
+          <w:b/>
+          <w:bCs/>
+        </w:rPr>
+        <w:t>Security</w:t>
+      </w:r>
+    </w:p>
+    <w:p>
+      <w:pPr>
+        <w:pStyle w:val="ListParagraph"/>
+        <w:numPr>
+          <w:ilvl w:val="2"/>
+          <w:numId w:val="4"/>
+        </w:numPr>
+      </w:pPr>
+      <w:r>
+        <w:t>One model with all touch items -&gt; physical touch model</w:t>
+      </w:r>
+    </w:p>
+    <w:p>
+      <w:pPr>
+        <w:pStyle w:val="ListParagraph"/>
+        <w:numPr>
+          <w:ilvl w:val="3"/>
+          <w:numId w:val="4"/>
+        </w:numPr>
+      </w:pPr>
+      <w:r>
+        <w:rPr>
+          <w:b/>
+          <w:bCs/>
+        </w:rPr>
+        <w:t>Humidity</w:t>
+      </w:r>
+      <w:r>
+        <w:t xml:space="preserve">, </w:t>
+      </w:r>
+      <w:r>
+        <w:rPr>
+          <w:b/>
+          <w:bCs/>
+        </w:rPr>
+        <w:t>Velocity</w:t>
+      </w:r>
+      <w:r>
+        <w:t xml:space="preserve">, </w:t>
+      </w:r>
+      <w:r>
+        <w:rPr>
+          <w:b/>
+          <w:bCs/>
+        </w:rPr>
+        <w:t>Roughness</w:t>
+      </w:r>
+      <w:r>
+        <w:t xml:space="preserve">, </w:t>
+      </w:r>
+      <w:r>
+        <w:rPr>
+          <w:b/>
+          <w:bCs/>
+        </w:rPr>
+        <w:t>Intensity</w:t>
+      </w:r>
+    </w:p>
+    <w:p>
+      <w:pPr>
+        <w:pStyle w:val="ListParagraph"/>
+        <w:numPr>
+          <w:ilvl w:val="1"/>
+          <w:numId w:val="4"/>
+        </w:numPr>
+      </w:pPr>
+      <w:r>
+        <w:rPr>
+          <w:highlight w:val="cyan"/>
+        </w:rPr>
+        <w:t>Results</w:t>
+      </w:r>
+      <w:r>
+        <w:t xml:space="preserve">: </w:t>
+      </w:r>
+    </w:p>
+    <w:p>
+      <w:pPr>
+        <w:pStyle w:val="ListParagraph"/>
+        <w:numPr>
+          <w:ilvl w:val="2"/>
+          <w:numId w:val="4"/>
+        </w:numPr>
+      </w:pPr>
+      <w:r>
+        <w:t xml:space="preserve">Need model: F(9,290) = </w:t>
+      </w:r>
+      <w:r>
+        <w:t>38.56</w:t>
+      </w:r>
+      <w:r>
+        <w:t xml:space="preserve">, p &lt; .001, </w:t>
+      </w:r>
+      <w:r>
+        <w:t>R</w:t>
+      </w:r>
+      <w:r>
+        <w:rPr>
+          <w:vertAlign w:val="superscript"/>
+        </w:rPr>
+        <w:t>2</w:t>
+      </w:r>
+      <w:r>
+        <w:t xml:space="preserve"> =</w:t>
+      </w:r>
+      <w:r>
+        <w:t xml:space="preserve"> 0.54</w:t>
+      </w:r>
+      <w:r>
+        <w:t>, Adjusted R</w:t>
+      </w:r>
+      <w:r>
+        <w:rPr>
+          <w:vertAlign w:val="superscript"/>
+        </w:rPr>
+        <w:t>2</w:t>
+      </w:r>
+      <w:r>
+        <w:t xml:space="preserve"> = </w:t>
+      </w:r>
+      <w:r>
+        <w:t>0.53</w:t>
+      </w:r>
+    </w:p>
+    <w:p>
+      <w:pPr>
+        <w:pStyle w:val="ListParagraph"/>
+        <w:numPr>
+          <w:ilvl w:val="3"/>
+          <w:numId w:val="4"/>
+        </w:numPr>
+      </w:pPr>
+      <w:r>
+        <w:t>Relatedness</w:t>
+      </w:r>
+      <w:r>
+        <w:t xml:space="preserve">: </w:t>
+      </w:r>
+      <w:r>
+        <w:rPr>
+          <w:rFonts w:ascii="Arial" w:hAnsi="Arial" w:cs="Arial"/>
+          <w:color w:val="202124"/>
+          <w:shd w:val="clear" w:color="auto" w:fill="FFFFFF"/>
+        </w:rPr>
+        <w:t>β</w:t>
+      </w:r>
+      <w:r>
+        <w:t xml:space="preserve"> = 0.42</w:t>
+      </w:r>
+      <w:r>
+        <w:t>, p &lt; .001</w:t>
+      </w:r>
+    </w:p>
+    <w:p>
+      <w:pPr>
+        <w:pStyle w:val="ListParagraph"/>
+        <w:numPr>
+          <w:ilvl w:val="3"/>
+          <w:numId w:val="4"/>
+        </w:numPr>
+      </w:pPr>
+      <w:r>
+        <w:t xml:space="preserve">SelfEsteem: </w:t>
+      </w:r>
+      <w:r>
+        <w:rPr>
+          <w:rFonts w:ascii="Arial" w:hAnsi="Arial" w:cs="Arial"/>
+          <w:color w:val="202124"/>
+          <w:shd w:val="clear" w:color="auto" w:fill="FFFFFF"/>
+        </w:rPr>
+        <w:t>β</w:t>
+      </w:r>
+      <w:r>
+        <w:t xml:space="preserve"> = 0.22</w:t>
+      </w:r>
+      <w:r>
+        <w:t>, p = .001</w:t>
+      </w:r>
+    </w:p>
+    <w:p>
+      <w:pPr>
+        <w:pStyle w:val="ListParagraph"/>
+        <w:numPr>
+          <w:ilvl w:val="2"/>
+          <w:numId w:val="4"/>
+        </w:numPr>
+      </w:pPr>
+      <w:r>
+        <w:t xml:space="preserve">Phys touch model: F(4,152) = </w:t>
+      </w:r>
+      <w:r>
+        <w:t>15.84</w:t>
+      </w:r>
+      <w:r>
+        <w:t xml:space="preserve">, p &lt; .001, </w:t>
+      </w:r>
+      <w:r>
+        <w:t>R</w:t>
+      </w:r>
+      <w:r>
+        <w:rPr>
+          <w:vertAlign w:val="superscript"/>
+        </w:rPr>
+        <w:t>2</w:t>
+      </w:r>
+      <w:r>
+        <w:t xml:space="preserve"> =</w:t>
+      </w:r>
+      <w:r>
+        <w:t xml:space="preserve"> 0.29</w:t>
+      </w:r>
+      <w:r>
+        <w:t>, Adjusted R</w:t>
+      </w:r>
+      <w:r>
+        <w:rPr>
+          <w:vertAlign w:val="superscript"/>
+        </w:rPr>
+        <w:t>2</w:t>
+      </w:r>
+      <w:r>
+        <w:t xml:space="preserve"> = 0.27</w:t>
+      </w:r>
+    </w:p>
+    <w:p>
+      <w:pPr>
+        <w:pStyle w:val="ListParagraph"/>
+        <w:numPr>
+          <w:ilvl w:val="3"/>
+          <w:numId w:val="4"/>
+        </w:numPr>
+      </w:pPr>
+      <w:r>
+        <w:t>Humidity</w:t>
+      </w:r>
+      <w:r>
+        <w:t xml:space="preserve">: </w:t>
+      </w:r>
+      <w:r>
+        <w:rPr>
+          <w:rFonts w:ascii="Arial" w:hAnsi="Arial" w:cs="Arial"/>
+          <w:color w:val="202124"/>
+          <w:shd w:val="clear" w:color="auto" w:fill="FFFFFF"/>
+        </w:rPr>
+        <w:t>β</w:t>
+      </w:r>
+      <w:r>
+        <w:t xml:space="preserve"> = -0.20</w:t>
+      </w:r>
+      <w:r>
+        <w:t>, p = .0</w:t>
+      </w:r>
+      <w:r>
+        <w:t>04</w:t>
+      </w:r>
+    </w:p>
+    <w:p>
+      <w:pPr>
+        <w:pStyle w:val="ListParagraph"/>
+        <w:numPr>
+          <w:ilvl w:val="3"/>
+          <w:numId w:val="4"/>
+        </w:numPr>
+      </w:pPr>
+      <w:r>
+        <w:t xml:space="preserve">Roughness: </w:t>
+      </w:r>
+      <w:r>
+        <w:rPr>
+          <w:rFonts w:ascii="Arial" w:hAnsi="Arial" w:cs="Arial"/>
+          <w:color w:val="202124"/>
+          <w:shd w:val="clear" w:color="auto" w:fill="FFFFFF"/>
+        </w:rPr>
+        <w:t>β</w:t>
+      </w:r>
+      <w:r>
+        <w:t xml:space="preserve"> = .51</w:t>
+      </w:r>
+      <w:r>
+        <w:t>, p &lt; .001</w:t>
+      </w:r>
+    </w:p>
+    <w:p>
+      <w:pPr>
+        <w:pStyle w:val="ListParagraph"/>
+        <w:numPr>
+          <w:ilvl w:val="3"/>
+          <w:numId w:val="4"/>
+        </w:numPr>
+      </w:pPr>
+      <w:r>
+        <w:t xml:space="preserve">Intensity: </w:t>
+      </w:r>
+      <w:r>
+        <w:rPr>
+          <w:rFonts w:ascii="Arial" w:hAnsi="Arial" w:cs="Arial"/>
+          <w:color w:val="202124"/>
+          <w:shd w:val="clear" w:color="auto" w:fill="FFFFFF"/>
+        </w:rPr>
+        <w:t>β</w:t>
+      </w:r>
+      <w:r>
+        <w:t xml:space="preserve"> = 0.33</w:t>
+      </w:r>
+      <w:r>
+        <w:t>, p &lt; .001</w:t>
+      </w:r>
+    </w:p>
+    <w:p>
+      <w:bookmarkStart w:id="6" w:name="_GoBack"/>
+      <w:bookmarkEnd w:id="6"/>
     </w:p>
     <w:p/>
     <w:p/>
@@ -4443,131 +6833,131 @@
         <w:pStyle w:val="Heading1"/>
       </w:pPr>
       <w:r>
+        <w:t>Test: “How does measures of touch characteristics</w:t>
+      </w:r>
+      <w:r>
+        <w:t>, relation</w:t>
+      </w:r>
+      <w:r>
+        <w:t xml:space="preserve"> and context vary between conditions?”</w:t>
+      </w:r>
+    </w:p>
+    <w:p/>
+    <w:p>
+      <w:r>
+        <w:t>Interaction Partner</w:t>
+      </w:r>
+    </w:p>
+    <w:p>
+      <w:pPr>
+        <w:pStyle w:val="ListParagraph"/>
+        <w:numPr>
+          <w:ilvl w:val="0"/>
+          <w:numId w:val="4"/>
+        </w:numPr>
+      </w:pPr>
+      <w:r>
+        <w:t xml:space="preserve">A has more closely related interaction partners </w:t>
+      </w:r>
+      <w:r>
+        <w:t xml:space="preserve">than </w:t>
+      </w:r>
+      <w:r>
+        <w:t>B</w:t>
+      </w:r>
+    </w:p>
+    <w:p>
+      <w:r>
+        <w:t>Relation2Partner</w:t>
+      </w:r>
+    </w:p>
+    <w:p>
+      <w:pPr>
+        <w:pStyle w:val="ListParagraph"/>
+        <w:numPr>
+          <w:ilvl w:val="0"/>
+          <w:numId w:val="4"/>
+        </w:numPr>
+      </w:pPr>
+      <w:r>
+        <w:t xml:space="preserve">Corroborates above finding. Int partner more similar to themselves (or overlapping) in A than B. Maybe this </w:t>
+      </w:r>
+      <w:r>
+        <w:t>is part of the problem – cannot relate to the interaction partner in B?</w:t>
+      </w:r>
+    </w:p>
+    <w:p>
+      <w:r>
+        <w:t>Roughness</w:t>
+      </w:r>
+    </w:p>
+    <w:p>
+      <w:pPr>
+        <w:pStyle w:val="ListParagraph"/>
+        <w:numPr>
+          <w:ilvl w:val="0"/>
+          <w:numId w:val="4"/>
+        </w:numPr>
+      </w:pPr>
+      <w:r>
+        <w:t>A participants experienced more soft touches than B.</w:t>
+      </w:r>
+    </w:p>
+    <w:p>
+      <w:r>
+        <w:t>Pleasantness</w:t>
+      </w:r>
+    </w:p>
+    <w:p>
+      <w:pPr>
+        <w:pStyle w:val="ListParagraph"/>
+        <w:numPr>
+          <w:ilvl w:val="0"/>
+          <w:numId w:val="4"/>
+        </w:numPr>
+      </w:pPr>
+      <w:r>
+        <w:t>More pleasant for A than B</w:t>
+      </w:r>
+      <w:r>
+        <w:t>.</w:t>
+      </w:r>
+    </w:p>
+    <w:p>
+      <w:r>
+        <w:t>Intensity</w:t>
+      </w:r>
+    </w:p>
+    <w:p>
+      <w:pPr>
+        <w:pStyle w:val="ListParagraph"/>
+        <w:numPr>
+          <w:ilvl w:val="0"/>
+          <w:numId w:val="4"/>
+        </w:numPr>
+      </w:pPr>
+      <w:r>
+        <w:t>More intense for A than B</w:t>
+      </w:r>
+      <w:r>
+        <w:t>.</w:t>
+      </w:r>
+    </w:p>
+    <w:p>
+      <w:r>
+        <w:t>Comfortable</w:t>
+      </w:r>
+    </w:p>
+    <w:p>
+      <w:pPr>
+        <w:pStyle w:val="ListParagraph"/>
+        <w:numPr>
+          <w:ilvl w:val="0"/>
+          <w:numId w:val="4"/>
+        </w:numPr>
+      </w:pPr>
+      <w:r>
         <w:lastRenderedPageBreak/>
-        <w:t>Test: “How does measures of touch characteristics</w:t>
-      </w:r>
-      <w:r>
-        <w:t>, relation</w:t>
-      </w:r>
-      <w:r>
-        <w:t xml:space="preserve"> and context vary between conditions?”</w:t>
-      </w:r>
-    </w:p>
-    <w:p/>
-    <w:p>
-      <w:r>
-        <w:t>Interaction Partner</w:t>
-      </w:r>
-    </w:p>
-    <w:p>
-      <w:pPr>
-        <w:pStyle w:val="ListParagraph"/>
-        <w:numPr>
-          <w:ilvl w:val="0"/>
-          <w:numId w:val="4"/>
-        </w:numPr>
-      </w:pPr>
-      <w:r>
-        <w:t xml:space="preserve">A has more closely related interaction partners </w:t>
-      </w:r>
-      <w:r>
-        <w:t xml:space="preserve">than </w:t>
-      </w:r>
-      <w:r>
-        <w:t>B</w:t>
-      </w:r>
-    </w:p>
-    <w:p>
-      <w:r>
-        <w:t>Relation2Partner</w:t>
-      </w:r>
-    </w:p>
-    <w:p>
-      <w:pPr>
-        <w:pStyle w:val="ListParagraph"/>
-        <w:numPr>
-          <w:ilvl w:val="0"/>
-          <w:numId w:val="4"/>
-        </w:numPr>
-      </w:pPr>
-      <w:r>
-        <w:t xml:space="preserve">Corroborates above finding. Int partner more similar to themselves (or overlapping) in A than B. Maybe this </w:t>
-      </w:r>
-      <w:r>
-        <w:t>is part of the problem – cannot relate to the interaction partner in B?</w:t>
-      </w:r>
-    </w:p>
-    <w:p>
-      <w:r>
-        <w:t>Roughness</w:t>
-      </w:r>
-    </w:p>
-    <w:p>
-      <w:pPr>
-        <w:pStyle w:val="ListParagraph"/>
-        <w:numPr>
-          <w:ilvl w:val="0"/>
-          <w:numId w:val="4"/>
-        </w:numPr>
-      </w:pPr>
-      <w:r>
-        <w:t>A participants experienced more soft touches than B.</w:t>
-      </w:r>
-    </w:p>
-    <w:p>
-      <w:r>
-        <w:t>Pleasantness</w:t>
-      </w:r>
-    </w:p>
-    <w:p>
-      <w:pPr>
-        <w:pStyle w:val="ListParagraph"/>
-        <w:numPr>
-          <w:ilvl w:val="0"/>
-          <w:numId w:val="4"/>
-        </w:numPr>
-      </w:pPr>
-      <w:r>
-        <w:t>More pleasant for A than B</w:t>
-      </w:r>
-      <w:r>
-        <w:t>.</w:t>
-      </w:r>
-    </w:p>
-    <w:p>
-      <w:r>
-        <w:t>Intensity</w:t>
-      </w:r>
-    </w:p>
-    <w:p>
-      <w:pPr>
-        <w:pStyle w:val="ListParagraph"/>
-        <w:numPr>
-          <w:ilvl w:val="0"/>
-          <w:numId w:val="4"/>
-        </w:numPr>
-      </w:pPr>
-      <w:r>
-        <w:t>More intense for A than B</w:t>
-      </w:r>
-      <w:r>
-        <w:t>.</w:t>
-      </w:r>
-    </w:p>
-    <w:p>
-      <w:r>
-        <w:t>Comfortable</w:t>
-      </w:r>
-    </w:p>
-    <w:p>
-      <w:pPr>
-        <w:pStyle w:val="ListParagraph"/>
-        <w:numPr>
-          <w:ilvl w:val="0"/>
-          <w:numId w:val="4"/>
-        </w:numPr>
-      </w:pPr>
-      <w:r>
         <w:t>More comfortable for A than B.</w:t>
       </w:r>
     </w:p>
@@ -4677,7 +7067,7 @@
 </file>
 
 <file path=word/comments.xml><?xml version="1.0" encoding="utf-8"?>
-<w:comments xmlns:wpc="http://schemas.microsoft.com/office/word/2010/wordprocessingCanvas" xmlns:cx="http://schemas.microsoft.com/office/drawing/2014/chartex" xmlns:cx1="http://schemas.microsoft.com/office/drawing/2015/9/8/chartex" xmlns:cx2="http://schemas.microsoft.com/office/drawing/2015/10/21/chartex" xmlns:cx3="http://schemas.microsoft.com/office/drawing/2016/5/9/chartex" xmlns:cx4="http://schemas.microsoft.com/office/drawing/2016/5/10/chartex" xmlns:cx5="http://schemas.microsoft.com/office/drawing/2016/5/11/chartex" xmlns:cx6="http://schemas.microsoft.com/office/drawing/2016/5/12/chartex" xmlns:cx7="http://schemas.microsoft.com/office/drawing/2016/5/13/chartex" xmlns:cx8="http://schemas.microsoft.com/office/drawing/2016/5/14/chartex" xmlns:mc="http://schemas.openxmlformats.org/markup-compatibility/2006" xmlns:aink="http://schemas.microsoft.com/office/drawing/2016/ink" xmlns:am3d="http://schemas.microsoft.com/office/drawing/2017/model3d" xmlns:o="urn:schemas-microsoft-com:office:office" xmlns:oel="http://schemas.microsoft.com/office/2019/extlst" xmlns:r="http://schemas.openxmlformats.org/officeDocument/2006/relationships" xmlns:m="http://schemas.openxmlformats.org/officeDocument/2006/math" xmlns:v="urn:schemas-microsoft-com:vml" xmlns:wp14="http://schemas.microsoft.com/office/word/2010/wordprocessingDrawing" xmlns:wp="http://schemas.openxmlformats.org/drawingml/2006/wordprocessingDrawing" xmlns:w10="urn:schemas-microsoft-com:office:word" xmlns:w="http://schemas.openxmlformats.org/wordprocessingml/2006/main" xmlns:w14="http://schemas.microsoft.com/office/word/2010/wordml" xmlns:w15="http://schemas.microsoft.com/office/word/2012/wordml" xmlns:w16cex="http://schemas.microsoft.com/office/word/2018/wordml/cex" xmlns:w16cid="http://schemas.microsoft.com/office/word/2016/wordml/cid" xmlns:w16="http://schemas.microsoft.com/office/word/2018/wordml" xmlns:w16sdtdh="http://schemas.microsoft.com/office/word/2020/wordml/sdtdatahash" xmlns:w16se="http://schemas.microsoft.com/office/word/2015/wordml/symex" xmlns:wpg="http://schemas.microsoft.com/office/word/2010/wordprocessingGroup" xmlns:wpi="http://schemas.microsoft.com/office/word/2010/wordprocessingInk" xmlns:wne="http://schemas.microsoft.com/office/word/2006/wordml" xmlns:wps="http://schemas.microsoft.com/office/word/2010/wordprocessingShape" mc:Ignorable="w14 w15 w16se w16cid w16 w16cex w16sdtdh wp14">
+<w:comments xmlns:wpc="http://schemas.microsoft.com/office/word/2010/wordprocessingCanvas" xmlns:cx="http://schemas.microsoft.com/office/drawing/2014/chartex" xmlns:cx1="http://schemas.microsoft.com/office/drawing/2015/9/8/chartex" xmlns:mc="http://schemas.openxmlformats.org/markup-compatibility/2006" xmlns:o="urn:schemas-microsoft-com:office:office" xmlns:r="http://schemas.openxmlformats.org/officeDocument/2006/relationships" xmlns:m="http://schemas.openxmlformats.org/officeDocument/2006/math" xmlns:v="urn:schemas-microsoft-com:vml" xmlns:wp14="http://schemas.microsoft.com/office/word/2010/wordprocessingDrawing" xmlns:wp="http://schemas.openxmlformats.org/drawingml/2006/wordprocessingDrawing" xmlns:w10="urn:schemas-microsoft-com:office:word" xmlns:w="http://schemas.openxmlformats.org/wordprocessingml/2006/main" xmlns:w14="http://schemas.microsoft.com/office/word/2010/wordml" xmlns:w15="http://schemas.microsoft.com/office/word/2012/wordml" xmlns:w16se="http://schemas.microsoft.com/office/word/2015/wordml/symex" xmlns:wpg="http://schemas.microsoft.com/office/word/2010/wordprocessingGroup" xmlns:wpi="http://schemas.microsoft.com/office/word/2010/wordprocessingInk" xmlns:wne="http://schemas.microsoft.com/office/word/2006/wordml" xmlns:wps="http://schemas.microsoft.com/office/word/2010/wordprocessingShape" mc:Ignorable="w14 w15 w16se wp14">
   <w:comment w:id="0" w:author="andreas massey" w:date="2022-06-27T17:29:00Z" w:initials="am">
     <w:p>
       <w:pPr>
@@ -4778,7 +7168,7 @@
 </file>
 
 <file path=word/commentsExtended.xml><?xml version="1.0" encoding="utf-8"?>
-<w15:commentsEx xmlns:wpc="http://schemas.microsoft.com/office/word/2010/wordprocessingCanvas" xmlns:cx="http://schemas.microsoft.com/office/drawing/2014/chartex" xmlns:cx1="http://schemas.microsoft.com/office/drawing/2015/9/8/chartex" xmlns:cx2="http://schemas.microsoft.com/office/drawing/2015/10/21/chartex" xmlns:cx3="http://schemas.microsoft.com/office/drawing/2016/5/9/chartex" xmlns:cx4="http://schemas.microsoft.com/office/drawing/2016/5/10/chartex" xmlns:cx5="http://schemas.microsoft.com/office/drawing/2016/5/11/chartex" xmlns:cx6="http://schemas.microsoft.com/office/drawing/2016/5/12/chartex" xmlns:cx7="http://schemas.microsoft.com/office/drawing/2016/5/13/chartex" xmlns:cx8="http://schemas.microsoft.com/office/drawing/2016/5/14/chartex" xmlns:mc="http://schemas.openxmlformats.org/markup-compatibility/2006" xmlns:aink="http://schemas.microsoft.com/office/drawing/2016/ink" xmlns:am3d="http://schemas.microsoft.com/office/drawing/2017/model3d" xmlns:o="urn:schemas-microsoft-com:office:office" xmlns:oel="http://schemas.microsoft.com/office/2019/extlst" xmlns:r="http://schemas.openxmlformats.org/officeDocument/2006/relationships" xmlns:m="http://schemas.openxmlformats.org/officeDocument/2006/math" xmlns:v="urn:schemas-microsoft-com:vml" xmlns:wp14="http://schemas.microsoft.com/office/word/2010/wordprocessingDrawing" xmlns:wp="http://schemas.openxmlformats.org/drawingml/2006/wordprocessingDrawing" xmlns:w10="urn:schemas-microsoft-com:office:word" xmlns:w="http://schemas.openxmlformats.org/wordprocessingml/2006/main" xmlns:w14="http://schemas.microsoft.com/office/word/2010/wordml" xmlns:w15="http://schemas.microsoft.com/office/word/2012/wordml" xmlns:w16cex="http://schemas.microsoft.com/office/word/2018/wordml/cex" xmlns:w16cid="http://schemas.microsoft.com/office/word/2016/wordml/cid" xmlns:w16="http://schemas.microsoft.com/office/word/2018/wordml" xmlns:w16sdtdh="http://schemas.microsoft.com/office/word/2020/wordml/sdtdatahash" xmlns:w16se="http://schemas.microsoft.com/office/word/2015/wordml/symex" xmlns:wpg="http://schemas.microsoft.com/office/word/2010/wordprocessingGroup" xmlns:wpi="http://schemas.microsoft.com/office/word/2010/wordprocessingInk" xmlns:wne="http://schemas.microsoft.com/office/word/2006/wordml" xmlns:wps="http://schemas.microsoft.com/office/word/2010/wordprocessingShape" mc:Ignorable="w14 w15 w16se w16cid w16 w16cex w16sdtdh wp14">
+<w15:commentsEx xmlns:wpc="http://schemas.microsoft.com/office/word/2010/wordprocessingCanvas" xmlns:cx="http://schemas.microsoft.com/office/drawing/2014/chartex" xmlns:cx1="http://schemas.microsoft.com/office/drawing/2015/9/8/chartex" xmlns:mc="http://schemas.openxmlformats.org/markup-compatibility/2006" xmlns:o="urn:schemas-microsoft-com:office:office" xmlns:r="http://schemas.openxmlformats.org/officeDocument/2006/relationships" xmlns:m="http://schemas.openxmlformats.org/officeDocument/2006/math" xmlns:v="urn:schemas-microsoft-com:vml" xmlns:wp14="http://schemas.microsoft.com/office/word/2010/wordprocessingDrawing" xmlns:wp="http://schemas.openxmlformats.org/drawingml/2006/wordprocessingDrawing" xmlns:w10="urn:schemas-microsoft-com:office:word" xmlns:w="http://schemas.openxmlformats.org/wordprocessingml/2006/main" xmlns:w14="http://schemas.microsoft.com/office/word/2010/wordml" xmlns:w15="http://schemas.microsoft.com/office/word/2012/wordml" xmlns:w16se="http://schemas.microsoft.com/office/word/2015/wordml/symex" xmlns:wpg="http://schemas.microsoft.com/office/word/2010/wordprocessingGroup" xmlns:wpi="http://schemas.microsoft.com/office/word/2010/wordprocessingInk" xmlns:wne="http://schemas.microsoft.com/office/word/2006/wordml" xmlns:wps="http://schemas.microsoft.com/office/word/2010/wordprocessingShape" mc:Ignorable="w14 w15 w16se wp14">
   <w15:commentEx w15:paraId="51EBF20D" w15:done="0"/>
   <w15:commentEx w15:paraId="709792AD" w15:paraIdParent="51EBF20D" w15:done="0"/>
   <w15:commentEx w15:paraId="4D6AAD6F" w15:done="0"/>
@@ -4811,7 +7201,7 @@
 </file>
 
 <file path=word/numbering.xml><?xml version="1.0" encoding="utf-8"?>
-<w:numbering xmlns:wpc="http://schemas.microsoft.com/office/word/2010/wordprocessingCanvas" xmlns:cx="http://schemas.microsoft.com/office/drawing/2014/chartex" xmlns:cx1="http://schemas.microsoft.com/office/drawing/2015/9/8/chartex" xmlns:cx2="http://schemas.microsoft.com/office/drawing/2015/10/21/chartex" xmlns:cx3="http://schemas.microsoft.com/office/drawing/2016/5/9/chartex" xmlns:cx4="http://schemas.microsoft.com/office/drawing/2016/5/10/chartex" xmlns:cx5="http://schemas.microsoft.com/office/drawing/2016/5/11/chartex" xmlns:cx6="http://schemas.microsoft.com/office/drawing/2016/5/12/chartex" xmlns:cx7="http://schemas.microsoft.com/office/drawing/2016/5/13/chartex" xmlns:cx8="http://schemas.microsoft.com/office/drawing/2016/5/14/chartex" xmlns:mc="http://schemas.openxmlformats.org/markup-compatibility/2006" xmlns:aink="http://schemas.microsoft.com/office/drawing/2016/ink" xmlns:am3d="http://schemas.microsoft.com/office/drawing/2017/model3d" xmlns:o="urn:schemas-microsoft-com:office:office" xmlns:oel="http://schemas.microsoft.com/office/2019/extlst" xmlns:r="http://schemas.openxmlformats.org/officeDocument/2006/relationships" xmlns:m="http://schemas.openxmlformats.org/officeDocument/2006/math" xmlns:v="urn:schemas-microsoft-com:vml" xmlns:wp14="http://schemas.microsoft.com/office/word/2010/wordprocessingDrawing" xmlns:wp="http://schemas.openxmlformats.org/drawingml/2006/wordprocessingDrawing" xmlns:w10="urn:schemas-microsoft-com:office:word" xmlns:w="http://schemas.openxmlformats.org/wordprocessingml/2006/main" xmlns:w14="http://schemas.microsoft.com/office/word/2010/wordml" xmlns:w15="http://schemas.microsoft.com/office/word/2012/wordml" xmlns:w16cex="http://schemas.microsoft.com/office/word/2018/wordml/cex" xmlns:w16cid="http://schemas.microsoft.com/office/word/2016/wordml/cid" xmlns:w16="http://schemas.microsoft.com/office/word/2018/wordml" xmlns:w16sdtdh="http://schemas.microsoft.com/office/word/2020/wordml/sdtdatahash" xmlns:w16se="http://schemas.microsoft.com/office/word/2015/wordml/symex" xmlns:wpg="http://schemas.microsoft.com/office/word/2010/wordprocessingGroup" xmlns:wpi="http://schemas.microsoft.com/office/word/2010/wordprocessingInk" xmlns:wne="http://schemas.microsoft.com/office/word/2006/wordml" xmlns:wps="http://schemas.microsoft.com/office/word/2010/wordprocessingShape" mc:Ignorable="w14 w15 w16se w16cid w16 w16cex w16sdtdh wp14">
+<w:numbering xmlns:wpc="http://schemas.microsoft.com/office/word/2010/wordprocessingCanvas" xmlns:cx="http://schemas.microsoft.com/office/drawing/2014/chartex" xmlns:cx1="http://schemas.microsoft.com/office/drawing/2015/9/8/chartex" xmlns:mc="http://schemas.openxmlformats.org/markup-compatibility/2006" xmlns:o="urn:schemas-microsoft-com:office:office" xmlns:r="http://schemas.openxmlformats.org/officeDocument/2006/relationships" xmlns:m="http://schemas.openxmlformats.org/officeDocument/2006/math" xmlns:v="urn:schemas-microsoft-com:vml" xmlns:wp14="http://schemas.microsoft.com/office/word/2010/wordprocessingDrawing" xmlns:wp="http://schemas.openxmlformats.org/drawingml/2006/wordprocessingDrawing" xmlns:w10="urn:schemas-microsoft-com:office:word" xmlns:w="http://schemas.openxmlformats.org/wordprocessingml/2006/main" xmlns:w14="http://schemas.microsoft.com/office/word/2010/wordml" xmlns:w15="http://schemas.microsoft.com/office/word/2012/wordml" xmlns:w16se="http://schemas.microsoft.com/office/word/2015/wordml/symex" xmlns:wpg="http://schemas.microsoft.com/office/word/2010/wordprocessingGroup" xmlns:wpi="http://schemas.microsoft.com/office/word/2010/wordprocessingInk" xmlns:wne="http://schemas.microsoft.com/office/word/2006/wordml" xmlns:wps="http://schemas.microsoft.com/office/word/2010/wordprocessingShape" mc:Ignorable="w14 w15 w16se wp14">
   <w:abstractNum w:abstractNumId="0" w15:restartNumberingAfterBreak="0">
     <w:nsid w:val="33EF0990"/>
     <w:multiLevelType w:val="hybridMultilevel"/>
@@ -4839,7 +7229,7 @@
         <w:rFonts w:ascii="Courier New" w:hAnsi="Courier New" w:cs="Courier New" w:hint="default"/>
       </w:rPr>
     </w:lvl>
-    <w:lvl w:ilvl="2" w:tplc="08090005" w:tentative="1">
+    <w:lvl w:ilvl="2" w:tplc="08090005">
       <w:start w:val="1"/>
       <w:numFmt w:val="bullet"/>
       <w:lvlText w:val=""/>
@@ -4851,7 +7241,7 @@
         <w:rFonts w:ascii="Wingdings" w:hAnsi="Wingdings" w:hint="default"/>
       </w:rPr>
     </w:lvl>
-    <w:lvl w:ilvl="3" w:tplc="08090001" w:tentative="1">
+    <w:lvl w:ilvl="3" w:tplc="08090001">
       <w:start w:val="1"/>
       <w:numFmt w:val="bullet"/>
       <w:lvlText w:val=""/>
@@ -5263,23 +7653,23 @@
       </w:rPr>
     </w:lvl>
   </w:abstractNum>
-  <w:num w:numId="1" w16cid:durableId="962150255">
+  <w:num w:numId="1">
     <w:abstractNumId w:val="1"/>
   </w:num>
-  <w:num w:numId="2" w16cid:durableId="1689715810">
+  <w:num w:numId="2">
     <w:abstractNumId w:val="0"/>
   </w:num>
-  <w:num w:numId="3" w16cid:durableId="1563981144">
+  <w:num w:numId="3">
     <w:abstractNumId w:val="3"/>
   </w:num>
-  <w:num w:numId="4" w16cid:durableId="354039016">
+  <w:num w:numId="4">
     <w:abstractNumId w:val="2"/>
   </w:num>
 </w:numbering>
 </file>
 
 <file path=word/people.xml><?xml version="1.0" encoding="utf-8"?>
-<w15:people xmlns:wpc="http://schemas.microsoft.com/office/word/2010/wordprocessingCanvas" xmlns:cx="http://schemas.microsoft.com/office/drawing/2014/chartex" xmlns:cx1="http://schemas.microsoft.com/office/drawing/2015/9/8/chartex" xmlns:cx2="http://schemas.microsoft.com/office/drawing/2015/10/21/chartex" xmlns:cx3="http://schemas.microsoft.com/office/drawing/2016/5/9/chartex" xmlns:cx4="http://schemas.microsoft.com/office/drawing/2016/5/10/chartex" xmlns:cx5="http://schemas.microsoft.com/office/drawing/2016/5/11/chartex" xmlns:cx6="http://schemas.microsoft.com/office/drawing/2016/5/12/chartex" xmlns:cx7="http://schemas.microsoft.com/office/drawing/2016/5/13/chartex" xmlns:cx8="http://schemas.microsoft.com/office/drawing/2016/5/14/chartex" xmlns:mc="http://schemas.openxmlformats.org/markup-compatibility/2006" xmlns:aink="http://schemas.microsoft.com/office/drawing/2016/ink" xmlns:am3d="http://schemas.microsoft.com/office/drawing/2017/model3d" xmlns:o="urn:schemas-microsoft-com:office:office" xmlns:oel="http://schemas.microsoft.com/office/2019/extlst" xmlns:r="http://schemas.openxmlformats.org/officeDocument/2006/relationships" xmlns:m="http://schemas.openxmlformats.org/officeDocument/2006/math" xmlns:v="urn:schemas-microsoft-com:vml" xmlns:wp14="http://schemas.microsoft.com/office/word/2010/wordprocessingDrawing" xmlns:wp="http://schemas.openxmlformats.org/drawingml/2006/wordprocessingDrawing" xmlns:w10="urn:schemas-microsoft-com:office:word" xmlns:w="http://schemas.openxmlformats.org/wordprocessingml/2006/main" xmlns:w14="http://schemas.microsoft.com/office/word/2010/wordml" xmlns:w15="http://schemas.microsoft.com/office/word/2012/wordml" xmlns:w16cex="http://schemas.microsoft.com/office/word/2018/wordml/cex" xmlns:w16cid="http://schemas.microsoft.com/office/word/2016/wordml/cid" xmlns:w16="http://schemas.microsoft.com/office/word/2018/wordml" xmlns:w16sdtdh="http://schemas.microsoft.com/office/word/2020/wordml/sdtdatahash" xmlns:w16se="http://schemas.microsoft.com/office/word/2015/wordml/symex" xmlns:wpg="http://schemas.microsoft.com/office/word/2010/wordprocessingGroup" xmlns:wpi="http://schemas.microsoft.com/office/word/2010/wordprocessingInk" xmlns:wne="http://schemas.microsoft.com/office/word/2006/wordml" xmlns:wps="http://schemas.microsoft.com/office/word/2010/wordprocessingShape" mc:Ignorable="w14 w15 w16se w16cid w16 w16cex w16sdtdh wp14">
+<w15:people xmlns:wpc="http://schemas.microsoft.com/office/word/2010/wordprocessingCanvas" xmlns:cx="http://schemas.microsoft.com/office/drawing/2014/chartex" xmlns:cx1="http://schemas.microsoft.com/office/drawing/2015/9/8/chartex" xmlns:mc="http://schemas.openxmlformats.org/markup-compatibility/2006" xmlns:o="urn:schemas-microsoft-com:office:office" xmlns:r="http://schemas.openxmlformats.org/officeDocument/2006/relationships" xmlns:m="http://schemas.openxmlformats.org/officeDocument/2006/math" xmlns:v="urn:schemas-microsoft-com:vml" xmlns:wp14="http://schemas.microsoft.com/office/word/2010/wordprocessingDrawing" xmlns:wp="http://schemas.openxmlformats.org/drawingml/2006/wordprocessingDrawing" xmlns:w10="urn:schemas-microsoft-com:office:word" xmlns:w="http://schemas.openxmlformats.org/wordprocessingml/2006/main" xmlns:w14="http://schemas.microsoft.com/office/word/2010/wordml" xmlns:w15="http://schemas.microsoft.com/office/word/2012/wordml" xmlns:w16se="http://schemas.microsoft.com/office/word/2015/wordml/symex" xmlns:wpg="http://schemas.microsoft.com/office/word/2010/wordprocessingGroup" xmlns:wpi="http://schemas.microsoft.com/office/word/2010/wordprocessingInk" xmlns:wne="http://schemas.microsoft.com/office/word/2006/wordml" xmlns:wps="http://schemas.microsoft.com/office/word/2010/wordprocessingShape" mc:Ignorable="w14 w15 w16se wp14">
   <w15:person w15:author="andreas massey">
     <w15:presenceInfo w15:providerId="Windows Live" w15:userId="e005b3f8b47b9365"/>
   </w15:person>
@@ -5287,7 +7677,7 @@
 </file>
 
 <file path=word/styles.xml><?xml version="1.0" encoding="utf-8"?>
-<w:styles xmlns:mc="http://schemas.openxmlformats.org/markup-compatibility/2006" xmlns:r="http://schemas.openxmlformats.org/officeDocument/2006/relationships" xmlns:w="http://schemas.openxmlformats.org/wordprocessingml/2006/main" xmlns:w14="http://schemas.microsoft.com/office/word/2010/wordml" xmlns:w15="http://schemas.microsoft.com/office/word/2012/wordml" xmlns:w16cex="http://schemas.microsoft.com/office/word/2018/wordml/cex" xmlns:w16cid="http://schemas.microsoft.com/office/word/2016/wordml/cid" xmlns:w16="http://schemas.microsoft.com/office/word/2018/wordml" xmlns:w16sdtdh="http://schemas.microsoft.com/office/word/2020/wordml/sdtdatahash" xmlns:w16se="http://schemas.microsoft.com/office/word/2015/wordml/symex" mc:Ignorable="w14 w15 w16se w16cid w16 w16cex w16sdtdh">
+<w:styles xmlns:mc="http://schemas.openxmlformats.org/markup-compatibility/2006" xmlns:r="http://schemas.openxmlformats.org/officeDocument/2006/relationships" xmlns:w="http://schemas.openxmlformats.org/wordprocessingml/2006/main" xmlns:w14="http://schemas.microsoft.com/office/word/2010/wordml" xmlns:w15="http://schemas.microsoft.com/office/word/2012/wordml" xmlns:w16se="http://schemas.microsoft.com/office/word/2015/wordml/symex" mc:Ignorable="w14 w15 w16se">
   <w:docDefaults>
     <w:rPrDefault>
       <w:rPr>
@@ -5303,7 +7693,7 @@
       </w:pPr>
     </w:pPrDefault>
   </w:docDefaults>
-  <w:latentStyles w:defLockedState="0" w:defUIPriority="99" w:defSemiHidden="0" w:defUnhideWhenUsed="0" w:defQFormat="0" w:count="376">
+  <w:latentStyles w:defLockedState="0" w:defUIPriority="99" w:defSemiHidden="0" w:defUnhideWhenUsed="0" w:defQFormat="0" w:count="371">
     <w:lsdException w:name="Normal" w:uiPriority="0" w:qFormat="1"/>
     <w:lsdException w:name="heading 1" w:uiPriority="9" w:qFormat="1"/>
     <w:lsdException w:name="heading 2" w:semiHidden="1" w:uiPriority="9" w:unhideWhenUsed="1" w:qFormat="1"/>
@@ -5675,11 +8065,6 @@
     <w:lsdException w:name="List Table 5 Dark Accent 6" w:uiPriority="50"/>
     <w:lsdException w:name="List Table 6 Colorful Accent 6" w:uiPriority="51"/>
     <w:lsdException w:name="List Table 7 Colorful Accent 6" w:uiPriority="52"/>
-    <w:lsdException w:name="Mention" w:semiHidden="1" w:unhideWhenUsed="1"/>
-    <w:lsdException w:name="Smart Hyperlink" w:semiHidden="1" w:unhideWhenUsed="1"/>
-    <w:lsdException w:name="Hashtag" w:semiHidden="1" w:unhideWhenUsed="1"/>
-    <w:lsdException w:name="Unresolved Mention" w:semiHidden="1" w:unhideWhenUsed="1"/>
-    <w:lsdException w:name="Smart Link" w:semiHidden="1" w:unhideWhenUsed="1"/>
   </w:latentStyles>
   <w:style w:type="paragraph" w:default="1" w:styleId="Normal">
     <w:name w:val="Normal"/>
@@ -5838,6 +8223,36 @@
     <w:rsid w:val="0093396A"/>
     <w:rPr>
       <w:rFonts w:ascii="Segoe UI" w:hAnsi="Segoe UI" w:cs="Segoe UI" w:hint="default"/>
+      <w:sz w:val="18"/>
+      <w:szCs w:val="18"/>
+    </w:rPr>
+  </w:style>
+  <w:style w:type="paragraph" w:styleId="BalloonText">
+    <w:name w:val="Balloon Text"/>
+    <w:basedOn w:val="Normal"/>
+    <w:link w:val="BalloonTextChar"/>
+    <w:uiPriority w:val="99"/>
+    <w:semiHidden/>
+    <w:unhideWhenUsed/>
+    <w:rsid w:val="00121E1B"/>
+    <w:pPr>
+      <w:spacing w:after="0" w:line="240" w:lineRule="auto"/>
+    </w:pPr>
+    <w:rPr>
+      <w:rFonts w:ascii="Segoe UI" w:hAnsi="Segoe UI" w:cs="Segoe UI"/>
+      <w:sz w:val="18"/>
+      <w:szCs w:val="18"/>
+    </w:rPr>
+  </w:style>
+  <w:style w:type="character" w:customStyle="1" w:styleId="BalloonTextChar">
+    <w:name w:val="Balloon Text Char"/>
+    <w:basedOn w:val="DefaultParagraphFont"/>
+    <w:link w:val="BalloonText"/>
+    <w:uiPriority w:val="99"/>
+    <w:semiHidden/>
+    <w:rsid w:val="00121E1B"/>
+    <w:rPr>
+      <w:rFonts w:ascii="Segoe UI" w:hAnsi="Segoe UI" w:cs="Segoe UI"/>
       <w:sz w:val="18"/>
       <w:szCs w:val="18"/>
     </w:rPr>

</xml_diff>